<commit_message>
Reattempted classification of transformed images.
</commit_message>
<xml_diff>
--- a/Reports/Final Report.docx
+++ b/Reports/Final Report.docx
@@ -2812,27 +2812,14 @@
                             <w:r>
                               <w:t xml:space="preserve">Figure </w:t>
                             </w:r>
-                            <w:r>
-                              <w:fldChar w:fldCharType="begin"/>
-                            </w:r>
-                            <w:r>
-                              <w:instrText xml:space="preserve"> SEQ Figure \* ARABIC </w:instrText>
-                            </w:r>
-                            <w:r>
-                              <w:fldChar w:fldCharType="separate"/>
-                            </w:r>
-                            <w:r>
-                              <w:rPr>
-                                <w:noProof/>
-                              </w:rPr>
-                              <w:t>1</w:t>
-                            </w:r>
-                            <w:r>
-                              <w:rPr>
-                                <w:noProof/>
-                              </w:rPr>
-                              <w:fldChar w:fldCharType="end"/>
-                            </w:r>
+                            <w:fldSimple w:instr=" SEQ Figure \* ARABIC ">
+                              <w:r>
+                                <w:rPr>
+                                  <w:noProof/>
+                                </w:rPr>
+                                <w:t>1</w:t>
+                              </w:r>
+                            </w:fldSimple>
                             <w:bookmarkEnd w:id="6"/>
                             <w:r>
                               <w:t xml:space="preserve"> - A cyst forming within a cervical spine, characteristic of Syringomyelia.</w:t>
@@ -2906,27 +2893,14 @@
                       <w:r>
                         <w:t xml:space="preserve">Figure </w:t>
                       </w:r>
-                      <w:r>
-                        <w:fldChar w:fldCharType="begin"/>
-                      </w:r>
-                      <w:r>
-                        <w:instrText xml:space="preserve"> SEQ Figure \* ARABIC </w:instrText>
-                      </w:r>
-                      <w:r>
-                        <w:fldChar w:fldCharType="separate"/>
-                      </w:r>
-                      <w:r>
-                        <w:rPr>
-                          <w:noProof/>
-                        </w:rPr>
-                        <w:t>1</w:t>
-                      </w:r>
-                      <w:r>
-                        <w:rPr>
-                          <w:noProof/>
-                        </w:rPr>
-                        <w:fldChar w:fldCharType="end"/>
-                      </w:r>
+                      <w:fldSimple w:instr=" SEQ Figure \* ARABIC ">
+                        <w:r>
+                          <w:rPr>
+                            <w:noProof/>
+                          </w:rPr>
+                          <w:t>1</w:t>
+                        </w:r>
+                      </w:fldSimple>
                       <w:bookmarkEnd w:id="8"/>
                       <w:r>
                         <w:t xml:space="preserve"> - A cyst forming within a cervical spine, characteristic of Syringomyelia.</w:t>
@@ -3173,27 +3147,14 @@
       <w:r>
         <w:t xml:space="preserve">Figure </w:t>
       </w:r>
-      <w:r>
-        <w:fldChar w:fldCharType="begin"/>
-      </w:r>
-      <w:r>
-        <w:instrText xml:space="preserve"> SEQ Figure \* ARABIC </w:instrText>
-      </w:r>
-      <w:r>
-        <w:fldChar w:fldCharType="separate"/>
-      </w:r>
-      <w:r>
-        <w:rPr>
-          <w:noProof/>
-        </w:rPr>
-        <w:t>2</w:t>
-      </w:r>
-      <w:r>
-        <w:rPr>
-          <w:noProof/>
-        </w:rPr>
-        <w:fldChar w:fldCharType="end"/>
-      </w:r>
+      <w:fldSimple w:instr=" SEQ Figure \* ARABIC ">
+        <w:r>
+          <w:rPr>
+            <w:noProof/>
+          </w:rPr>
+          <w:t>2</w:t>
+        </w:r>
+      </w:fldSimple>
       <w:bookmarkEnd w:id="10"/>
       <w:r>
         <w:t xml:space="preserve"> - The flow of cerebrospinal fluid around the brain, with the perivascular space shown within the inset red box.</w:t>
@@ -3568,27 +3529,14 @@
                             <w:r>
                               <w:t xml:space="preserve">Figure </w:t>
                             </w:r>
-                            <w:r>
-                              <w:fldChar w:fldCharType="begin"/>
-                            </w:r>
-                            <w:r>
-                              <w:instrText xml:space="preserve"> SEQ Figure \* ARABIC </w:instrText>
-                            </w:r>
-                            <w:r>
-                              <w:fldChar w:fldCharType="separate"/>
-                            </w:r>
-                            <w:r>
-                              <w:rPr>
-                                <w:noProof/>
-                              </w:rPr>
-                              <w:t>3</w:t>
-                            </w:r>
-                            <w:r>
-                              <w:rPr>
-                                <w:noProof/>
-                              </w:rPr>
-                              <w:fldChar w:fldCharType="end"/>
-                            </w:r>
+                            <w:fldSimple w:instr=" SEQ Figure \* ARABIC ">
+                              <w:r>
+                                <w:rPr>
+                                  <w:noProof/>
+                                </w:rPr>
+                                <w:t>3</w:t>
+                              </w:r>
+                            </w:fldSimple>
                             <w:bookmarkEnd w:id="14"/>
                             <w:r>
                               <w:t xml:space="preserve"> - A central slice of an MRI scan depicting a healthy Cavalier King Charles Spaniel (left) and one affected by both CM and Syringomyelia (right), with the syrinx indicated by the red rectangle.</w:t>
@@ -3627,27 +3575,14 @@
                       <w:r>
                         <w:t xml:space="preserve">Figure </w:t>
                       </w:r>
-                      <w:r>
-                        <w:fldChar w:fldCharType="begin"/>
-                      </w:r>
-                      <w:r>
-                        <w:instrText xml:space="preserve"> SEQ Figure \* ARABIC </w:instrText>
-                      </w:r>
-                      <w:r>
-                        <w:fldChar w:fldCharType="separate"/>
-                      </w:r>
-                      <w:r>
-                        <w:rPr>
-                          <w:noProof/>
-                        </w:rPr>
-                        <w:t>3</w:t>
-                      </w:r>
-                      <w:r>
-                        <w:rPr>
-                          <w:noProof/>
-                        </w:rPr>
-                        <w:fldChar w:fldCharType="end"/>
-                      </w:r>
+                      <w:fldSimple w:instr=" SEQ Figure \* ARABIC ">
+                        <w:r>
+                          <w:rPr>
+                            <w:noProof/>
+                          </w:rPr>
+                          <w:t>3</w:t>
+                        </w:r>
+                      </w:fldSimple>
                       <w:bookmarkEnd w:id="16"/>
                       <w:r>
                         <w:t xml:space="preserve"> - A central slice of an MRI scan depicting a healthy Cavalier King Charles Spaniel (left) and one affected by both CM and Syringomyelia (right), with the syrinx indicated by the red rectangle.</w:t>
@@ -3722,27 +3657,14 @@
                             <w:r>
                               <w:t xml:space="preserve">Figure </w:t>
                             </w:r>
-                            <w:r>
-                              <w:fldChar w:fldCharType="begin"/>
-                            </w:r>
-                            <w:r>
-                              <w:instrText xml:space="preserve"> SEQ Figure \* ARABIC </w:instrText>
-                            </w:r>
-                            <w:r>
-                              <w:fldChar w:fldCharType="separate"/>
-                            </w:r>
-                            <w:r>
-                              <w:rPr>
-                                <w:noProof/>
-                              </w:rPr>
-                              <w:t>4</w:t>
-                            </w:r>
-                            <w:r>
-                              <w:rPr>
-                                <w:noProof/>
-                              </w:rPr>
-                              <w:fldChar w:fldCharType="end"/>
-                            </w:r>
+                            <w:fldSimple w:instr=" SEQ Figure \* ARABIC ">
+                              <w:r>
+                                <w:rPr>
+                                  <w:noProof/>
+                                </w:rPr>
+                                <w:t>4</w:t>
+                              </w:r>
+                            </w:fldSimple>
                             <w:bookmarkEnd w:id="18"/>
                             <w:r>
                               <w:t xml:space="preserve"> - The posterior fossa of the human skull, shown in green. L</w:t>
@@ -3816,27 +3738,14 @@
                       <w:r>
                         <w:t xml:space="preserve">Figure </w:t>
                       </w:r>
-                      <w:r>
-                        <w:fldChar w:fldCharType="begin"/>
-                      </w:r>
-                      <w:r>
-                        <w:instrText xml:space="preserve"> SEQ Figure \* ARABIC </w:instrText>
-                      </w:r>
-                      <w:r>
-                        <w:fldChar w:fldCharType="separate"/>
-                      </w:r>
-                      <w:r>
-                        <w:rPr>
-                          <w:noProof/>
-                        </w:rPr>
-                        <w:t>4</w:t>
-                      </w:r>
-                      <w:r>
-                        <w:rPr>
-                          <w:noProof/>
-                        </w:rPr>
-                        <w:fldChar w:fldCharType="end"/>
-                      </w:r>
+                      <w:fldSimple w:instr=" SEQ Figure \* ARABIC ">
+                        <w:r>
+                          <w:rPr>
+                            <w:noProof/>
+                          </w:rPr>
+                          <w:t>4</w:t>
+                        </w:r>
+                      </w:fldSimple>
                       <w:bookmarkEnd w:id="20"/>
                       <w:r>
                         <w:t xml:space="preserve"> - The posterior fossa of the human skull, shown in green. L</w:t>
@@ -4227,27 +4136,14 @@
                             <w:r>
                               <w:t xml:space="preserve">Figure </w:t>
                             </w:r>
-                            <w:r>
-                              <w:fldChar w:fldCharType="begin"/>
-                            </w:r>
-                            <w:r>
-                              <w:instrText xml:space="preserve"> SEQ Figure \* ARABIC </w:instrText>
-                            </w:r>
-                            <w:r>
-                              <w:fldChar w:fldCharType="separate"/>
-                            </w:r>
-                            <w:r>
-                              <w:rPr>
-                                <w:noProof/>
-                              </w:rPr>
-                              <w:t>5</w:t>
-                            </w:r>
-                            <w:r>
-                              <w:rPr>
-                                <w:noProof/>
-                              </w:rPr>
-                              <w:fldChar w:fldCharType="end"/>
-                            </w:r>
+                            <w:fldSimple w:instr=" SEQ Figure \* ARABIC ">
+                              <w:r>
+                                <w:rPr>
+                                  <w:noProof/>
+                                </w:rPr>
+                                <w:t>5</w:t>
+                              </w:r>
+                            </w:fldSimple>
                             <w:r>
                               <w:t xml:space="preserve"> - A cross section of an MRI scanner with labelled components.</w:t>
                             </w:r>
@@ -4330,27 +4226,14 @@
                       <w:r>
                         <w:t xml:space="preserve">Figure </w:t>
                       </w:r>
-                      <w:r>
-                        <w:fldChar w:fldCharType="begin"/>
-                      </w:r>
-                      <w:r>
-                        <w:instrText xml:space="preserve"> SEQ Figure \* ARABIC </w:instrText>
-                      </w:r>
-                      <w:r>
-                        <w:fldChar w:fldCharType="separate"/>
-                      </w:r>
-                      <w:r>
-                        <w:rPr>
-                          <w:noProof/>
-                        </w:rPr>
-                        <w:t>5</w:t>
-                      </w:r>
-                      <w:r>
-                        <w:rPr>
-                          <w:noProof/>
-                        </w:rPr>
-                        <w:fldChar w:fldCharType="end"/>
-                      </w:r>
+                      <w:fldSimple w:instr=" SEQ Figure \* ARABIC ">
+                        <w:r>
+                          <w:rPr>
+                            <w:noProof/>
+                          </w:rPr>
+                          <w:t>5</w:t>
+                        </w:r>
+                      </w:fldSimple>
                       <w:r>
                         <w:t xml:space="preserve"> - A cross section of an MRI scanner with labelled components.</w:t>
                       </w:r>
@@ -4742,27 +4625,14 @@
                             <w:r>
                               <w:t xml:space="preserve">Figure </w:t>
                             </w:r>
-                            <w:r>
-                              <w:fldChar w:fldCharType="begin"/>
-                            </w:r>
-                            <w:r>
-                              <w:instrText xml:space="preserve"> SEQ Figure \* ARABIC </w:instrText>
-                            </w:r>
-                            <w:r>
-                              <w:fldChar w:fldCharType="separate"/>
-                            </w:r>
-                            <w:r>
-                              <w:rPr>
-                                <w:noProof/>
-                              </w:rPr>
-                              <w:t>6</w:t>
-                            </w:r>
-                            <w:r>
-                              <w:rPr>
-                                <w:noProof/>
-                              </w:rPr>
-                              <w:fldChar w:fldCharType="end"/>
-                            </w:r>
+                            <w:fldSimple w:instr=" SEQ Figure \* ARABIC ">
+                              <w:r>
+                                <w:rPr>
+                                  <w:noProof/>
+                                </w:rPr>
+                                <w:t>6</w:t>
+                              </w:r>
+                            </w:fldSimple>
                             <w:bookmarkEnd w:id="28"/>
                             <w:r>
                               <w:t xml:space="preserve"> - The </w:t>
@@ -4837,27 +4707,14 @@
                       <w:r>
                         <w:t xml:space="preserve">Figure </w:t>
                       </w:r>
-                      <w:r>
-                        <w:fldChar w:fldCharType="begin"/>
-                      </w:r>
-                      <w:r>
-                        <w:instrText xml:space="preserve"> SEQ Figure \* ARABIC </w:instrText>
-                      </w:r>
-                      <w:r>
-                        <w:fldChar w:fldCharType="separate"/>
-                      </w:r>
-                      <w:r>
-                        <w:rPr>
-                          <w:noProof/>
-                        </w:rPr>
-                        <w:t>6</w:t>
-                      </w:r>
-                      <w:r>
-                        <w:rPr>
-                          <w:noProof/>
-                        </w:rPr>
-                        <w:fldChar w:fldCharType="end"/>
-                      </w:r>
+                      <w:fldSimple w:instr=" SEQ Figure \* ARABIC ">
+                        <w:r>
+                          <w:rPr>
+                            <w:noProof/>
+                          </w:rPr>
+                          <w:t>6</w:t>
+                        </w:r>
+                      </w:fldSimple>
                       <w:bookmarkEnd w:id="29"/>
                       <w:r>
                         <w:t xml:space="preserve"> - The </w:t>
@@ -5297,27 +5154,14 @@
       <w:r>
         <w:t xml:space="preserve">Figure </w:t>
       </w:r>
-      <w:r>
-        <w:fldChar w:fldCharType="begin"/>
-      </w:r>
-      <w:r>
-        <w:instrText xml:space="preserve"> SEQ Figure \* ARABIC </w:instrText>
-      </w:r>
-      <w:r>
-        <w:fldChar w:fldCharType="separate"/>
-      </w:r>
-      <w:r>
-        <w:rPr>
-          <w:noProof/>
-        </w:rPr>
-        <w:t>7</w:t>
-      </w:r>
-      <w:r>
-        <w:rPr>
-          <w:noProof/>
-        </w:rPr>
-        <w:fldChar w:fldCharType="end"/>
-      </w:r>
+      <w:fldSimple w:instr=" SEQ Figure \* ARABIC ">
+        <w:r>
+          <w:rPr>
+            <w:noProof/>
+          </w:rPr>
+          <w:t>7</w:t>
+        </w:r>
+      </w:fldSimple>
       <w:bookmarkEnd w:id="30"/>
       <w:r>
         <w:t xml:space="preserve"> - A healthy CKCS (left) with a </w:t>
@@ -5433,27 +5277,14 @@
                             <w:r>
                               <w:t xml:space="preserve">Figure </w:t>
                             </w:r>
-                            <w:r>
-                              <w:fldChar w:fldCharType="begin"/>
-                            </w:r>
-                            <w:r>
-                              <w:instrText xml:space="preserve"> SEQ Figure \* ARABIC </w:instrText>
-                            </w:r>
-                            <w:r>
-                              <w:fldChar w:fldCharType="separate"/>
-                            </w:r>
-                            <w:r>
-                              <w:rPr>
-                                <w:noProof/>
-                              </w:rPr>
-                              <w:t>8</w:t>
-                            </w:r>
-                            <w:r>
-                              <w:rPr>
-                                <w:noProof/>
-                              </w:rPr>
-                              <w:fldChar w:fldCharType="end"/>
-                            </w:r>
+                            <w:fldSimple w:instr=" SEQ Figure \* ARABIC ">
+                              <w:r>
+                                <w:rPr>
+                                  <w:noProof/>
+                                </w:rPr>
+                                <w:t>8</w:t>
+                              </w:r>
+                            </w:fldSimple>
                             <w:r>
                               <w:t xml:space="preserve"> - A labelled cross section of a brain with ventricles exposed.</w:t>
                             </w:r>
@@ -5525,27 +5356,14 @@
                       <w:r>
                         <w:t xml:space="preserve">Figure </w:t>
                       </w:r>
-                      <w:r>
-                        <w:fldChar w:fldCharType="begin"/>
-                      </w:r>
-                      <w:r>
-                        <w:instrText xml:space="preserve"> SEQ Figure \* ARABIC </w:instrText>
-                      </w:r>
-                      <w:r>
-                        <w:fldChar w:fldCharType="separate"/>
-                      </w:r>
-                      <w:r>
-                        <w:rPr>
-                          <w:noProof/>
-                        </w:rPr>
-                        <w:t>8</w:t>
-                      </w:r>
-                      <w:r>
-                        <w:rPr>
-                          <w:noProof/>
-                        </w:rPr>
-                        <w:fldChar w:fldCharType="end"/>
-                      </w:r>
+                      <w:fldSimple w:instr=" SEQ Figure \* ARABIC ">
+                        <w:r>
+                          <w:rPr>
+                            <w:noProof/>
+                          </w:rPr>
+                          <w:t>8</w:t>
+                        </w:r>
+                      </w:fldSimple>
                       <w:r>
                         <w:t xml:space="preserve"> - A labelled cross section of a brain with ventricles exposed.</w:t>
                       </w:r>
@@ -6205,15 +6023,7 @@
           </w:tcPr>
           <w:p>
             <w:r>
-              <w:t>Sex (</w:t>
-            </w:r>
-            <w:proofErr w:type="gramStart"/>
-            <w:r>
-              <w:t>M:F</w:t>
-            </w:r>
-            <w:proofErr w:type="gramEnd"/>
-            <w:r>
-              <w:t>)</w:t>
+              <w:t>Sex (M:F)</w:t>
             </w:r>
           </w:p>
         </w:tc>
@@ -6434,27 +6244,14 @@
       <w:r>
         <w:t xml:space="preserve">Table </w:t>
       </w:r>
-      <w:r>
-        <w:fldChar w:fldCharType="begin"/>
-      </w:r>
-      <w:r>
-        <w:instrText xml:space="preserve"> SEQ Table \* ARABIC </w:instrText>
-      </w:r>
-      <w:r>
-        <w:fldChar w:fldCharType="separate"/>
-      </w:r>
-      <w:r>
-        <w:rPr>
-          <w:noProof/>
-        </w:rPr>
-        <w:t>1</w:t>
-      </w:r>
-      <w:r>
-        <w:rPr>
-          <w:noProof/>
-        </w:rPr>
-        <w:fldChar w:fldCharType="end"/>
-      </w:r>
+      <w:fldSimple w:instr=" SEQ Table \* ARABIC ">
+        <w:r>
+          <w:rPr>
+            <w:noProof/>
+          </w:rPr>
+          <w:t>1</w:t>
+        </w:r>
+      </w:fldSimple>
       <w:bookmarkEnd w:id="36"/>
       <w:r>
         <w:t xml:space="preserve"> - Summary of patient data within dataset</w:t>
@@ -6511,12 +6308,7 @@
     </w:p>
     <w:p>
       <w:r>
-        <w:t>The first ten layers were then “frozen” by setting their learn weight to zero and a low value used for the initial learn rate when training the dat</w:t>
-      </w:r>
-      <w:bookmarkStart w:id="44" w:name="_GoBack"/>
-      <w:bookmarkEnd w:id="44"/>
-      <w:r>
-        <w:t>a. This forced the vast majority of the learning performed by the modified network to occur within the final layers and so focus on superficial regions of the image rather than the more general shapes the network had previously been trained to recognise.</w:t>
+        <w:t>The first ten layers were then “frozen” by setting their learn weight to zero and a low value used for the initial learn rate when training the data. This forced the vast majority of the learning performed by the modified network to occur within the final layers and so focus on superficial regions of the image rather than the more general shapes the network had previously been trained to recognise.</w:t>
       </w:r>
       <w:r>
         <w:t xml:space="preserve"> Due to </w:t>
@@ -6603,30 +6395,161 @@
         <w:t xml:space="preserve">These values left room for improvement, with the specificity in particular being low, so optimisation through alignment of the images prior to classification was then attempted. A histogram of </w:t>
       </w:r>
       <w:r>
-        <w:t>the pixel values was formed, and from the peaks within this it was possible to identify the values associated with certain tissues by their prevalence. By thresholding the image so as to leave only binary masks describing these tissues, a “master”</w:t>
+        <w:t>the pixel values was formed</w:t>
+      </w:r>
+      <w:r>
+        <w:t xml:space="preserve"> (</w:t>
+      </w:r>
+      <w:r>
+        <w:fldChar w:fldCharType="begin"/>
+      </w:r>
+      <w:r>
+        <w:instrText xml:space="preserve"> REF _Ref38723287 \h </w:instrText>
+      </w:r>
+      <w:r>
+        <w:fldChar w:fldCharType="separate"/>
+      </w:r>
+      <w:r>
+        <w:t xml:space="preserve">Figure </w:t>
+      </w:r>
+      <w:r>
+        <w:rPr>
+          <w:noProof/>
+        </w:rPr>
+        <w:t>9</w:t>
+      </w:r>
+      <w:r>
+        <w:fldChar w:fldCharType="end"/>
+      </w:r>
+      <w:r>
+        <w:t>)</w:t>
+      </w:r>
+      <w:r>
+        <w:t>, and from the peaks within this it was possible to identify the values associated with certain tissues by their prevalence. By thresholding the image so as to leave only binary masks describing these tissues, a “master”</w:t>
       </w:r>
       <w:r>
         <w:t xml:space="preserve"> stationary</w:t>
       </w:r>
       <w:r>
-        <w:t xml:space="preserve"> image could be created by averaging the masks together. Each of the 19 individual masks were then mapped onto the master image through an Iterative Closest Point (ICP) algorithm. The affine transformations returned by the ICP algorithm </w:t>
+        <w:t xml:space="preserve"> image </w:t>
+      </w:r>
+      <w:r>
+        <w:t>was selected from the control group</w:t>
+      </w:r>
+      <w:r>
+        <w:t xml:space="preserve"> and noise and inconsistencies removed to create a template</w:t>
+      </w:r>
+      <w:r>
+        <w:t>.</w:t>
+      </w:r>
+      <w:r>
+        <w:t xml:space="preserve"> Each of the 19 individual masks were then mapped onto </w:t>
+      </w:r>
+      <w:r>
+        <w:t>this template</w:t>
+      </w:r>
+      <w:r>
+        <w:t xml:space="preserve"> through an Iterative Closest Point (ICP) algorithm. The affine transformations returned by the ICP algorithm could then be applied to the original central slice </w:t>
       </w:r>
       <w:r>
         <w:lastRenderedPageBreak/>
-        <w:t>could then be applied to the original central slice images, and the now homogenous dataset supplied to the retrained network for improved results.</w:t>
+        <w:t>images, and the now homogenous dataset supplied to the retrained network for improved results</w:t>
+      </w:r>
+      <w:r>
+        <w:t xml:space="preserve"> after manually cropping the images to a uniform size where </w:t>
+      </w:r>
+      <w:r>
+        <w:t>necessary</w:t>
+      </w:r>
+      <w:bookmarkStart w:id="44" w:name="_GoBack"/>
+      <w:bookmarkEnd w:id="44"/>
+      <w:r>
+        <w:t>.</w:t>
       </w:r>
     </w:p>
     <w:p>
-      <w:r>
-        <w:t xml:space="preserve">Once the training of the network had been completed, it was then possible to identify the regions within the canine brains which the retrained CNN associated with CLM. The dot product of the feature map of the model and the extracted “weights” from the final layer was then calculated to produce a Class Activation Map (CAM). High intensity regions within the CAM indicated that the etc </w:t>
-      </w:r>
-      <w:proofErr w:type="spellStart"/>
-      <w:r>
-        <w:t>etc</w:t>
-      </w:r>
-      <w:proofErr w:type="spellEnd"/>
-      <w:r>
-        <w:t>.</w:t>
+      <w:pPr>
+        <w:keepNext/>
+      </w:pPr>
+      <w:r>
+        <w:rPr>
+          <w:noProof/>
+        </w:rPr>
+        <w:drawing>
+          <wp:inline distT="0" distB="0" distL="0" distR="0" wp14:anchorId="6B75B4DB" wp14:editId="7E5ED5AE">
+            <wp:extent cx="5956935" cy="2489553"/>
+            <wp:effectExtent l="0" t="0" r="5715" b="6350"/>
+            <wp:docPr id="8" name="Picture 8" descr="A picture containing comb&#10;&#10;Description automatically generated"/>
+            <wp:cNvGraphicFramePr>
+              <a:graphicFrameLocks xmlns:a="http://schemas.openxmlformats.org/drawingml/2006/main" noChangeAspect="1"/>
+            </wp:cNvGraphicFramePr>
+            <a:graphic xmlns:a="http://schemas.openxmlformats.org/drawingml/2006/main">
+              <a:graphicData uri="http://schemas.openxmlformats.org/drawingml/2006/picture">
+                <pic:pic xmlns:pic="http://schemas.openxmlformats.org/drawingml/2006/picture">
+                  <pic:nvPicPr>
+                    <pic:cNvPr id="8" name="Intensity histogram.png"/>
+                    <pic:cNvPicPr/>
+                  </pic:nvPicPr>
+                  <pic:blipFill rotWithShape="1">
+                    <a:blip r:embed="rId22">
+                      <a:extLst>
+                        <a:ext uri="{28A0092B-C50C-407E-A947-70E740481C1C}">
+                          <a14:useLocalDpi xmlns:a14="http://schemas.microsoft.com/office/drawing/2010/main" val="0"/>
+                        </a:ext>
+                      </a:extLst>
+                    </a:blip>
+                    <a:srcRect l="8284" r="8396"/>
+                    <a:stretch/>
+                  </pic:blipFill>
+                  <pic:spPr bwMode="auto">
+                    <a:xfrm>
+                      <a:off x="0" y="0"/>
+                      <a:ext cx="5984638" cy="2501131"/>
+                    </a:xfrm>
+                    <a:prstGeom prst="rect">
+                      <a:avLst/>
+                    </a:prstGeom>
+                    <a:ln>
+                      <a:noFill/>
+                    </a:ln>
+                    <a:extLst>
+                      <a:ext uri="{53640926-AAD7-44D8-BBD7-CCE9431645EC}">
+                        <a14:shadowObscured xmlns:a14="http://schemas.microsoft.com/office/drawing/2010/main"/>
+                      </a:ext>
+                    </a:extLst>
+                  </pic:spPr>
+                </pic:pic>
+              </a:graphicData>
+            </a:graphic>
+          </wp:inline>
+        </w:drawing>
+      </w:r>
+    </w:p>
+    <w:p>
+      <w:pPr>
+        <w:pStyle w:val="Caption"/>
+        <w:jc w:val="center"/>
+      </w:pPr>
+      <w:bookmarkStart w:id="45" w:name="_Ref38723287"/>
+      <w:r>
+        <w:t xml:space="preserve">Figure </w:t>
+      </w:r>
+      <w:fldSimple w:instr=" SEQ Figure \* ARABIC ">
+        <w:r>
+          <w:rPr>
+            <w:noProof/>
+          </w:rPr>
+          <w:t>9</w:t>
+        </w:r>
+      </w:fldSimple>
+      <w:bookmarkEnd w:id="45"/>
+      <w:r>
+        <w:t xml:space="preserve"> - Distribution of intensity levels over the dataset consisting of central slices from the MRI scans of nineteen CKCS.</w:t>
+      </w:r>
+    </w:p>
+    <w:p>
+      <w:r>
+        <w:t xml:space="preserve">Once the training of the network had been completed, it was then possible to identify the regions within the canine brains which the retrained CNN associated with CLM. The dot product of the feature map of the model and the extracted “weights” from the final layer was then calculated to produce a Class Activation Map (CAM). </w:t>
       </w:r>
     </w:p>
     <w:p>
@@ -6686,10 +6609,15 @@
       </w:r>
     </w:p>
     <w:p>
+      <w:pPr>
+        <w:rPr>
+          <w:rStyle w:val="Heading1Char"/>
+        </w:rPr>
+      </w:pPr>
       <w:r>
         <w:br w:type="page"/>
       </w:r>
-      <w:bookmarkStart w:id="45" w:name="_Toc38712911"/>
+      <w:bookmarkStart w:id="46" w:name="_Toc38712911"/>
       <w:r>
         <w:rPr>
           <w:rStyle w:val="Heading1Char"/>
@@ -6697,409 +6625,410 @@
         <w:lastRenderedPageBreak/>
         <w:t xml:space="preserve">Chapter 4: </w:t>
       </w:r>
+      <w:bookmarkEnd w:id="46"/>
       <w:r>
         <w:rPr>
           <w:rStyle w:val="Heading1Char"/>
         </w:rPr>
-        <w:t>Conclusions</w:t>
-      </w:r>
-      <w:r>
-        <w:rPr>
-          <w:rStyle w:val="Heading1Char"/>
-        </w:rPr>
-        <w:t xml:space="preserve"> and Future Plans</w:t>
-      </w:r>
-      <w:bookmarkEnd w:id="45"/>
+        <w:t>Results and Discussion</w:t>
+      </w:r>
     </w:p>
     <w:p>
-      <w:pPr>
-        <w:pStyle w:val="Heading2"/>
-        <w:numPr>
-          <w:ilvl w:val="1"/>
-          <w:numId w:val="7"/>
-        </w:numPr>
-      </w:pPr>
-      <w:bookmarkStart w:id="46" w:name="_Toc38712912"/>
-      <w:r>
-        <w:t>Conclusions</w:t>
-      </w:r>
-      <w:bookmarkEnd w:id="46"/>
+      <w:r>
+        <w:t>Unaligned images for CNN:</w:t>
+      </w:r>
+    </w:p>
+    <w:tbl>
+      <w:tblPr>
+        <w:tblStyle w:val="GridTable3"/>
+        <w:tblW w:w="0" w:type="auto"/>
+        <w:tblLook w:val="04A0" w:firstRow="1" w:lastRow="0" w:firstColumn="1" w:lastColumn="0" w:noHBand="0" w:noVBand="1"/>
+      </w:tblPr>
+      <w:tblGrid>
+        <w:gridCol w:w="3005"/>
+        <w:gridCol w:w="3005"/>
+        <w:gridCol w:w="3006"/>
+      </w:tblGrid>
+      <w:tr>
+        <w:trPr>
+          <w:cnfStyle w:val="100000000000" w:firstRow="1" w:lastRow="0" w:firstColumn="0" w:lastColumn="0" w:oddVBand="0" w:evenVBand="0" w:oddHBand="0" w:evenHBand="0" w:firstRowFirstColumn="0" w:firstRowLastColumn="0" w:lastRowFirstColumn="0" w:lastRowLastColumn="0"/>
+        </w:trPr>
+        <w:tc>
+          <w:tcPr>
+            <w:cnfStyle w:val="001000000100" w:firstRow="0" w:lastRow="0" w:firstColumn="1" w:lastColumn="0" w:oddVBand="0" w:evenVBand="0" w:oddHBand="0" w:evenHBand="0" w:firstRowFirstColumn="1" w:firstRowLastColumn="0" w:lastRowFirstColumn="0" w:lastRowLastColumn="0"/>
+            <w:tcW w:w="3005" w:type="dxa"/>
+          </w:tcPr>
+          <w:p/>
+        </w:tc>
+        <w:tc>
+          <w:tcPr>
+            <w:tcW w:w="3005" w:type="dxa"/>
+          </w:tcPr>
+          <w:p>
+            <w:pPr>
+              <w:cnfStyle w:val="100000000000" w:firstRow="1" w:lastRow="0" w:firstColumn="0" w:lastColumn="0" w:oddVBand="0" w:evenVBand="0" w:oddHBand="0" w:evenHBand="0" w:firstRowFirstColumn="0" w:firstRowLastColumn="0" w:lastRowFirstColumn="0" w:lastRowLastColumn="0"/>
+            </w:pPr>
+            <w:r>
+              <w:t>Affected</w:t>
+            </w:r>
+          </w:p>
+        </w:tc>
+        <w:tc>
+          <w:tcPr>
+            <w:tcW w:w="3006" w:type="dxa"/>
+          </w:tcPr>
+          <w:p>
+            <w:pPr>
+              <w:cnfStyle w:val="100000000000" w:firstRow="1" w:lastRow="0" w:firstColumn="0" w:lastColumn="0" w:oddVBand="0" w:evenVBand="0" w:oddHBand="0" w:evenHBand="0" w:firstRowFirstColumn="0" w:firstRowLastColumn="0" w:lastRowFirstColumn="0" w:lastRowLastColumn="0"/>
+            </w:pPr>
+            <w:r>
+              <w:t>Control</w:t>
+            </w:r>
+          </w:p>
+        </w:tc>
+      </w:tr>
+      <w:tr>
+        <w:trPr>
+          <w:cnfStyle w:val="000000100000" w:firstRow="0" w:lastRow="0" w:firstColumn="0" w:lastColumn="0" w:oddVBand="0" w:evenVBand="0" w:oddHBand="1" w:evenHBand="0" w:firstRowFirstColumn="0" w:firstRowLastColumn="0" w:lastRowFirstColumn="0" w:lastRowLastColumn="0"/>
+        </w:trPr>
+        <w:tc>
+          <w:tcPr>
+            <w:cnfStyle w:val="001000000000" w:firstRow="0" w:lastRow="0" w:firstColumn="1" w:lastColumn="0" w:oddVBand="0" w:evenVBand="0" w:oddHBand="0" w:evenHBand="0" w:firstRowFirstColumn="0" w:firstRowLastColumn="0" w:lastRowFirstColumn="0" w:lastRowLastColumn="0"/>
+            <w:tcW w:w="3005" w:type="dxa"/>
+          </w:tcPr>
+          <w:p>
+            <w:r>
+              <w:t>Affected</w:t>
+            </w:r>
+          </w:p>
+        </w:tc>
+        <w:tc>
+          <w:tcPr>
+            <w:tcW w:w="3005" w:type="dxa"/>
+          </w:tcPr>
+          <w:p>
+            <w:pPr>
+              <w:cnfStyle w:val="000000100000" w:firstRow="0" w:lastRow="0" w:firstColumn="0" w:lastColumn="0" w:oddVBand="0" w:evenVBand="0" w:oddHBand="1" w:evenHBand="0" w:firstRowFirstColumn="0" w:firstRowLastColumn="0" w:lastRowFirstColumn="0" w:lastRowLastColumn="0"/>
+            </w:pPr>
+            <w:r>
+              <w:t>0.786</w:t>
+            </w:r>
+          </w:p>
+        </w:tc>
+        <w:tc>
+          <w:tcPr>
+            <w:tcW w:w="3006" w:type="dxa"/>
+          </w:tcPr>
+          <w:p>
+            <w:pPr>
+              <w:cnfStyle w:val="000000100000" w:firstRow="0" w:lastRow="0" w:firstColumn="0" w:lastColumn="0" w:oddVBand="0" w:evenVBand="0" w:oddHBand="1" w:evenHBand="0" w:firstRowFirstColumn="0" w:firstRowLastColumn="0" w:lastRowFirstColumn="0" w:lastRowLastColumn="0"/>
+            </w:pPr>
+            <w:r>
+              <w:t>0.6</w:t>
+            </w:r>
+          </w:p>
+        </w:tc>
+      </w:tr>
+      <w:tr>
+        <w:tc>
+          <w:tcPr>
+            <w:cnfStyle w:val="001000000000" w:firstRow="0" w:lastRow="0" w:firstColumn="1" w:lastColumn="0" w:oddVBand="0" w:evenVBand="0" w:oddHBand="0" w:evenHBand="0" w:firstRowFirstColumn="0" w:firstRowLastColumn="0" w:lastRowFirstColumn="0" w:lastRowLastColumn="0"/>
+            <w:tcW w:w="3005" w:type="dxa"/>
+          </w:tcPr>
+          <w:p>
+            <w:r>
+              <w:t>Control</w:t>
+            </w:r>
+          </w:p>
+        </w:tc>
+        <w:tc>
+          <w:tcPr>
+            <w:tcW w:w="3005" w:type="dxa"/>
+          </w:tcPr>
+          <w:p>
+            <w:pPr>
+              <w:cnfStyle w:val="000000000000" w:firstRow="0" w:lastRow="0" w:firstColumn="0" w:lastColumn="0" w:oddVBand="0" w:evenVBand="0" w:oddHBand="0" w:evenHBand="0" w:firstRowFirstColumn="0" w:firstRowLastColumn="0" w:lastRowFirstColumn="0" w:lastRowLastColumn="0"/>
+            </w:pPr>
+            <w:r>
+              <w:t>0.214</w:t>
+            </w:r>
+          </w:p>
+        </w:tc>
+        <w:tc>
+          <w:tcPr>
+            <w:tcW w:w="3006" w:type="dxa"/>
+          </w:tcPr>
+          <w:p>
+            <w:pPr>
+              <w:cnfStyle w:val="000000000000" w:firstRow="0" w:lastRow="0" w:firstColumn="0" w:lastColumn="0" w:oddVBand="0" w:evenVBand="0" w:oddHBand="0" w:evenHBand="0" w:firstRowFirstColumn="0" w:firstRowLastColumn="0" w:lastRowFirstColumn="0" w:lastRowLastColumn="0"/>
+            </w:pPr>
+            <w:r>
+              <w:t>0.4</w:t>
+            </w:r>
+          </w:p>
+        </w:tc>
+      </w:tr>
+    </w:tbl>
+    <w:p>
+      <w:r>
+        <w:t xml:space="preserve">Overall accuracy: </w:t>
+      </w:r>
+      <w:r>
+        <w:t>0.6842</w:t>
+      </w:r>
     </w:p>
     <w:p>
-      <w:pPr>
-        <w:pStyle w:val="Heading2"/>
-        <w:numPr>
-          <w:ilvl w:val="1"/>
-          <w:numId w:val="7"/>
-        </w:numPr>
-      </w:pPr>
-      <w:bookmarkStart w:id="47" w:name="_Ref27703719"/>
-      <w:bookmarkStart w:id="48" w:name="_Toc38712913"/>
-      <w:r>
-        <w:t>Overview of Future Development</w:t>
-      </w:r>
-      <w:bookmarkEnd w:id="47"/>
-      <w:bookmarkEnd w:id="48"/>
+      <w:r>
+        <w:t>Aligned images for CNN:</w:t>
+      </w:r>
+    </w:p>
+    <w:tbl>
+      <w:tblPr>
+        <w:tblStyle w:val="GridTable3"/>
+        <w:tblW w:w="0" w:type="auto"/>
+        <w:tblLook w:val="04A0" w:firstRow="1" w:lastRow="0" w:firstColumn="1" w:lastColumn="0" w:noHBand="0" w:noVBand="1"/>
+      </w:tblPr>
+      <w:tblGrid>
+        <w:gridCol w:w="3005"/>
+        <w:gridCol w:w="3005"/>
+        <w:gridCol w:w="3006"/>
+      </w:tblGrid>
+      <w:tr>
+        <w:trPr>
+          <w:cnfStyle w:val="100000000000" w:firstRow="1" w:lastRow="0" w:firstColumn="0" w:lastColumn="0" w:oddVBand="0" w:evenVBand="0" w:oddHBand="0" w:evenHBand="0" w:firstRowFirstColumn="0" w:firstRowLastColumn="0" w:lastRowFirstColumn="0" w:lastRowLastColumn="0"/>
+        </w:trPr>
+        <w:tc>
+          <w:tcPr>
+            <w:cnfStyle w:val="001000000100" w:firstRow="0" w:lastRow="0" w:firstColumn="1" w:lastColumn="0" w:oddVBand="0" w:evenVBand="0" w:oddHBand="0" w:evenHBand="0" w:firstRowFirstColumn="1" w:firstRowLastColumn="0" w:lastRowFirstColumn="0" w:lastRowLastColumn="0"/>
+            <w:tcW w:w="3005" w:type="dxa"/>
+          </w:tcPr>
+          <w:p/>
+        </w:tc>
+        <w:tc>
+          <w:tcPr>
+            <w:tcW w:w="3005" w:type="dxa"/>
+          </w:tcPr>
+          <w:p>
+            <w:pPr>
+              <w:cnfStyle w:val="100000000000" w:firstRow="1" w:lastRow="0" w:firstColumn="0" w:lastColumn="0" w:oddVBand="0" w:evenVBand="0" w:oddHBand="0" w:evenHBand="0" w:firstRowFirstColumn="0" w:firstRowLastColumn="0" w:lastRowFirstColumn="0" w:lastRowLastColumn="0"/>
+            </w:pPr>
+            <w:r>
+              <w:t>Affected</w:t>
+            </w:r>
+          </w:p>
+        </w:tc>
+        <w:tc>
+          <w:tcPr>
+            <w:tcW w:w="3006" w:type="dxa"/>
+          </w:tcPr>
+          <w:p>
+            <w:pPr>
+              <w:cnfStyle w:val="100000000000" w:firstRow="1" w:lastRow="0" w:firstColumn="0" w:lastColumn="0" w:oddVBand="0" w:evenVBand="0" w:oddHBand="0" w:evenHBand="0" w:firstRowFirstColumn="0" w:firstRowLastColumn="0" w:lastRowFirstColumn="0" w:lastRowLastColumn="0"/>
+            </w:pPr>
+            <w:r>
+              <w:t>Control</w:t>
+            </w:r>
+          </w:p>
+        </w:tc>
+      </w:tr>
+      <w:tr>
+        <w:trPr>
+          <w:cnfStyle w:val="000000100000" w:firstRow="0" w:lastRow="0" w:firstColumn="0" w:lastColumn="0" w:oddVBand="0" w:evenVBand="0" w:oddHBand="1" w:evenHBand="0" w:firstRowFirstColumn="0" w:firstRowLastColumn="0" w:lastRowFirstColumn="0" w:lastRowLastColumn="0"/>
+        </w:trPr>
+        <w:tc>
+          <w:tcPr>
+            <w:cnfStyle w:val="001000000000" w:firstRow="0" w:lastRow="0" w:firstColumn="1" w:lastColumn="0" w:oddVBand="0" w:evenVBand="0" w:oddHBand="0" w:evenHBand="0" w:firstRowFirstColumn="0" w:firstRowLastColumn="0" w:lastRowFirstColumn="0" w:lastRowLastColumn="0"/>
+            <w:tcW w:w="3005" w:type="dxa"/>
+          </w:tcPr>
+          <w:p>
+            <w:r>
+              <w:t>Affected</w:t>
+            </w:r>
+          </w:p>
+        </w:tc>
+        <w:tc>
+          <w:tcPr>
+            <w:tcW w:w="3005" w:type="dxa"/>
+          </w:tcPr>
+          <w:p>
+            <w:pPr>
+              <w:cnfStyle w:val="000000100000" w:firstRow="0" w:lastRow="0" w:firstColumn="0" w:lastColumn="0" w:oddVBand="0" w:evenVBand="0" w:oddHBand="1" w:evenHBand="0" w:firstRowFirstColumn="0" w:firstRowLastColumn="0" w:lastRowFirstColumn="0" w:lastRowLastColumn="0"/>
+            </w:pPr>
+            <w:r>
+              <w:t>0.857</w:t>
+            </w:r>
+          </w:p>
+        </w:tc>
+        <w:tc>
+          <w:tcPr>
+            <w:tcW w:w="3006" w:type="dxa"/>
+          </w:tcPr>
+          <w:p>
+            <w:pPr>
+              <w:cnfStyle w:val="000000100000" w:firstRow="0" w:lastRow="0" w:firstColumn="0" w:lastColumn="0" w:oddVBand="0" w:evenVBand="0" w:oddHBand="1" w:evenHBand="0" w:firstRowFirstColumn="0" w:firstRowLastColumn="0" w:lastRowFirstColumn="0" w:lastRowLastColumn="0"/>
+            </w:pPr>
+            <w:r>
+              <w:t>0.8</w:t>
+            </w:r>
+          </w:p>
+        </w:tc>
+      </w:tr>
+      <w:tr>
+        <w:tc>
+          <w:tcPr>
+            <w:cnfStyle w:val="001000000000" w:firstRow="0" w:lastRow="0" w:firstColumn="1" w:lastColumn="0" w:oddVBand="0" w:evenVBand="0" w:oddHBand="0" w:evenHBand="0" w:firstRowFirstColumn="0" w:firstRowLastColumn="0" w:lastRowFirstColumn="0" w:lastRowLastColumn="0"/>
+            <w:tcW w:w="3005" w:type="dxa"/>
+          </w:tcPr>
+          <w:p>
+            <w:r>
+              <w:t>Control</w:t>
+            </w:r>
+          </w:p>
+        </w:tc>
+        <w:tc>
+          <w:tcPr>
+            <w:tcW w:w="3005" w:type="dxa"/>
+          </w:tcPr>
+          <w:p>
+            <w:pPr>
+              <w:cnfStyle w:val="000000000000" w:firstRow="0" w:lastRow="0" w:firstColumn="0" w:lastColumn="0" w:oddVBand="0" w:evenVBand="0" w:oddHBand="0" w:evenHBand="0" w:firstRowFirstColumn="0" w:firstRowLastColumn="0" w:lastRowFirstColumn="0" w:lastRowLastColumn="0"/>
+            </w:pPr>
+            <w:r>
+              <w:t>0.143</w:t>
+            </w:r>
+          </w:p>
+        </w:tc>
+        <w:tc>
+          <w:tcPr>
+            <w:tcW w:w="3006" w:type="dxa"/>
+          </w:tcPr>
+          <w:p>
+            <w:pPr>
+              <w:cnfStyle w:val="000000000000" w:firstRow="0" w:lastRow="0" w:firstColumn="0" w:lastColumn="0" w:oddVBand="0" w:evenVBand="0" w:oddHBand="0" w:evenHBand="0" w:firstRowFirstColumn="0" w:firstRowLastColumn="0" w:lastRowFirstColumn="0" w:lastRowLastColumn="0"/>
+            </w:pPr>
+            <w:r>
+              <w:t>0.2</w:t>
+            </w:r>
+          </w:p>
+        </w:tc>
+      </w:tr>
+    </w:tbl>
+    <w:p>
+      <w:r>
+        <w:t>Overall accuracy: 0.6842</w:t>
+      </w:r>
     </w:p>
     <w:p>
       <w:pPr>
-        <w:pStyle w:val="Heading2"/>
-        <w:numPr>
-          <w:ilvl w:val="1"/>
-          <w:numId w:val="7"/>
-        </w:numPr>
-      </w:pPr>
-      <w:bookmarkStart w:id="49" w:name="_Toc38712914"/>
-      <w:r>
-        <w:t>Project Plan</w:t>
-      </w:r>
-      <w:bookmarkEnd w:id="49"/>
+        <w:pStyle w:val="Heading1"/>
+      </w:pPr>
+      <w:bookmarkStart w:id="47" w:name="_Toc38712916"/>
+      <w:r>
+        <w:t>Chapter 5: Summary</w:t>
+      </w:r>
+      <w:bookmarkEnd w:id="47"/>
     </w:p>
     <w:p>
-      <w:pPr>
-        <w:pStyle w:val="Heading2"/>
-        <w:numPr>
-          <w:ilvl w:val="1"/>
-          <w:numId w:val="7"/>
-        </w:numPr>
-      </w:pPr>
-      <w:bookmarkStart w:id="50" w:name="_Toc38712915"/>
-      <w:r>
-        <w:t>Final Report Plan</w:t>
-      </w:r>
-      <w:bookmarkEnd w:id="50"/>
+      <w:r>
+        <w:t xml:space="preserve">This report explains intentions to use machine learning techniques to evaluate the role of joint incongruency in canine elbow dysplasia, and </w:t>
+      </w:r>
+      <w:r>
+        <w:t xml:space="preserve">to </w:t>
+      </w:r>
+      <w:r>
+        <w:t xml:space="preserve">identify specific connections between </w:t>
+      </w:r>
+      <w:r>
+        <w:t xml:space="preserve">the shape of the joint and the disease. </w:t>
+      </w:r>
     </w:p>
     <w:p>
       <w:r>
-        <w:t>Due to similarities in structure between this report and the final report due at the conclusion of this project,</w:t>
-      </w:r>
-      <w:r>
-        <w:t xml:space="preserve"> topics discussed in</w:t>
-      </w:r>
-      <w:r>
-        <w:t xml:space="preserve"> Chapters 1</w:t>
-      </w:r>
-      <w:r>
-        <w:t>,</w:t>
-      </w:r>
-      <w:r>
-        <w:t xml:space="preserve"> 2</w:t>
-      </w:r>
-      <w:r>
-        <w:t xml:space="preserve"> and 3 of this report may be reiterated there</w:t>
-      </w:r>
-      <w:r>
-        <w:t xml:space="preserve">. </w:t>
-      </w:r>
-      <w:r>
-        <w:t>In addition to discussing</w:t>
-      </w:r>
-      <w:r>
-        <w:t xml:space="preserve"> the preliminary analysis, an overview will also be given of the work </w:t>
-      </w:r>
-      <w:r>
-        <w:t xml:space="preserve">performed with the larger dataset as explained in Section </w:t>
-      </w:r>
-      <w:r>
-        <w:fldChar w:fldCharType="begin"/>
-      </w:r>
-      <w:r>
-        <w:instrText xml:space="preserve"> REF _Ref27703719 \n \h </w:instrText>
-      </w:r>
-      <w:r>
-        <w:fldChar w:fldCharType="separate"/>
-      </w:r>
-      <w:r>
-        <w:t>4.1</w:t>
-      </w:r>
-      <w:r>
-        <w:fldChar w:fldCharType="end"/>
-      </w:r>
-      <w:r>
-        <w:t xml:space="preserve">. </w:t>
+        <w:t xml:space="preserve">An overview of canine dysplasia is </w:t>
+      </w:r>
+      <w:r>
+        <w:t xml:space="preserve">then </w:t>
+      </w:r>
+      <w:r>
+        <w:t>given, including causes,</w:t>
+      </w:r>
+      <w:r>
+        <w:t xml:space="preserve"> diagnosis and</w:t>
+      </w:r>
+      <w:r>
+        <w:t xml:space="preserve"> treatment</w:t>
+      </w:r>
+      <w:r>
+        <w:t>, followed by a brief explanation of how the CT scans used within the dataset are obtained.</w:t>
+      </w:r>
+      <w:r>
+        <w:t xml:space="preserve"> A literature review then </w:t>
+      </w:r>
+      <w:r>
+        <w:t xml:space="preserve">explains </w:t>
+      </w:r>
+      <w:r>
+        <w:t xml:space="preserve">the successes of </w:t>
+      </w:r>
+      <w:r>
+        <w:t>previous attempts to use machine learning techniques within medicine</w:t>
+      </w:r>
+      <w:r>
+        <w:t xml:space="preserve">, focusing primarily on orthopaedic medicine. Support is also given for the </w:t>
+      </w:r>
+      <w:r>
+        <w:t>hypothesis that elbow dysplasia is related to joint incongruity, with the research gap which we will attempt to fill identified.</w:t>
       </w:r>
     </w:p>
     <w:p>
       <w:r>
-        <w:t xml:space="preserve">The results </w:t>
-      </w:r>
-      <w:r>
-        <w:t xml:space="preserve">obtained over the course of the project </w:t>
-      </w:r>
-      <w:r>
-        <w:t>will</w:t>
-      </w:r>
-      <w:r>
-        <w:t xml:space="preserve"> </w:t>
-      </w:r>
-      <w:r>
-        <w:t xml:space="preserve">then </w:t>
-      </w:r>
-      <w:r>
-        <w:t>be e</w:t>
-      </w:r>
-      <w:r>
-        <w:t>xamined and the effectiveness of a CNN as method of identifying the different types of canine elbow dysplasia evaluated.</w:t>
-      </w:r>
-      <w:r>
-        <w:t xml:space="preserve"> From this, </w:t>
-      </w:r>
-      <w:r>
-        <w:t>the potential for future researchers to further investigate the role of joint incongruity in elbow dysplasia using machine learning can then be assessed</w:t>
-      </w:r>
-      <w:r>
-        <w:t xml:space="preserve"> and recommendations made.</w:t>
+        <w:t xml:space="preserve">From a limited dataset of CT scans of Labrador joints, binary masks depicting the </w:t>
+      </w:r>
+      <w:r>
+        <w:t>hard-exterior cortical tissue of the joint have been produced which can now be used to create a three-dimensional model depicting the joint</w:t>
+      </w:r>
+      <w:r>
+        <w:t xml:space="preserve">. Aims of using these binary masks and three-dimensional models to produce deformation patterns describing the difference between healthy and </w:t>
+      </w:r>
+      <w:r>
+        <w:t xml:space="preserve">diseased joints are then given, with </w:t>
+      </w:r>
+      <w:r>
+        <w:t>plans to train a CNN to recognise key areas responsible for elbow dysplasia also given.</w:t>
+      </w:r>
+      <w:r>
+        <w:t xml:space="preserve"> A detailed project plan in the form of a Gantt chart is provided.</w:t>
       </w:r>
     </w:p>
     <w:p>
       <w:r>
-        <w:t>It is expected the following chapter headings will be used:</w:t>
+        <w:t>Preliminary research</w:t>
+      </w:r>
+      <w:r>
+        <w:t xml:space="preserve"> performed in preparation for the arrival of the larger dataset is nearing completion, with more </w:t>
+      </w:r>
+      <w:r>
+        <w:t>in depth work soon ready to begin.</w:t>
+      </w:r>
+      <w:r>
+        <w:br w:type="page"/>
       </w:r>
     </w:p>
     <w:p>
       <w:pPr>
-        <w:pStyle w:val="ListParagraph"/>
-        <w:numPr>
-          <w:ilvl w:val="0"/>
-          <w:numId w:val="10"/>
-        </w:numPr>
-      </w:pPr>
-      <w:r>
-        <w:t>Title page</w:t>
-      </w:r>
-    </w:p>
-    <w:p>
-      <w:pPr>
-        <w:pStyle w:val="ListParagraph"/>
-        <w:numPr>
-          <w:ilvl w:val="0"/>
-          <w:numId w:val="10"/>
-        </w:numPr>
-      </w:pPr>
-      <w:r>
-        <w:t>Abstract</w:t>
-      </w:r>
-    </w:p>
-    <w:p>
-      <w:pPr>
-        <w:pStyle w:val="ListParagraph"/>
-        <w:numPr>
-          <w:ilvl w:val="0"/>
-          <w:numId w:val="10"/>
-        </w:numPr>
-      </w:pPr>
-      <w:r>
-        <w:t xml:space="preserve">Chapter 1: </w:t>
-      </w:r>
-      <w:r>
-        <w:t>Introduction</w:t>
-      </w:r>
-    </w:p>
-    <w:p>
-      <w:pPr>
-        <w:pStyle w:val="ListParagraph"/>
-        <w:numPr>
-          <w:ilvl w:val="0"/>
-          <w:numId w:val="10"/>
-        </w:numPr>
-      </w:pPr>
-      <w:r>
-        <w:t xml:space="preserve">Chapter 2: </w:t>
-      </w:r>
-      <w:r>
-        <w:t>Literate Review</w:t>
-      </w:r>
-    </w:p>
-    <w:p>
-      <w:pPr>
-        <w:pStyle w:val="ListParagraph"/>
-        <w:numPr>
-          <w:ilvl w:val="0"/>
-          <w:numId w:val="10"/>
-        </w:numPr>
-      </w:pPr>
-      <w:r>
-        <w:t xml:space="preserve">Chapter 3: </w:t>
-      </w:r>
-      <w:r>
-        <w:t>Methodology</w:t>
-      </w:r>
-    </w:p>
-    <w:p>
-      <w:pPr>
-        <w:pStyle w:val="ListParagraph"/>
-        <w:numPr>
-          <w:ilvl w:val="0"/>
-          <w:numId w:val="10"/>
-        </w:numPr>
-      </w:pPr>
-      <w:r>
-        <w:t>Chapter 4: Results</w:t>
-      </w:r>
-      <w:r>
-        <w:t xml:space="preserve"> and Discussion</w:t>
-      </w:r>
-    </w:p>
-    <w:p>
-      <w:pPr>
-        <w:pStyle w:val="ListParagraph"/>
-        <w:numPr>
-          <w:ilvl w:val="0"/>
-          <w:numId w:val="10"/>
-        </w:numPr>
-      </w:pPr>
-      <w:r>
-        <w:t>Chapter 5: Conclusion</w:t>
-      </w:r>
-    </w:p>
-    <w:p>
-      <w:pPr>
-        <w:pStyle w:val="ListParagraph"/>
-        <w:numPr>
-          <w:ilvl w:val="0"/>
-          <w:numId w:val="10"/>
-        </w:numPr>
-      </w:pPr>
-      <w:r>
-        <w:t>Chapter 6: Potential for Future Development</w:t>
-      </w:r>
-    </w:p>
-    <w:p>
-      <w:pPr>
-        <w:pStyle w:val="ListParagraph"/>
-        <w:numPr>
-          <w:ilvl w:val="0"/>
-          <w:numId w:val="10"/>
-        </w:numPr>
-      </w:pPr>
-      <w:r>
-        <w:t>References and Table of Figures</w:t>
-      </w:r>
-    </w:p>
-    <w:p>
-      <w:pPr>
-        <w:pStyle w:val="ListParagraph"/>
-        <w:numPr>
-          <w:ilvl w:val="0"/>
-          <w:numId w:val="10"/>
-        </w:numPr>
-      </w:pPr>
-      <w:r>
-        <w:t>Appendices</w:t>
-      </w:r>
-    </w:p>
-    <w:p>
-      <w:pPr>
         <w:pStyle w:val="Heading1"/>
       </w:pPr>
-      <w:r>
-        <w:br w:type="page"/>
-      </w:r>
-      <w:bookmarkStart w:id="51" w:name="_Toc38712916"/>
-      <w:r>
-        <w:lastRenderedPageBreak/>
-        <w:t>Chapter 5: Summary</w:t>
-      </w:r>
-      <w:bookmarkEnd w:id="51"/>
-    </w:p>
-    <w:p>
-      <w:r>
-        <w:t xml:space="preserve">This report explains intentions to use machine learning techniques to evaluate the role of joint incongruency in canine elbow dysplasia, and </w:t>
-      </w:r>
-      <w:r>
-        <w:t xml:space="preserve">to </w:t>
-      </w:r>
-      <w:r>
-        <w:t xml:space="preserve">identify specific connections between </w:t>
-      </w:r>
-      <w:r>
-        <w:t xml:space="preserve">the shape of the joint and the disease. </w:t>
-      </w:r>
-    </w:p>
-    <w:p>
-      <w:r>
-        <w:t xml:space="preserve">An overview of canine dysplasia is </w:t>
-      </w:r>
-      <w:r>
-        <w:t xml:space="preserve">then </w:t>
-      </w:r>
-      <w:r>
-        <w:t>given, including causes,</w:t>
-      </w:r>
-      <w:r>
-        <w:t xml:space="preserve"> diagnosis and</w:t>
-      </w:r>
-      <w:r>
-        <w:t xml:space="preserve"> treatment</w:t>
-      </w:r>
-      <w:r>
-        <w:t>, followed by a brief explanation of how the CT scans used within the dataset are obtained.</w:t>
-      </w:r>
-      <w:r>
-        <w:t xml:space="preserve"> A literature review then </w:t>
-      </w:r>
-      <w:r>
-        <w:t xml:space="preserve">explains </w:t>
-      </w:r>
-      <w:r>
-        <w:t xml:space="preserve">the successes of </w:t>
-      </w:r>
-      <w:r>
-        <w:t>previous attempts to use machine learning techniques within medicine</w:t>
-      </w:r>
-      <w:r>
-        <w:t xml:space="preserve">, focusing primarily on orthopaedic medicine. Support is also given for the </w:t>
-      </w:r>
-      <w:r>
-        <w:t>hypothesis that elbow dysplasia is related to joint incongruity, with the research gap which we will attempt to fill identified.</w:t>
-      </w:r>
-    </w:p>
-    <w:p>
-      <w:r>
-        <w:t xml:space="preserve">From a limited dataset of CT scans of Labrador joints, binary masks depicting the </w:t>
-      </w:r>
-      <w:r>
-        <w:t>hard-exterior cortical tissue of the joint have been produced which can now be used to create a three-dimensional model depicting the joint</w:t>
-      </w:r>
-      <w:r>
-        <w:t xml:space="preserve">. Aims of using these binary masks and three-dimensional models to produce deformation patterns describing the difference between healthy and </w:t>
-      </w:r>
-      <w:r>
-        <w:t xml:space="preserve">diseased joints are then given, with </w:t>
-      </w:r>
-      <w:r>
-        <w:t>plans to train a CNN to recognise key areas responsible for elbow dysplasia also given.</w:t>
-      </w:r>
-      <w:r>
-        <w:t xml:space="preserve"> A detailed project plan in the form of a Gantt chart is provided.</w:t>
-      </w:r>
-    </w:p>
-    <w:p>
-      <w:r>
-        <w:t>Preliminary research</w:t>
-      </w:r>
-      <w:r>
-        <w:t xml:space="preserve"> performed in preparation for the arrival of the larger dataset is nearing completion, with more </w:t>
-      </w:r>
-      <w:r>
-        <w:t>in depth work soon ready to begin.</w:t>
-      </w:r>
-      <w:r>
-        <w:br w:type="page"/>
-      </w:r>
-    </w:p>
-    <w:p>
-      <w:pPr>
-        <w:pStyle w:val="Heading1"/>
-      </w:pPr>
-      <w:bookmarkStart w:id="52" w:name="_Ref27702190"/>
-      <w:bookmarkStart w:id="53" w:name="_Toc38712917"/>
+      <w:bookmarkStart w:id="48" w:name="_Ref27702190"/>
+      <w:bookmarkStart w:id="49" w:name="_Toc38712917"/>
       <w:r>
         <w:lastRenderedPageBreak/>
         <w:t>Appendix</w:t>
       </w:r>
-      <w:bookmarkEnd w:id="52"/>
-      <w:bookmarkEnd w:id="53"/>
+      <w:bookmarkEnd w:id="48"/>
+      <w:bookmarkEnd w:id="49"/>
+      <w:r>
+        <w:t xml:space="preserve"> A: Project Management</w:t>
+      </w:r>
     </w:p>
     <w:p>
       <w:pPr>
@@ -7125,7 +7054,7 @@
                     <pic:cNvPicPr/>
                   </pic:nvPicPr>
                   <pic:blipFill>
-                    <a:blip r:embed="rId22">
+                    <a:blip r:embed="rId23">
                       <a:extLst>
                         <a:ext uri="{28A0092B-C50C-407E-A947-70E740481C1C}">
                           <a14:useLocalDpi xmlns:a14="http://schemas.microsoft.com/office/drawing/2010/main" val="0"/>
@@ -7155,11 +7084,2309 @@
     <w:p/>
     <w:p/>
     <w:p>
+      <w:pPr>
+        <w:pStyle w:val="Heading1"/>
+      </w:pPr>
       <w:r>
         <w:br w:type="page"/>
       </w:r>
+      <w:r>
+        <w:lastRenderedPageBreak/>
+        <w:t xml:space="preserve">Appendix B: </w:t>
+      </w:r>
+      <w:r>
+        <w:t>Unabridged Results</w:t>
+      </w:r>
     </w:p>
-    <w:bookmarkStart w:id="54" w:name="_Toc38712918" w:displacedByCustomXml="next"/>
+    <w:tbl>
+      <w:tblPr>
+        <w:tblStyle w:val="GridTable5Dark-Accent5"/>
+        <w:tblW w:w="0" w:type="auto"/>
+        <w:tblLook w:val="04A0" w:firstRow="1" w:lastRow="0" w:firstColumn="1" w:lastColumn="0" w:noHBand="0" w:noVBand="1"/>
+      </w:tblPr>
+      <w:tblGrid>
+        <w:gridCol w:w="2274"/>
+        <w:gridCol w:w="2492"/>
+        <w:gridCol w:w="2125"/>
+        <w:gridCol w:w="2125"/>
+      </w:tblGrid>
+      <w:tr>
+        <w:trPr>
+          <w:cnfStyle w:val="100000000000" w:firstRow="1" w:lastRow="0" w:firstColumn="0" w:lastColumn="0" w:oddVBand="0" w:evenVBand="0" w:oddHBand="0" w:evenHBand="0" w:firstRowFirstColumn="0" w:firstRowLastColumn="0" w:lastRowFirstColumn="0" w:lastRowLastColumn="0"/>
+        </w:trPr>
+        <w:tc>
+          <w:tcPr>
+            <w:cnfStyle w:val="001000000000" w:firstRow="0" w:lastRow="0" w:firstColumn="1" w:lastColumn="0" w:oddVBand="0" w:evenVBand="0" w:oddHBand="0" w:evenHBand="0" w:firstRowFirstColumn="0" w:firstRowLastColumn="0" w:lastRowFirstColumn="0" w:lastRowLastColumn="0"/>
+            <w:tcW w:w="2274" w:type="dxa"/>
+          </w:tcPr>
+          <w:p>
+            <w:pPr>
+              <w:rPr>
+                <w:b w:val="0"/>
+                <w:bCs w:val="0"/>
+              </w:rPr>
+            </w:pPr>
+            <w:r>
+              <w:rPr>
+                <w:b w:val="0"/>
+                <w:bCs w:val="0"/>
+              </w:rPr>
+              <w:t>True Label</w:t>
+            </w:r>
+          </w:p>
+        </w:tc>
+        <w:tc>
+          <w:tcPr>
+            <w:tcW w:w="2492" w:type="dxa"/>
+          </w:tcPr>
+          <w:p>
+            <w:pPr>
+              <w:cnfStyle w:val="100000000000" w:firstRow="1" w:lastRow="0" w:firstColumn="0" w:lastColumn="0" w:oddVBand="0" w:evenVBand="0" w:oddHBand="0" w:evenHBand="0" w:firstRowFirstColumn="0" w:firstRowLastColumn="0" w:lastRowFirstColumn="0" w:lastRowLastColumn="0"/>
+              <w:rPr>
+                <w:b w:val="0"/>
+                <w:bCs w:val="0"/>
+              </w:rPr>
+            </w:pPr>
+            <w:r>
+              <w:rPr>
+                <w:b w:val="0"/>
+                <w:bCs w:val="0"/>
+              </w:rPr>
+              <w:t>Classification</w:t>
+            </w:r>
+          </w:p>
+        </w:tc>
+        <w:tc>
+          <w:tcPr>
+            <w:tcW w:w="2125" w:type="dxa"/>
+          </w:tcPr>
+          <w:p>
+            <w:pPr>
+              <w:cnfStyle w:val="100000000000" w:firstRow="1" w:lastRow="0" w:firstColumn="0" w:lastColumn="0" w:oddVBand="0" w:evenVBand="0" w:oddHBand="0" w:evenHBand="0" w:firstRowFirstColumn="0" w:firstRowLastColumn="0" w:lastRowFirstColumn="0" w:lastRowLastColumn="0"/>
+              <w:rPr>
+                <w:b w:val="0"/>
+                <w:bCs w:val="0"/>
+              </w:rPr>
+            </w:pPr>
+            <w:r>
+              <w:rPr>
+                <w:b w:val="0"/>
+                <w:bCs w:val="0"/>
+              </w:rPr>
+              <w:t>Affected Score</w:t>
+            </w:r>
+          </w:p>
+        </w:tc>
+        <w:tc>
+          <w:tcPr>
+            <w:tcW w:w="2125" w:type="dxa"/>
+          </w:tcPr>
+          <w:p>
+            <w:pPr>
+              <w:cnfStyle w:val="100000000000" w:firstRow="1" w:lastRow="0" w:firstColumn="0" w:lastColumn="0" w:oddVBand="0" w:evenVBand="0" w:oddHBand="0" w:evenHBand="0" w:firstRowFirstColumn="0" w:firstRowLastColumn="0" w:lastRowFirstColumn="0" w:lastRowLastColumn="0"/>
+              <w:rPr>
+                <w:b w:val="0"/>
+                <w:bCs w:val="0"/>
+              </w:rPr>
+            </w:pPr>
+            <w:r>
+              <w:rPr>
+                <w:b w:val="0"/>
+                <w:bCs w:val="0"/>
+              </w:rPr>
+              <w:t>Control Score</w:t>
+            </w:r>
+          </w:p>
+        </w:tc>
+      </w:tr>
+      <w:tr>
+        <w:trPr>
+          <w:cnfStyle w:val="000000100000" w:firstRow="0" w:lastRow="0" w:firstColumn="0" w:lastColumn="0" w:oddVBand="0" w:evenVBand="0" w:oddHBand="1" w:evenHBand="0" w:firstRowFirstColumn="0" w:firstRowLastColumn="0" w:lastRowFirstColumn="0" w:lastRowLastColumn="0"/>
+        </w:trPr>
+        <w:tc>
+          <w:tcPr>
+            <w:cnfStyle w:val="001000000000" w:firstRow="0" w:lastRow="0" w:firstColumn="1" w:lastColumn="0" w:oddVBand="0" w:evenVBand="0" w:oddHBand="0" w:evenHBand="0" w:firstRowFirstColumn="0" w:firstRowLastColumn="0" w:lastRowFirstColumn="0" w:lastRowLastColumn="0"/>
+            <w:tcW w:w="2274" w:type="dxa"/>
+          </w:tcPr>
+          <w:p>
+            <w:r>
+              <w:t>Affected</w:t>
+            </w:r>
+          </w:p>
+        </w:tc>
+        <w:tc>
+          <w:tcPr>
+            <w:tcW w:w="2492" w:type="dxa"/>
+          </w:tcPr>
+          <w:p>
+            <w:pPr>
+              <w:cnfStyle w:val="000000100000" w:firstRow="0" w:lastRow="0" w:firstColumn="0" w:lastColumn="0" w:oddVBand="0" w:evenVBand="0" w:oddHBand="1" w:evenHBand="0" w:firstRowFirstColumn="0" w:firstRowLastColumn="0" w:lastRowFirstColumn="0" w:lastRowLastColumn="0"/>
+            </w:pPr>
+            <w:r>
+              <w:t>Control</w:t>
+            </w:r>
+          </w:p>
+        </w:tc>
+        <w:tc>
+          <w:tcPr>
+            <w:tcW w:w="2125" w:type="dxa"/>
+          </w:tcPr>
+          <w:p>
+            <w:pPr>
+              <w:cnfStyle w:val="000000100000" w:firstRow="0" w:lastRow="0" w:firstColumn="0" w:lastColumn="0" w:oddVBand="0" w:evenVBand="0" w:oddHBand="1" w:evenHBand="0" w:firstRowFirstColumn="0" w:firstRowLastColumn="0" w:lastRowFirstColumn="0" w:lastRowLastColumn="0"/>
+            </w:pPr>
+            <w:r>
+              <w:t>0.00091011</w:t>
+            </w:r>
+          </w:p>
+        </w:tc>
+        <w:tc>
+          <w:tcPr>
+            <w:tcW w:w="2125" w:type="dxa"/>
+          </w:tcPr>
+          <w:p>
+            <w:pPr>
+              <w:cnfStyle w:val="000000100000" w:firstRow="0" w:lastRow="0" w:firstColumn="0" w:lastColumn="0" w:oddVBand="0" w:evenVBand="0" w:oddHBand="1" w:evenHBand="0" w:firstRowFirstColumn="0" w:firstRowLastColumn="0" w:lastRowFirstColumn="0" w:lastRowLastColumn="0"/>
+            </w:pPr>
+            <w:r>
+              <w:t>0.99909</w:t>
+            </w:r>
+          </w:p>
+        </w:tc>
+      </w:tr>
+      <w:tr>
+        <w:tc>
+          <w:tcPr>
+            <w:cnfStyle w:val="001000000000" w:firstRow="0" w:lastRow="0" w:firstColumn="1" w:lastColumn="0" w:oddVBand="0" w:evenVBand="0" w:oddHBand="0" w:evenHBand="0" w:firstRowFirstColumn="0" w:firstRowLastColumn="0" w:lastRowFirstColumn="0" w:lastRowLastColumn="0"/>
+            <w:tcW w:w="2274" w:type="dxa"/>
+          </w:tcPr>
+          <w:p>
+            <w:r>
+              <w:t>Affected</w:t>
+            </w:r>
+          </w:p>
+        </w:tc>
+        <w:tc>
+          <w:tcPr>
+            <w:tcW w:w="2492" w:type="dxa"/>
+          </w:tcPr>
+          <w:p>
+            <w:pPr>
+              <w:cnfStyle w:val="000000000000" w:firstRow="0" w:lastRow="0" w:firstColumn="0" w:lastColumn="0" w:oddVBand="0" w:evenVBand="0" w:oddHBand="0" w:evenHBand="0" w:firstRowFirstColumn="0" w:firstRowLastColumn="0" w:lastRowFirstColumn="0" w:lastRowLastColumn="0"/>
+            </w:pPr>
+            <w:r>
+              <w:t>Affected</w:t>
+            </w:r>
+          </w:p>
+        </w:tc>
+        <w:tc>
+          <w:tcPr>
+            <w:tcW w:w="2125" w:type="dxa"/>
+          </w:tcPr>
+          <w:p>
+            <w:pPr>
+              <w:cnfStyle w:val="000000000000" w:firstRow="0" w:lastRow="0" w:firstColumn="0" w:lastColumn="0" w:oddVBand="0" w:evenVBand="0" w:oddHBand="0" w:evenHBand="0" w:firstRowFirstColumn="0" w:firstRowLastColumn="0" w:lastRowFirstColumn="0" w:lastRowLastColumn="0"/>
+            </w:pPr>
+            <w:r>
+              <w:t>0.98229</w:t>
+            </w:r>
+          </w:p>
+        </w:tc>
+        <w:tc>
+          <w:tcPr>
+            <w:tcW w:w="2125" w:type="dxa"/>
+          </w:tcPr>
+          <w:p>
+            <w:pPr>
+              <w:cnfStyle w:val="000000000000" w:firstRow="0" w:lastRow="0" w:firstColumn="0" w:lastColumn="0" w:oddVBand="0" w:evenVBand="0" w:oddHBand="0" w:evenHBand="0" w:firstRowFirstColumn="0" w:firstRowLastColumn="0" w:lastRowFirstColumn="0" w:lastRowLastColumn="0"/>
+            </w:pPr>
+            <w:r>
+              <w:t>0.017708</w:t>
+            </w:r>
+          </w:p>
+        </w:tc>
+      </w:tr>
+      <w:tr>
+        <w:trPr>
+          <w:cnfStyle w:val="000000100000" w:firstRow="0" w:lastRow="0" w:firstColumn="0" w:lastColumn="0" w:oddVBand="0" w:evenVBand="0" w:oddHBand="1" w:evenHBand="0" w:firstRowFirstColumn="0" w:firstRowLastColumn="0" w:lastRowFirstColumn="0" w:lastRowLastColumn="0"/>
+        </w:trPr>
+        <w:tc>
+          <w:tcPr>
+            <w:cnfStyle w:val="001000000000" w:firstRow="0" w:lastRow="0" w:firstColumn="1" w:lastColumn="0" w:oddVBand="0" w:evenVBand="0" w:oddHBand="0" w:evenHBand="0" w:firstRowFirstColumn="0" w:firstRowLastColumn="0" w:lastRowFirstColumn="0" w:lastRowLastColumn="0"/>
+            <w:tcW w:w="2274" w:type="dxa"/>
+          </w:tcPr>
+          <w:p>
+            <w:r>
+              <w:t>Affected</w:t>
+            </w:r>
+          </w:p>
+        </w:tc>
+        <w:tc>
+          <w:tcPr>
+            <w:tcW w:w="2492" w:type="dxa"/>
+          </w:tcPr>
+          <w:p>
+            <w:pPr>
+              <w:cnfStyle w:val="000000100000" w:firstRow="0" w:lastRow="0" w:firstColumn="0" w:lastColumn="0" w:oddVBand="0" w:evenVBand="0" w:oddHBand="1" w:evenHBand="0" w:firstRowFirstColumn="0" w:firstRowLastColumn="0" w:lastRowFirstColumn="0" w:lastRowLastColumn="0"/>
+            </w:pPr>
+            <w:r>
+              <w:t>Affected</w:t>
+            </w:r>
+          </w:p>
+        </w:tc>
+        <w:tc>
+          <w:tcPr>
+            <w:tcW w:w="2125" w:type="dxa"/>
+          </w:tcPr>
+          <w:p>
+            <w:pPr>
+              <w:cnfStyle w:val="000000100000" w:firstRow="0" w:lastRow="0" w:firstColumn="0" w:lastColumn="0" w:oddVBand="0" w:evenVBand="0" w:oddHBand="1" w:evenHBand="0" w:firstRowFirstColumn="0" w:firstRowLastColumn="0" w:lastRowFirstColumn="0" w:lastRowLastColumn="0"/>
+            </w:pPr>
+            <w:r>
+              <w:t>0.62008</w:t>
+            </w:r>
+          </w:p>
+        </w:tc>
+        <w:tc>
+          <w:tcPr>
+            <w:tcW w:w="2125" w:type="dxa"/>
+          </w:tcPr>
+          <w:p>
+            <w:pPr>
+              <w:cnfStyle w:val="000000100000" w:firstRow="0" w:lastRow="0" w:firstColumn="0" w:lastColumn="0" w:oddVBand="0" w:evenVBand="0" w:oddHBand="1" w:evenHBand="0" w:firstRowFirstColumn="0" w:firstRowLastColumn="0" w:lastRowFirstColumn="0" w:lastRowLastColumn="0"/>
+            </w:pPr>
+            <w:r>
+              <w:t>0.37992</w:t>
+            </w:r>
+          </w:p>
+        </w:tc>
+      </w:tr>
+      <w:tr>
+        <w:tc>
+          <w:tcPr>
+            <w:cnfStyle w:val="001000000000" w:firstRow="0" w:lastRow="0" w:firstColumn="1" w:lastColumn="0" w:oddVBand="0" w:evenVBand="0" w:oddHBand="0" w:evenHBand="0" w:firstRowFirstColumn="0" w:firstRowLastColumn="0" w:lastRowFirstColumn="0" w:lastRowLastColumn="0"/>
+            <w:tcW w:w="2274" w:type="dxa"/>
+          </w:tcPr>
+          <w:p>
+            <w:r>
+              <w:t>Affected</w:t>
+            </w:r>
+          </w:p>
+        </w:tc>
+        <w:tc>
+          <w:tcPr>
+            <w:tcW w:w="2492" w:type="dxa"/>
+          </w:tcPr>
+          <w:p>
+            <w:pPr>
+              <w:cnfStyle w:val="000000000000" w:firstRow="0" w:lastRow="0" w:firstColumn="0" w:lastColumn="0" w:oddVBand="0" w:evenVBand="0" w:oddHBand="0" w:evenHBand="0" w:firstRowFirstColumn="0" w:firstRowLastColumn="0" w:lastRowFirstColumn="0" w:lastRowLastColumn="0"/>
+            </w:pPr>
+            <w:r>
+              <w:t>Control</w:t>
+            </w:r>
+          </w:p>
+        </w:tc>
+        <w:tc>
+          <w:tcPr>
+            <w:tcW w:w="2125" w:type="dxa"/>
+          </w:tcPr>
+          <w:p>
+            <w:pPr>
+              <w:cnfStyle w:val="000000000000" w:firstRow="0" w:lastRow="0" w:firstColumn="0" w:lastColumn="0" w:oddVBand="0" w:evenVBand="0" w:oddHBand="0" w:evenHBand="0" w:firstRowFirstColumn="0" w:firstRowLastColumn="0" w:lastRowFirstColumn="0" w:lastRowLastColumn="0"/>
+            </w:pPr>
+            <w:r>
+              <w:t>0.033639</w:t>
+            </w:r>
+          </w:p>
+        </w:tc>
+        <w:tc>
+          <w:tcPr>
+            <w:tcW w:w="2125" w:type="dxa"/>
+          </w:tcPr>
+          <w:p>
+            <w:pPr>
+              <w:cnfStyle w:val="000000000000" w:firstRow="0" w:lastRow="0" w:firstColumn="0" w:lastColumn="0" w:oddVBand="0" w:evenVBand="0" w:oddHBand="0" w:evenHBand="0" w:firstRowFirstColumn="0" w:firstRowLastColumn="0" w:lastRowFirstColumn="0" w:lastRowLastColumn="0"/>
+            </w:pPr>
+            <w:r>
+              <w:t>0.96636</w:t>
+            </w:r>
+          </w:p>
+        </w:tc>
+      </w:tr>
+      <w:tr>
+        <w:trPr>
+          <w:cnfStyle w:val="000000100000" w:firstRow="0" w:lastRow="0" w:firstColumn="0" w:lastColumn="0" w:oddVBand="0" w:evenVBand="0" w:oddHBand="1" w:evenHBand="0" w:firstRowFirstColumn="0" w:firstRowLastColumn="0" w:lastRowFirstColumn="0" w:lastRowLastColumn="0"/>
+        </w:trPr>
+        <w:tc>
+          <w:tcPr>
+            <w:cnfStyle w:val="001000000000" w:firstRow="0" w:lastRow="0" w:firstColumn="1" w:lastColumn="0" w:oddVBand="0" w:evenVBand="0" w:oddHBand="0" w:evenHBand="0" w:firstRowFirstColumn="0" w:firstRowLastColumn="0" w:lastRowFirstColumn="0" w:lastRowLastColumn="0"/>
+            <w:tcW w:w="2274" w:type="dxa"/>
+          </w:tcPr>
+          <w:p>
+            <w:r>
+              <w:t>Affected</w:t>
+            </w:r>
+          </w:p>
+        </w:tc>
+        <w:tc>
+          <w:tcPr>
+            <w:tcW w:w="2492" w:type="dxa"/>
+          </w:tcPr>
+          <w:p>
+            <w:pPr>
+              <w:cnfStyle w:val="000000100000" w:firstRow="0" w:lastRow="0" w:firstColumn="0" w:lastColumn="0" w:oddVBand="0" w:evenVBand="0" w:oddHBand="1" w:evenHBand="0" w:firstRowFirstColumn="0" w:firstRowLastColumn="0" w:lastRowFirstColumn="0" w:lastRowLastColumn="0"/>
+            </w:pPr>
+            <w:r>
+              <w:t>Control</w:t>
+            </w:r>
+          </w:p>
+        </w:tc>
+        <w:tc>
+          <w:tcPr>
+            <w:tcW w:w="2125" w:type="dxa"/>
+          </w:tcPr>
+          <w:p>
+            <w:pPr>
+              <w:cnfStyle w:val="000000100000" w:firstRow="0" w:lastRow="0" w:firstColumn="0" w:lastColumn="0" w:oddVBand="0" w:evenVBand="0" w:oddHBand="1" w:evenHBand="0" w:firstRowFirstColumn="0" w:firstRowLastColumn="0" w:lastRowFirstColumn="0" w:lastRowLastColumn="0"/>
+            </w:pPr>
+            <w:r>
+              <w:t>0.22736</w:t>
+            </w:r>
+          </w:p>
+        </w:tc>
+        <w:tc>
+          <w:tcPr>
+            <w:tcW w:w="2125" w:type="dxa"/>
+          </w:tcPr>
+          <w:p>
+            <w:pPr>
+              <w:cnfStyle w:val="000000100000" w:firstRow="0" w:lastRow="0" w:firstColumn="0" w:lastColumn="0" w:oddVBand="0" w:evenVBand="0" w:oddHBand="1" w:evenHBand="0" w:firstRowFirstColumn="0" w:firstRowLastColumn="0" w:lastRowFirstColumn="0" w:lastRowLastColumn="0"/>
+            </w:pPr>
+            <w:r>
+              <w:t>0.77264</w:t>
+            </w:r>
+          </w:p>
+        </w:tc>
+      </w:tr>
+      <w:tr>
+        <w:tc>
+          <w:tcPr>
+            <w:cnfStyle w:val="001000000000" w:firstRow="0" w:lastRow="0" w:firstColumn="1" w:lastColumn="0" w:oddVBand="0" w:evenVBand="0" w:oddHBand="0" w:evenHBand="0" w:firstRowFirstColumn="0" w:firstRowLastColumn="0" w:lastRowFirstColumn="0" w:lastRowLastColumn="0"/>
+            <w:tcW w:w="2274" w:type="dxa"/>
+          </w:tcPr>
+          <w:p>
+            <w:r>
+              <w:t>Affected</w:t>
+            </w:r>
+          </w:p>
+        </w:tc>
+        <w:tc>
+          <w:tcPr>
+            <w:tcW w:w="2492" w:type="dxa"/>
+          </w:tcPr>
+          <w:p>
+            <w:pPr>
+              <w:cnfStyle w:val="000000000000" w:firstRow="0" w:lastRow="0" w:firstColumn="0" w:lastColumn="0" w:oddVBand="0" w:evenVBand="0" w:oddHBand="0" w:evenHBand="0" w:firstRowFirstColumn="0" w:firstRowLastColumn="0" w:lastRowFirstColumn="0" w:lastRowLastColumn="0"/>
+            </w:pPr>
+            <w:r>
+              <w:t>Affected</w:t>
+            </w:r>
+          </w:p>
+        </w:tc>
+        <w:tc>
+          <w:tcPr>
+            <w:tcW w:w="2125" w:type="dxa"/>
+          </w:tcPr>
+          <w:p>
+            <w:pPr>
+              <w:cnfStyle w:val="000000000000" w:firstRow="0" w:lastRow="0" w:firstColumn="0" w:lastColumn="0" w:oddVBand="0" w:evenVBand="0" w:oddHBand="0" w:evenHBand="0" w:firstRowFirstColumn="0" w:firstRowLastColumn="0" w:lastRowFirstColumn="0" w:lastRowLastColumn="0"/>
+            </w:pPr>
+            <w:r>
+              <w:t>0.96106</w:t>
+            </w:r>
+          </w:p>
+        </w:tc>
+        <w:tc>
+          <w:tcPr>
+            <w:tcW w:w="2125" w:type="dxa"/>
+          </w:tcPr>
+          <w:p>
+            <w:pPr>
+              <w:cnfStyle w:val="000000000000" w:firstRow="0" w:lastRow="0" w:firstColumn="0" w:lastColumn="0" w:oddVBand="0" w:evenVBand="0" w:oddHBand="0" w:evenHBand="0" w:firstRowFirstColumn="0" w:firstRowLastColumn="0" w:lastRowFirstColumn="0" w:lastRowLastColumn="0"/>
+            </w:pPr>
+            <w:r>
+              <w:t>0.038938</w:t>
+            </w:r>
+          </w:p>
+        </w:tc>
+      </w:tr>
+      <w:tr>
+        <w:trPr>
+          <w:cnfStyle w:val="000000100000" w:firstRow="0" w:lastRow="0" w:firstColumn="0" w:lastColumn="0" w:oddVBand="0" w:evenVBand="0" w:oddHBand="1" w:evenHBand="0" w:firstRowFirstColumn="0" w:firstRowLastColumn="0" w:lastRowFirstColumn="0" w:lastRowLastColumn="0"/>
+        </w:trPr>
+        <w:tc>
+          <w:tcPr>
+            <w:cnfStyle w:val="001000000000" w:firstRow="0" w:lastRow="0" w:firstColumn="1" w:lastColumn="0" w:oddVBand="0" w:evenVBand="0" w:oddHBand="0" w:evenHBand="0" w:firstRowFirstColumn="0" w:firstRowLastColumn="0" w:lastRowFirstColumn="0" w:lastRowLastColumn="0"/>
+            <w:tcW w:w="2274" w:type="dxa"/>
+          </w:tcPr>
+          <w:p>
+            <w:r>
+              <w:t>Affected</w:t>
+            </w:r>
+          </w:p>
+        </w:tc>
+        <w:tc>
+          <w:tcPr>
+            <w:tcW w:w="2492" w:type="dxa"/>
+          </w:tcPr>
+          <w:p>
+            <w:pPr>
+              <w:cnfStyle w:val="000000100000" w:firstRow="0" w:lastRow="0" w:firstColumn="0" w:lastColumn="0" w:oddVBand="0" w:evenVBand="0" w:oddHBand="1" w:evenHBand="0" w:firstRowFirstColumn="0" w:firstRowLastColumn="0" w:lastRowFirstColumn="0" w:lastRowLastColumn="0"/>
+            </w:pPr>
+            <w:r>
+              <w:t>Affected</w:t>
+            </w:r>
+          </w:p>
+        </w:tc>
+        <w:tc>
+          <w:tcPr>
+            <w:tcW w:w="2125" w:type="dxa"/>
+          </w:tcPr>
+          <w:p>
+            <w:pPr>
+              <w:cnfStyle w:val="000000100000" w:firstRow="0" w:lastRow="0" w:firstColumn="0" w:lastColumn="0" w:oddVBand="0" w:evenVBand="0" w:oddHBand="1" w:evenHBand="0" w:firstRowFirstColumn="0" w:firstRowLastColumn="0" w:lastRowFirstColumn="0" w:lastRowLastColumn="0"/>
+            </w:pPr>
+            <w:r>
+              <w:t>0.91918</w:t>
+            </w:r>
+          </w:p>
+        </w:tc>
+        <w:tc>
+          <w:tcPr>
+            <w:tcW w:w="2125" w:type="dxa"/>
+          </w:tcPr>
+          <w:p>
+            <w:pPr>
+              <w:cnfStyle w:val="000000100000" w:firstRow="0" w:lastRow="0" w:firstColumn="0" w:lastColumn="0" w:oddVBand="0" w:evenVBand="0" w:oddHBand="1" w:evenHBand="0" w:firstRowFirstColumn="0" w:firstRowLastColumn="0" w:lastRowFirstColumn="0" w:lastRowLastColumn="0"/>
+            </w:pPr>
+            <w:r>
+              <w:t>0.08082</w:t>
+            </w:r>
+          </w:p>
+        </w:tc>
+      </w:tr>
+      <w:tr>
+        <w:tc>
+          <w:tcPr>
+            <w:cnfStyle w:val="001000000000" w:firstRow="0" w:lastRow="0" w:firstColumn="1" w:lastColumn="0" w:oddVBand="0" w:evenVBand="0" w:oddHBand="0" w:evenHBand="0" w:firstRowFirstColumn="0" w:firstRowLastColumn="0" w:lastRowFirstColumn="0" w:lastRowLastColumn="0"/>
+            <w:tcW w:w="2274" w:type="dxa"/>
+          </w:tcPr>
+          <w:p>
+            <w:r>
+              <w:t>Affected</w:t>
+            </w:r>
+          </w:p>
+        </w:tc>
+        <w:tc>
+          <w:tcPr>
+            <w:tcW w:w="2492" w:type="dxa"/>
+          </w:tcPr>
+          <w:p>
+            <w:pPr>
+              <w:cnfStyle w:val="000000000000" w:firstRow="0" w:lastRow="0" w:firstColumn="0" w:lastColumn="0" w:oddVBand="0" w:evenVBand="0" w:oddHBand="0" w:evenHBand="0" w:firstRowFirstColumn="0" w:firstRowLastColumn="0" w:lastRowFirstColumn="0" w:lastRowLastColumn="0"/>
+            </w:pPr>
+            <w:r>
+              <w:t>Affected</w:t>
+            </w:r>
+          </w:p>
+        </w:tc>
+        <w:tc>
+          <w:tcPr>
+            <w:tcW w:w="2125" w:type="dxa"/>
+          </w:tcPr>
+          <w:p>
+            <w:pPr>
+              <w:cnfStyle w:val="000000000000" w:firstRow="0" w:lastRow="0" w:firstColumn="0" w:lastColumn="0" w:oddVBand="0" w:evenVBand="0" w:oddHBand="0" w:evenHBand="0" w:firstRowFirstColumn="0" w:firstRowLastColumn="0" w:lastRowFirstColumn="0" w:lastRowLastColumn="0"/>
+            </w:pPr>
+            <w:r>
+              <w:t>0.8943</w:t>
+            </w:r>
+          </w:p>
+        </w:tc>
+        <w:tc>
+          <w:tcPr>
+            <w:tcW w:w="2125" w:type="dxa"/>
+          </w:tcPr>
+          <w:p>
+            <w:pPr>
+              <w:cnfStyle w:val="000000000000" w:firstRow="0" w:lastRow="0" w:firstColumn="0" w:lastColumn="0" w:oddVBand="0" w:evenVBand="0" w:oddHBand="0" w:evenHBand="0" w:firstRowFirstColumn="0" w:firstRowLastColumn="0" w:lastRowFirstColumn="0" w:lastRowLastColumn="0"/>
+            </w:pPr>
+            <w:r>
+              <w:t>0.1057</w:t>
+            </w:r>
+          </w:p>
+        </w:tc>
+      </w:tr>
+      <w:tr>
+        <w:trPr>
+          <w:cnfStyle w:val="000000100000" w:firstRow="0" w:lastRow="0" w:firstColumn="0" w:lastColumn="0" w:oddVBand="0" w:evenVBand="0" w:oddHBand="1" w:evenHBand="0" w:firstRowFirstColumn="0" w:firstRowLastColumn="0" w:lastRowFirstColumn="0" w:lastRowLastColumn="0"/>
+        </w:trPr>
+        <w:tc>
+          <w:tcPr>
+            <w:cnfStyle w:val="001000000000" w:firstRow="0" w:lastRow="0" w:firstColumn="1" w:lastColumn="0" w:oddVBand="0" w:evenVBand="0" w:oddHBand="0" w:evenHBand="0" w:firstRowFirstColumn="0" w:firstRowLastColumn="0" w:lastRowFirstColumn="0" w:lastRowLastColumn="0"/>
+            <w:tcW w:w="2274" w:type="dxa"/>
+          </w:tcPr>
+          <w:p>
+            <w:r>
+              <w:t>Affected</w:t>
+            </w:r>
+          </w:p>
+        </w:tc>
+        <w:tc>
+          <w:tcPr>
+            <w:tcW w:w="2492" w:type="dxa"/>
+          </w:tcPr>
+          <w:p>
+            <w:pPr>
+              <w:cnfStyle w:val="000000100000" w:firstRow="0" w:lastRow="0" w:firstColumn="0" w:lastColumn="0" w:oddVBand="0" w:evenVBand="0" w:oddHBand="1" w:evenHBand="0" w:firstRowFirstColumn="0" w:firstRowLastColumn="0" w:lastRowFirstColumn="0" w:lastRowLastColumn="0"/>
+            </w:pPr>
+            <w:r>
+              <w:t>Affected</w:t>
+            </w:r>
+          </w:p>
+        </w:tc>
+        <w:tc>
+          <w:tcPr>
+            <w:tcW w:w="2125" w:type="dxa"/>
+          </w:tcPr>
+          <w:p>
+            <w:pPr>
+              <w:cnfStyle w:val="000000100000" w:firstRow="0" w:lastRow="0" w:firstColumn="0" w:lastColumn="0" w:oddVBand="0" w:evenVBand="0" w:oddHBand="1" w:evenHBand="0" w:firstRowFirstColumn="0" w:firstRowLastColumn="0" w:lastRowFirstColumn="0" w:lastRowLastColumn="0"/>
+            </w:pPr>
+            <w:r>
+              <w:t>0.9593</w:t>
+            </w:r>
+          </w:p>
+        </w:tc>
+        <w:tc>
+          <w:tcPr>
+            <w:tcW w:w="2125" w:type="dxa"/>
+          </w:tcPr>
+          <w:p>
+            <w:pPr>
+              <w:cnfStyle w:val="000000100000" w:firstRow="0" w:lastRow="0" w:firstColumn="0" w:lastColumn="0" w:oddVBand="0" w:evenVBand="0" w:oddHBand="1" w:evenHBand="0" w:firstRowFirstColumn="0" w:firstRowLastColumn="0" w:lastRowFirstColumn="0" w:lastRowLastColumn="0"/>
+            </w:pPr>
+            <w:r>
+              <w:t>0.040696</w:t>
+            </w:r>
+          </w:p>
+        </w:tc>
+      </w:tr>
+      <w:tr>
+        <w:tc>
+          <w:tcPr>
+            <w:cnfStyle w:val="001000000000" w:firstRow="0" w:lastRow="0" w:firstColumn="1" w:lastColumn="0" w:oddVBand="0" w:evenVBand="0" w:oddHBand="0" w:evenHBand="0" w:firstRowFirstColumn="0" w:firstRowLastColumn="0" w:lastRowFirstColumn="0" w:lastRowLastColumn="0"/>
+            <w:tcW w:w="2274" w:type="dxa"/>
+          </w:tcPr>
+          <w:p>
+            <w:r>
+              <w:t>Affected</w:t>
+            </w:r>
+          </w:p>
+        </w:tc>
+        <w:tc>
+          <w:tcPr>
+            <w:tcW w:w="2492" w:type="dxa"/>
+          </w:tcPr>
+          <w:p>
+            <w:pPr>
+              <w:cnfStyle w:val="000000000000" w:firstRow="0" w:lastRow="0" w:firstColumn="0" w:lastColumn="0" w:oddVBand="0" w:evenVBand="0" w:oddHBand="0" w:evenHBand="0" w:firstRowFirstColumn="0" w:firstRowLastColumn="0" w:lastRowFirstColumn="0" w:lastRowLastColumn="0"/>
+            </w:pPr>
+            <w:r>
+              <w:t>Affected</w:t>
+            </w:r>
+          </w:p>
+        </w:tc>
+        <w:tc>
+          <w:tcPr>
+            <w:tcW w:w="2125" w:type="dxa"/>
+          </w:tcPr>
+          <w:p>
+            <w:pPr>
+              <w:cnfStyle w:val="000000000000" w:firstRow="0" w:lastRow="0" w:firstColumn="0" w:lastColumn="0" w:oddVBand="0" w:evenVBand="0" w:oddHBand="0" w:evenHBand="0" w:firstRowFirstColumn="0" w:firstRowLastColumn="0" w:lastRowFirstColumn="0" w:lastRowLastColumn="0"/>
+            </w:pPr>
+            <w:r>
+              <w:t>0.99944</w:t>
+            </w:r>
+          </w:p>
+        </w:tc>
+        <w:tc>
+          <w:tcPr>
+            <w:tcW w:w="2125" w:type="dxa"/>
+          </w:tcPr>
+          <w:p>
+            <w:pPr>
+              <w:cnfStyle w:val="000000000000" w:firstRow="0" w:lastRow="0" w:firstColumn="0" w:lastColumn="0" w:oddVBand="0" w:evenVBand="0" w:oddHBand="0" w:evenHBand="0" w:firstRowFirstColumn="0" w:firstRowLastColumn="0" w:lastRowFirstColumn="0" w:lastRowLastColumn="0"/>
+            </w:pPr>
+            <w:r>
+              <w:t>0.00056119</w:t>
+            </w:r>
+          </w:p>
+        </w:tc>
+      </w:tr>
+      <w:tr>
+        <w:trPr>
+          <w:cnfStyle w:val="000000100000" w:firstRow="0" w:lastRow="0" w:firstColumn="0" w:lastColumn="0" w:oddVBand="0" w:evenVBand="0" w:oddHBand="1" w:evenHBand="0" w:firstRowFirstColumn="0" w:firstRowLastColumn="0" w:lastRowFirstColumn="0" w:lastRowLastColumn="0"/>
+        </w:trPr>
+        <w:tc>
+          <w:tcPr>
+            <w:cnfStyle w:val="001000000000" w:firstRow="0" w:lastRow="0" w:firstColumn="1" w:lastColumn="0" w:oddVBand="0" w:evenVBand="0" w:oddHBand="0" w:evenHBand="0" w:firstRowFirstColumn="0" w:firstRowLastColumn="0" w:lastRowFirstColumn="0" w:lastRowLastColumn="0"/>
+            <w:tcW w:w="2274" w:type="dxa"/>
+          </w:tcPr>
+          <w:p>
+            <w:r>
+              <w:t>Affected</w:t>
+            </w:r>
+          </w:p>
+        </w:tc>
+        <w:tc>
+          <w:tcPr>
+            <w:tcW w:w="2492" w:type="dxa"/>
+          </w:tcPr>
+          <w:p>
+            <w:pPr>
+              <w:cnfStyle w:val="000000100000" w:firstRow="0" w:lastRow="0" w:firstColumn="0" w:lastColumn="0" w:oddVBand="0" w:evenVBand="0" w:oddHBand="1" w:evenHBand="0" w:firstRowFirstColumn="0" w:firstRowLastColumn="0" w:lastRowFirstColumn="0" w:lastRowLastColumn="0"/>
+            </w:pPr>
+            <w:r>
+              <w:t>Affected</w:t>
+            </w:r>
+          </w:p>
+        </w:tc>
+        <w:tc>
+          <w:tcPr>
+            <w:tcW w:w="2125" w:type="dxa"/>
+          </w:tcPr>
+          <w:p>
+            <w:pPr>
+              <w:cnfStyle w:val="000000100000" w:firstRow="0" w:lastRow="0" w:firstColumn="0" w:lastColumn="0" w:oddVBand="0" w:evenVBand="0" w:oddHBand="1" w:evenHBand="0" w:firstRowFirstColumn="0" w:firstRowLastColumn="0" w:lastRowFirstColumn="0" w:lastRowLastColumn="0"/>
+            </w:pPr>
+            <w:r>
+              <w:t>0.99762</w:t>
+            </w:r>
+          </w:p>
+        </w:tc>
+        <w:tc>
+          <w:tcPr>
+            <w:tcW w:w="2125" w:type="dxa"/>
+          </w:tcPr>
+          <w:p>
+            <w:pPr>
+              <w:cnfStyle w:val="000000100000" w:firstRow="0" w:lastRow="0" w:firstColumn="0" w:lastColumn="0" w:oddVBand="0" w:evenVBand="0" w:oddHBand="1" w:evenHBand="0" w:firstRowFirstColumn="0" w:firstRowLastColumn="0" w:lastRowFirstColumn="0" w:lastRowLastColumn="0"/>
+            </w:pPr>
+            <w:r>
+              <w:t>0.0023837</w:t>
+            </w:r>
+          </w:p>
+        </w:tc>
+      </w:tr>
+      <w:tr>
+        <w:tc>
+          <w:tcPr>
+            <w:cnfStyle w:val="001000000000" w:firstRow="0" w:lastRow="0" w:firstColumn="1" w:lastColumn="0" w:oddVBand="0" w:evenVBand="0" w:oddHBand="0" w:evenHBand="0" w:firstRowFirstColumn="0" w:firstRowLastColumn="0" w:lastRowFirstColumn="0" w:lastRowLastColumn="0"/>
+            <w:tcW w:w="2274" w:type="dxa"/>
+          </w:tcPr>
+          <w:p>
+            <w:r>
+              <w:t>Affected</w:t>
+            </w:r>
+          </w:p>
+        </w:tc>
+        <w:tc>
+          <w:tcPr>
+            <w:tcW w:w="2492" w:type="dxa"/>
+          </w:tcPr>
+          <w:p>
+            <w:pPr>
+              <w:cnfStyle w:val="000000000000" w:firstRow="0" w:lastRow="0" w:firstColumn="0" w:lastColumn="0" w:oddVBand="0" w:evenVBand="0" w:oddHBand="0" w:evenHBand="0" w:firstRowFirstColumn="0" w:firstRowLastColumn="0" w:lastRowFirstColumn="0" w:lastRowLastColumn="0"/>
+            </w:pPr>
+            <w:r>
+              <w:t>Affected</w:t>
+            </w:r>
+          </w:p>
+        </w:tc>
+        <w:tc>
+          <w:tcPr>
+            <w:tcW w:w="2125" w:type="dxa"/>
+          </w:tcPr>
+          <w:p>
+            <w:pPr>
+              <w:cnfStyle w:val="000000000000" w:firstRow="0" w:lastRow="0" w:firstColumn="0" w:lastColumn="0" w:oddVBand="0" w:evenVBand="0" w:oddHBand="0" w:evenHBand="0" w:firstRowFirstColumn="0" w:firstRowLastColumn="0" w:lastRowFirstColumn="0" w:lastRowLastColumn="0"/>
+            </w:pPr>
+            <w:r>
+              <w:t>0.58716</w:t>
+            </w:r>
+          </w:p>
+        </w:tc>
+        <w:tc>
+          <w:tcPr>
+            <w:tcW w:w="2125" w:type="dxa"/>
+          </w:tcPr>
+          <w:p>
+            <w:pPr>
+              <w:cnfStyle w:val="000000000000" w:firstRow="0" w:lastRow="0" w:firstColumn="0" w:lastColumn="0" w:oddVBand="0" w:evenVBand="0" w:oddHBand="0" w:evenHBand="0" w:firstRowFirstColumn="0" w:firstRowLastColumn="0" w:lastRowFirstColumn="0" w:lastRowLastColumn="0"/>
+            </w:pPr>
+            <w:r>
+              <w:t>0.41284</w:t>
+            </w:r>
+          </w:p>
+        </w:tc>
+      </w:tr>
+      <w:tr>
+        <w:trPr>
+          <w:cnfStyle w:val="000000100000" w:firstRow="0" w:lastRow="0" w:firstColumn="0" w:lastColumn="0" w:oddVBand="0" w:evenVBand="0" w:oddHBand="1" w:evenHBand="0" w:firstRowFirstColumn="0" w:firstRowLastColumn="0" w:lastRowFirstColumn="0" w:lastRowLastColumn="0"/>
+        </w:trPr>
+        <w:tc>
+          <w:tcPr>
+            <w:cnfStyle w:val="001000000000" w:firstRow="0" w:lastRow="0" w:firstColumn="1" w:lastColumn="0" w:oddVBand="0" w:evenVBand="0" w:oddHBand="0" w:evenHBand="0" w:firstRowFirstColumn="0" w:firstRowLastColumn="0" w:lastRowFirstColumn="0" w:lastRowLastColumn="0"/>
+            <w:tcW w:w="2274" w:type="dxa"/>
+          </w:tcPr>
+          <w:p>
+            <w:r>
+              <w:t>Affected</w:t>
+            </w:r>
+          </w:p>
+        </w:tc>
+        <w:tc>
+          <w:tcPr>
+            <w:tcW w:w="2492" w:type="dxa"/>
+          </w:tcPr>
+          <w:p>
+            <w:pPr>
+              <w:cnfStyle w:val="000000100000" w:firstRow="0" w:lastRow="0" w:firstColumn="0" w:lastColumn="0" w:oddVBand="0" w:evenVBand="0" w:oddHBand="1" w:evenHBand="0" w:firstRowFirstColumn="0" w:firstRowLastColumn="0" w:lastRowFirstColumn="0" w:lastRowLastColumn="0"/>
+            </w:pPr>
+            <w:r>
+              <w:t>Affected</w:t>
+            </w:r>
+          </w:p>
+        </w:tc>
+        <w:tc>
+          <w:tcPr>
+            <w:tcW w:w="2125" w:type="dxa"/>
+          </w:tcPr>
+          <w:p>
+            <w:pPr>
+              <w:cnfStyle w:val="000000100000" w:firstRow="0" w:lastRow="0" w:firstColumn="0" w:lastColumn="0" w:oddVBand="0" w:evenVBand="0" w:oddHBand="1" w:evenHBand="0" w:firstRowFirstColumn="0" w:firstRowLastColumn="0" w:lastRowFirstColumn="0" w:lastRowLastColumn="0"/>
+            </w:pPr>
+            <w:r>
+              <w:t>0.96921</w:t>
+            </w:r>
+          </w:p>
+        </w:tc>
+        <w:tc>
+          <w:tcPr>
+            <w:tcW w:w="2125" w:type="dxa"/>
+          </w:tcPr>
+          <w:p>
+            <w:pPr>
+              <w:cnfStyle w:val="000000100000" w:firstRow="0" w:lastRow="0" w:firstColumn="0" w:lastColumn="0" w:oddVBand="0" w:evenVBand="0" w:oddHBand="1" w:evenHBand="0" w:firstRowFirstColumn="0" w:firstRowLastColumn="0" w:lastRowFirstColumn="0" w:lastRowLastColumn="0"/>
+            </w:pPr>
+            <w:r>
+              <w:t>0.030791</w:t>
+            </w:r>
+          </w:p>
+        </w:tc>
+      </w:tr>
+      <w:tr>
+        <w:tc>
+          <w:tcPr>
+            <w:cnfStyle w:val="001000000000" w:firstRow="0" w:lastRow="0" w:firstColumn="1" w:lastColumn="0" w:oddVBand="0" w:evenVBand="0" w:oddHBand="0" w:evenHBand="0" w:firstRowFirstColumn="0" w:firstRowLastColumn="0" w:lastRowFirstColumn="0" w:lastRowLastColumn="0"/>
+            <w:tcW w:w="2274" w:type="dxa"/>
+          </w:tcPr>
+          <w:p>
+            <w:r>
+              <w:t>Affected</w:t>
+            </w:r>
+          </w:p>
+        </w:tc>
+        <w:tc>
+          <w:tcPr>
+            <w:tcW w:w="2492" w:type="dxa"/>
+          </w:tcPr>
+          <w:p>
+            <w:pPr>
+              <w:cnfStyle w:val="000000000000" w:firstRow="0" w:lastRow="0" w:firstColumn="0" w:lastColumn="0" w:oddVBand="0" w:evenVBand="0" w:oddHBand="0" w:evenHBand="0" w:firstRowFirstColumn="0" w:firstRowLastColumn="0" w:lastRowFirstColumn="0" w:lastRowLastColumn="0"/>
+            </w:pPr>
+            <w:r>
+              <w:t>Affected</w:t>
+            </w:r>
+          </w:p>
+        </w:tc>
+        <w:tc>
+          <w:tcPr>
+            <w:tcW w:w="2125" w:type="dxa"/>
+          </w:tcPr>
+          <w:p>
+            <w:pPr>
+              <w:cnfStyle w:val="000000000000" w:firstRow="0" w:lastRow="0" w:firstColumn="0" w:lastColumn="0" w:oddVBand="0" w:evenVBand="0" w:oddHBand="0" w:evenHBand="0" w:firstRowFirstColumn="0" w:firstRowLastColumn="0" w:lastRowFirstColumn="0" w:lastRowLastColumn="0"/>
+            </w:pPr>
+            <w:r>
+              <w:t>0.99877</w:t>
+            </w:r>
+          </w:p>
+        </w:tc>
+        <w:tc>
+          <w:tcPr>
+            <w:tcW w:w="2125" w:type="dxa"/>
+          </w:tcPr>
+          <w:p>
+            <w:pPr>
+              <w:cnfStyle w:val="000000000000" w:firstRow="0" w:lastRow="0" w:firstColumn="0" w:lastColumn="0" w:oddVBand="0" w:evenVBand="0" w:oddHBand="0" w:evenHBand="0" w:firstRowFirstColumn="0" w:firstRowLastColumn="0" w:lastRowFirstColumn="0" w:lastRowLastColumn="0"/>
+            </w:pPr>
+            <w:r>
+              <w:t>0.0012266</w:t>
+            </w:r>
+          </w:p>
+        </w:tc>
+      </w:tr>
+      <w:tr>
+        <w:trPr>
+          <w:cnfStyle w:val="000000100000" w:firstRow="0" w:lastRow="0" w:firstColumn="0" w:lastColumn="0" w:oddVBand="0" w:evenVBand="0" w:oddHBand="1" w:evenHBand="0" w:firstRowFirstColumn="0" w:firstRowLastColumn="0" w:lastRowFirstColumn="0" w:lastRowLastColumn="0"/>
+        </w:trPr>
+        <w:tc>
+          <w:tcPr>
+            <w:cnfStyle w:val="001000000000" w:firstRow="0" w:lastRow="0" w:firstColumn="1" w:lastColumn="0" w:oddVBand="0" w:evenVBand="0" w:oddHBand="0" w:evenHBand="0" w:firstRowFirstColumn="0" w:firstRowLastColumn="0" w:lastRowFirstColumn="0" w:lastRowLastColumn="0"/>
+            <w:tcW w:w="2274" w:type="dxa"/>
+          </w:tcPr>
+          <w:p>
+            <w:r>
+              <w:t>Control</w:t>
+            </w:r>
+          </w:p>
+        </w:tc>
+        <w:tc>
+          <w:tcPr>
+            <w:tcW w:w="2492" w:type="dxa"/>
+          </w:tcPr>
+          <w:p>
+            <w:pPr>
+              <w:cnfStyle w:val="000000100000" w:firstRow="0" w:lastRow="0" w:firstColumn="0" w:lastColumn="0" w:oddVBand="0" w:evenVBand="0" w:oddHBand="1" w:evenHBand="0" w:firstRowFirstColumn="0" w:firstRowLastColumn="0" w:lastRowFirstColumn="0" w:lastRowLastColumn="0"/>
+            </w:pPr>
+            <w:r>
+              <w:t>Affected</w:t>
+            </w:r>
+          </w:p>
+        </w:tc>
+        <w:tc>
+          <w:tcPr>
+            <w:tcW w:w="2125" w:type="dxa"/>
+          </w:tcPr>
+          <w:p>
+            <w:pPr>
+              <w:cnfStyle w:val="000000100000" w:firstRow="0" w:lastRow="0" w:firstColumn="0" w:lastColumn="0" w:oddVBand="0" w:evenVBand="0" w:oddHBand="1" w:evenHBand="0" w:firstRowFirstColumn="0" w:firstRowLastColumn="0" w:lastRowFirstColumn="0" w:lastRowLastColumn="0"/>
+            </w:pPr>
+            <w:r>
+              <w:t>1</w:t>
+            </w:r>
+          </w:p>
+        </w:tc>
+        <w:tc>
+          <w:tcPr>
+            <w:tcW w:w="2125" w:type="dxa"/>
+          </w:tcPr>
+          <w:p>
+            <w:pPr>
+              <w:cnfStyle w:val="000000100000" w:firstRow="0" w:lastRow="0" w:firstColumn="0" w:lastColumn="0" w:oddVBand="0" w:evenVBand="0" w:oddHBand="1" w:evenHBand="0" w:firstRowFirstColumn="0" w:firstRowLastColumn="0" w:lastRowFirstColumn="0" w:lastRowLastColumn="0"/>
+            </w:pPr>
+            <w:r>
+              <w:t>2.6329e-06</w:t>
+            </w:r>
+          </w:p>
+        </w:tc>
+      </w:tr>
+      <w:tr>
+        <w:tc>
+          <w:tcPr>
+            <w:cnfStyle w:val="001000000000" w:firstRow="0" w:lastRow="0" w:firstColumn="1" w:lastColumn="0" w:oddVBand="0" w:evenVBand="0" w:oddHBand="0" w:evenHBand="0" w:firstRowFirstColumn="0" w:firstRowLastColumn="0" w:lastRowFirstColumn="0" w:lastRowLastColumn="0"/>
+            <w:tcW w:w="2274" w:type="dxa"/>
+          </w:tcPr>
+          <w:p>
+            <w:r>
+              <w:t>Control</w:t>
+            </w:r>
+          </w:p>
+        </w:tc>
+        <w:tc>
+          <w:tcPr>
+            <w:tcW w:w="2492" w:type="dxa"/>
+          </w:tcPr>
+          <w:p>
+            <w:pPr>
+              <w:cnfStyle w:val="000000000000" w:firstRow="0" w:lastRow="0" w:firstColumn="0" w:lastColumn="0" w:oddVBand="0" w:evenVBand="0" w:oddHBand="0" w:evenHBand="0" w:firstRowFirstColumn="0" w:firstRowLastColumn="0" w:lastRowFirstColumn="0" w:lastRowLastColumn="0"/>
+            </w:pPr>
+            <w:r>
+              <w:t>Control</w:t>
+            </w:r>
+          </w:p>
+        </w:tc>
+        <w:tc>
+          <w:tcPr>
+            <w:tcW w:w="2125" w:type="dxa"/>
+          </w:tcPr>
+          <w:p>
+            <w:pPr>
+              <w:cnfStyle w:val="000000000000" w:firstRow="0" w:lastRow="0" w:firstColumn="0" w:lastColumn="0" w:oddVBand="0" w:evenVBand="0" w:oddHBand="0" w:evenHBand="0" w:firstRowFirstColumn="0" w:firstRowLastColumn="0" w:lastRowFirstColumn="0" w:lastRowLastColumn="0"/>
+            </w:pPr>
+            <w:r>
+              <w:t>0.051473</w:t>
+            </w:r>
+          </w:p>
+        </w:tc>
+        <w:tc>
+          <w:tcPr>
+            <w:tcW w:w="2125" w:type="dxa"/>
+          </w:tcPr>
+          <w:p>
+            <w:pPr>
+              <w:cnfStyle w:val="000000000000" w:firstRow="0" w:lastRow="0" w:firstColumn="0" w:lastColumn="0" w:oddVBand="0" w:evenVBand="0" w:oddHBand="0" w:evenHBand="0" w:firstRowFirstColumn="0" w:firstRowLastColumn="0" w:lastRowFirstColumn="0" w:lastRowLastColumn="0"/>
+            </w:pPr>
+            <w:r>
+              <w:t>0.94853</w:t>
+            </w:r>
+          </w:p>
+        </w:tc>
+      </w:tr>
+      <w:tr>
+        <w:trPr>
+          <w:cnfStyle w:val="000000100000" w:firstRow="0" w:lastRow="0" w:firstColumn="0" w:lastColumn="0" w:oddVBand="0" w:evenVBand="0" w:oddHBand="1" w:evenHBand="0" w:firstRowFirstColumn="0" w:firstRowLastColumn="0" w:lastRowFirstColumn="0" w:lastRowLastColumn="0"/>
+        </w:trPr>
+        <w:tc>
+          <w:tcPr>
+            <w:cnfStyle w:val="001000000000" w:firstRow="0" w:lastRow="0" w:firstColumn="1" w:lastColumn="0" w:oddVBand="0" w:evenVBand="0" w:oddHBand="0" w:evenHBand="0" w:firstRowFirstColumn="0" w:firstRowLastColumn="0" w:lastRowFirstColumn="0" w:lastRowLastColumn="0"/>
+            <w:tcW w:w="2274" w:type="dxa"/>
+          </w:tcPr>
+          <w:p>
+            <w:r>
+              <w:t>Control</w:t>
+            </w:r>
+          </w:p>
+        </w:tc>
+        <w:tc>
+          <w:tcPr>
+            <w:tcW w:w="2492" w:type="dxa"/>
+          </w:tcPr>
+          <w:p>
+            <w:pPr>
+              <w:cnfStyle w:val="000000100000" w:firstRow="0" w:lastRow="0" w:firstColumn="0" w:lastColumn="0" w:oddVBand="0" w:evenVBand="0" w:oddHBand="1" w:evenHBand="0" w:firstRowFirstColumn="0" w:firstRowLastColumn="0" w:lastRowFirstColumn="0" w:lastRowLastColumn="0"/>
+            </w:pPr>
+            <w:r>
+              <w:t>Affected</w:t>
+            </w:r>
+          </w:p>
+        </w:tc>
+        <w:tc>
+          <w:tcPr>
+            <w:tcW w:w="2125" w:type="dxa"/>
+          </w:tcPr>
+          <w:p>
+            <w:pPr>
+              <w:cnfStyle w:val="000000100000" w:firstRow="0" w:lastRow="0" w:firstColumn="0" w:lastColumn="0" w:oddVBand="0" w:evenVBand="0" w:oddHBand="1" w:evenHBand="0" w:firstRowFirstColumn="0" w:firstRowLastColumn="0" w:lastRowFirstColumn="0" w:lastRowLastColumn="0"/>
+            </w:pPr>
+            <w:r>
+              <w:t>0.99911</w:t>
+            </w:r>
+          </w:p>
+        </w:tc>
+        <w:tc>
+          <w:tcPr>
+            <w:tcW w:w="2125" w:type="dxa"/>
+          </w:tcPr>
+          <w:p>
+            <w:pPr>
+              <w:cnfStyle w:val="000000100000" w:firstRow="0" w:lastRow="0" w:firstColumn="0" w:lastColumn="0" w:oddVBand="0" w:evenVBand="0" w:oddHBand="1" w:evenHBand="0" w:firstRowFirstColumn="0" w:firstRowLastColumn="0" w:lastRowFirstColumn="0" w:lastRowLastColumn="0"/>
+            </w:pPr>
+            <w:r>
+              <w:t>0.00089427</w:t>
+            </w:r>
+          </w:p>
+        </w:tc>
+      </w:tr>
+      <w:tr>
+        <w:tc>
+          <w:tcPr>
+            <w:cnfStyle w:val="001000000000" w:firstRow="0" w:lastRow="0" w:firstColumn="1" w:lastColumn="0" w:oddVBand="0" w:evenVBand="0" w:oddHBand="0" w:evenHBand="0" w:firstRowFirstColumn="0" w:firstRowLastColumn="0" w:lastRowFirstColumn="0" w:lastRowLastColumn="0"/>
+            <w:tcW w:w="2274" w:type="dxa"/>
+          </w:tcPr>
+          <w:p>
+            <w:r>
+              <w:t>Control</w:t>
+            </w:r>
+          </w:p>
+        </w:tc>
+        <w:tc>
+          <w:tcPr>
+            <w:tcW w:w="2492" w:type="dxa"/>
+          </w:tcPr>
+          <w:p>
+            <w:pPr>
+              <w:cnfStyle w:val="000000000000" w:firstRow="0" w:lastRow="0" w:firstColumn="0" w:lastColumn="0" w:oddVBand="0" w:evenVBand="0" w:oddHBand="0" w:evenHBand="0" w:firstRowFirstColumn="0" w:firstRowLastColumn="0" w:lastRowFirstColumn="0" w:lastRowLastColumn="0"/>
+            </w:pPr>
+            <w:r>
+              <w:t>Control</w:t>
+            </w:r>
+          </w:p>
+        </w:tc>
+        <w:tc>
+          <w:tcPr>
+            <w:tcW w:w="2125" w:type="dxa"/>
+          </w:tcPr>
+          <w:p>
+            <w:pPr>
+              <w:cnfStyle w:val="000000000000" w:firstRow="0" w:lastRow="0" w:firstColumn="0" w:lastColumn="0" w:oddVBand="0" w:evenVBand="0" w:oddHBand="0" w:evenHBand="0" w:firstRowFirstColumn="0" w:firstRowLastColumn="0" w:lastRowFirstColumn="0" w:lastRowLastColumn="0"/>
+            </w:pPr>
+            <w:r>
+              <w:t>0.00013338</w:t>
+            </w:r>
+          </w:p>
+        </w:tc>
+        <w:tc>
+          <w:tcPr>
+            <w:tcW w:w="2125" w:type="dxa"/>
+          </w:tcPr>
+          <w:p>
+            <w:pPr>
+              <w:cnfStyle w:val="000000000000" w:firstRow="0" w:lastRow="0" w:firstColumn="0" w:lastColumn="0" w:oddVBand="0" w:evenVBand="0" w:oddHBand="0" w:evenHBand="0" w:firstRowFirstColumn="0" w:firstRowLastColumn="0" w:lastRowFirstColumn="0" w:lastRowLastColumn="0"/>
+            </w:pPr>
+            <w:r>
+              <w:t>0.99987</w:t>
+            </w:r>
+          </w:p>
+        </w:tc>
+      </w:tr>
+      <w:tr>
+        <w:trPr>
+          <w:cnfStyle w:val="000000100000" w:firstRow="0" w:lastRow="0" w:firstColumn="0" w:lastColumn="0" w:oddVBand="0" w:evenVBand="0" w:oddHBand="1" w:evenHBand="0" w:firstRowFirstColumn="0" w:firstRowLastColumn="0" w:lastRowFirstColumn="0" w:lastRowLastColumn="0"/>
+        </w:trPr>
+        <w:tc>
+          <w:tcPr>
+            <w:cnfStyle w:val="001000000000" w:firstRow="0" w:lastRow="0" w:firstColumn="1" w:lastColumn="0" w:oddVBand="0" w:evenVBand="0" w:oddHBand="0" w:evenHBand="0" w:firstRowFirstColumn="0" w:firstRowLastColumn="0" w:lastRowFirstColumn="0" w:lastRowLastColumn="0"/>
+            <w:tcW w:w="2274" w:type="dxa"/>
+          </w:tcPr>
+          <w:p>
+            <w:r>
+              <w:t>Control</w:t>
+            </w:r>
+          </w:p>
+        </w:tc>
+        <w:tc>
+          <w:tcPr>
+            <w:tcW w:w="2492" w:type="dxa"/>
+          </w:tcPr>
+          <w:p>
+            <w:pPr>
+              <w:cnfStyle w:val="000000100000" w:firstRow="0" w:lastRow="0" w:firstColumn="0" w:lastColumn="0" w:oddVBand="0" w:evenVBand="0" w:oddHBand="1" w:evenHBand="0" w:firstRowFirstColumn="0" w:firstRowLastColumn="0" w:lastRowFirstColumn="0" w:lastRowLastColumn="0"/>
+            </w:pPr>
+            <w:r>
+              <w:t>Affected</w:t>
+            </w:r>
+          </w:p>
+        </w:tc>
+        <w:tc>
+          <w:tcPr>
+            <w:tcW w:w="2125" w:type="dxa"/>
+          </w:tcPr>
+          <w:p>
+            <w:pPr>
+              <w:cnfStyle w:val="000000100000" w:firstRow="0" w:lastRow="0" w:firstColumn="0" w:lastColumn="0" w:oddVBand="0" w:evenVBand="0" w:oddHBand="1" w:evenHBand="0" w:firstRowFirstColumn="0" w:firstRowLastColumn="0" w:lastRowFirstColumn="0" w:lastRowLastColumn="0"/>
+            </w:pPr>
+            <w:r>
+              <w:t>0.93774</w:t>
+            </w:r>
+          </w:p>
+        </w:tc>
+        <w:tc>
+          <w:tcPr>
+            <w:tcW w:w="2125" w:type="dxa"/>
+          </w:tcPr>
+          <w:p>
+            <w:pPr>
+              <w:keepNext/>
+              <w:cnfStyle w:val="000000100000" w:firstRow="0" w:lastRow="0" w:firstColumn="0" w:lastColumn="0" w:oddVBand="0" w:evenVBand="0" w:oddHBand="1" w:evenHBand="0" w:firstRowFirstColumn="0" w:firstRowLastColumn="0" w:lastRowFirstColumn="0" w:lastRowLastColumn="0"/>
+            </w:pPr>
+            <w:r>
+              <w:t>0.062257</w:t>
+            </w:r>
+          </w:p>
+        </w:tc>
+      </w:tr>
+    </w:tbl>
+    <w:p>
+      <w:pPr>
+        <w:pStyle w:val="Caption"/>
+        <w:jc w:val="center"/>
+      </w:pPr>
+      <w:r>
+        <w:t xml:space="preserve">Table </w:t>
+      </w:r>
+      <w:fldSimple w:instr=" SEQ Table \* ARABIC ">
+        <w:r>
+          <w:rPr>
+            <w:noProof/>
+          </w:rPr>
+          <w:t>2</w:t>
+        </w:r>
+      </w:fldSimple>
+      <w:r>
+        <w:t xml:space="preserve"> - Classifications and scores for each of the 19 unaligned central slices classified by a retrained VGG19 CNN.</w:t>
+      </w:r>
+    </w:p>
+    <w:tbl>
+      <w:tblPr>
+        <w:tblStyle w:val="GridTable5Dark-Accent3"/>
+        <w:tblW w:w="0" w:type="auto"/>
+        <w:tblLook w:val="04A0" w:firstRow="1" w:lastRow="0" w:firstColumn="1" w:lastColumn="0" w:noHBand="0" w:noVBand="1"/>
+      </w:tblPr>
+      <w:tblGrid>
+        <w:gridCol w:w="2254"/>
+        <w:gridCol w:w="2254"/>
+        <w:gridCol w:w="2254"/>
+        <w:gridCol w:w="2254"/>
+      </w:tblGrid>
+      <w:tr>
+        <w:trPr>
+          <w:cnfStyle w:val="100000000000" w:firstRow="1" w:lastRow="0" w:firstColumn="0" w:lastColumn="0" w:oddVBand="0" w:evenVBand="0" w:oddHBand="0" w:evenHBand="0" w:firstRowFirstColumn="0" w:firstRowLastColumn="0" w:lastRowFirstColumn="0" w:lastRowLastColumn="0"/>
+        </w:trPr>
+        <w:tc>
+          <w:tcPr>
+            <w:cnfStyle w:val="001000000000" w:firstRow="0" w:lastRow="0" w:firstColumn="1" w:lastColumn="0" w:oddVBand="0" w:evenVBand="0" w:oddHBand="0" w:evenHBand="0" w:firstRowFirstColumn="0" w:firstRowLastColumn="0" w:lastRowFirstColumn="0" w:lastRowLastColumn="0"/>
+            <w:tcW w:w="2254" w:type="dxa"/>
+          </w:tcPr>
+          <w:p>
+            <w:pPr>
+              <w:rPr>
+                <w:b w:val="0"/>
+                <w:bCs w:val="0"/>
+              </w:rPr>
+            </w:pPr>
+            <w:r>
+              <w:rPr>
+                <w:b w:val="0"/>
+                <w:bCs w:val="0"/>
+              </w:rPr>
+              <w:t>True Label</w:t>
+            </w:r>
+          </w:p>
+        </w:tc>
+        <w:tc>
+          <w:tcPr>
+            <w:tcW w:w="2254" w:type="dxa"/>
+          </w:tcPr>
+          <w:p>
+            <w:pPr>
+              <w:cnfStyle w:val="100000000000" w:firstRow="1" w:lastRow="0" w:firstColumn="0" w:lastColumn="0" w:oddVBand="0" w:evenVBand="0" w:oddHBand="0" w:evenHBand="0" w:firstRowFirstColumn="0" w:firstRowLastColumn="0" w:lastRowFirstColumn="0" w:lastRowLastColumn="0"/>
+              <w:rPr>
+                <w:b w:val="0"/>
+                <w:bCs w:val="0"/>
+              </w:rPr>
+            </w:pPr>
+            <w:r>
+              <w:rPr>
+                <w:b w:val="0"/>
+                <w:bCs w:val="0"/>
+              </w:rPr>
+              <w:t>Classification</w:t>
+            </w:r>
+          </w:p>
+        </w:tc>
+        <w:tc>
+          <w:tcPr>
+            <w:tcW w:w="2254" w:type="dxa"/>
+          </w:tcPr>
+          <w:p>
+            <w:pPr>
+              <w:cnfStyle w:val="100000000000" w:firstRow="1" w:lastRow="0" w:firstColumn="0" w:lastColumn="0" w:oddVBand="0" w:evenVBand="0" w:oddHBand="0" w:evenHBand="0" w:firstRowFirstColumn="0" w:firstRowLastColumn="0" w:lastRowFirstColumn="0" w:lastRowLastColumn="0"/>
+              <w:rPr>
+                <w:b w:val="0"/>
+                <w:bCs w:val="0"/>
+              </w:rPr>
+            </w:pPr>
+            <w:r>
+              <w:rPr>
+                <w:b w:val="0"/>
+                <w:bCs w:val="0"/>
+              </w:rPr>
+              <w:t>Affected Score</w:t>
+            </w:r>
+          </w:p>
+        </w:tc>
+        <w:tc>
+          <w:tcPr>
+            <w:tcW w:w="2254" w:type="dxa"/>
+          </w:tcPr>
+          <w:p>
+            <w:pPr>
+              <w:cnfStyle w:val="100000000000" w:firstRow="1" w:lastRow="0" w:firstColumn="0" w:lastColumn="0" w:oddVBand="0" w:evenVBand="0" w:oddHBand="0" w:evenHBand="0" w:firstRowFirstColumn="0" w:firstRowLastColumn="0" w:lastRowFirstColumn="0" w:lastRowLastColumn="0"/>
+              <w:rPr>
+                <w:b w:val="0"/>
+                <w:bCs w:val="0"/>
+              </w:rPr>
+            </w:pPr>
+            <w:r>
+              <w:rPr>
+                <w:b w:val="0"/>
+                <w:bCs w:val="0"/>
+              </w:rPr>
+              <w:t>Control Score</w:t>
+            </w:r>
+          </w:p>
+        </w:tc>
+      </w:tr>
+      <w:tr>
+        <w:trPr>
+          <w:cnfStyle w:val="000000100000" w:firstRow="0" w:lastRow="0" w:firstColumn="0" w:lastColumn="0" w:oddVBand="0" w:evenVBand="0" w:oddHBand="1" w:evenHBand="0" w:firstRowFirstColumn="0" w:firstRowLastColumn="0" w:lastRowFirstColumn="0" w:lastRowLastColumn="0"/>
+        </w:trPr>
+        <w:tc>
+          <w:tcPr>
+            <w:cnfStyle w:val="001000000000" w:firstRow="0" w:lastRow="0" w:firstColumn="1" w:lastColumn="0" w:oddVBand="0" w:evenVBand="0" w:oddHBand="0" w:evenHBand="0" w:firstRowFirstColumn="0" w:firstRowLastColumn="0" w:lastRowFirstColumn="0" w:lastRowLastColumn="0"/>
+            <w:tcW w:w="2254" w:type="dxa"/>
+          </w:tcPr>
+          <w:p>
+            <w:r>
+              <w:t>Affected</w:t>
+            </w:r>
+          </w:p>
+        </w:tc>
+        <w:tc>
+          <w:tcPr>
+            <w:tcW w:w="2254" w:type="dxa"/>
+          </w:tcPr>
+          <w:p>
+            <w:pPr>
+              <w:cnfStyle w:val="000000100000" w:firstRow="0" w:lastRow="0" w:firstColumn="0" w:lastColumn="0" w:oddVBand="0" w:evenVBand="0" w:oddHBand="1" w:evenHBand="0" w:firstRowFirstColumn="0" w:firstRowLastColumn="0" w:lastRowFirstColumn="0" w:lastRowLastColumn="0"/>
+            </w:pPr>
+            <w:r>
+              <w:t>Affected</w:t>
+            </w:r>
+          </w:p>
+        </w:tc>
+        <w:tc>
+          <w:tcPr>
+            <w:tcW w:w="2254" w:type="dxa"/>
+          </w:tcPr>
+          <w:p>
+            <w:pPr>
+              <w:cnfStyle w:val="000000100000" w:firstRow="0" w:lastRow="0" w:firstColumn="0" w:lastColumn="0" w:oddVBand="0" w:evenVBand="0" w:oddHBand="1" w:evenHBand="0" w:firstRowFirstColumn="0" w:firstRowLastColumn="0" w:lastRowFirstColumn="0" w:lastRowLastColumn="0"/>
+            </w:pPr>
+            <w:r>
+              <w:t>0.99999</w:t>
+            </w:r>
+          </w:p>
+        </w:tc>
+        <w:tc>
+          <w:tcPr>
+            <w:tcW w:w="2254" w:type="dxa"/>
+          </w:tcPr>
+          <w:p>
+            <w:pPr>
+              <w:cnfStyle w:val="000000100000" w:firstRow="0" w:lastRow="0" w:firstColumn="0" w:lastColumn="0" w:oddVBand="0" w:evenVBand="0" w:oddHBand="1" w:evenHBand="0" w:firstRowFirstColumn="0" w:firstRowLastColumn="0" w:lastRowFirstColumn="0" w:lastRowLastColumn="0"/>
+            </w:pPr>
+            <w:r>
+              <w:t>6.5421e-06</w:t>
+            </w:r>
+          </w:p>
+        </w:tc>
+      </w:tr>
+      <w:tr>
+        <w:tc>
+          <w:tcPr>
+            <w:cnfStyle w:val="001000000000" w:firstRow="0" w:lastRow="0" w:firstColumn="1" w:lastColumn="0" w:oddVBand="0" w:evenVBand="0" w:oddHBand="0" w:evenHBand="0" w:firstRowFirstColumn="0" w:firstRowLastColumn="0" w:lastRowFirstColumn="0" w:lastRowLastColumn="0"/>
+            <w:tcW w:w="2254" w:type="dxa"/>
+          </w:tcPr>
+          <w:p>
+            <w:r>
+              <w:t>Affected</w:t>
+            </w:r>
+          </w:p>
+        </w:tc>
+        <w:tc>
+          <w:tcPr>
+            <w:tcW w:w="2254" w:type="dxa"/>
+          </w:tcPr>
+          <w:p>
+            <w:pPr>
+              <w:cnfStyle w:val="000000000000" w:firstRow="0" w:lastRow="0" w:firstColumn="0" w:lastColumn="0" w:oddVBand="0" w:evenVBand="0" w:oddHBand="0" w:evenHBand="0" w:firstRowFirstColumn="0" w:firstRowLastColumn="0" w:lastRowFirstColumn="0" w:lastRowLastColumn="0"/>
+            </w:pPr>
+            <w:r>
+              <w:t>Affected</w:t>
+            </w:r>
+          </w:p>
+        </w:tc>
+        <w:tc>
+          <w:tcPr>
+            <w:tcW w:w="2254" w:type="dxa"/>
+          </w:tcPr>
+          <w:p>
+            <w:pPr>
+              <w:cnfStyle w:val="000000000000" w:firstRow="0" w:lastRow="0" w:firstColumn="0" w:lastColumn="0" w:oddVBand="0" w:evenVBand="0" w:oddHBand="0" w:evenHBand="0" w:firstRowFirstColumn="0" w:firstRowLastColumn="0" w:lastRowFirstColumn="0" w:lastRowLastColumn="0"/>
+            </w:pPr>
+            <w:r>
+              <w:t>0.9786</w:t>
+            </w:r>
+          </w:p>
+        </w:tc>
+        <w:tc>
+          <w:tcPr>
+            <w:tcW w:w="2254" w:type="dxa"/>
+          </w:tcPr>
+          <w:p>
+            <w:pPr>
+              <w:cnfStyle w:val="000000000000" w:firstRow="0" w:lastRow="0" w:firstColumn="0" w:lastColumn="0" w:oddVBand="0" w:evenVBand="0" w:oddHBand="0" w:evenHBand="0" w:firstRowFirstColumn="0" w:firstRowLastColumn="0" w:lastRowFirstColumn="0" w:lastRowLastColumn="0"/>
+            </w:pPr>
+            <w:r>
+              <w:t>0.021401</w:t>
+            </w:r>
+          </w:p>
+        </w:tc>
+      </w:tr>
+      <w:tr>
+        <w:trPr>
+          <w:cnfStyle w:val="000000100000" w:firstRow="0" w:lastRow="0" w:firstColumn="0" w:lastColumn="0" w:oddVBand="0" w:evenVBand="0" w:oddHBand="1" w:evenHBand="0" w:firstRowFirstColumn="0" w:firstRowLastColumn="0" w:lastRowFirstColumn="0" w:lastRowLastColumn="0"/>
+        </w:trPr>
+        <w:tc>
+          <w:tcPr>
+            <w:cnfStyle w:val="001000000000" w:firstRow="0" w:lastRow="0" w:firstColumn="1" w:lastColumn="0" w:oddVBand="0" w:evenVBand="0" w:oddHBand="0" w:evenHBand="0" w:firstRowFirstColumn="0" w:firstRowLastColumn="0" w:lastRowFirstColumn="0" w:lastRowLastColumn="0"/>
+            <w:tcW w:w="2254" w:type="dxa"/>
+          </w:tcPr>
+          <w:p>
+            <w:r>
+              <w:t>Affected</w:t>
+            </w:r>
+          </w:p>
+        </w:tc>
+        <w:tc>
+          <w:tcPr>
+            <w:tcW w:w="2254" w:type="dxa"/>
+          </w:tcPr>
+          <w:p>
+            <w:pPr>
+              <w:cnfStyle w:val="000000100000" w:firstRow="0" w:lastRow="0" w:firstColumn="0" w:lastColumn="0" w:oddVBand="0" w:evenVBand="0" w:oddHBand="1" w:evenHBand="0" w:firstRowFirstColumn="0" w:firstRowLastColumn="0" w:lastRowFirstColumn="0" w:lastRowLastColumn="0"/>
+            </w:pPr>
+            <w:r>
+              <w:t>Affected</w:t>
+            </w:r>
+          </w:p>
+        </w:tc>
+        <w:tc>
+          <w:tcPr>
+            <w:tcW w:w="2254" w:type="dxa"/>
+          </w:tcPr>
+          <w:p>
+            <w:pPr>
+              <w:cnfStyle w:val="000000100000" w:firstRow="0" w:lastRow="0" w:firstColumn="0" w:lastColumn="0" w:oddVBand="0" w:evenVBand="0" w:oddHBand="1" w:evenHBand="0" w:firstRowFirstColumn="0" w:firstRowLastColumn="0" w:lastRowFirstColumn="0" w:lastRowLastColumn="0"/>
+            </w:pPr>
+            <w:r>
+              <w:t>0.99987</w:t>
+            </w:r>
+          </w:p>
+        </w:tc>
+        <w:tc>
+          <w:tcPr>
+            <w:tcW w:w="2254" w:type="dxa"/>
+          </w:tcPr>
+          <w:p>
+            <w:pPr>
+              <w:cnfStyle w:val="000000100000" w:firstRow="0" w:lastRow="0" w:firstColumn="0" w:lastColumn="0" w:oddVBand="0" w:evenVBand="0" w:oddHBand="1" w:evenHBand="0" w:firstRowFirstColumn="0" w:firstRowLastColumn="0" w:lastRowFirstColumn="0" w:lastRowLastColumn="0"/>
+            </w:pPr>
+            <w:r>
+              <w:t>0.00013163</w:t>
+            </w:r>
+          </w:p>
+        </w:tc>
+      </w:tr>
+      <w:tr>
+        <w:tc>
+          <w:tcPr>
+            <w:cnfStyle w:val="001000000000" w:firstRow="0" w:lastRow="0" w:firstColumn="1" w:lastColumn="0" w:oddVBand="0" w:evenVBand="0" w:oddHBand="0" w:evenHBand="0" w:firstRowFirstColumn="0" w:firstRowLastColumn="0" w:lastRowFirstColumn="0" w:lastRowLastColumn="0"/>
+            <w:tcW w:w="2254" w:type="dxa"/>
+          </w:tcPr>
+          <w:p>
+            <w:r>
+              <w:t>Affected</w:t>
+            </w:r>
+          </w:p>
+        </w:tc>
+        <w:tc>
+          <w:tcPr>
+            <w:tcW w:w="2254" w:type="dxa"/>
+          </w:tcPr>
+          <w:p>
+            <w:pPr>
+              <w:cnfStyle w:val="000000000000" w:firstRow="0" w:lastRow="0" w:firstColumn="0" w:lastColumn="0" w:oddVBand="0" w:evenVBand="0" w:oddHBand="0" w:evenHBand="0" w:firstRowFirstColumn="0" w:firstRowLastColumn="0" w:lastRowFirstColumn="0" w:lastRowLastColumn="0"/>
+            </w:pPr>
+            <w:r>
+              <w:t>Affected</w:t>
+            </w:r>
+          </w:p>
+        </w:tc>
+        <w:tc>
+          <w:tcPr>
+            <w:tcW w:w="2254" w:type="dxa"/>
+          </w:tcPr>
+          <w:p>
+            <w:pPr>
+              <w:cnfStyle w:val="000000000000" w:firstRow="0" w:lastRow="0" w:firstColumn="0" w:lastColumn="0" w:oddVBand="0" w:evenVBand="0" w:oddHBand="0" w:evenHBand="0" w:firstRowFirstColumn="0" w:firstRowLastColumn="0" w:lastRowFirstColumn="0" w:lastRowLastColumn="0"/>
+            </w:pPr>
+            <w:r>
+              <w:t>0.63165</w:t>
+            </w:r>
+          </w:p>
+        </w:tc>
+        <w:tc>
+          <w:tcPr>
+            <w:tcW w:w="2254" w:type="dxa"/>
+          </w:tcPr>
+          <w:p>
+            <w:pPr>
+              <w:cnfStyle w:val="000000000000" w:firstRow="0" w:lastRow="0" w:firstColumn="0" w:lastColumn="0" w:oddVBand="0" w:evenVBand="0" w:oddHBand="0" w:evenHBand="0" w:firstRowFirstColumn="0" w:firstRowLastColumn="0" w:lastRowFirstColumn="0" w:lastRowLastColumn="0"/>
+            </w:pPr>
+            <w:r>
+              <w:t>0.36835</w:t>
+            </w:r>
+          </w:p>
+        </w:tc>
+      </w:tr>
+      <w:tr>
+        <w:trPr>
+          <w:cnfStyle w:val="000000100000" w:firstRow="0" w:lastRow="0" w:firstColumn="0" w:lastColumn="0" w:oddVBand="0" w:evenVBand="0" w:oddHBand="1" w:evenHBand="0" w:firstRowFirstColumn="0" w:firstRowLastColumn="0" w:lastRowFirstColumn="0" w:lastRowLastColumn="0"/>
+        </w:trPr>
+        <w:tc>
+          <w:tcPr>
+            <w:cnfStyle w:val="001000000000" w:firstRow="0" w:lastRow="0" w:firstColumn="1" w:lastColumn="0" w:oddVBand="0" w:evenVBand="0" w:oddHBand="0" w:evenHBand="0" w:firstRowFirstColumn="0" w:firstRowLastColumn="0" w:lastRowFirstColumn="0" w:lastRowLastColumn="0"/>
+            <w:tcW w:w="2254" w:type="dxa"/>
+          </w:tcPr>
+          <w:p>
+            <w:r>
+              <w:t>Affected</w:t>
+            </w:r>
+          </w:p>
+        </w:tc>
+        <w:tc>
+          <w:tcPr>
+            <w:tcW w:w="2254" w:type="dxa"/>
+          </w:tcPr>
+          <w:p>
+            <w:pPr>
+              <w:cnfStyle w:val="000000100000" w:firstRow="0" w:lastRow="0" w:firstColumn="0" w:lastColumn="0" w:oddVBand="0" w:evenVBand="0" w:oddHBand="1" w:evenHBand="0" w:firstRowFirstColumn="0" w:firstRowLastColumn="0" w:lastRowFirstColumn="0" w:lastRowLastColumn="0"/>
+            </w:pPr>
+            <w:r>
+              <w:t>Control</w:t>
+            </w:r>
+          </w:p>
+        </w:tc>
+        <w:tc>
+          <w:tcPr>
+            <w:tcW w:w="2254" w:type="dxa"/>
+          </w:tcPr>
+          <w:p>
+            <w:pPr>
+              <w:cnfStyle w:val="000000100000" w:firstRow="0" w:lastRow="0" w:firstColumn="0" w:lastColumn="0" w:oddVBand="0" w:evenVBand="0" w:oddHBand="1" w:evenHBand="0" w:firstRowFirstColumn="0" w:firstRowLastColumn="0" w:lastRowFirstColumn="0" w:lastRowLastColumn="0"/>
+            </w:pPr>
+            <w:r>
+              <w:t>0.045118</w:t>
+            </w:r>
+          </w:p>
+        </w:tc>
+        <w:tc>
+          <w:tcPr>
+            <w:tcW w:w="2254" w:type="dxa"/>
+          </w:tcPr>
+          <w:p>
+            <w:pPr>
+              <w:cnfStyle w:val="000000100000" w:firstRow="0" w:lastRow="0" w:firstColumn="0" w:lastColumn="0" w:oddVBand="0" w:evenVBand="0" w:oddHBand="1" w:evenHBand="0" w:firstRowFirstColumn="0" w:firstRowLastColumn="0" w:lastRowFirstColumn="0" w:lastRowLastColumn="0"/>
+            </w:pPr>
+            <w:r>
+              <w:t>0.95488</w:t>
+            </w:r>
+          </w:p>
+        </w:tc>
+      </w:tr>
+      <w:tr>
+        <w:tc>
+          <w:tcPr>
+            <w:cnfStyle w:val="001000000000" w:firstRow="0" w:lastRow="0" w:firstColumn="1" w:lastColumn="0" w:oddVBand="0" w:evenVBand="0" w:oddHBand="0" w:evenHBand="0" w:firstRowFirstColumn="0" w:firstRowLastColumn="0" w:lastRowFirstColumn="0" w:lastRowLastColumn="0"/>
+            <w:tcW w:w="2254" w:type="dxa"/>
+          </w:tcPr>
+          <w:p>
+            <w:r>
+              <w:t>Affected</w:t>
+            </w:r>
+          </w:p>
+        </w:tc>
+        <w:tc>
+          <w:tcPr>
+            <w:tcW w:w="2254" w:type="dxa"/>
+          </w:tcPr>
+          <w:p>
+            <w:pPr>
+              <w:cnfStyle w:val="000000000000" w:firstRow="0" w:lastRow="0" w:firstColumn="0" w:lastColumn="0" w:oddVBand="0" w:evenVBand="0" w:oddHBand="0" w:evenHBand="0" w:firstRowFirstColumn="0" w:firstRowLastColumn="0" w:lastRowFirstColumn="0" w:lastRowLastColumn="0"/>
+            </w:pPr>
+            <w:r>
+              <w:t>Affected</w:t>
+            </w:r>
+          </w:p>
+        </w:tc>
+        <w:tc>
+          <w:tcPr>
+            <w:tcW w:w="2254" w:type="dxa"/>
+          </w:tcPr>
+          <w:p>
+            <w:pPr>
+              <w:cnfStyle w:val="000000000000" w:firstRow="0" w:lastRow="0" w:firstColumn="0" w:lastColumn="0" w:oddVBand="0" w:evenVBand="0" w:oddHBand="0" w:evenHBand="0" w:firstRowFirstColumn="0" w:firstRowLastColumn="0" w:lastRowFirstColumn="0" w:lastRowLastColumn="0"/>
+            </w:pPr>
+            <w:r>
+              <w:t>0.96646</w:t>
+            </w:r>
+          </w:p>
+        </w:tc>
+        <w:tc>
+          <w:tcPr>
+            <w:tcW w:w="2254" w:type="dxa"/>
+          </w:tcPr>
+          <w:p>
+            <w:pPr>
+              <w:cnfStyle w:val="000000000000" w:firstRow="0" w:lastRow="0" w:firstColumn="0" w:lastColumn="0" w:oddVBand="0" w:evenVBand="0" w:oddHBand="0" w:evenHBand="0" w:firstRowFirstColumn="0" w:firstRowLastColumn="0" w:lastRowFirstColumn="0" w:lastRowLastColumn="0"/>
+            </w:pPr>
+            <w:r>
+              <w:t>0.033541</w:t>
+            </w:r>
+          </w:p>
+        </w:tc>
+      </w:tr>
+      <w:tr>
+        <w:trPr>
+          <w:cnfStyle w:val="000000100000" w:firstRow="0" w:lastRow="0" w:firstColumn="0" w:lastColumn="0" w:oddVBand="0" w:evenVBand="0" w:oddHBand="1" w:evenHBand="0" w:firstRowFirstColumn="0" w:firstRowLastColumn="0" w:lastRowFirstColumn="0" w:lastRowLastColumn="0"/>
+        </w:trPr>
+        <w:tc>
+          <w:tcPr>
+            <w:cnfStyle w:val="001000000000" w:firstRow="0" w:lastRow="0" w:firstColumn="1" w:lastColumn="0" w:oddVBand="0" w:evenVBand="0" w:oddHBand="0" w:evenHBand="0" w:firstRowFirstColumn="0" w:firstRowLastColumn="0" w:lastRowFirstColumn="0" w:lastRowLastColumn="0"/>
+            <w:tcW w:w="2254" w:type="dxa"/>
+          </w:tcPr>
+          <w:p>
+            <w:r>
+              <w:t>Affected</w:t>
+            </w:r>
+          </w:p>
+        </w:tc>
+        <w:tc>
+          <w:tcPr>
+            <w:tcW w:w="2254" w:type="dxa"/>
+          </w:tcPr>
+          <w:p>
+            <w:pPr>
+              <w:cnfStyle w:val="000000100000" w:firstRow="0" w:lastRow="0" w:firstColumn="0" w:lastColumn="0" w:oddVBand="0" w:evenVBand="0" w:oddHBand="1" w:evenHBand="0" w:firstRowFirstColumn="0" w:firstRowLastColumn="0" w:lastRowFirstColumn="0" w:lastRowLastColumn="0"/>
+            </w:pPr>
+            <w:r>
+              <w:t>Affected</w:t>
+            </w:r>
+          </w:p>
+        </w:tc>
+        <w:tc>
+          <w:tcPr>
+            <w:tcW w:w="2254" w:type="dxa"/>
+          </w:tcPr>
+          <w:p>
+            <w:pPr>
+              <w:cnfStyle w:val="000000100000" w:firstRow="0" w:lastRow="0" w:firstColumn="0" w:lastColumn="0" w:oddVBand="0" w:evenVBand="0" w:oddHBand="1" w:evenHBand="0" w:firstRowFirstColumn="0" w:firstRowLastColumn="0" w:lastRowFirstColumn="0" w:lastRowLastColumn="0"/>
+            </w:pPr>
+            <w:r>
+              <w:t>0.9992</w:t>
+            </w:r>
+          </w:p>
+        </w:tc>
+        <w:tc>
+          <w:tcPr>
+            <w:tcW w:w="2254" w:type="dxa"/>
+          </w:tcPr>
+          <w:p>
+            <w:pPr>
+              <w:cnfStyle w:val="000000100000" w:firstRow="0" w:lastRow="0" w:firstColumn="0" w:lastColumn="0" w:oddVBand="0" w:evenVBand="0" w:oddHBand="1" w:evenHBand="0" w:firstRowFirstColumn="0" w:firstRowLastColumn="0" w:lastRowFirstColumn="0" w:lastRowLastColumn="0"/>
+            </w:pPr>
+            <w:r>
+              <w:t>0.00079936</w:t>
+            </w:r>
+          </w:p>
+        </w:tc>
+      </w:tr>
+      <w:tr>
+        <w:tc>
+          <w:tcPr>
+            <w:cnfStyle w:val="001000000000" w:firstRow="0" w:lastRow="0" w:firstColumn="1" w:lastColumn="0" w:oddVBand="0" w:evenVBand="0" w:oddHBand="0" w:evenHBand="0" w:firstRowFirstColumn="0" w:firstRowLastColumn="0" w:lastRowFirstColumn="0" w:lastRowLastColumn="0"/>
+            <w:tcW w:w="2254" w:type="dxa"/>
+          </w:tcPr>
+          <w:p>
+            <w:r>
+              <w:t>Affected</w:t>
+            </w:r>
+          </w:p>
+        </w:tc>
+        <w:tc>
+          <w:tcPr>
+            <w:tcW w:w="2254" w:type="dxa"/>
+          </w:tcPr>
+          <w:p>
+            <w:pPr>
+              <w:cnfStyle w:val="000000000000" w:firstRow="0" w:lastRow="0" w:firstColumn="0" w:lastColumn="0" w:oddVBand="0" w:evenVBand="0" w:oddHBand="0" w:evenHBand="0" w:firstRowFirstColumn="0" w:firstRowLastColumn="0" w:lastRowFirstColumn="0" w:lastRowLastColumn="0"/>
+            </w:pPr>
+            <w:r>
+              <w:t>Affected</w:t>
+            </w:r>
+          </w:p>
+        </w:tc>
+        <w:tc>
+          <w:tcPr>
+            <w:tcW w:w="2254" w:type="dxa"/>
+          </w:tcPr>
+          <w:p>
+            <w:pPr>
+              <w:cnfStyle w:val="000000000000" w:firstRow="0" w:lastRow="0" w:firstColumn="0" w:lastColumn="0" w:oddVBand="0" w:evenVBand="0" w:oddHBand="0" w:evenHBand="0" w:firstRowFirstColumn="0" w:firstRowLastColumn="0" w:lastRowFirstColumn="0" w:lastRowLastColumn="0"/>
+            </w:pPr>
+            <w:r>
+              <w:t>0.93007</w:t>
+            </w:r>
+          </w:p>
+        </w:tc>
+        <w:tc>
+          <w:tcPr>
+            <w:tcW w:w="2254" w:type="dxa"/>
+          </w:tcPr>
+          <w:p>
+            <w:pPr>
+              <w:cnfStyle w:val="000000000000" w:firstRow="0" w:lastRow="0" w:firstColumn="0" w:lastColumn="0" w:oddVBand="0" w:evenVBand="0" w:oddHBand="0" w:evenHBand="0" w:firstRowFirstColumn="0" w:firstRowLastColumn="0" w:lastRowFirstColumn="0" w:lastRowLastColumn="0"/>
+            </w:pPr>
+            <w:r>
+              <w:t>0.06993</w:t>
+            </w:r>
+          </w:p>
+        </w:tc>
+      </w:tr>
+      <w:tr>
+        <w:trPr>
+          <w:cnfStyle w:val="000000100000" w:firstRow="0" w:lastRow="0" w:firstColumn="0" w:lastColumn="0" w:oddVBand="0" w:evenVBand="0" w:oddHBand="1" w:evenHBand="0" w:firstRowFirstColumn="0" w:firstRowLastColumn="0" w:lastRowFirstColumn="0" w:lastRowLastColumn="0"/>
+        </w:trPr>
+        <w:tc>
+          <w:tcPr>
+            <w:cnfStyle w:val="001000000000" w:firstRow="0" w:lastRow="0" w:firstColumn="1" w:lastColumn="0" w:oddVBand="0" w:evenVBand="0" w:oddHBand="0" w:evenHBand="0" w:firstRowFirstColumn="0" w:firstRowLastColumn="0" w:lastRowFirstColumn="0" w:lastRowLastColumn="0"/>
+            <w:tcW w:w="2254" w:type="dxa"/>
+          </w:tcPr>
+          <w:p>
+            <w:r>
+              <w:t>Affected</w:t>
+            </w:r>
+          </w:p>
+        </w:tc>
+        <w:tc>
+          <w:tcPr>
+            <w:tcW w:w="2254" w:type="dxa"/>
+          </w:tcPr>
+          <w:p>
+            <w:pPr>
+              <w:cnfStyle w:val="000000100000" w:firstRow="0" w:lastRow="0" w:firstColumn="0" w:lastColumn="0" w:oddVBand="0" w:evenVBand="0" w:oddHBand="1" w:evenHBand="0" w:firstRowFirstColumn="0" w:firstRowLastColumn="0" w:lastRowFirstColumn="0" w:lastRowLastColumn="0"/>
+            </w:pPr>
+            <w:r>
+              <w:t>Affected</w:t>
+            </w:r>
+          </w:p>
+        </w:tc>
+        <w:tc>
+          <w:tcPr>
+            <w:tcW w:w="2254" w:type="dxa"/>
+          </w:tcPr>
+          <w:p>
+            <w:pPr>
+              <w:cnfStyle w:val="000000100000" w:firstRow="0" w:lastRow="0" w:firstColumn="0" w:lastColumn="0" w:oddVBand="0" w:evenVBand="0" w:oddHBand="1" w:evenHBand="0" w:firstRowFirstColumn="0" w:firstRowLastColumn="0" w:lastRowFirstColumn="0" w:lastRowLastColumn="0"/>
+            </w:pPr>
+            <w:r>
+              <w:t>0.94186</w:t>
+            </w:r>
+          </w:p>
+        </w:tc>
+        <w:tc>
+          <w:tcPr>
+            <w:tcW w:w="2254" w:type="dxa"/>
+          </w:tcPr>
+          <w:p>
+            <w:pPr>
+              <w:cnfStyle w:val="000000100000" w:firstRow="0" w:lastRow="0" w:firstColumn="0" w:lastColumn="0" w:oddVBand="0" w:evenVBand="0" w:oddHBand="1" w:evenHBand="0" w:firstRowFirstColumn="0" w:firstRowLastColumn="0" w:lastRowFirstColumn="0" w:lastRowLastColumn="0"/>
+            </w:pPr>
+            <w:r>
+              <w:t>0.058142</w:t>
+            </w:r>
+          </w:p>
+        </w:tc>
+      </w:tr>
+      <w:tr>
+        <w:tc>
+          <w:tcPr>
+            <w:cnfStyle w:val="001000000000" w:firstRow="0" w:lastRow="0" w:firstColumn="1" w:lastColumn="0" w:oddVBand="0" w:evenVBand="0" w:oddHBand="0" w:evenHBand="0" w:firstRowFirstColumn="0" w:firstRowLastColumn="0" w:lastRowFirstColumn="0" w:lastRowLastColumn="0"/>
+            <w:tcW w:w="2254" w:type="dxa"/>
+          </w:tcPr>
+          <w:p>
+            <w:r>
+              <w:t>Affected</w:t>
+            </w:r>
+          </w:p>
+        </w:tc>
+        <w:tc>
+          <w:tcPr>
+            <w:tcW w:w="2254" w:type="dxa"/>
+          </w:tcPr>
+          <w:p>
+            <w:pPr>
+              <w:cnfStyle w:val="000000000000" w:firstRow="0" w:lastRow="0" w:firstColumn="0" w:lastColumn="0" w:oddVBand="0" w:evenVBand="0" w:oddHBand="0" w:evenHBand="0" w:firstRowFirstColumn="0" w:firstRowLastColumn="0" w:lastRowFirstColumn="0" w:lastRowLastColumn="0"/>
+            </w:pPr>
+            <w:r>
+              <w:t>Affected</w:t>
+            </w:r>
+          </w:p>
+        </w:tc>
+        <w:tc>
+          <w:tcPr>
+            <w:tcW w:w="2254" w:type="dxa"/>
+          </w:tcPr>
+          <w:p>
+            <w:pPr>
+              <w:cnfStyle w:val="000000000000" w:firstRow="0" w:lastRow="0" w:firstColumn="0" w:lastColumn="0" w:oddVBand="0" w:evenVBand="0" w:oddHBand="0" w:evenHBand="0" w:firstRowFirstColumn="0" w:firstRowLastColumn="0" w:lastRowFirstColumn="0" w:lastRowLastColumn="0"/>
+            </w:pPr>
+            <w:r>
+              <w:t>0.96612</w:t>
+            </w:r>
+          </w:p>
+        </w:tc>
+        <w:tc>
+          <w:tcPr>
+            <w:tcW w:w="2254" w:type="dxa"/>
+          </w:tcPr>
+          <w:p>
+            <w:pPr>
+              <w:cnfStyle w:val="000000000000" w:firstRow="0" w:lastRow="0" w:firstColumn="0" w:lastColumn="0" w:oddVBand="0" w:evenVBand="0" w:oddHBand="0" w:evenHBand="0" w:firstRowFirstColumn="0" w:firstRowLastColumn="0" w:lastRowFirstColumn="0" w:lastRowLastColumn="0"/>
+            </w:pPr>
+            <w:r>
+              <w:t>0.033878</w:t>
+            </w:r>
+          </w:p>
+        </w:tc>
+      </w:tr>
+      <w:tr>
+        <w:trPr>
+          <w:cnfStyle w:val="000000100000" w:firstRow="0" w:lastRow="0" w:firstColumn="0" w:lastColumn="0" w:oddVBand="0" w:evenVBand="0" w:oddHBand="1" w:evenHBand="0" w:firstRowFirstColumn="0" w:firstRowLastColumn="0" w:lastRowFirstColumn="0" w:lastRowLastColumn="0"/>
+        </w:trPr>
+        <w:tc>
+          <w:tcPr>
+            <w:cnfStyle w:val="001000000000" w:firstRow="0" w:lastRow="0" w:firstColumn="1" w:lastColumn="0" w:oddVBand="0" w:evenVBand="0" w:oddHBand="0" w:evenHBand="0" w:firstRowFirstColumn="0" w:firstRowLastColumn="0" w:lastRowFirstColumn="0" w:lastRowLastColumn="0"/>
+            <w:tcW w:w="2254" w:type="dxa"/>
+          </w:tcPr>
+          <w:p>
+            <w:r>
+              <w:t>Affected</w:t>
+            </w:r>
+          </w:p>
+        </w:tc>
+        <w:tc>
+          <w:tcPr>
+            <w:tcW w:w="2254" w:type="dxa"/>
+          </w:tcPr>
+          <w:p>
+            <w:pPr>
+              <w:cnfStyle w:val="000000100000" w:firstRow="0" w:lastRow="0" w:firstColumn="0" w:lastColumn="0" w:oddVBand="0" w:evenVBand="0" w:oddHBand="1" w:evenHBand="0" w:firstRowFirstColumn="0" w:firstRowLastColumn="0" w:lastRowFirstColumn="0" w:lastRowLastColumn="0"/>
+            </w:pPr>
+            <w:r>
+              <w:t>Affected</w:t>
+            </w:r>
+          </w:p>
+        </w:tc>
+        <w:tc>
+          <w:tcPr>
+            <w:tcW w:w="2254" w:type="dxa"/>
+          </w:tcPr>
+          <w:p>
+            <w:pPr>
+              <w:cnfStyle w:val="000000100000" w:firstRow="0" w:lastRow="0" w:firstColumn="0" w:lastColumn="0" w:oddVBand="0" w:evenVBand="0" w:oddHBand="1" w:evenHBand="0" w:firstRowFirstColumn="0" w:firstRowLastColumn="0" w:lastRowFirstColumn="0" w:lastRowLastColumn="0"/>
+            </w:pPr>
+            <w:r>
+              <w:t>0.98867</w:t>
+            </w:r>
+          </w:p>
+        </w:tc>
+        <w:tc>
+          <w:tcPr>
+            <w:tcW w:w="2254" w:type="dxa"/>
+          </w:tcPr>
+          <w:p>
+            <w:pPr>
+              <w:cnfStyle w:val="000000100000" w:firstRow="0" w:lastRow="0" w:firstColumn="0" w:lastColumn="0" w:oddVBand="0" w:evenVBand="0" w:oddHBand="1" w:evenHBand="0" w:firstRowFirstColumn="0" w:firstRowLastColumn="0" w:lastRowFirstColumn="0" w:lastRowLastColumn="0"/>
+            </w:pPr>
+            <w:r>
+              <w:t>0.011328</w:t>
+            </w:r>
+          </w:p>
+        </w:tc>
+      </w:tr>
+      <w:tr>
+        <w:tc>
+          <w:tcPr>
+            <w:cnfStyle w:val="001000000000" w:firstRow="0" w:lastRow="0" w:firstColumn="1" w:lastColumn="0" w:oddVBand="0" w:evenVBand="0" w:oddHBand="0" w:evenHBand="0" w:firstRowFirstColumn="0" w:firstRowLastColumn="0" w:lastRowFirstColumn="0" w:lastRowLastColumn="0"/>
+            <w:tcW w:w="2254" w:type="dxa"/>
+          </w:tcPr>
+          <w:p>
+            <w:r>
+              <w:t>Affected</w:t>
+            </w:r>
+          </w:p>
+        </w:tc>
+        <w:tc>
+          <w:tcPr>
+            <w:tcW w:w="2254" w:type="dxa"/>
+          </w:tcPr>
+          <w:p>
+            <w:pPr>
+              <w:cnfStyle w:val="000000000000" w:firstRow="0" w:lastRow="0" w:firstColumn="0" w:lastColumn="0" w:oddVBand="0" w:evenVBand="0" w:oddHBand="0" w:evenHBand="0" w:firstRowFirstColumn="0" w:firstRowLastColumn="0" w:lastRowFirstColumn="0" w:lastRowLastColumn="0"/>
+            </w:pPr>
+            <w:r>
+              <w:t>Affected</w:t>
+            </w:r>
+          </w:p>
+        </w:tc>
+        <w:tc>
+          <w:tcPr>
+            <w:tcW w:w="2254" w:type="dxa"/>
+          </w:tcPr>
+          <w:p>
+            <w:pPr>
+              <w:cnfStyle w:val="000000000000" w:firstRow="0" w:lastRow="0" w:firstColumn="0" w:lastColumn="0" w:oddVBand="0" w:evenVBand="0" w:oddHBand="0" w:evenHBand="0" w:firstRowFirstColumn="0" w:firstRowLastColumn="0" w:lastRowFirstColumn="0" w:lastRowLastColumn="0"/>
+            </w:pPr>
+            <w:r>
+              <w:t>0.99998</w:t>
+            </w:r>
+          </w:p>
+        </w:tc>
+        <w:tc>
+          <w:tcPr>
+            <w:tcW w:w="2254" w:type="dxa"/>
+          </w:tcPr>
+          <w:p>
+            <w:pPr>
+              <w:cnfStyle w:val="000000000000" w:firstRow="0" w:lastRow="0" w:firstColumn="0" w:lastColumn="0" w:oddVBand="0" w:evenVBand="0" w:oddHBand="0" w:evenHBand="0" w:firstRowFirstColumn="0" w:firstRowLastColumn="0" w:lastRowFirstColumn="0" w:lastRowLastColumn="0"/>
+            </w:pPr>
+            <w:r>
+              <w:t>2.2044e-05</w:t>
+            </w:r>
+          </w:p>
+        </w:tc>
+      </w:tr>
+      <w:tr>
+        <w:trPr>
+          <w:cnfStyle w:val="000000100000" w:firstRow="0" w:lastRow="0" w:firstColumn="0" w:lastColumn="0" w:oddVBand="0" w:evenVBand="0" w:oddHBand="1" w:evenHBand="0" w:firstRowFirstColumn="0" w:firstRowLastColumn="0" w:lastRowFirstColumn="0" w:lastRowLastColumn="0"/>
+        </w:trPr>
+        <w:tc>
+          <w:tcPr>
+            <w:cnfStyle w:val="001000000000" w:firstRow="0" w:lastRow="0" w:firstColumn="1" w:lastColumn="0" w:oddVBand="0" w:evenVBand="0" w:oddHBand="0" w:evenHBand="0" w:firstRowFirstColumn="0" w:firstRowLastColumn="0" w:lastRowFirstColumn="0" w:lastRowLastColumn="0"/>
+            <w:tcW w:w="2254" w:type="dxa"/>
+          </w:tcPr>
+          <w:p>
+            <w:r>
+              <w:t>Affected</w:t>
+            </w:r>
+          </w:p>
+        </w:tc>
+        <w:tc>
+          <w:tcPr>
+            <w:tcW w:w="2254" w:type="dxa"/>
+          </w:tcPr>
+          <w:p>
+            <w:pPr>
+              <w:cnfStyle w:val="000000100000" w:firstRow="0" w:lastRow="0" w:firstColumn="0" w:lastColumn="0" w:oddVBand="0" w:evenVBand="0" w:oddHBand="1" w:evenHBand="0" w:firstRowFirstColumn="0" w:firstRowLastColumn="0" w:lastRowFirstColumn="0" w:lastRowLastColumn="0"/>
+            </w:pPr>
+            <w:r>
+              <w:t>Control</w:t>
+            </w:r>
+          </w:p>
+        </w:tc>
+        <w:tc>
+          <w:tcPr>
+            <w:tcW w:w="2254" w:type="dxa"/>
+          </w:tcPr>
+          <w:p>
+            <w:pPr>
+              <w:cnfStyle w:val="000000100000" w:firstRow="0" w:lastRow="0" w:firstColumn="0" w:lastColumn="0" w:oddVBand="0" w:evenVBand="0" w:oddHBand="1" w:evenHBand="0" w:firstRowFirstColumn="0" w:firstRowLastColumn="0" w:lastRowFirstColumn="0" w:lastRowLastColumn="0"/>
+            </w:pPr>
+            <w:r>
+              <w:t>0.34751</w:t>
+            </w:r>
+          </w:p>
+        </w:tc>
+        <w:tc>
+          <w:tcPr>
+            <w:tcW w:w="2254" w:type="dxa"/>
+          </w:tcPr>
+          <w:p>
+            <w:pPr>
+              <w:cnfStyle w:val="000000100000" w:firstRow="0" w:lastRow="0" w:firstColumn="0" w:lastColumn="0" w:oddVBand="0" w:evenVBand="0" w:oddHBand="1" w:evenHBand="0" w:firstRowFirstColumn="0" w:firstRowLastColumn="0" w:lastRowFirstColumn="0" w:lastRowLastColumn="0"/>
+            </w:pPr>
+            <w:r>
+              <w:t>0.65249</w:t>
+            </w:r>
+          </w:p>
+        </w:tc>
+      </w:tr>
+      <w:tr>
+        <w:tc>
+          <w:tcPr>
+            <w:cnfStyle w:val="001000000000" w:firstRow="0" w:lastRow="0" w:firstColumn="1" w:lastColumn="0" w:oddVBand="0" w:evenVBand="0" w:oddHBand="0" w:evenHBand="0" w:firstRowFirstColumn="0" w:firstRowLastColumn="0" w:lastRowFirstColumn="0" w:lastRowLastColumn="0"/>
+            <w:tcW w:w="2254" w:type="dxa"/>
+          </w:tcPr>
+          <w:p>
+            <w:r>
+              <w:t>Affected</w:t>
+            </w:r>
+          </w:p>
+        </w:tc>
+        <w:tc>
+          <w:tcPr>
+            <w:tcW w:w="2254" w:type="dxa"/>
+          </w:tcPr>
+          <w:p>
+            <w:pPr>
+              <w:cnfStyle w:val="000000000000" w:firstRow="0" w:lastRow="0" w:firstColumn="0" w:lastColumn="0" w:oddVBand="0" w:evenVBand="0" w:oddHBand="0" w:evenHBand="0" w:firstRowFirstColumn="0" w:firstRowLastColumn="0" w:lastRowFirstColumn="0" w:lastRowLastColumn="0"/>
+            </w:pPr>
+            <w:r>
+              <w:t>Affected</w:t>
+            </w:r>
+          </w:p>
+        </w:tc>
+        <w:tc>
+          <w:tcPr>
+            <w:tcW w:w="2254" w:type="dxa"/>
+          </w:tcPr>
+          <w:p>
+            <w:pPr>
+              <w:cnfStyle w:val="000000000000" w:firstRow="0" w:lastRow="0" w:firstColumn="0" w:lastColumn="0" w:oddVBand="0" w:evenVBand="0" w:oddHBand="0" w:evenHBand="0" w:firstRowFirstColumn="0" w:firstRowLastColumn="0" w:lastRowFirstColumn="0" w:lastRowLastColumn="0"/>
+            </w:pPr>
+            <w:r>
+              <w:t>0.96656</w:t>
+            </w:r>
+          </w:p>
+        </w:tc>
+        <w:tc>
+          <w:tcPr>
+            <w:tcW w:w="2254" w:type="dxa"/>
+          </w:tcPr>
+          <w:p>
+            <w:pPr>
+              <w:cnfStyle w:val="000000000000" w:firstRow="0" w:lastRow="0" w:firstColumn="0" w:lastColumn="0" w:oddVBand="0" w:evenVBand="0" w:oddHBand="0" w:evenHBand="0" w:firstRowFirstColumn="0" w:firstRowLastColumn="0" w:lastRowFirstColumn="0" w:lastRowLastColumn="0"/>
+            </w:pPr>
+            <w:r>
+              <w:t>0.033444</w:t>
+            </w:r>
+          </w:p>
+        </w:tc>
+      </w:tr>
+      <w:tr>
+        <w:trPr>
+          <w:cnfStyle w:val="000000100000" w:firstRow="0" w:lastRow="0" w:firstColumn="0" w:lastColumn="0" w:oddVBand="0" w:evenVBand="0" w:oddHBand="1" w:evenHBand="0" w:firstRowFirstColumn="0" w:firstRowLastColumn="0" w:lastRowFirstColumn="0" w:lastRowLastColumn="0"/>
+        </w:trPr>
+        <w:tc>
+          <w:tcPr>
+            <w:cnfStyle w:val="001000000000" w:firstRow="0" w:lastRow="0" w:firstColumn="1" w:lastColumn="0" w:oddVBand="0" w:evenVBand="0" w:oddHBand="0" w:evenHBand="0" w:firstRowFirstColumn="0" w:firstRowLastColumn="0" w:lastRowFirstColumn="0" w:lastRowLastColumn="0"/>
+            <w:tcW w:w="2254" w:type="dxa"/>
+          </w:tcPr>
+          <w:p>
+            <w:r>
+              <w:t>Control</w:t>
+            </w:r>
+          </w:p>
+        </w:tc>
+        <w:tc>
+          <w:tcPr>
+            <w:tcW w:w="2254" w:type="dxa"/>
+          </w:tcPr>
+          <w:p>
+            <w:pPr>
+              <w:cnfStyle w:val="000000100000" w:firstRow="0" w:lastRow="0" w:firstColumn="0" w:lastColumn="0" w:oddVBand="0" w:evenVBand="0" w:oddHBand="1" w:evenHBand="0" w:firstRowFirstColumn="0" w:firstRowLastColumn="0" w:lastRowFirstColumn="0" w:lastRowLastColumn="0"/>
+            </w:pPr>
+            <w:r>
+              <w:t>Affected</w:t>
+            </w:r>
+          </w:p>
+        </w:tc>
+        <w:tc>
+          <w:tcPr>
+            <w:tcW w:w="2254" w:type="dxa"/>
+          </w:tcPr>
+          <w:p>
+            <w:pPr>
+              <w:cnfStyle w:val="000000100000" w:firstRow="0" w:lastRow="0" w:firstColumn="0" w:lastColumn="0" w:oddVBand="0" w:evenVBand="0" w:oddHBand="1" w:evenHBand="0" w:firstRowFirstColumn="0" w:firstRowLastColumn="0" w:lastRowFirstColumn="0" w:lastRowLastColumn="0"/>
+            </w:pPr>
+            <w:r>
+              <w:t>0.9998</w:t>
+            </w:r>
+          </w:p>
+        </w:tc>
+        <w:tc>
+          <w:tcPr>
+            <w:tcW w:w="2254" w:type="dxa"/>
+          </w:tcPr>
+          <w:p>
+            <w:pPr>
+              <w:cnfStyle w:val="000000100000" w:firstRow="0" w:lastRow="0" w:firstColumn="0" w:lastColumn="0" w:oddVBand="0" w:evenVBand="0" w:oddHBand="1" w:evenHBand="0" w:firstRowFirstColumn="0" w:firstRowLastColumn="0" w:lastRowFirstColumn="0" w:lastRowLastColumn="0"/>
+            </w:pPr>
+            <w:r>
+              <w:t>0.00019901</w:t>
+            </w:r>
+          </w:p>
+        </w:tc>
+      </w:tr>
+      <w:tr>
+        <w:tc>
+          <w:tcPr>
+            <w:cnfStyle w:val="001000000000" w:firstRow="0" w:lastRow="0" w:firstColumn="1" w:lastColumn="0" w:oddVBand="0" w:evenVBand="0" w:oddHBand="0" w:evenHBand="0" w:firstRowFirstColumn="0" w:firstRowLastColumn="0" w:lastRowFirstColumn="0" w:lastRowLastColumn="0"/>
+            <w:tcW w:w="2254" w:type="dxa"/>
+          </w:tcPr>
+          <w:p>
+            <w:r>
+              <w:t>Control</w:t>
+            </w:r>
+          </w:p>
+        </w:tc>
+        <w:tc>
+          <w:tcPr>
+            <w:tcW w:w="2254" w:type="dxa"/>
+          </w:tcPr>
+          <w:p>
+            <w:pPr>
+              <w:cnfStyle w:val="000000000000" w:firstRow="0" w:lastRow="0" w:firstColumn="0" w:lastColumn="0" w:oddVBand="0" w:evenVBand="0" w:oddHBand="0" w:evenHBand="0" w:firstRowFirstColumn="0" w:firstRowLastColumn="0" w:lastRowFirstColumn="0" w:lastRowLastColumn="0"/>
+            </w:pPr>
+            <w:r>
+              <w:t>Control</w:t>
+            </w:r>
+          </w:p>
+        </w:tc>
+        <w:tc>
+          <w:tcPr>
+            <w:tcW w:w="2254" w:type="dxa"/>
+          </w:tcPr>
+          <w:p>
+            <w:pPr>
+              <w:cnfStyle w:val="000000000000" w:firstRow="0" w:lastRow="0" w:firstColumn="0" w:lastColumn="0" w:oddVBand="0" w:evenVBand="0" w:oddHBand="0" w:evenHBand="0" w:firstRowFirstColumn="0" w:firstRowLastColumn="0" w:lastRowFirstColumn="0" w:lastRowLastColumn="0"/>
+            </w:pPr>
+            <w:r>
+              <w:t>0.48941</w:t>
+            </w:r>
+          </w:p>
+        </w:tc>
+        <w:tc>
+          <w:tcPr>
+            <w:tcW w:w="2254" w:type="dxa"/>
+          </w:tcPr>
+          <w:p>
+            <w:pPr>
+              <w:cnfStyle w:val="000000000000" w:firstRow="0" w:lastRow="0" w:firstColumn="0" w:lastColumn="0" w:oddVBand="0" w:evenVBand="0" w:oddHBand="0" w:evenHBand="0" w:firstRowFirstColumn="0" w:firstRowLastColumn="0" w:lastRowFirstColumn="0" w:lastRowLastColumn="0"/>
+            </w:pPr>
+            <w:r>
+              <w:t>0.51059</w:t>
+            </w:r>
+          </w:p>
+        </w:tc>
+      </w:tr>
+      <w:tr>
+        <w:trPr>
+          <w:cnfStyle w:val="000000100000" w:firstRow="0" w:lastRow="0" w:firstColumn="0" w:lastColumn="0" w:oddVBand="0" w:evenVBand="0" w:oddHBand="1" w:evenHBand="0" w:firstRowFirstColumn="0" w:firstRowLastColumn="0" w:lastRowFirstColumn="0" w:lastRowLastColumn="0"/>
+        </w:trPr>
+        <w:tc>
+          <w:tcPr>
+            <w:cnfStyle w:val="001000000000" w:firstRow="0" w:lastRow="0" w:firstColumn="1" w:lastColumn="0" w:oddVBand="0" w:evenVBand="0" w:oddHBand="0" w:evenHBand="0" w:firstRowFirstColumn="0" w:firstRowLastColumn="0" w:lastRowFirstColumn="0" w:lastRowLastColumn="0"/>
+            <w:tcW w:w="2254" w:type="dxa"/>
+          </w:tcPr>
+          <w:p>
+            <w:r>
+              <w:t>Control</w:t>
+            </w:r>
+          </w:p>
+        </w:tc>
+        <w:tc>
+          <w:tcPr>
+            <w:tcW w:w="2254" w:type="dxa"/>
+          </w:tcPr>
+          <w:p>
+            <w:pPr>
+              <w:cnfStyle w:val="000000100000" w:firstRow="0" w:lastRow="0" w:firstColumn="0" w:lastColumn="0" w:oddVBand="0" w:evenVBand="0" w:oddHBand="1" w:evenHBand="0" w:firstRowFirstColumn="0" w:firstRowLastColumn="0" w:lastRowFirstColumn="0" w:lastRowLastColumn="0"/>
+            </w:pPr>
+            <w:r>
+              <w:t>Affected</w:t>
+            </w:r>
+          </w:p>
+        </w:tc>
+        <w:tc>
+          <w:tcPr>
+            <w:tcW w:w="2254" w:type="dxa"/>
+          </w:tcPr>
+          <w:p>
+            <w:pPr>
+              <w:cnfStyle w:val="000000100000" w:firstRow="0" w:lastRow="0" w:firstColumn="0" w:lastColumn="0" w:oddVBand="0" w:evenVBand="0" w:oddHBand="1" w:evenHBand="0" w:firstRowFirstColumn="0" w:firstRowLastColumn="0" w:lastRowFirstColumn="0" w:lastRowLastColumn="0"/>
+            </w:pPr>
+            <w:r>
+              <w:t>0.53537</w:t>
+            </w:r>
+          </w:p>
+        </w:tc>
+        <w:tc>
+          <w:tcPr>
+            <w:tcW w:w="2254" w:type="dxa"/>
+          </w:tcPr>
+          <w:p>
+            <w:pPr>
+              <w:cnfStyle w:val="000000100000" w:firstRow="0" w:lastRow="0" w:firstColumn="0" w:lastColumn="0" w:oddVBand="0" w:evenVBand="0" w:oddHBand="1" w:evenHBand="0" w:firstRowFirstColumn="0" w:firstRowLastColumn="0" w:lastRowFirstColumn="0" w:lastRowLastColumn="0"/>
+            </w:pPr>
+            <w:r>
+              <w:t>0.46463</w:t>
+            </w:r>
+          </w:p>
+        </w:tc>
+      </w:tr>
+      <w:tr>
+        <w:tc>
+          <w:tcPr>
+            <w:cnfStyle w:val="001000000000" w:firstRow="0" w:lastRow="0" w:firstColumn="1" w:lastColumn="0" w:oddVBand="0" w:evenVBand="0" w:oddHBand="0" w:evenHBand="0" w:firstRowFirstColumn="0" w:firstRowLastColumn="0" w:lastRowFirstColumn="0" w:lastRowLastColumn="0"/>
+            <w:tcW w:w="2254" w:type="dxa"/>
+          </w:tcPr>
+          <w:p>
+            <w:r>
+              <w:t>Control</w:t>
+            </w:r>
+          </w:p>
+        </w:tc>
+        <w:tc>
+          <w:tcPr>
+            <w:tcW w:w="2254" w:type="dxa"/>
+          </w:tcPr>
+          <w:p>
+            <w:pPr>
+              <w:cnfStyle w:val="000000000000" w:firstRow="0" w:lastRow="0" w:firstColumn="0" w:lastColumn="0" w:oddVBand="0" w:evenVBand="0" w:oddHBand="0" w:evenHBand="0" w:firstRowFirstColumn="0" w:firstRowLastColumn="0" w:lastRowFirstColumn="0" w:lastRowLastColumn="0"/>
+            </w:pPr>
+            <w:r>
+              <w:t>Affected</w:t>
+            </w:r>
+          </w:p>
+        </w:tc>
+        <w:tc>
+          <w:tcPr>
+            <w:tcW w:w="2254" w:type="dxa"/>
+          </w:tcPr>
+          <w:p>
+            <w:pPr>
+              <w:cnfStyle w:val="000000000000" w:firstRow="0" w:lastRow="0" w:firstColumn="0" w:lastColumn="0" w:oddVBand="0" w:evenVBand="0" w:oddHBand="0" w:evenHBand="0" w:firstRowFirstColumn="0" w:firstRowLastColumn="0" w:lastRowFirstColumn="0" w:lastRowLastColumn="0"/>
+            </w:pPr>
+            <w:r>
+              <w:t>0.99762</w:t>
+            </w:r>
+          </w:p>
+        </w:tc>
+        <w:tc>
+          <w:tcPr>
+            <w:tcW w:w="2254" w:type="dxa"/>
+          </w:tcPr>
+          <w:p>
+            <w:pPr>
+              <w:cnfStyle w:val="000000000000" w:firstRow="0" w:lastRow="0" w:firstColumn="0" w:lastColumn="0" w:oddVBand="0" w:evenVBand="0" w:oddHBand="0" w:evenHBand="0" w:firstRowFirstColumn="0" w:firstRowLastColumn="0" w:lastRowFirstColumn="0" w:lastRowLastColumn="0"/>
+            </w:pPr>
+            <w:r>
+              <w:t>0.0023847</w:t>
+            </w:r>
+          </w:p>
+        </w:tc>
+      </w:tr>
+      <w:tr>
+        <w:trPr>
+          <w:cnfStyle w:val="000000100000" w:firstRow="0" w:lastRow="0" w:firstColumn="0" w:lastColumn="0" w:oddVBand="0" w:evenVBand="0" w:oddHBand="1" w:evenHBand="0" w:firstRowFirstColumn="0" w:firstRowLastColumn="0" w:lastRowFirstColumn="0" w:lastRowLastColumn="0"/>
+        </w:trPr>
+        <w:tc>
+          <w:tcPr>
+            <w:cnfStyle w:val="001000000000" w:firstRow="0" w:lastRow="0" w:firstColumn="1" w:lastColumn="0" w:oddVBand="0" w:evenVBand="0" w:oddHBand="0" w:evenHBand="0" w:firstRowFirstColumn="0" w:firstRowLastColumn="0" w:lastRowFirstColumn="0" w:lastRowLastColumn="0"/>
+            <w:tcW w:w="2254" w:type="dxa"/>
+          </w:tcPr>
+          <w:p>
+            <w:r>
+              <w:t>Control</w:t>
+            </w:r>
+          </w:p>
+        </w:tc>
+        <w:tc>
+          <w:tcPr>
+            <w:tcW w:w="2254" w:type="dxa"/>
+          </w:tcPr>
+          <w:p>
+            <w:pPr>
+              <w:cnfStyle w:val="000000100000" w:firstRow="0" w:lastRow="0" w:firstColumn="0" w:lastColumn="0" w:oddVBand="0" w:evenVBand="0" w:oddHBand="1" w:evenHBand="0" w:firstRowFirstColumn="0" w:firstRowLastColumn="0" w:lastRowFirstColumn="0" w:lastRowLastColumn="0"/>
+            </w:pPr>
+            <w:r>
+              <w:t>Affected</w:t>
+            </w:r>
+          </w:p>
+        </w:tc>
+        <w:tc>
+          <w:tcPr>
+            <w:tcW w:w="2254" w:type="dxa"/>
+          </w:tcPr>
+          <w:p>
+            <w:pPr>
+              <w:cnfStyle w:val="000000100000" w:firstRow="0" w:lastRow="0" w:firstColumn="0" w:lastColumn="0" w:oddVBand="0" w:evenVBand="0" w:oddHBand="1" w:evenHBand="0" w:firstRowFirstColumn="0" w:firstRowLastColumn="0" w:lastRowFirstColumn="0" w:lastRowLastColumn="0"/>
+            </w:pPr>
+            <w:r>
+              <w:t>0.99879</w:t>
+            </w:r>
+          </w:p>
+        </w:tc>
+        <w:tc>
+          <w:tcPr>
+            <w:tcW w:w="2254" w:type="dxa"/>
+          </w:tcPr>
+          <w:p>
+            <w:pPr>
+              <w:keepNext/>
+              <w:cnfStyle w:val="000000100000" w:firstRow="0" w:lastRow="0" w:firstColumn="0" w:lastColumn="0" w:oddVBand="0" w:evenVBand="0" w:oddHBand="1" w:evenHBand="0" w:firstRowFirstColumn="0" w:firstRowLastColumn="0" w:lastRowFirstColumn="0" w:lastRowLastColumn="0"/>
+            </w:pPr>
+            <w:r>
+              <w:t>0.0012137</w:t>
+            </w:r>
+          </w:p>
+        </w:tc>
+      </w:tr>
+    </w:tbl>
+    <w:p>
+      <w:pPr>
+        <w:pStyle w:val="Caption"/>
+        <w:jc w:val="center"/>
+      </w:pPr>
+      <w:r>
+        <w:t xml:space="preserve">Table </w:t>
+      </w:r>
+      <w:fldSimple w:instr=" SEQ Table \* ARABIC ">
+        <w:r>
+          <w:rPr>
+            <w:noProof/>
+          </w:rPr>
+          <w:t>3</w:t>
+        </w:r>
+      </w:fldSimple>
+      <w:r>
+        <w:t xml:space="preserve"> - Classifications and scores for each of the 19 aligned central slices classified by a retraining VGG19 CNN.</w:t>
+      </w:r>
+    </w:p>
+    <w:p>
+      <w:r>
+        <w:br w:type="page"/>
+      </w:r>
+    </w:p>
+    <w:p/>
+    <w:bookmarkStart w:id="50" w:name="_Toc38712918" w:displacedByCustomXml="next"/>
     <w:sdt>
       <w:sdtPr>
         <w:rPr>
@@ -7182,7 +9409,7 @@
           <w:r>
             <w:t>References</w:t>
           </w:r>
-          <w:bookmarkEnd w:id="54"/>
+          <w:bookmarkEnd w:id="50"/>
         </w:p>
         <w:sdt>
           <w:sdtPr>
@@ -9818,12 +12045,12 @@
       <w:pPr>
         <w:pStyle w:val="Heading1"/>
       </w:pPr>
-      <w:bookmarkStart w:id="55" w:name="_Toc38712919"/>
+      <w:bookmarkStart w:id="51" w:name="_Toc38712919"/>
       <w:r>
         <w:lastRenderedPageBreak/>
         <w:t>Table of Figures</w:t>
       </w:r>
-      <w:bookmarkEnd w:id="55"/>
+      <w:bookmarkEnd w:id="51"/>
     </w:p>
     <w:p>
       <w:pPr>
@@ -9846,7 +12073,7 @@
       <w:r>
         <w:fldChar w:fldCharType="separate"/>
       </w:r>
-      <w:hyperlink r:id="rId23" w:anchor="_Toc38330689" w:history="1">
+      <w:hyperlink r:id="rId24" w:anchor="_Toc38330689" w:history="1">
         <w:r>
           <w:rPr>
             <w:rStyle w:val="Hyperlink"/>
@@ -9986,7 +12213,7 @@
           <w:lang w:eastAsia="en-GB"/>
         </w:rPr>
       </w:pPr>
-      <w:hyperlink r:id="rId24" w:anchor="_Toc38330691" w:history="1">
+      <w:hyperlink r:id="rId25" w:anchor="_Toc38330691" w:history="1">
         <w:r>
           <w:rPr>
             <w:rStyle w:val="Hyperlink"/>
@@ -10056,7 +12283,7 @@
           <w:lang w:eastAsia="en-GB"/>
         </w:rPr>
       </w:pPr>
-      <w:hyperlink r:id="rId25" w:anchor="_Toc38330692" w:history="1">
+      <w:hyperlink r:id="rId26" w:anchor="_Toc38330692" w:history="1">
         <w:r>
           <w:rPr>
             <w:rStyle w:val="Hyperlink"/>
@@ -10126,7 +12353,7 @@
           <w:lang w:eastAsia="en-GB"/>
         </w:rPr>
       </w:pPr>
-      <w:hyperlink r:id="rId26" w:anchor="_Toc38330693" w:history="1">
+      <w:hyperlink r:id="rId27" w:anchor="_Toc38330693" w:history="1">
         <w:r>
           <w:rPr>
             <w:rStyle w:val="Hyperlink"/>
@@ -10196,7 +12423,7 @@
           <w:lang w:eastAsia="en-GB"/>
         </w:rPr>
       </w:pPr>
-      <w:hyperlink r:id="rId27" w:anchor="_Toc38330694" w:history="1">
+      <w:hyperlink r:id="rId28" w:anchor="_Toc38330694" w:history="1">
         <w:r>
           <w:rPr>
             <w:rStyle w:val="Hyperlink"/>
@@ -10263,7 +12490,7 @@
       </w:r>
     </w:p>
     <w:sectPr>
-      <w:footerReference w:type="default" r:id="rId28"/>
+      <w:footerReference w:type="default" r:id="rId29"/>
       <w:pgSz w:w="11906" w:h="16838"/>
       <w:pgMar w:top="1440" w:right="1440" w:bottom="1440" w:left="1440" w:header="708" w:footer="708" w:gutter="0"/>
       <w:pgNumType w:start="0"/>
@@ -13803,6 +16030,616 @@
       <w:color w:val="2F5496" w:themeColor="accent1" w:themeShade="BF"/>
     </w:rPr>
   </w:style>
+  <w:style w:type="table" w:styleId="GridTable5Dark-Accent5">
+    <w:name w:val="Grid Table 5 Dark Accent 5"/>
+    <w:basedOn w:val="TableNormal"/>
+    <w:uiPriority w:val="50"/>
+    <w:rsid w:val="007B65F5"/>
+    <w:pPr>
+      <w:spacing w:after="0" w:line="240" w:lineRule="auto"/>
+    </w:pPr>
+    <w:tblPr>
+      <w:tblStyleRowBandSize w:val="1"/>
+      <w:tblStyleColBandSize w:val="1"/>
+      <w:tblBorders>
+        <w:top w:val="single" w:sz="4" w:space="0" w:color="FFFFFF" w:themeColor="background1"/>
+        <w:left w:val="single" w:sz="4" w:space="0" w:color="FFFFFF" w:themeColor="background1"/>
+        <w:bottom w:val="single" w:sz="4" w:space="0" w:color="FFFFFF" w:themeColor="background1"/>
+        <w:right w:val="single" w:sz="4" w:space="0" w:color="FFFFFF" w:themeColor="background1"/>
+        <w:insideH w:val="single" w:sz="4" w:space="0" w:color="FFFFFF" w:themeColor="background1"/>
+        <w:insideV w:val="single" w:sz="4" w:space="0" w:color="FFFFFF" w:themeColor="background1"/>
+      </w:tblBorders>
+    </w:tblPr>
+    <w:tcPr>
+      <w:shd w:val="clear" w:color="auto" w:fill="DEEAF6" w:themeFill="accent5" w:themeFillTint="33"/>
+    </w:tcPr>
+    <w:tblStylePr w:type="firstRow">
+      <w:rPr>
+        <w:b/>
+        <w:bCs/>
+        <w:color w:val="FFFFFF" w:themeColor="background1"/>
+      </w:rPr>
+      <w:tblPr/>
+      <w:tcPr>
+        <w:tcBorders>
+          <w:top w:val="single" w:sz="4" w:space="0" w:color="FFFFFF" w:themeColor="background1"/>
+          <w:left w:val="single" w:sz="4" w:space="0" w:color="FFFFFF" w:themeColor="background1"/>
+          <w:right w:val="single" w:sz="4" w:space="0" w:color="FFFFFF" w:themeColor="background1"/>
+          <w:insideH w:val="nil"/>
+          <w:insideV w:val="nil"/>
+        </w:tcBorders>
+        <w:shd w:val="clear" w:color="auto" w:fill="5B9BD5" w:themeFill="accent5"/>
+      </w:tcPr>
+    </w:tblStylePr>
+    <w:tblStylePr w:type="lastRow">
+      <w:rPr>
+        <w:b/>
+        <w:bCs/>
+        <w:color w:val="FFFFFF" w:themeColor="background1"/>
+      </w:rPr>
+      <w:tblPr/>
+      <w:tcPr>
+        <w:tcBorders>
+          <w:left w:val="single" w:sz="4" w:space="0" w:color="FFFFFF" w:themeColor="background1"/>
+          <w:bottom w:val="single" w:sz="4" w:space="0" w:color="FFFFFF" w:themeColor="background1"/>
+          <w:right w:val="single" w:sz="4" w:space="0" w:color="FFFFFF" w:themeColor="background1"/>
+          <w:insideH w:val="nil"/>
+          <w:insideV w:val="nil"/>
+        </w:tcBorders>
+        <w:shd w:val="clear" w:color="auto" w:fill="5B9BD5" w:themeFill="accent5"/>
+      </w:tcPr>
+    </w:tblStylePr>
+    <w:tblStylePr w:type="firstCol">
+      <w:rPr>
+        <w:b/>
+        <w:bCs/>
+        <w:color w:val="FFFFFF" w:themeColor="background1"/>
+      </w:rPr>
+      <w:tblPr/>
+      <w:tcPr>
+        <w:tcBorders>
+          <w:top w:val="single" w:sz="4" w:space="0" w:color="FFFFFF" w:themeColor="background1"/>
+          <w:left w:val="single" w:sz="4" w:space="0" w:color="FFFFFF" w:themeColor="background1"/>
+          <w:bottom w:val="single" w:sz="4" w:space="0" w:color="FFFFFF" w:themeColor="background1"/>
+          <w:insideV w:val="nil"/>
+        </w:tcBorders>
+        <w:shd w:val="clear" w:color="auto" w:fill="5B9BD5" w:themeFill="accent5"/>
+      </w:tcPr>
+    </w:tblStylePr>
+    <w:tblStylePr w:type="lastCol">
+      <w:rPr>
+        <w:b/>
+        <w:bCs/>
+        <w:color w:val="FFFFFF" w:themeColor="background1"/>
+      </w:rPr>
+      <w:tblPr/>
+      <w:tcPr>
+        <w:tcBorders>
+          <w:top w:val="single" w:sz="4" w:space="0" w:color="FFFFFF" w:themeColor="background1"/>
+          <w:bottom w:val="single" w:sz="4" w:space="0" w:color="FFFFFF" w:themeColor="background1"/>
+          <w:right w:val="single" w:sz="4" w:space="0" w:color="FFFFFF" w:themeColor="background1"/>
+          <w:insideV w:val="nil"/>
+        </w:tcBorders>
+        <w:shd w:val="clear" w:color="auto" w:fill="5B9BD5" w:themeFill="accent5"/>
+      </w:tcPr>
+    </w:tblStylePr>
+    <w:tblStylePr w:type="band1Vert">
+      <w:tblPr/>
+      <w:tcPr>
+        <w:shd w:val="clear" w:color="auto" w:fill="BDD6EE" w:themeFill="accent5" w:themeFillTint="66"/>
+      </w:tcPr>
+    </w:tblStylePr>
+    <w:tblStylePr w:type="band1Horz">
+      <w:tblPr/>
+      <w:tcPr>
+        <w:shd w:val="clear" w:color="auto" w:fill="BDD6EE" w:themeFill="accent5" w:themeFillTint="66"/>
+      </w:tcPr>
+    </w:tblStylePr>
+  </w:style>
+  <w:style w:type="table" w:styleId="GridTable7Colorful">
+    <w:name w:val="Grid Table 7 Colorful"/>
+    <w:basedOn w:val="TableNormal"/>
+    <w:uiPriority w:val="52"/>
+    <w:rsid w:val="000863D3"/>
+    <w:pPr>
+      <w:spacing w:after="0" w:line="240" w:lineRule="auto"/>
+    </w:pPr>
+    <w:rPr>
+      <w:color w:val="000000" w:themeColor="text1"/>
+    </w:rPr>
+    <w:tblPr>
+      <w:tblStyleRowBandSize w:val="1"/>
+      <w:tblStyleColBandSize w:val="1"/>
+      <w:tblBorders>
+        <w:top w:val="single" w:sz="4" w:space="0" w:color="666666" w:themeColor="text1" w:themeTint="99"/>
+        <w:left w:val="single" w:sz="4" w:space="0" w:color="666666" w:themeColor="text1" w:themeTint="99"/>
+        <w:bottom w:val="single" w:sz="4" w:space="0" w:color="666666" w:themeColor="text1" w:themeTint="99"/>
+        <w:right w:val="single" w:sz="4" w:space="0" w:color="666666" w:themeColor="text1" w:themeTint="99"/>
+        <w:insideH w:val="single" w:sz="4" w:space="0" w:color="666666" w:themeColor="text1" w:themeTint="99"/>
+        <w:insideV w:val="single" w:sz="4" w:space="0" w:color="666666" w:themeColor="text1" w:themeTint="99"/>
+      </w:tblBorders>
+    </w:tblPr>
+    <w:tblStylePr w:type="firstRow">
+      <w:rPr>
+        <w:b/>
+        <w:bCs/>
+      </w:rPr>
+      <w:tblPr/>
+      <w:tcPr>
+        <w:tcBorders>
+          <w:top w:val="nil"/>
+          <w:left w:val="nil"/>
+          <w:right w:val="nil"/>
+          <w:insideH w:val="nil"/>
+          <w:insideV w:val="nil"/>
+        </w:tcBorders>
+        <w:shd w:val="clear" w:color="auto" w:fill="FFFFFF" w:themeFill="background1"/>
+      </w:tcPr>
+    </w:tblStylePr>
+    <w:tblStylePr w:type="lastRow">
+      <w:rPr>
+        <w:b/>
+        <w:bCs/>
+      </w:rPr>
+      <w:tblPr/>
+      <w:tcPr>
+        <w:tcBorders>
+          <w:left w:val="nil"/>
+          <w:bottom w:val="nil"/>
+          <w:right w:val="nil"/>
+          <w:insideH w:val="nil"/>
+          <w:insideV w:val="nil"/>
+        </w:tcBorders>
+        <w:shd w:val="clear" w:color="auto" w:fill="FFFFFF" w:themeFill="background1"/>
+      </w:tcPr>
+    </w:tblStylePr>
+    <w:tblStylePr w:type="firstCol">
+      <w:pPr>
+        <w:jc w:val="right"/>
+      </w:pPr>
+      <w:rPr>
+        <w:i/>
+        <w:iCs/>
+      </w:rPr>
+      <w:tblPr/>
+      <w:tcPr>
+        <w:tcBorders>
+          <w:top w:val="nil"/>
+          <w:left w:val="nil"/>
+          <w:bottom w:val="nil"/>
+          <w:insideH w:val="nil"/>
+          <w:insideV w:val="nil"/>
+        </w:tcBorders>
+        <w:shd w:val="clear" w:color="auto" w:fill="FFFFFF" w:themeFill="background1"/>
+      </w:tcPr>
+    </w:tblStylePr>
+    <w:tblStylePr w:type="lastCol">
+      <w:rPr>
+        <w:i/>
+        <w:iCs/>
+      </w:rPr>
+      <w:tblPr/>
+      <w:tcPr>
+        <w:tcBorders>
+          <w:top w:val="nil"/>
+          <w:bottom w:val="nil"/>
+          <w:right w:val="nil"/>
+          <w:insideH w:val="nil"/>
+          <w:insideV w:val="nil"/>
+        </w:tcBorders>
+        <w:shd w:val="clear" w:color="auto" w:fill="FFFFFF" w:themeFill="background1"/>
+      </w:tcPr>
+    </w:tblStylePr>
+    <w:tblStylePr w:type="band1Vert">
+      <w:tblPr/>
+      <w:tcPr>
+        <w:shd w:val="clear" w:color="auto" w:fill="CCCCCC" w:themeFill="text1" w:themeFillTint="33"/>
+      </w:tcPr>
+    </w:tblStylePr>
+    <w:tblStylePr w:type="band1Horz">
+      <w:tblPr/>
+      <w:tcPr>
+        <w:shd w:val="clear" w:color="auto" w:fill="CCCCCC" w:themeFill="text1" w:themeFillTint="33"/>
+      </w:tcPr>
+    </w:tblStylePr>
+    <w:tblStylePr w:type="neCell">
+      <w:tblPr/>
+      <w:tcPr>
+        <w:tcBorders>
+          <w:bottom w:val="single" w:sz="4" w:space="0" w:color="666666" w:themeColor="text1" w:themeTint="99"/>
+        </w:tcBorders>
+      </w:tcPr>
+    </w:tblStylePr>
+    <w:tblStylePr w:type="nwCell">
+      <w:tblPr/>
+      <w:tcPr>
+        <w:tcBorders>
+          <w:bottom w:val="single" w:sz="4" w:space="0" w:color="666666" w:themeColor="text1" w:themeTint="99"/>
+        </w:tcBorders>
+      </w:tcPr>
+    </w:tblStylePr>
+    <w:tblStylePr w:type="seCell">
+      <w:tblPr/>
+      <w:tcPr>
+        <w:tcBorders>
+          <w:top w:val="single" w:sz="4" w:space="0" w:color="666666" w:themeColor="text1" w:themeTint="99"/>
+        </w:tcBorders>
+      </w:tcPr>
+    </w:tblStylePr>
+    <w:tblStylePr w:type="swCell">
+      <w:tblPr/>
+      <w:tcPr>
+        <w:tcBorders>
+          <w:top w:val="single" w:sz="4" w:space="0" w:color="666666" w:themeColor="text1" w:themeTint="99"/>
+        </w:tcBorders>
+      </w:tcPr>
+    </w:tblStylePr>
+  </w:style>
+  <w:style w:type="table" w:styleId="ListTable7Colorful-Accent3">
+    <w:name w:val="List Table 7 Colorful Accent 3"/>
+    <w:basedOn w:val="TableNormal"/>
+    <w:uiPriority w:val="52"/>
+    <w:rsid w:val="000863D3"/>
+    <w:pPr>
+      <w:spacing w:after="0" w:line="240" w:lineRule="auto"/>
+    </w:pPr>
+    <w:rPr>
+      <w:color w:val="7B7B7B" w:themeColor="accent3" w:themeShade="BF"/>
+    </w:rPr>
+    <w:tblPr>
+      <w:tblStyleRowBandSize w:val="1"/>
+      <w:tblStyleColBandSize w:val="1"/>
+    </w:tblPr>
+    <w:tblStylePr w:type="firstRow">
+      <w:rPr>
+        <w:rFonts w:asciiTheme="majorHAnsi" w:eastAsiaTheme="majorEastAsia" w:hAnsiTheme="majorHAnsi" w:cstheme="majorBidi"/>
+        <w:i/>
+        <w:iCs/>
+        <w:sz w:val="26"/>
+      </w:rPr>
+      <w:tblPr/>
+      <w:tcPr>
+        <w:tcBorders>
+          <w:bottom w:val="single" w:sz="4" w:space="0" w:color="A5A5A5" w:themeColor="accent3"/>
+        </w:tcBorders>
+        <w:shd w:val="clear" w:color="auto" w:fill="FFFFFF" w:themeFill="background1"/>
+      </w:tcPr>
+    </w:tblStylePr>
+    <w:tblStylePr w:type="lastRow">
+      <w:rPr>
+        <w:rFonts w:asciiTheme="majorHAnsi" w:eastAsiaTheme="majorEastAsia" w:hAnsiTheme="majorHAnsi" w:cstheme="majorBidi"/>
+        <w:i/>
+        <w:iCs/>
+        <w:sz w:val="26"/>
+      </w:rPr>
+      <w:tblPr/>
+      <w:tcPr>
+        <w:tcBorders>
+          <w:top w:val="single" w:sz="4" w:space="0" w:color="A5A5A5" w:themeColor="accent3"/>
+        </w:tcBorders>
+        <w:shd w:val="clear" w:color="auto" w:fill="FFFFFF" w:themeFill="background1"/>
+      </w:tcPr>
+    </w:tblStylePr>
+    <w:tblStylePr w:type="firstCol">
+      <w:pPr>
+        <w:jc w:val="right"/>
+      </w:pPr>
+      <w:rPr>
+        <w:rFonts w:asciiTheme="majorHAnsi" w:eastAsiaTheme="majorEastAsia" w:hAnsiTheme="majorHAnsi" w:cstheme="majorBidi"/>
+        <w:i/>
+        <w:iCs/>
+        <w:sz w:val="26"/>
+      </w:rPr>
+      <w:tblPr/>
+      <w:tcPr>
+        <w:tcBorders>
+          <w:right w:val="single" w:sz="4" w:space="0" w:color="A5A5A5" w:themeColor="accent3"/>
+        </w:tcBorders>
+        <w:shd w:val="clear" w:color="auto" w:fill="FFFFFF" w:themeFill="background1"/>
+      </w:tcPr>
+    </w:tblStylePr>
+    <w:tblStylePr w:type="lastCol">
+      <w:rPr>
+        <w:rFonts w:asciiTheme="majorHAnsi" w:eastAsiaTheme="majorEastAsia" w:hAnsiTheme="majorHAnsi" w:cstheme="majorBidi"/>
+        <w:i/>
+        <w:iCs/>
+        <w:sz w:val="26"/>
+      </w:rPr>
+      <w:tblPr/>
+      <w:tcPr>
+        <w:tcBorders>
+          <w:left w:val="single" w:sz="4" w:space="0" w:color="A5A5A5" w:themeColor="accent3"/>
+        </w:tcBorders>
+        <w:shd w:val="clear" w:color="auto" w:fill="FFFFFF" w:themeFill="background1"/>
+      </w:tcPr>
+    </w:tblStylePr>
+    <w:tblStylePr w:type="band1Vert">
+      <w:tblPr/>
+      <w:tcPr>
+        <w:shd w:val="clear" w:color="auto" w:fill="EDEDED" w:themeFill="accent3" w:themeFillTint="33"/>
+      </w:tcPr>
+    </w:tblStylePr>
+    <w:tblStylePr w:type="band1Horz">
+      <w:tblPr/>
+      <w:tcPr>
+        <w:shd w:val="clear" w:color="auto" w:fill="EDEDED" w:themeFill="accent3" w:themeFillTint="33"/>
+      </w:tcPr>
+    </w:tblStylePr>
+    <w:tblStylePr w:type="neCell">
+      <w:tblPr/>
+      <w:tcPr>
+        <w:tcBorders>
+          <w:left w:val="nil"/>
+        </w:tcBorders>
+      </w:tcPr>
+    </w:tblStylePr>
+    <w:tblStylePr w:type="nwCell">
+      <w:tblPr/>
+      <w:tcPr>
+        <w:tcBorders>
+          <w:right w:val="nil"/>
+        </w:tcBorders>
+      </w:tcPr>
+    </w:tblStylePr>
+    <w:tblStylePr w:type="seCell">
+      <w:tblPr/>
+      <w:tcPr>
+        <w:tcBorders>
+          <w:left w:val="nil"/>
+        </w:tcBorders>
+      </w:tcPr>
+    </w:tblStylePr>
+    <w:tblStylePr w:type="swCell">
+      <w:tblPr/>
+      <w:tcPr>
+        <w:tcBorders>
+          <w:right w:val="nil"/>
+        </w:tcBorders>
+      </w:tcPr>
+    </w:tblStylePr>
+  </w:style>
+  <w:style w:type="table" w:styleId="GridTable3">
+    <w:name w:val="Grid Table 3"/>
+    <w:basedOn w:val="TableNormal"/>
+    <w:uiPriority w:val="48"/>
+    <w:rsid w:val="000863D3"/>
+    <w:pPr>
+      <w:spacing w:after="0" w:line="240" w:lineRule="auto"/>
+    </w:pPr>
+    <w:tblPr>
+      <w:tblStyleRowBandSize w:val="1"/>
+      <w:tblStyleColBandSize w:val="1"/>
+      <w:tblBorders>
+        <w:top w:val="single" w:sz="4" w:space="0" w:color="666666" w:themeColor="text1" w:themeTint="99"/>
+        <w:left w:val="single" w:sz="4" w:space="0" w:color="666666" w:themeColor="text1" w:themeTint="99"/>
+        <w:bottom w:val="single" w:sz="4" w:space="0" w:color="666666" w:themeColor="text1" w:themeTint="99"/>
+        <w:right w:val="single" w:sz="4" w:space="0" w:color="666666" w:themeColor="text1" w:themeTint="99"/>
+        <w:insideH w:val="single" w:sz="4" w:space="0" w:color="666666" w:themeColor="text1" w:themeTint="99"/>
+        <w:insideV w:val="single" w:sz="4" w:space="0" w:color="666666" w:themeColor="text1" w:themeTint="99"/>
+      </w:tblBorders>
+    </w:tblPr>
+    <w:tblStylePr w:type="firstRow">
+      <w:rPr>
+        <w:b/>
+        <w:bCs/>
+      </w:rPr>
+      <w:tblPr/>
+      <w:tcPr>
+        <w:tcBorders>
+          <w:top w:val="nil"/>
+          <w:left w:val="nil"/>
+          <w:right w:val="nil"/>
+          <w:insideH w:val="nil"/>
+          <w:insideV w:val="nil"/>
+        </w:tcBorders>
+        <w:shd w:val="clear" w:color="auto" w:fill="FFFFFF" w:themeFill="background1"/>
+      </w:tcPr>
+    </w:tblStylePr>
+    <w:tblStylePr w:type="lastRow">
+      <w:rPr>
+        <w:b/>
+        <w:bCs/>
+      </w:rPr>
+      <w:tblPr/>
+      <w:tcPr>
+        <w:tcBorders>
+          <w:left w:val="nil"/>
+          <w:bottom w:val="nil"/>
+          <w:right w:val="nil"/>
+          <w:insideH w:val="nil"/>
+          <w:insideV w:val="nil"/>
+        </w:tcBorders>
+        <w:shd w:val="clear" w:color="auto" w:fill="FFFFFF" w:themeFill="background1"/>
+      </w:tcPr>
+    </w:tblStylePr>
+    <w:tblStylePr w:type="firstCol">
+      <w:pPr>
+        <w:jc w:val="right"/>
+      </w:pPr>
+      <w:rPr>
+        <w:i/>
+        <w:iCs/>
+      </w:rPr>
+      <w:tblPr/>
+      <w:tcPr>
+        <w:tcBorders>
+          <w:top w:val="nil"/>
+          <w:left w:val="nil"/>
+          <w:bottom w:val="nil"/>
+          <w:insideH w:val="nil"/>
+          <w:insideV w:val="nil"/>
+        </w:tcBorders>
+        <w:shd w:val="clear" w:color="auto" w:fill="FFFFFF" w:themeFill="background1"/>
+      </w:tcPr>
+    </w:tblStylePr>
+    <w:tblStylePr w:type="lastCol">
+      <w:rPr>
+        <w:i/>
+        <w:iCs/>
+      </w:rPr>
+      <w:tblPr/>
+      <w:tcPr>
+        <w:tcBorders>
+          <w:top w:val="nil"/>
+          <w:bottom w:val="nil"/>
+          <w:right w:val="nil"/>
+          <w:insideH w:val="nil"/>
+          <w:insideV w:val="nil"/>
+        </w:tcBorders>
+        <w:shd w:val="clear" w:color="auto" w:fill="FFFFFF" w:themeFill="background1"/>
+      </w:tcPr>
+    </w:tblStylePr>
+    <w:tblStylePr w:type="band1Vert">
+      <w:tblPr/>
+      <w:tcPr>
+        <w:shd w:val="clear" w:color="auto" w:fill="CCCCCC" w:themeFill="text1" w:themeFillTint="33"/>
+      </w:tcPr>
+    </w:tblStylePr>
+    <w:tblStylePr w:type="band1Horz">
+      <w:tblPr/>
+      <w:tcPr>
+        <w:shd w:val="clear" w:color="auto" w:fill="CCCCCC" w:themeFill="text1" w:themeFillTint="33"/>
+      </w:tcPr>
+    </w:tblStylePr>
+    <w:tblStylePr w:type="neCell">
+      <w:tblPr/>
+      <w:tcPr>
+        <w:tcBorders>
+          <w:bottom w:val="single" w:sz="4" w:space="0" w:color="666666" w:themeColor="text1" w:themeTint="99"/>
+        </w:tcBorders>
+      </w:tcPr>
+    </w:tblStylePr>
+    <w:tblStylePr w:type="nwCell">
+      <w:tblPr/>
+      <w:tcPr>
+        <w:tcBorders>
+          <w:bottom w:val="single" w:sz="4" w:space="0" w:color="666666" w:themeColor="text1" w:themeTint="99"/>
+        </w:tcBorders>
+      </w:tcPr>
+    </w:tblStylePr>
+    <w:tblStylePr w:type="seCell">
+      <w:tblPr/>
+      <w:tcPr>
+        <w:tcBorders>
+          <w:top w:val="single" w:sz="4" w:space="0" w:color="666666" w:themeColor="text1" w:themeTint="99"/>
+        </w:tcBorders>
+      </w:tcPr>
+    </w:tblStylePr>
+    <w:tblStylePr w:type="swCell">
+      <w:tblPr/>
+      <w:tcPr>
+        <w:tcBorders>
+          <w:top w:val="single" w:sz="4" w:space="0" w:color="666666" w:themeColor="text1" w:themeTint="99"/>
+        </w:tcBorders>
+      </w:tcPr>
+    </w:tblStylePr>
+  </w:style>
+  <w:style w:type="table" w:styleId="GridTable5Dark-Accent3">
+    <w:name w:val="Grid Table 5 Dark Accent 3"/>
+    <w:basedOn w:val="TableNormal"/>
+    <w:uiPriority w:val="50"/>
+    <w:rsid w:val="00E418EE"/>
+    <w:pPr>
+      <w:spacing w:after="0" w:line="240" w:lineRule="auto"/>
+    </w:pPr>
+    <w:tblPr>
+      <w:tblStyleRowBandSize w:val="1"/>
+      <w:tblStyleColBandSize w:val="1"/>
+      <w:tblBorders>
+        <w:top w:val="single" w:sz="4" w:space="0" w:color="FFFFFF" w:themeColor="background1"/>
+        <w:left w:val="single" w:sz="4" w:space="0" w:color="FFFFFF" w:themeColor="background1"/>
+        <w:bottom w:val="single" w:sz="4" w:space="0" w:color="FFFFFF" w:themeColor="background1"/>
+        <w:right w:val="single" w:sz="4" w:space="0" w:color="FFFFFF" w:themeColor="background1"/>
+        <w:insideH w:val="single" w:sz="4" w:space="0" w:color="FFFFFF" w:themeColor="background1"/>
+        <w:insideV w:val="single" w:sz="4" w:space="0" w:color="FFFFFF" w:themeColor="background1"/>
+      </w:tblBorders>
+    </w:tblPr>
+    <w:tcPr>
+      <w:shd w:val="clear" w:color="auto" w:fill="EDEDED" w:themeFill="accent3" w:themeFillTint="33"/>
+    </w:tcPr>
+    <w:tblStylePr w:type="firstRow">
+      <w:rPr>
+        <w:b/>
+        <w:bCs/>
+        <w:color w:val="FFFFFF" w:themeColor="background1"/>
+      </w:rPr>
+      <w:tblPr/>
+      <w:tcPr>
+        <w:tcBorders>
+          <w:top w:val="single" w:sz="4" w:space="0" w:color="FFFFFF" w:themeColor="background1"/>
+          <w:left w:val="single" w:sz="4" w:space="0" w:color="FFFFFF" w:themeColor="background1"/>
+          <w:right w:val="single" w:sz="4" w:space="0" w:color="FFFFFF" w:themeColor="background1"/>
+          <w:insideH w:val="nil"/>
+          <w:insideV w:val="nil"/>
+        </w:tcBorders>
+        <w:shd w:val="clear" w:color="auto" w:fill="A5A5A5" w:themeFill="accent3"/>
+      </w:tcPr>
+    </w:tblStylePr>
+    <w:tblStylePr w:type="lastRow">
+      <w:rPr>
+        <w:b/>
+        <w:bCs/>
+        <w:color w:val="FFFFFF" w:themeColor="background1"/>
+      </w:rPr>
+      <w:tblPr/>
+      <w:tcPr>
+        <w:tcBorders>
+          <w:left w:val="single" w:sz="4" w:space="0" w:color="FFFFFF" w:themeColor="background1"/>
+          <w:bottom w:val="single" w:sz="4" w:space="0" w:color="FFFFFF" w:themeColor="background1"/>
+          <w:right w:val="single" w:sz="4" w:space="0" w:color="FFFFFF" w:themeColor="background1"/>
+          <w:insideH w:val="nil"/>
+          <w:insideV w:val="nil"/>
+        </w:tcBorders>
+        <w:shd w:val="clear" w:color="auto" w:fill="A5A5A5" w:themeFill="accent3"/>
+      </w:tcPr>
+    </w:tblStylePr>
+    <w:tblStylePr w:type="firstCol">
+      <w:rPr>
+        <w:b/>
+        <w:bCs/>
+        <w:color w:val="FFFFFF" w:themeColor="background1"/>
+      </w:rPr>
+      <w:tblPr/>
+      <w:tcPr>
+        <w:tcBorders>
+          <w:top w:val="single" w:sz="4" w:space="0" w:color="FFFFFF" w:themeColor="background1"/>
+          <w:left w:val="single" w:sz="4" w:space="0" w:color="FFFFFF" w:themeColor="background1"/>
+          <w:bottom w:val="single" w:sz="4" w:space="0" w:color="FFFFFF" w:themeColor="background1"/>
+          <w:insideV w:val="nil"/>
+        </w:tcBorders>
+        <w:shd w:val="clear" w:color="auto" w:fill="A5A5A5" w:themeFill="accent3"/>
+      </w:tcPr>
+    </w:tblStylePr>
+    <w:tblStylePr w:type="lastCol">
+      <w:rPr>
+        <w:b/>
+        <w:bCs/>
+        <w:color w:val="FFFFFF" w:themeColor="background1"/>
+      </w:rPr>
+      <w:tblPr/>
+      <w:tcPr>
+        <w:tcBorders>
+          <w:top w:val="single" w:sz="4" w:space="0" w:color="FFFFFF" w:themeColor="background1"/>
+          <w:bottom w:val="single" w:sz="4" w:space="0" w:color="FFFFFF" w:themeColor="background1"/>
+          <w:right w:val="single" w:sz="4" w:space="0" w:color="FFFFFF" w:themeColor="background1"/>
+          <w:insideV w:val="nil"/>
+        </w:tcBorders>
+        <w:shd w:val="clear" w:color="auto" w:fill="A5A5A5" w:themeFill="accent3"/>
+      </w:tcPr>
+    </w:tblStylePr>
+    <w:tblStylePr w:type="band1Vert">
+      <w:tblPr/>
+      <w:tcPr>
+        <w:shd w:val="clear" w:color="auto" w:fill="DBDBDB" w:themeFill="accent3" w:themeFillTint="66"/>
+      </w:tcPr>
+    </w:tblStylePr>
+    <w:tblStylePr w:type="band1Horz">
+      <w:tblPr/>
+      <w:tcPr>
+        <w:shd w:val="clear" w:color="auto" w:fill="DBDBDB" w:themeFill="accent3" w:themeFillTint="66"/>
+      </w:tcPr>
+    </w:tblStylePr>
+  </w:style>
 </w:styles>
 </file>
 
@@ -14113,21 +16950,6 @@
 </file>
 
 <file path=customXml/item2.xml><?xml version="1.0" encoding="utf-8"?>
-<p:properties xmlns:p="http://schemas.microsoft.com/office/2006/metadata/properties" xmlns:xsi="http://www.w3.org/2001/XMLSchema-instance" xmlns:pc="http://schemas.microsoft.com/office/infopath/2007/PartnerControls">
-  <documentManagement/>
-</p:properties>
-</file>
-
-<file path=customXml/item3.xml><?xml version="1.0" encoding="utf-8"?>
-<?mso-contentType ?>
-<FormTemplates xmlns="http://schemas.microsoft.com/sharepoint/v3/contenttype/forms">
-  <Display>DocumentLibraryForm</Display>
-  <Edit>DocumentLibraryForm</Edit>
-  <New>DocumentLibraryForm</New>
-</FormTemplates>
-</file>
-
-<file path=customXml/item4.xml><?xml version="1.0" encoding="utf-8"?>
 <ct:contentTypeSchema xmlns:ct="http://schemas.microsoft.com/office/2006/metadata/contentType" xmlns:ma="http://schemas.microsoft.com/office/2006/metadata/properties/metaAttributes" ct:_="" ma:_="" ma:contentTypeName="Document" ma:contentTypeID="0x010100E41BEE62DE72EC42B63DE6584BE0869C" ma:contentTypeVersion="6" ma:contentTypeDescription="Create a new document." ma:contentTypeScope="" ma:versionID="d0a849892fcf6937fc91a7c3e759b473">
   <xsd:schema xmlns:xsd="http://www.w3.org/2001/XMLSchema" xmlns:xs="http://www.w3.org/2001/XMLSchema" xmlns:p="http://schemas.microsoft.com/office/2006/metadata/properties" xmlns:ns3="20a1ec47-68b3-42f8-b21d-122656d599e3" xmlns:ns4="b81bd8ed-66dc-48f8-a24a-fef88fb04c0e" targetNamespace="http://schemas.microsoft.com/office/2006/metadata/properties" ma:root="true" ma:fieldsID="ca3c3ca0e3ceab9f059c174eaee68580" ns3:_="" ns4:_="">
     <xsd:import namespace="20a1ec47-68b3-42f8-b21d-122656d599e3"/>
@@ -14302,6 +17124,21 @@
     <xs:element name="TermId" type="xs:string"/>
   </xs:schema>
 </ct:contentTypeSchema>
+</file>
+
+<file path=customXml/item3.xml><?xml version="1.0" encoding="utf-8"?>
+<?mso-contentType ?>
+<FormTemplates xmlns="http://schemas.microsoft.com/sharepoint/v3/contenttype/forms">
+  <Display>DocumentLibraryForm</Display>
+  <Edit>DocumentLibraryForm</Edit>
+  <New>DocumentLibraryForm</New>
+</FormTemplates>
+</file>
+
+<file path=customXml/item4.xml><?xml version="1.0" encoding="utf-8"?>
+<p:properties xmlns:p="http://schemas.microsoft.com/office/2006/metadata/properties" xmlns:xsi="http://www.w3.org/2001/XMLSchema-instance" xmlns:pc="http://schemas.microsoft.com/office/infopath/2007/PartnerControls">
+  <documentManagement/>
+</p:properties>
 </file>
 
 <file path=customXml/item5.xml><?xml version="1.0" encoding="utf-8"?>
@@ -15688,23 +18525,6 @@
 </file>
 
 <file path=customXml/itemProps2.xml><?xml version="1.0" encoding="utf-8"?>
-<ds:datastoreItem xmlns:ds="http://schemas.openxmlformats.org/officeDocument/2006/customXml" ds:itemID="{C24F8F20-17F8-42F7-9228-035CC5AD43E8}">
-  <ds:schemaRefs>
-    <ds:schemaRef ds:uri="http://schemas.microsoft.com/office/2006/metadata/properties"/>
-    <ds:schemaRef ds:uri="http://schemas.microsoft.com/office/infopath/2007/PartnerControls"/>
-  </ds:schemaRefs>
-</ds:datastoreItem>
-</file>
-
-<file path=customXml/itemProps3.xml><?xml version="1.0" encoding="utf-8"?>
-<ds:datastoreItem xmlns:ds="http://schemas.openxmlformats.org/officeDocument/2006/customXml" ds:itemID="{1444CC1F-270A-41BF-B53B-871D26A02511}">
-  <ds:schemaRefs>
-    <ds:schemaRef ds:uri="http://schemas.microsoft.com/sharepoint/v3/contenttype/forms"/>
-  </ds:schemaRefs>
-</ds:datastoreItem>
-</file>
-
-<file path=customXml/itemProps4.xml><?xml version="1.0" encoding="utf-8"?>
 <ds:datastoreItem xmlns:ds="http://schemas.openxmlformats.org/officeDocument/2006/customXml" ds:itemID="{46C5387D-E071-4491-AECC-4AF8F04BEC82}">
   <ds:schemaRefs>
     <ds:schemaRef ds:uri="http://schemas.microsoft.com/office/2006/metadata/contentType"/>
@@ -15723,8 +18543,25 @@
 </ds:datastoreItem>
 </file>
 
+<file path=customXml/itemProps3.xml><?xml version="1.0" encoding="utf-8"?>
+<ds:datastoreItem xmlns:ds="http://schemas.openxmlformats.org/officeDocument/2006/customXml" ds:itemID="{1444CC1F-270A-41BF-B53B-871D26A02511}">
+  <ds:schemaRefs>
+    <ds:schemaRef ds:uri="http://schemas.microsoft.com/sharepoint/v3/contenttype/forms"/>
+  </ds:schemaRefs>
+</ds:datastoreItem>
+</file>
+
+<file path=customXml/itemProps4.xml><?xml version="1.0" encoding="utf-8"?>
+<ds:datastoreItem xmlns:ds="http://schemas.openxmlformats.org/officeDocument/2006/customXml" ds:itemID="{C24F8F20-17F8-42F7-9228-035CC5AD43E8}">
+  <ds:schemaRefs>
+    <ds:schemaRef ds:uri="http://schemas.microsoft.com/office/2006/metadata/properties"/>
+    <ds:schemaRef ds:uri="http://schemas.microsoft.com/office/infopath/2007/PartnerControls"/>
+  </ds:schemaRefs>
+</ds:datastoreItem>
+</file>
+
 <file path=customXml/itemProps5.xml><?xml version="1.0" encoding="utf-8"?>
-<ds:datastoreItem xmlns:ds="http://schemas.openxmlformats.org/officeDocument/2006/customXml" ds:itemID="{AB592DB7-88F9-4511-B569-0DF7184B1811}">
+<ds:datastoreItem xmlns:ds="http://schemas.openxmlformats.org/officeDocument/2006/customXml" ds:itemID="{68CAF2A2-4725-4867-889F-62D8061B72F8}">
   <ds:schemaRefs>
     <ds:schemaRef ds:uri="http://schemas.openxmlformats.org/officeDocument/2006/bibliography"/>
   </ds:schemaRefs>

</xml_diff>

<commit_message>
Modified trainDLN.m to produce CAMs.
</commit_message>
<xml_diff>
--- a/Reports/Final Report.docx
+++ b/Reports/Final Report.docx
@@ -3233,15 +3233,7 @@
         </w:sdtContent>
       </w:sdt>
       <w:r>
-        <w:t xml:space="preserve">  Canine Chiari-Like Malformation is sufficiently analogous to </w:t>
-      </w:r>
-      <w:proofErr w:type="spellStart"/>
-      <w:r>
-        <w:t>it’s</w:t>
-      </w:r>
-      <w:proofErr w:type="spellEnd"/>
-      <w:r>
-        <w:t xml:space="preserve"> human counterpart for diagnostic and surgical techniques used to treat one to be effective on the other, resulting in extensive vet</w:t>
+        <w:t xml:space="preserve">  Canine Chiari-Like Malformation is sufficiently analogous to it’s human counterpart for diagnostic and surgical techniques used to treat one to be effective on the other, resulting in extensive vet</w:t>
       </w:r>
       <w:r>
         <w:t>erin</w:t>
@@ -4183,15 +4175,7 @@
                               <w:t xml:space="preserve"> L</w:t>
                             </w:r>
                             <w:r>
-                              <w:t>icensed under the Creative Commons Attribution-</w:t>
-                            </w:r>
-                            <w:proofErr w:type="spellStart"/>
-                            <w:r>
-                              <w:t>ShareAlike</w:t>
-                            </w:r>
-                            <w:proofErr w:type="spellEnd"/>
-                            <w:r>
-                              <w:t xml:space="preserve"> 3.0</w:t>
+                              <w:t>icensed under the Creative Commons Attribution-ShareAlike 3.0</w:t>
                             </w:r>
                             <w:r>
                               <w:t>.</w:t>
@@ -4273,15 +4257,7 @@
                         <w:t xml:space="preserve"> L</w:t>
                       </w:r>
                       <w:r>
-                        <w:t>icensed under the Creative Commons Attribution-</w:t>
-                      </w:r>
-                      <w:proofErr w:type="spellStart"/>
-                      <w:r>
-                        <w:t>ShareAlike</w:t>
-                      </w:r>
-                      <w:proofErr w:type="spellEnd"/>
-                      <w:r>
-                        <w:t xml:space="preserve"> 3.0</w:t>
+                        <w:t>icensed under the Creative Commons Attribution-ShareAlike 3.0</w:t>
                       </w:r>
                       <w:r>
                         <w:t>.</w:t>
@@ -4437,23 +4413,7 @@
         <w:fldChar w:fldCharType="end"/>
       </w:r>
       <w:r>
-        <w:t xml:space="preserve">, early diagnosis of </w:t>
-      </w:r>
-      <w:proofErr w:type="spellStart"/>
-      <w:r>
-        <w:t>chiari</w:t>
-      </w:r>
-      <w:proofErr w:type="spellEnd"/>
-      <w:r>
-        <w:t xml:space="preserve">-like malformation can allow for surgical intervention while the Cavalier King Charles Spaniel is still young enough to have a high rate of recovery and before Syringomyelia can develop and require addition surgery to remove syrinxes. Currently, this is difficult due to the ambiguity as to what directly qualifies as </w:t>
-      </w:r>
-      <w:proofErr w:type="spellStart"/>
-      <w:r>
-        <w:t>chiari</w:t>
-      </w:r>
-      <w:proofErr w:type="spellEnd"/>
-      <w:r>
-        <w:t>-like malformation and the process of diagnosis often requiring specialist knowledge which may not be available to all patients.</w:t>
+        <w:t>, early diagnosis of chiari-like malformation can allow for surgical intervention while the Cavalier King Charles Spaniel is still young enough to have a high rate of recovery and before Syringomyelia can develop and require addition surgery to remove syrinxes. Currently, this is difficult due to the ambiguity as to what directly qualifies as chiari-like malformation and the process of diagnosis often requiring specialist knowledge which may not be available to all patients.</w:t>
       </w:r>
     </w:p>
     <w:p>
@@ -4461,15 +4421,7 @@
         <w:t>If accurate diagnosis of the condition through machine learning is possible, access to an MRI machine would be the only obstacle to diagnosis of the condition. This would allow for the condition to be identified earlier, before it can develop into Syringomyelia or intrusive surgery becomes too damaging for the patient and so result in a significant quality of life improvement for dogs presenting with the disease.</w:t>
       </w:r>
       <w:r>
-        <w:t xml:space="preserve"> Evidence also suggests that </w:t>
-      </w:r>
-      <w:proofErr w:type="spellStart"/>
-      <w:r>
-        <w:t>chiari</w:t>
-      </w:r>
-      <w:proofErr w:type="spellEnd"/>
-      <w:r>
-        <w:t>-like malformation is a hereditary condition</w:t>
+        <w:t xml:space="preserve"> Evidence also suggests that chiari-like malformation is a hereditary condition</w:t>
       </w:r>
       <w:sdt>
         <w:sdtPr>
@@ -4509,15 +4461,7 @@
     </w:p>
     <w:p>
       <w:r>
-        <w:t xml:space="preserve">The similarity of canine </w:t>
-      </w:r>
-      <w:proofErr w:type="spellStart"/>
-      <w:r>
-        <w:t>chiari</w:t>
-      </w:r>
-      <w:proofErr w:type="spellEnd"/>
-      <w:r>
-        <w:t xml:space="preserve">-like malformation to </w:t>
+        <w:t xml:space="preserve">The similarity of canine chiari-like malformation to </w:t>
       </w:r>
       <w:r>
         <w:t>its</w:t>
@@ -4821,15 +4765,7 @@
         </w:drawing>
       </w:r>
       <w:r>
-        <w:t xml:space="preserve">Though the definition of </w:t>
-      </w:r>
-      <w:proofErr w:type="spellStart"/>
-      <w:r>
-        <w:t>chiari</w:t>
-      </w:r>
-      <w:proofErr w:type="spellEnd"/>
-      <w:r>
-        <w:t xml:space="preserve">-like malformation as a product of an underdeveloped skull compressing an overdeveloped brain is well understood, </w:t>
+        <w:t xml:space="preserve">Though the definition of chiari-like malformation as a product of an underdeveloped skull compressing an overdeveloped brain is well understood, </w:t>
       </w:r>
       <w:r>
         <w:t xml:space="preserve">the exact dimensions needed to produce clinical symptoms are still debated. Cerebellar compression </w:t>
@@ -5184,15 +5120,7 @@
     </w:p>
     <w:p>
       <w:r>
-        <w:t xml:space="preserve">These investigations are hampered by the sheer prevalence of </w:t>
-      </w:r>
-      <w:proofErr w:type="spellStart"/>
-      <w:r>
-        <w:t>chiari</w:t>
-      </w:r>
-      <w:proofErr w:type="spellEnd"/>
-      <w:r>
-        <w:t xml:space="preserve">-like malformation, with </w:t>
+        <w:t xml:space="preserve">These investigations are hampered by the sheer prevalence of chiari-like malformation, with </w:t>
       </w:r>
       <w:r>
         <w:t>control groups being hard to establish when the condition simply could not have presented itself yet.</w:t>
@@ -5478,15 +5406,7 @@
         </w:drawing>
       </w:r>
       <w:r>
-        <w:t xml:space="preserve">Some investigation into machine learnings use diagnosing </w:t>
-      </w:r>
-      <w:proofErr w:type="spellStart"/>
-      <w:r>
-        <w:t>chiari</w:t>
-      </w:r>
-      <w:proofErr w:type="spellEnd"/>
-      <w:r>
-        <w:t>-like malformation has already been performed</w:t>
+        <w:t>Some investigation into machine learnings use diagnosing chiari-like malformation has already been performed</w:t>
       </w:r>
       <w:r>
         <w:t>.</w:t>
@@ -5562,23 +5482,7 @@
     </w:p>
     <w:p>
       <w:r>
-        <w:t xml:space="preserve">Additional supervised learning approaches have also been tried on MRI scans of human </w:t>
-      </w:r>
-      <w:proofErr w:type="spellStart"/>
-      <w:r>
-        <w:t>chiari</w:t>
-      </w:r>
-      <w:proofErr w:type="spellEnd"/>
-      <w:r>
-        <w:t xml:space="preserve"> malformation patients, producing mixed results. Distance from the </w:t>
-      </w:r>
-      <w:proofErr w:type="spellStart"/>
-      <w:r>
-        <w:t>Foranem</w:t>
-      </w:r>
-      <w:proofErr w:type="spellEnd"/>
-      <w:r>
-        <w:t xml:space="preserve"> Magnum (FM) to the peak of the fourth ventricle, distance from the FM to the brain stem and the angle of the brain stem were identified as key </w:t>
+        <w:t xml:space="preserve">Additional supervised learning approaches have also been tried on MRI scans of human chiari malformation patients, producing mixed results. Distance from the Foranem Magnum (FM) to the peak of the fourth ventricle, distance from the FM to the brain stem and the angle of the brain stem were identified as key </w:t>
       </w:r>
       <w:r>
         <w:t>characteristics</w:t>
@@ -5709,15 +5613,7 @@
         <w:t xml:space="preserve"> obtained here was accredited by researchers to the </w:t>
       </w:r>
       <w:r>
-        <w:t xml:space="preserve">use of the </w:t>
-      </w:r>
-      <w:proofErr w:type="spellStart"/>
-      <w:r>
-        <w:t>LeNet</w:t>
-      </w:r>
-      <w:proofErr w:type="spellEnd"/>
-      <w:r>
-        <w:t xml:space="preserve"> CNN.</w:t>
+        <w:t>use of the LeNet CNN.</w:t>
       </w:r>
       <w:r>
         <w:t xml:space="preserve"> </w:t>
@@ -6425,44 +6321,50 @@
         <w:t>)</w:t>
       </w:r>
       <w:r>
-        <w:t>, and from the peaks within this it was possible to identify the values associated with certain tissues by their prevalence. By thresholding the image so as to leave only binary masks describing these tissues, a “master”</w:t>
-      </w:r>
-      <w:r>
-        <w:t xml:space="preserve"> stationary</w:t>
-      </w:r>
-      <w:r>
-        <w:t xml:space="preserve"> image </w:t>
-      </w:r>
-      <w:r>
-        <w:t>was selected from the control group</w:t>
-      </w:r>
-      <w:r>
-        <w:t xml:space="preserve"> and noise and inconsistencies removed to create a template</w:t>
-      </w:r>
-      <w:r>
-        <w:t>.</w:t>
-      </w:r>
-      <w:r>
-        <w:t xml:space="preserve"> Each of the 19 individual masks were then mapped onto </w:t>
-      </w:r>
-      <w:r>
-        <w:t>this template</w:t>
-      </w:r>
-      <w:r>
-        <w:t xml:space="preserve"> through an Iterative Closest Point (ICP) algorithm. The affine transformations returned by the ICP algorithm could then be applied to the original central slice </w:t>
-      </w:r>
-      <w:r>
-        <w:lastRenderedPageBreak/>
-        <w:t>images, and the now homogenous dataset supplied to the retrained network for improved results</w:t>
-      </w:r>
-      <w:r>
-        <w:t xml:space="preserve"> after manually cropping the images to a uniform size where </w:t>
-      </w:r>
-      <w:r>
-        <w:t>necessary</w:t>
+        <w:t xml:space="preserve">, and from the peaks within this it was possible to identify the values associated with </w:t>
+      </w:r>
+      <w:r>
+        <w:t>brain and bone tissues</w:t>
       </w:r>
       <w:bookmarkStart w:id="44" w:name="_GoBack"/>
       <w:bookmarkEnd w:id="44"/>
+      <w:r>
+        <w:t xml:space="preserve"> by their prevalence. By thresholding the image so as to leave only binary masks describing these tissues, a “master”</w:t>
+      </w:r>
+      <w:r>
+        <w:t xml:space="preserve"> stationary</w:t>
+      </w:r>
+      <w:r>
+        <w:t xml:space="preserve"> image </w:t>
+      </w:r>
+      <w:r>
+        <w:t>was selected from the control group</w:t>
+      </w:r>
+      <w:r>
+        <w:t xml:space="preserve"> and noise and inconsistencies removed to create a template</w:t>
+      </w:r>
+      <w:r>
+        <w:t>.</w:t>
+      </w:r>
+      <w:r>
+        <w:t xml:space="preserve"> Each of the 19 individual masks were then mapped onto </w:t>
+      </w:r>
+      <w:r>
+        <w:t>this template</w:t>
+      </w:r>
+      <w:r>
+        <w:t xml:space="preserve"> through an Iterative Closest Point (ICP) algorithm. The affine transformations returned by the ICP algorithm could then be applied to the original central </w:t>
+      </w:r>
+      <w:r>
+        <w:lastRenderedPageBreak/>
+        <w:t>slice images, and the now homogenous dataset supplied to the retrained network for improved results</w:t>
+      </w:r>
+      <w:r>
+        <w:t xml:space="preserve"> after manually cropping the images to a uniform size where </w:t>
+      </w:r>
+      <w:r>
+        <w:t>necessary</w:t>
+      </w:r>
       <w:r>
         <w:t>.</w:t>
       </w:r>
@@ -16950,6 +16852,21 @@
 </file>
 
 <file path=customXml/item2.xml><?xml version="1.0" encoding="utf-8"?>
+<p:properties xmlns:p="http://schemas.microsoft.com/office/2006/metadata/properties" xmlns:xsi="http://www.w3.org/2001/XMLSchema-instance" xmlns:pc="http://schemas.microsoft.com/office/infopath/2007/PartnerControls">
+  <documentManagement/>
+</p:properties>
+</file>
+
+<file path=customXml/item3.xml><?xml version="1.0" encoding="utf-8"?>
+<?mso-contentType ?>
+<FormTemplates xmlns="http://schemas.microsoft.com/sharepoint/v3/contenttype/forms">
+  <Display>DocumentLibraryForm</Display>
+  <Edit>DocumentLibraryForm</Edit>
+  <New>DocumentLibraryForm</New>
+</FormTemplates>
+</file>
+
+<file path=customXml/item4.xml><?xml version="1.0" encoding="utf-8"?>
 <ct:contentTypeSchema xmlns:ct="http://schemas.microsoft.com/office/2006/metadata/contentType" xmlns:ma="http://schemas.microsoft.com/office/2006/metadata/properties/metaAttributes" ct:_="" ma:_="" ma:contentTypeName="Document" ma:contentTypeID="0x010100E41BEE62DE72EC42B63DE6584BE0869C" ma:contentTypeVersion="6" ma:contentTypeDescription="Create a new document." ma:contentTypeScope="" ma:versionID="d0a849892fcf6937fc91a7c3e759b473">
   <xsd:schema xmlns:xsd="http://www.w3.org/2001/XMLSchema" xmlns:xs="http://www.w3.org/2001/XMLSchema" xmlns:p="http://schemas.microsoft.com/office/2006/metadata/properties" xmlns:ns3="20a1ec47-68b3-42f8-b21d-122656d599e3" xmlns:ns4="b81bd8ed-66dc-48f8-a24a-fef88fb04c0e" targetNamespace="http://schemas.microsoft.com/office/2006/metadata/properties" ma:root="true" ma:fieldsID="ca3c3ca0e3ceab9f059c174eaee68580" ns3:_="" ns4:_="">
     <xsd:import namespace="20a1ec47-68b3-42f8-b21d-122656d599e3"/>
@@ -17124,21 +17041,6 @@
     <xs:element name="TermId" type="xs:string"/>
   </xs:schema>
 </ct:contentTypeSchema>
-</file>
-
-<file path=customXml/item3.xml><?xml version="1.0" encoding="utf-8"?>
-<?mso-contentType ?>
-<FormTemplates xmlns="http://schemas.microsoft.com/sharepoint/v3/contenttype/forms">
-  <Display>DocumentLibraryForm</Display>
-  <Edit>DocumentLibraryForm</Edit>
-  <New>DocumentLibraryForm</New>
-</FormTemplates>
-</file>
-
-<file path=customXml/item4.xml><?xml version="1.0" encoding="utf-8"?>
-<p:properties xmlns:p="http://schemas.microsoft.com/office/2006/metadata/properties" xmlns:xsi="http://www.w3.org/2001/XMLSchema-instance" xmlns:pc="http://schemas.microsoft.com/office/infopath/2007/PartnerControls">
-  <documentManagement/>
-</p:properties>
 </file>
 
 <file path=customXml/item5.xml><?xml version="1.0" encoding="utf-8"?>
@@ -18525,6 +18427,23 @@
 </file>
 
 <file path=customXml/itemProps2.xml><?xml version="1.0" encoding="utf-8"?>
+<ds:datastoreItem xmlns:ds="http://schemas.openxmlformats.org/officeDocument/2006/customXml" ds:itemID="{C24F8F20-17F8-42F7-9228-035CC5AD43E8}">
+  <ds:schemaRefs>
+    <ds:schemaRef ds:uri="http://schemas.microsoft.com/office/2006/metadata/properties"/>
+    <ds:schemaRef ds:uri="http://schemas.microsoft.com/office/infopath/2007/PartnerControls"/>
+  </ds:schemaRefs>
+</ds:datastoreItem>
+</file>
+
+<file path=customXml/itemProps3.xml><?xml version="1.0" encoding="utf-8"?>
+<ds:datastoreItem xmlns:ds="http://schemas.openxmlformats.org/officeDocument/2006/customXml" ds:itemID="{1444CC1F-270A-41BF-B53B-871D26A02511}">
+  <ds:schemaRefs>
+    <ds:schemaRef ds:uri="http://schemas.microsoft.com/sharepoint/v3/contenttype/forms"/>
+  </ds:schemaRefs>
+</ds:datastoreItem>
+</file>
+
+<file path=customXml/itemProps4.xml><?xml version="1.0" encoding="utf-8"?>
 <ds:datastoreItem xmlns:ds="http://schemas.openxmlformats.org/officeDocument/2006/customXml" ds:itemID="{46C5387D-E071-4491-AECC-4AF8F04BEC82}">
   <ds:schemaRefs>
     <ds:schemaRef ds:uri="http://schemas.microsoft.com/office/2006/metadata/contentType"/>
@@ -18543,25 +18462,8 @@
 </ds:datastoreItem>
 </file>
 
-<file path=customXml/itemProps3.xml><?xml version="1.0" encoding="utf-8"?>
-<ds:datastoreItem xmlns:ds="http://schemas.openxmlformats.org/officeDocument/2006/customXml" ds:itemID="{1444CC1F-270A-41BF-B53B-871D26A02511}">
-  <ds:schemaRefs>
-    <ds:schemaRef ds:uri="http://schemas.microsoft.com/sharepoint/v3/contenttype/forms"/>
-  </ds:schemaRefs>
-</ds:datastoreItem>
-</file>
-
-<file path=customXml/itemProps4.xml><?xml version="1.0" encoding="utf-8"?>
-<ds:datastoreItem xmlns:ds="http://schemas.openxmlformats.org/officeDocument/2006/customXml" ds:itemID="{C24F8F20-17F8-42F7-9228-035CC5AD43E8}">
-  <ds:schemaRefs>
-    <ds:schemaRef ds:uri="http://schemas.microsoft.com/office/2006/metadata/properties"/>
-    <ds:schemaRef ds:uri="http://schemas.microsoft.com/office/infopath/2007/PartnerControls"/>
-  </ds:schemaRefs>
-</ds:datastoreItem>
-</file>
-
 <file path=customXml/itemProps5.xml><?xml version="1.0" encoding="utf-8"?>
-<ds:datastoreItem xmlns:ds="http://schemas.openxmlformats.org/officeDocument/2006/customXml" ds:itemID="{68CAF2A2-4725-4867-889F-62D8061B72F8}">
+<ds:datastoreItem xmlns:ds="http://schemas.openxmlformats.org/officeDocument/2006/customXml" ds:itemID="{B7210537-7E76-44CA-B591-F20BC508382C}">
   <ds:schemaRefs>
     <ds:schemaRef ds:uri="http://schemas.openxmlformats.org/officeDocument/2006/bibliography"/>
   </ds:schemaRefs>

</xml_diff>

<commit_message>
Added file to produce point clouds of edge maps from scans.
</commit_message>
<xml_diff>
--- a/Reports/Final Report.docx
+++ b/Reports/Final Report.docx
@@ -3233,7 +3233,15 @@
         </w:sdtContent>
       </w:sdt>
       <w:r>
-        <w:t xml:space="preserve">  Canine Chiari-Like Malformation is sufficiently analogous to it’s human counterpart for diagnostic and surgical techniques used to treat one to be effective on the other, resulting in extensive vet</w:t>
+        <w:t xml:space="preserve">  Canine Chiari-Like Malformation is sufficiently analogous to </w:t>
+      </w:r>
+      <w:proofErr w:type="spellStart"/>
+      <w:r>
+        <w:t>it’s</w:t>
+      </w:r>
+      <w:proofErr w:type="spellEnd"/>
+      <w:r>
+        <w:t xml:space="preserve"> human counterpart for diagnostic and surgical techniques used to treat one to be effective on the other, resulting in extensive vet</w:t>
       </w:r>
       <w:r>
         <w:t>erin</w:t>
@@ -4175,7 +4183,15 @@
                               <w:t xml:space="preserve"> L</w:t>
                             </w:r>
                             <w:r>
-                              <w:t>icensed under the Creative Commons Attribution-ShareAlike 3.0</w:t>
+                              <w:t>icensed under the Creative Commons Attribution-</w:t>
+                            </w:r>
+                            <w:proofErr w:type="spellStart"/>
+                            <w:r>
+                              <w:t>ShareAlike</w:t>
+                            </w:r>
+                            <w:proofErr w:type="spellEnd"/>
+                            <w:r>
+                              <w:t xml:space="preserve"> 3.0</w:t>
                             </w:r>
                             <w:r>
                               <w:t>.</w:t>
@@ -4257,7 +4273,15 @@
                         <w:t xml:space="preserve"> L</w:t>
                       </w:r>
                       <w:r>
-                        <w:t>icensed under the Creative Commons Attribution-ShareAlike 3.0</w:t>
+                        <w:t>icensed under the Creative Commons Attribution-</w:t>
+                      </w:r>
+                      <w:proofErr w:type="spellStart"/>
+                      <w:r>
+                        <w:t>ShareAlike</w:t>
+                      </w:r>
+                      <w:proofErr w:type="spellEnd"/>
+                      <w:r>
+                        <w:t xml:space="preserve"> 3.0</w:t>
                       </w:r>
                       <w:r>
                         <w:t>.</w:t>
@@ -4413,7 +4437,23 @@
         <w:fldChar w:fldCharType="end"/>
       </w:r>
       <w:r>
-        <w:t>, early diagnosis of chiari-like malformation can allow for surgical intervention while the Cavalier King Charles Spaniel is still young enough to have a high rate of recovery and before Syringomyelia can develop and require addition surgery to remove syrinxes. Currently, this is difficult due to the ambiguity as to what directly qualifies as chiari-like malformation and the process of diagnosis often requiring specialist knowledge which may not be available to all patients.</w:t>
+        <w:t xml:space="preserve">, early diagnosis of </w:t>
+      </w:r>
+      <w:proofErr w:type="spellStart"/>
+      <w:r>
+        <w:t>chiari</w:t>
+      </w:r>
+      <w:proofErr w:type="spellEnd"/>
+      <w:r>
+        <w:t xml:space="preserve">-like malformation can allow for surgical intervention while the Cavalier King Charles Spaniel is still young enough to have a high rate of recovery and before Syringomyelia can develop and require addition surgery to remove syrinxes. Currently, this is difficult due to the ambiguity as to what directly qualifies as </w:t>
+      </w:r>
+      <w:proofErr w:type="spellStart"/>
+      <w:r>
+        <w:t>chiari</w:t>
+      </w:r>
+      <w:proofErr w:type="spellEnd"/>
+      <w:r>
+        <w:t>-like malformation and the process of diagnosis often requiring specialist knowledge which may not be available to all patients.</w:t>
       </w:r>
     </w:p>
     <w:p>
@@ -4421,7 +4461,15 @@
         <w:t>If accurate diagnosis of the condition through machine learning is possible, access to an MRI machine would be the only obstacle to diagnosis of the condition. This would allow for the condition to be identified earlier, before it can develop into Syringomyelia or intrusive surgery becomes too damaging for the patient and so result in a significant quality of life improvement for dogs presenting with the disease.</w:t>
       </w:r>
       <w:r>
-        <w:t xml:space="preserve"> Evidence also suggests that chiari-like malformation is a hereditary condition</w:t>
+        <w:t xml:space="preserve"> Evidence also suggests that </w:t>
+      </w:r>
+      <w:proofErr w:type="spellStart"/>
+      <w:r>
+        <w:t>chiari</w:t>
+      </w:r>
+      <w:proofErr w:type="spellEnd"/>
+      <w:r>
+        <w:t>-like malformation is a hereditary condition</w:t>
       </w:r>
       <w:sdt>
         <w:sdtPr>
@@ -4461,7 +4509,15 @@
     </w:p>
     <w:p>
       <w:r>
-        <w:t xml:space="preserve">The similarity of canine chiari-like malformation to </w:t>
+        <w:t xml:space="preserve">The similarity of canine </w:t>
+      </w:r>
+      <w:proofErr w:type="spellStart"/>
+      <w:r>
+        <w:t>chiari</w:t>
+      </w:r>
+      <w:proofErr w:type="spellEnd"/>
+      <w:r>
+        <w:t xml:space="preserve">-like malformation to </w:t>
       </w:r>
       <w:r>
         <w:t>its</w:t>
@@ -4765,7 +4821,15 @@
         </w:drawing>
       </w:r>
       <w:r>
-        <w:t xml:space="preserve">Though the definition of chiari-like malformation as a product of an underdeveloped skull compressing an overdeveloped brain is well understood, </w:t>
+        <w:t xml:space="preserve">Though the definition of </w:t>
+      </w:r>
+      <w:proofErr w:type="spellStart"/>
+      <w:r>
+        <w:t>chiari</w:t>
+      </w:r>
+      <w:proofErr w:type="spellEnd"/>
+      <w:r>
+        <w:t xml:space="preserve">-like malformation as a product of an underdeveloped skull compressing an overdeveloped brain is well understood, </w:t>
       </w:r>
       <w:r>
         <w:t xml:space="preserve">the exact dimensions needed to produce clinical symptoms are still debated. Cerebellar compression </w:t>
@@ -5120,7 +5184,15 @@
     </w:p>
     <w:p>
       <w:r>
-        <w:t xml:space="preserve">These investigations are hampered by the sheer prevalence of chiari-like malformation, with </w:t>
+        <w:t xml:space="preserve">These investigations are hampered by the sheer prevalence of </w:t>
+      </w:r>
+      <w:proofErr w:type="spellStart"/>
+      <w:r>
+        <w:t>chiari</w:t>
+      </w:r>
+      <w:proofErr w:type="spellEnd"/>
+      <w:r>
+        <w:t xml:space="preserve">-like malformation, with </w:t>
       </w:r>
       <w:r>
         <w:t>control groups being hard to establish when the condition simply could not have presented itself yet.</w:t>
@@ -5202,6 +5274,7 @@
                             <w:pPr>
                               <w:pStyle w:val="Caption"/>
                             </w:pPr>
+                            <w:bookmarkStart w:id="32" w:name="_Ref38830475"/>
                             <w:r>
                               <w:t xml:space="preserve">Figure </w:t>
                             </w:r>
@@ -5213,6 +5286,7 @@
                                 <w:t>8</w:t>
                               </w:r>
                             </w:fldSimple>
+                            <w:bookmarkEnd w:id="32"/>
                             <w:r>
                               <w:t xml:space="preserve"> - A labelled cross section of a brain with ventricles exposed.</w:t>
                             </w:r>
@@ -5281,6 +5355,7 @@
                       <w:pPr>
                         <w:pStyle w:val="Caption"/>
                       </w:pPr>
+                      <w:bookmarkStart w:id="33" w:name="_Ref38830475"/>
                       <w:r>
                         <w:t xml:space="preserve">Figure </w:t>
                       </w:r>
@@ -5292,6 +5367,7 @@
                           <w:t>8</w:t>
                         </w:r>
                       </w:fldSimple>
+                      <w:bookmarkEnd w:id="33"/>
                       <w:r>
                         <w:t xml:space="preserve"> - A labelled cross section of a brain with ventricles exposed.</w:t>
                       </w:r>
@@ -5406,7 +5482,15 @@
         </w:drawing>
       </w:r>
       <w:r>
-        <w:t>Some investigation into machine learnings use diagnosing chiari-like malformation has already been performed</w:t>
+        <w:t xml:space="preserve">Some investigation into machine learnings use diagnosing </w:t>
+      </w:r>
+      <w:proofErr w:type="spellStart"/>
+      <w:r>
+        <w:t>chiari</w:t>
+      </w:r>
+      <w:proofErr w:type="spellEnd"/>
+      <w:r>
+        <w:t>-like malformation has already been performed</w:t>
       </w:r>
       <w:r>
         <w:t>.</w:t>
@@ -5416,6 +5500,33 @@
       </w:r>
       <w:r>
         <w:t xml:space="preserve"> (shown </w:t>
+      </w:r>
+      <w:r>
+        <w:t xml:space="preserve">in </w:t>
+      </w:r>
+      <w:r>
+        <w:fldChar w:fldCharType="begin"/>
+      </w:r>
+      <w:r>
+        <w:instrText xml:space="preserve"> REF _Ref38830475 \h </w:instrText>
+      </w:r>
+      <w:r>
+        <w:fldChar w:fldCharType="separate"/>
+      </w:r>
+      <w:r>
+        <w:t xml:space="preserve">Figure </w:t>
+      </w:r>
+      <w:r>
+        <w:rPr>
+          <w:noProof/>
+        </w:rPr>
+        <w:t>8</w:t>
+      </w:r>
+      <w:r>
+        <w:fldChar w:fldCharType="end"/>
+      </w:r>
+      <w:r>
+        <w:t>)</w:t>
       </w:r>
       <w:r>
         <w:t xml:space="preserve"> and a region in the sphenoid bone as potential biomarkers for CLM by </w:t>
@@ -5482,7 +5593,23 @@
     </w:p>
     <w:p>
       <w:r>
-        <w:t xml:space="preserve">Additional supervised learning approaches have also been tried on MRI scans of human chiari malformation patients, producing mixed results. Distance from the Foranem Magnum (FM) to the peak of the fourth ventricle, distance from the FM to the brain stem and the angle of the brain stem were identified as key </w:t>
+        <w:t xml:space="preserve">Additional supervised learning approaches have also been tried on MRI scans of human </w:t>
+      </w:r>
+      <w:proofErr w:type="spellStart"/>
+      <w:r>
+        <w:t>chiari</w:t>
+      </w:r>
+      <w:proofErr w:type="spellEnd"/>
+      <w:r>
+        <w:t xml:space="preserve"> malformation patients, producing mixed results. Distance from the </w:t>
+      </w:r>
+      <w:proofErr w:type="spellStart"/>
+      <w:r>
+        <w:t>Foranem</w:t>
+      </w:r>
+      <w:proofErr w:type="spellEnd"/>
+      <w:r>
+        <w:t xml:space="preserve"> Magnum (FM) to the peak of the fourth ventricle, distance from the FM to the brain stem and the angle of the brain stem were identified as key </w:t>
       </w:r>
       <w:r>
         <w:t>characteristics</w:t>
@@ -5540,7 +5667,7 @@
           <w:numId w:val="18"/>
         </w:numPr>
       </w:pPr>
-      <w:bookmarkStart w:id="32" w:name="_Toc38712905"/>
+      <w:bookmarkStart w:id="34" w:name="_Toc38712905"/>
       <w:r>
         <w:t xml:space="preserve">Machine Learning as a Diagnosis Aid for Other </w:t>
       </w:r>
@@ -5550,7 +5677,7 @@
       <w:r>
         <w:t xml:space="preserve"> Conditions</w:t>
       </w:r>
-      <w:bookmarkEnd w:id="32"/>
+      <w:bookmarkEnd w:id="34"/>
     </w:p>
     <w:p>
       <w:r>
@@ -5613,7 +5740,15 @@
         <w:t xml:space="preserve"> obtained here was accredited by researchers to the </w:t>
       </w:r>
       <w:r>
-        <w:t>use of the LeNet CNN.</w:t>
+        <w:t xml:space="preserve">use of the </w:t>
+      </w:r>
+      <w:proofErr w:type="spellStart"/>
+      <w:r>
+        <w:t>LeNet</w:t>
+      </w:r>
+      <w:proofErr w:type="spellEnd"/>
+      <w:r>
+        <w:t xml:space="preserve"> CNN.</w:t>
       </w:r>
       <w:r>
         <w:t xml:space="preserve"> </w:t>
@@ -5750,11 +5885,11 @@
           <w:numId w:val="19"/>
         </w:numPr>
       </w:pPr>
-      <w:bookmarkStart w:id="33" w:name="_Toc38712906"/>
+      <w:bookmarkStart w:id="35" w:name="_Toc38712906"/>
       <w:r>
         <w:t>Summary</w:t>
       </w:r>
-      <w:bookmarkEnd w:id="33"/>
+      <w:bookmarkEnd w:id="35"/>
     </w:p>
     <w:p>
       <w:r>
@@ -5783,7 +5918,7 @@
       <w:pPr>
         <w:pStyle w:val="Heading1"/>
       </w:pPr>
-      <w:bookmarkStart w:id="34" w:name="_Toc38712907"/>
+      <w:bookmarkStart w:id="36" w:name="_Toc38712907"/>
       <w:r>
         <w:lastRenderedPageBreak/>
         <w:t xml:space="preserve">Chapter 3: </w:t>
@@ -5791,7 +5926,7 @@
       <w:r>
         <w:t>Methodology</w:t>
       </w:r>
-      <w:bookmarkEnd w:id="34"/>
+      <w:bookmarkEnd w:id="36"/>
     </w:p>
     <w:p>
       <w:pPr>
@@ -5801,11 +5936,11 @@
           <w:numId w:val="20"/>
         </w:numPr>
       </w:pPr>
-      <w:bookmarkStart w:id="35" w:name="_Toc38712908"/>
+      <w:bookmarkStart w:id="37" w:name="_Toc38712908"/>
       <w:r>
         <w:t>Data Description</w:t>
       </w:r>
-      <w:bookmarkEnd w:id="35"/>
+      <w:bookmarkEnd w:id="37"/>
     </w:p>
     <w:p>
       <w:r>
@@ -5919,7 +6054,15 @@
           </w:tcPr>
           <w:p>
             <w:r>
-              <w:t>Sex (M:F)</w:t>
+              <w:t>Sex (</w:t>
+            </w:r>
+            <w:proofErr w:type="gramStart"/>
+            <w:r>
+              <w:t>M:F</w:t>
+            </w:r>
+            <w:proofErr w:type="gramEnd"/>
+            <w:r>
+              <w:t>)</w:t>
             </w:r>
           </w:p>
         </w:tc>
@@ -6136,7 +6279,7 @@
         <w:pStyle w:val="Caption"/>
         <w:jc w:val="center"/>
       </w:pPr>
-      <w:bookmarkStart w:id="36" w:name="_Ref38699451"/>
+      <w:bookmarkStart w:id="38" w:name="_Ref38699451"/>
       <w:r>
         <w:t xml:space="preserve">Table </w:t>
       </w:r>
@@ -6148,7 +6291,7 @@
           <w:t>1</w:t>
         </w:r>
       </w:fldSimple>
-      <w:bookmarkEnd w:id="36"/>
+      <w:bookmarkEnd w:id="38"/>
       <w:r>
         <w:t xml:space="preserve"> - Summary of patient data within dataset</w:t>
       </w:r>
@@ -6161,14 +6304,14 @@
           <w:numId w:val="21"/>
         </w:numPr>
       </w:pPr>
-      <w:bookmarkStart w:id="37" w:name="_Toc38712909"/>
+      <w:bookmarkStart w:id="39" w:name="_Toc38712909"/>
       <w:r>
         <w:t xml:space="preserve">Data </w:t>
       </w:r>
       <w:r>
         <w:t>Processing</w:t>
       </w:r>
-      <w:bookmarkEnd w:id="37"/>
+      <w:bookmarkEnd w:id="39"/>
     </w:p>
     <w:p>
       <w:pPr>
@@ -6178,21 +6321,21 @@
           <w:numId w:val="22"/>
         </w:numPr>
       </w:pPr>
-      <w:bookmarkStart w:id="38" w:name="_Toc38712910"/>
-      <w:bookmarkStart w:id="39" w:name="_Ref38713994"/>
-      <w:bookmarkStart w:id="40" w:name="_Ref38713995"/>
-      <w:bookmarkStart w:id="41" w:name="_Ref38713999"/>
-      <w:bookmarkStart w:id="42" w:name="_Ref38714001"/>
-      <w:bookmarkStart w:id="43" w:name="_Ref38714653"/>
+      <w:bookmarkStart w:id="40" w:name="_Toc38712910"/>
+      <w:bookmarkStart w:id="41" w:name="_Ref38713994"/>
+      <w:bookmarkStart w:id="42" w:name="_Ref38713995"/>
+      <w:bookmarkStart w:id="43" w:name="_Ref38713999"/>
+      <w:bookmarkStart w:id="44" w:name="_Ref38714001"/>
+      <w:bookmarkStart w:id="45" w:name="_Ref38714653"/>
       <w:r>
         <w:t>Transfer Learning with a Convolutional Neural Network (CNN)</w:t>
       </w:r>
-      <w:bookmarkEnd w:id="38"/>
-      <w:bookmarkEnd w:id="39"/>
       <w:bookmarkEnd w:id="40"/>
       <w:bookmarkEnd w:id="41"/>
       <w:bookmarkEnd w:id="42"/>
       <w:bookmarkEnd w:id="43"/>
+      <w:bookmarkEnd w:id="44"/>
+      <w:bookmarkEnd w:id="45"/>
     </w:p>
     <w:p>
       <w:r>
@@ -6326,8 +6469,6 @@
       <w:r>
         <w:t>brain and bone tissues</w:t>
       </w:r>
-      <w:bookmarkStart w:id="44" w:name="_GoBack"/>
-      <w:bookmarkEnd w:id="44"/>
       <w:r>
         <w:t xml:space="preserve"> by their prevalence. By thresholding the image so as to leave only binary masks describing these tissues, a “master”</w:t>
       </w:r>
@@ -6432,7 +6573,7 @@
         <w:pStyle w:val="Caption"/>
         <w:jc w:val="center"/>
       </w:pPr>
-      <w:bookmarkStart w:id="45" w:name="_Ref38723287"/>
+      <w:bookmarkStart w:id="46" w:name="_Ref38723287"/>
       <w:r>
         <w:t xml:space="preserve">Figure </w:t>
       </w:r>
@@ -6444,7 +6585,7 @@
           <w:t>9</w:t>
         </w:r>
       </w:fldSimple>
-      <w:bookmarkEnd w:id="45"/>
+      <w:bookmarkEnd w:id="46"/>
       <w:r>
         <w:t xml:space="preserve"> - Distribution of intensity levels over the dataset consisting of central slices from the MRI scans of nineteen CKCS.</w:t>
       </w:r>
@@ -6519,7 +6660,7 @@
       <w:r>
         <w:br w:type="page"/>
       </w:r>
-      <w:bookmarkStart w:id="46" w:name="_Toc38712911"/>
+      <w:bookmarkStart w:id="47" w:name="_Toc38712911"/>
       <w:r>
         <w:rPr>
           <w:rStyle w:val="Heading1Char"/>
@@ -6527,7 +6668,7 @@
         <w:lastRenderedPageBreak/>
         <w:t xml:space="preserve">Chapter 4: </w:t>
       </w:r>
-      <w:bookmarkEnd w:id="46"/>
+      <w:bookmarkEnd w:id="47"/>
       <w:r>
         <w:rPr>
           <w:rStyle w:val="Heading1Char"/>
@@ -6536,8 +6677,81 @@
       </w:r>
     </w:p>
     <w:p>
-      <w:r>
-        <w:t>Unaligned images for CNN:</w:t>
+      <w:pPr>
+        <w:pStyle w:val="Heading2"/>
+        <w:numPr>
+          <w:ilvl w:val="1"/>
+          <w:numId w:val="32"/>
+        </w:numPr>
+        <w:rPr>
+          <w:rStyle w:val="Heading1Char"/>
+          <w:sz w:val="26"/>
+          <w:szCs w:val="26"/>
+        </w:rPr>
+      </w:pPr>
+      <w:r>
+        <w:rPr>
+          <w:rStyle w:val="Heading1Char"/>
+          <w:sz w:val="26"/>
+          <w:szCs w:val="26"/>
+        </w:rPr>
+        <w:t>Transfer Learning</w:t>
+      </w:r>
+    </w:p>
+    <w:p>
+      <w:r>
+        <w:t xml:space="preserve">While the accuracy of the classification performed by the retrained neural network was above the 0.5 value you would expect of purely random classification, the confusion tables shown in </w:t>
+      </w:r>
+      <w:r>
+        <w:fldChar w:fldCharType="begin"/>
+      </w:r>
+      <w:r>
+        <w:instrText xml:space="preserve"> REF _Ref38821561 \h </w:instrText>
+      </w:r>
+      <w:r>
+        <w:fldChar w:fldCharType="separate"/>
+      </w:r>
+      <w:r>
+        <w:t xml:space="preserve">Table </w:t>
+      </w:r>
+      <w:r>
+        <w:rPr>
+          <w:noProof/>
+        </w:rPr>
+        <w:t>2</w:t>
+      </w:r>
+      <w:r>
+        <w:fldChar w:fldCharType="end"/>
+      </w:r>
+      <w:r>
+        <w:t xml:space="preserve"> and </w:t>
+      </w:r>
+      <w:r>
+        <w:fldChar w:fldCharType="begin"/>
+      </w:r>
+      <w:r>
+        <w:instrText xml:space="preserve"> REF _Ref38821562 \h </w:instrText>
+      </w:r>
+      <w:r>
+        <w:fldChar w:fldCharType="separate"/>
+      </w:r>
+      <w:r>
+        <w:t xml:space="preserve">Table </w:t>
+      </w:r>
+      <w:r>
+        <w:rPr>
+          <w:noProof/>
+        </w:rPr>
+        <w:t>3</w:t>
+      </w:r>
+      <w:r>
+        <w:fldChar w:fldCharType="end"/>
+      </w:r>
+      <w:r>
+        <w:t xml:space="preserve"> </w:t>
+      </w:r>
+      <w:r>
+        <w:t>show that this result may not be as good as it appears. An overall accuracy of 0.6842 and 0.7368 was achieved for classification of unaligned and aligned images respectively, but this appears to have been heavily weighted by the comparatively low number of control images.</w:t>
       </w:r>
     </w:p>
     <w:tbl>
@@ -6662,6 +6876,7 @@
           </w:tcPr>
           <w:p>
             <w:pPr>
+              <w:keepNext/>
               <w:cnfStyle w:val="000000000000" w:firstRow="0" w:lastRow="0" w:firstColumn="0" w:lastColumn="0" w:oddVBand="0" w:evenVBand="0" w:oddHBand="0" w:evenHBand="0" w:firstRowFirstColumn="0" w:firstRowLastColumn="0" w:lastRowFirstColumn="0" w:lastRowLastColumn="0"/>
             </w:pPr>
             <w:r>
@@ -6672,16 +6887,25 @@
       </w:tr>
     </w:tbl>
     <w:p>
-      <w:r>
-        <w:t xml:space="preserve">Overall accuracy: </w:t>
-      </w:r>
-      <w:r>
-        <w:t>0.6842</w:t>
-      </w:r>
-    </w:p>
-    <w:p>
-      <w:r>
-        <w:t>Aligned images for CNN:</w:t>
+      <w:pPr>
+        <w:pStyle w:val="Caption"/>
+        <w:jc w:val="center"/>
+      </w:pPr>
+      <w:bookmarkStart w:id="48" w:name="_Ref38821561"/>
+      <w:r>
+        <w:t xml:space="preserve">Table </w:t>
+      </w:r>
+      <w:fldSimple w:instr=" SEQ Table \* ARABIC ">
+        <w:r>
+          <w:rPr>
+            <w:noProof/>
+          </w:rPr>
+          <w:t>2</w:t>
+        </w:r>
+      </w:fldSimple>
+      <w:bookmarkEnd w:id="48"/>
+      <w:r>
+        <w:t xml:space="preserve"> - Confusion table for classification of unaligned central slices</w:t>
       </w:r>
     </w:p>
     <w:tbl>
@@ -6757,7 +6981,10 @@
               <w:cnfStyle w:val="000000100000" w:firstRow="0" w:lastRow="0" w:firstColumn="0" w:lastColumn="0" w:oddVBand="0" w:evenVBand="0" w:oddHBand="1" w:evenHBand="0" w:firstRowFirstColumn="0" w:firstRowLastColumn="0" w:lastRowFirstColumn="0" w:lastRowLastColumn="0"/>
             </w:pPr>
             <w:r>
-              <w:t>0.857</w:t>
+              <w:t>0.</w:t>
+            </w:r>
+            <w:r>
+              <w:t>928</w:t>
             </w:r>
           </w:p>
         </w:tc>
@@ -6796,7 +7023,10 @@
               <w:cnfStyle w:val="000000000000" w:firstRow="0" w:lastRow="0" w:firstColumn="0" w:lastColumn="0" w:oddVBand="0" w:evenVBand="0" w:oddHBand="0" w:evenHBand="0" w:firstRowFirstColumn="0" w:firstRowLastColumn="0" w:lastRowFirstColumn="0" w:lastRowLastColumn="0"/>
             </w:pPr>
             <w:r>
-              <w:t>0.143</w:t>
+              <w:t>0.</w:t>
+            </w:r>
+            <w:r>
+              <w:t>071</w:t>
             </w:r>
           </w:p>
         </w:tc>
@@ -6806,6 +7036,7 @@
           </w:tcPr>
           <w:p>
             <w:pPr>
+              <w:keepNext/>
               <w:cnfStyle w:val="000000000000" w:firstRow="0" w:lastRow="0" w:firstColumn="0" w:lastColumn="0" w:oddVBand="0" w:evenVBand="0" w:oddHBand="0" w:evenHBand="0" w:firstRowFirstColumn="0" w:firstRowLastColumn="0" w:lastRowFirstColumn="0" w:lastRowLastColumn="0"/>
             </w:pPr>
             <w:r>
@@ -6816,118 +7047,604 @@
       </w:tr>
     </w:tbl>
     <w:p>
-      <w:r>
-        <w:t>Overall accuracy: 0.6842</w:t>
+      <w:pPr>
+        <w:pStyle w:val="Caption"/>
+        <w:jc w:val="center"/>
+      </w:pPr>
+      <w:bookmarkStart w:id="49" w:name="_Ref38821562"/>
+      <w:r>
+        <w:t xml:space="preserve">Table </w:t>
+      </w:r>
+      <w:fldSimple w:instr=" SEQ Table \* ARABIC ">
+        <w:r>
+          <w:rPr>
+            <w:noProof/>
+          </w:rPr>
+          <w:t>3</w:t>
+        </w:r>
+      </w:fldSimple>
+      <w:bookmarkEnd w:id="49"/>
+      <w:r>
+        <w:t xml:space="preserve"> - Confusion table for classification of aligned central slice</w:t>
+      </w:r>
+      <w:r>
+        <w:t>s</w:t>
       </w:r>
     </w:p>
     <w:p>
-      <w:pPr>
-        <w:pStyle w:val="Heading1"/>
-      </w:pPr>
-      <w:bookmarkStart w:id="47" w:name="_Toc38712916"/>
-      <w:r>
-        <w:t>Chapter 5: Summary</w:t>
-      </w:r>
-      <w:bookmarkEnd w:id="47"/>
+      <w:r>
+        <w:t xml:space="preserve">An explanation for this high sensitivity yet low </w:t>
+      </w:r>
+      <w:r>
+        <w:t>specificity</w:t>
+      </w:r>
+      <w:r>
+        <w:t xml:space="preserve"> may be the small and uneven nature of the dataset. For the fourteen affected images used to train the network, there would be only four control while the final fifth was held back for testing. This likely resulted in the network being unable to form accurate generalisations about control images</w:t>
+      </w:r>
+      <w:r>
+        <w:t xml:space="preserve">, and this behaviour not being penalised as overspecialisation and an increased likelihood to classify as </w:t>
+      </w:r>
+      <w:r>
+        <w:rPr>
+          <w:i/>
+          <w:iCs/>
+        </w:rPr>
+        <w:t>Affected</w:t>
+      </w:r>
+      <w:r>
+        <w:t xml:space="preserve"> would be rewarded during the validation phase.</w:t>
+      </w:r>
     </w:p>
     <w:p>
-      <w:r>
-        <w:t xml:space="preserve">This report explains intentions to use machine learning techniques to evaluate the role of joint incongruency in canine elbow dysplasia, and </w:t>
-      </w:r>
-      <w:r>
-        <w:t xml:space="preserve">to </w:t>
-      </w:r>
-      <w:r>
-        <w:t xml:space="preserve">identify specific connections between </w:t>
-      </w:r>
-      <w:r>
-        <w:t xml:space="preserve">the shape of the joint and the disease. </w:t>
+      <w:pPr>
+        <w:keepNext/>
+      </w:pPr>
+      <w:r>
+        <w:t>This theory is supported by the data obtained from CAMs,</w:t>
+      </w:r>
+      <w:r>
+        <w:t xml:space="preserve"> which show little consistent trend for areas of interest between patients and do not indicate a similar conclusion to that reached by prior studies</w:t>
+      </w:r>
+      <w:sdt>
+        <w:sdtPr>
+          <w:id w:val="1924990151"/>
+          <w:citation/>
+        </w:sdtPr>
+        <w:sdtContent>
+          <w:r>
+            <w:fldChar w:fldCharType="begin"/>
+          </w:r>
+          <w:r>
+            <w:instrText xml:space="preserve"> CITATION Urb18 \l 2057 </w:instrText>
+          </w:r>
+          <w:r>
+            <w:fldChar w:fldCharType="separate"/>
+          </w:r>
+          <w:r>
+            <w:rPr>
+              <w:noProof/>
+            </w:rPr>
+            <w:t xml:space="preserve"> </w:t>
+          </w:r>
+          <w:r>
+            <w:rPr>
+              <w:noProof/>
+            </w:rPr>
+            <w:t>[15]</w:t>
+          </w:r>
+          <w:r>
+            <w:fldChar w:fldCharType="end"/>
+          </w:r>
+        </w:sdtContent>
+      </w:sdt>
+      <w:sdt>
+        <w:sdtPr>
+          <w:id w:val="58223171"/>
+          <w:citation/>
+        </w:sdtPr>
+        <w:sdtContent>
+          <w:r>
+            <w:fldChar w:fldCharType="begin"/>
+          </w:r>
+          <w:r>
+            <w:instrText xml:space="preserve"> CITATION Use17 \l 2057 </w:instrText>
+          </w:r>
+          <w:r>
+            <w:fldChar w:fldCharType="separate"/>
+          </w:r>
+          <w:r>
+            <w:rPr>
+              <w:noProof/>
+            </w:rPr>
+            <w:t xml:space="preserve"> </w:t>
+          </w:r>
+          <w:r>
+            <w:rPr>
+              <w:noProof/>
+            </w:rPr>
+            <w:t>[2]</w:t>
+          </w:r>
+          <w:r>
+            <w:fldChar w:fldCharType="end"/>
+          </w:r>
+        </w:sdtContent>
+      </w:sdt>
+      <w:sdt>
+        <w:sdtPr>
+          <w:id w:val="-498119071"/>
+          <w:citation/>
+        </w:sdtPr>
+        <w:sdtContent>
+          <w:r>
+            <w:fldChar w:fldCharType="begin"/>
+          </w:r>
+          <w:r>
+            <w:instrText xml:space="preserve"> CITATION Mic19 \l 2057 </w:instrText>
+          </w:r>
+          <w:r>
+            <w:fldChar w:fldCharType="separate"/>
+          </w:r>
+          <w:r>
+            <w:rPr>
+              <w:noProof/>
+            </w:rPr>
+            <w:t xml:space="preserve"> </w:t>
+          </w:r>
+          <w:r>
+            <w:rPr>
+              <w:noProof/>
+            </w:rPr>
+            <w:t>[14]</w:t>
+          </w:r>
+          <w:r>
+            <w:fldChar w:fldCharType="end"/>
+          </w:r>
+        </w:sdtContent>
+      </w:sdt>
+      <w:r>
+        <w:t>. Their tendency to focus on irrelevant areas such as the jaw and surrounding black regions suggests that the CNN was unable to form accurate generalisations,</w:t>
+      </w:r>
+      <w:r>
+        <w:t xml:space="preserve"> while the leave-one-out validation method would have meant that even if a single functioning model was produced it would only provide a single result. As such, a</w:t>
+      </w:r>
+      <w:r>
+        <w:t xml:space="preserve"> larger and more even dataset which can be validated without a leave-one-out method may produce more accurate and useful results.</w:t>
       </w:r>
     </w:p>
     <w:p>
-      <w:r>
-        <w:t xml:space="preserve">An overview of canine dysplasia is </w:t>
-      </w:r>
-      <w:r>
-        <w:t xml:space="preserve">then </w:t>
-      </w:r>
-      <w:r>
-        <w:t>given, including causes,</w:t>
-      </w:r>
-      <w:r>
-        <w:t xml:space="preserve"> diagnosis and</w:t>
-      </w:r>
-      <w:r>
-        <w:t xml:space="preserve"> treatment</w:t>
-      </w:r>
-      <w:r>
-        <w:t>, followed by a brief explanation of how the CT scans used within the dataset are obtained.</w:t>
-      </w:r>
-      <w:r>
-        <w:t xml:space="preserve"> A literature review then </w:t>
-      </w:r>
-      <w:r>
-        <w:t xml:space="preserve">explains </w:t>
-      </w:r>
-      <w:r>
-        <w:t xml:space="preserve">the successes of </w:t>
-      </w:r>
-      <w:r>
-        <w:t>previous attempts to use machine learning techniques within medicine</w:t>
-      </w:r>
-      <w:r>
-        <w:t xml:space="preserve">, focusing primarily on orthopaedic medicine. Support is also given for the </w:t>
-      </w:r>
-      <w:r>
-        <w:t>hypothesis that elbow dysplasia is related to joint incongruity, with the research gap which we will attempt to fill identified.</w:t>
+      <w:pPr>
+        <w:keepNext/>
+      </w:pPr>
+      <w:r>
+        <w:rPr>
+          <w:noProof/>
+        </w:rPr>
+        <w:drawing>
+          <wp:inline distT="0" distB="0" distL="0" distR="0" wp14:anchorId="23E13584" wp14:editId="06785030">
+            <wp:extent cx="5724525" cy="2498416"/>
+            <wp:effectExtent l="0" t="0" r="0" b="0"/>
+            <wp:docPr id="11" name="Picture 11"/>
+            <wp:cNvGraphicFramePr>
+              <a:graphicFrameLocks xmlns:a="http://schemas.openxmlformats.org/drawingml/2006/main" noChangeAspect="1"/>
+            </wp:cNvGraphicFramePr>
+            <a:graphic xmlns:a="http://schemas.openxmlformats.org/drawingml/2006/main">
+              <a:graphicData uri="http://schemas.openxmlformats.org/drawingml/2006/picture">
+                <pic:pic xmlns:pic="http://schemas.openxmlformats.org/drawingml/2006/picture">
+                  <pic:nvPicPr>
+                    <pic:cNvPr id="11" name="Chester Mosley_control.png"/>
+                    <pic:cNvPicPr/>
+                  </pic:nvPicPr>
+                  <pic:blipFill rotWithShape="1">
+                    <a:blip r:embed="rId23" cstate="print">
+                      <a:extLst>
+                        <a:ext uri="{28A0092B-C50C-407E-A947-70E740481C1C}">
+                          <a14:useLocalDpi xmlns:a14="http://schemas.microsoft.com/office/drawing/2010/main" val="0"/>
+                        </a:ext>
+                      </a:extLst>
+                    </a:blip>
+                    <a:srcRect l="12464" t="14292" r="9096" b="17239"/>
+                    <a:stretch/>
+                  </pic:blipFill>
+                  <pic:spPr bwMode="auto">
+                    <a:xfrm>
+                      <a:off x="0" y="0"/>
+                      <a:ext cx="5748323" cy="2508802"/>
+                    </a:xfrm>
+                    <a:prstGeom prst="rect">
+                      <a:avLst/>
+                    </a:prstGeom>
+                    <a:ln>
+                      <a:noFill/>
+                    </a:ln>
+                    <a:extLst>
+                      <a:ext uri="{53640926-AAD7-44D8-BBD7-CCE9431645EC}">
+                        <a14:shadowObscured xmlns:a14="http://schemas.microsoft.com/office/drawing/2010/main"/>
+                      </a:ext>
+                    </a:extLst>
+                  </pic:spPr>
+                </pic:pic>
+              </a:graphicData>
+            </a:graphic>
+          </wp:inline>
+        </w:drawing>
       </w:r>
     </w:p>
     <w:p>
-      <w:r>
-        <w:t xml:space="preserve">From a limited dataset of CT scans of Labrador joints, binary masks depicting the </w:t>
-      </w:r>
-      <w:r>
-        <w:t>hard-exterior cortical tissue of the joint have been produced which can now be used to create a three-dimensional model depicting the joint</w:t>
-      </w:r>
-      <w:r>
-        <w:t xml:space="preserve">. Aims of using these binary masks and three-dimensional models to produce deformation patterns describing the difference between healthy and </w:t>
-      </w:r>
-      <w:r>
-        <w:t xml:space="preserve">diseased joints are then given, with </w:t>
-      </w:r>
-      <w:r>
-        <w:t>plans to train a CNN to recognise key areas responsible for elbow dysplasia also given.</w:t>
-      </w:r>
-      <w:r>
-        <w:t xml:space="preserve"> A detailed project plan in the form of a Gantt chart is provided.</w:t>
+      <w:pPr>
+        <w:pStyle w:val="Caption"/>
+        <w:jc w:val="center"/>
+      </w:pPr>
+      <w:r>
+        <w:t xml:space="preserve">Figure </w:t>
+      </w:r>
+      <w:fldSimple w:instr=" SEQ Figure \* ARABIC ">
+        <w:r>
+          <w:rPr>
+            <w:noProof/>
+          </w:rPr>
+          <w:t>10</w:t>
+        </w:r>
+      </w:fldSimple>
+      <w:r>
+        <w:t xml:space="preserve"> - Class Activation Map for a patient in the control </w:t>
+      </w:r>
+      <w:r>
+        <w:t>group, which was correctly cleared</w:t>
+      </w:r>
+      <w:r>
+        <w:t>, indicating an area of interest near the Parietal lobe.</w:t>
       </w:r>
     </w:p>
     <w:p>
-      <w:r>
-        <w:t>Preliminary research</w:t>
-      </w:r>
-      <w:r>
-        <w:t xml:space="preserve"> performed in preparation for the arrival of the larger dataset is nearing completion, with more </w:t>
-      </w:r>
-      <w:r>
-        <w:t>in depth work soon ready to begin.</w:t>
-      </w:r>
-      <w:r>
-        <w:br w:type="page"/>
+      <w:pPr>
+        <w:keepNext/>
+        <w:jc w:val="center"/>
+      </w:pPr>
+      <w:r>
+        <w:rPr>
+          <w:noProof/>
+        </w:rPr>
+        <w:lastRenderedPageBreak/>
+        <w:drawing>
+          <wp:inline distT="0" distB="0" distL="0" distR="0" wp14:anchorId="60C1C7C1" wp14:editId="3CE29B32">
+            <wp:extent cx="5724000" cy="2489757"/>
+            <wp:effectExtent l="0" t="0" r="0" b="6350"/>
+            <wp:docPr id="12" name="Picture 12" descr="A picture containing sitting, colorful, food&#10;&#10;Description automatically generated"/>
+            <wp:cNvGraphicFramePr>
+              <a:graphicFrameLocks xmlns:a="http://schemas.openxmlformats.org/drawingml/2006/main" noChangeAspect="1"/>
+            </wp:cNvGraphicFramePr>
+            <a:graphic xmlns:a="http://schemas.openxmlformats.org/drawingml/2006/main">
+              <a:graphicData uri="http://schemas.openxmlformats.org/drawingml/2006/picture">
+                <pic:pic xmlns:pic="http://schemas.openxmlformats.org/drawingml/2006/picture">
+                  <pic:nvPicPr>
+                    <pic:cNvPr id="12" name="Dillon Knight_control.png"/>
+                    <pic:cNvPicPr/>
+                  </pic:nvPicPr>
+                  <pic:blipFill rotWithShape="1">
+                    <a:blip r:embed="rId24" cstate="print">
+                      <a:extLst>
+                        <a:ext uri="{28A0092B-C50C-407E-A947-70E740481C1C}">
+                          <a14:useLocalDpi xmlns:a14="http://schemas.microsoft.com/office/drawing/2010/main" val="0"/>
+                        </a:ext>
+                      </a:extLst>
+                    </a:blip>
+                    <a:srcRect l="12796" t="14292" r="9262" b="17904"/>
+                    <a:stretch/>
+                  </pic:blipFill>
+                  <pic:spPr bwMode="auto">
+                    <a:xfrm>
+                      <a:off x="0" y="0"/>
+                      <a:ext cx="5724000" cy="2489757"/>
+                    </a:xfrm>
+                    <a:prstGeom prst="rect">
+                      <a:avLst/>
+                    </a:prstGeom>
+                    <a:ln>
+                      <a:noFill/>
+                    </a:ln>
+                    <a:extLst>
+                      <a:ext uri="{53640926-AAD7-44D8-BBD7-CCE9431645EC}">
+                        <a14:shadowObscured xmlns:a14="http://schemas.microsoft.com/office/drawing/2010/main"/>
+                      </a:ext>
+                    </a:extLst>
+                  </pic:spPr>
+                </pic:pic>
+              </a:graphicData>
+            </a:graphic>
+          </wp:inline>
+        </w:drawing>
       </w:r>
     </w:p>
     <w:p>
       <w:pPr>
+        <w:pStyle w:val="Caption"/>
+        <w:jc w:val="center"/>
+      </w:pPr>
+      <w:r>
+        <w:t xml:space="preserve">Figure </w:t>
+      </w:r>
+      <w:fldSimple w:instr=" SEQ Figure \* ARABIC ">
+        <w:r>
+          <w:rPr>
+            <w:noProof/>
+          </w:rPr>
+          <w:t>11</w:t>
+        </w:r>
+      </w:fldSimple>
+      <w:r>
+        <w:t xml:space="preserve"> - A class activation map for a member of the control group, which was falsely diagnosed, indicating an area of interest near the fourth ventricle.</w:t>
+      </w:r>
+    </w:p>
+    <w:p>
+      <w:pPr>
+        <w:keepNext/>
+        <w:jc w:val="center"/>
+      </w:pPr>
+      <w:r>
+        <w:rPr>
+          <w:noProof/>
+        </w:rPr>
+        <w:drawing>
+          <wp:inline distT="0" distB="0" distL="0" distR="0" wp14:anchorId="5311E7EB" wp14:editId="05BC334B">
+            <wp:extent cx="5724000" cy="2467032"/>
+            <wp:effectExtent l="0" t="0" r="0" b="9525"/>
+            <wp:docPr id="13" name="Picture 13"/>
+            <wp:cNvGraphicFramePr>
+              <a:graphicFrameLocks xmlns:a="http://schemas.openxmlformats.org/drawingml/2006/main" noChangeAspect="1"/>
+            </wp:cNvGraphicFramePr>
+            <a:graphic xmlns:a="http://schemas.openxmlformats.org/drawingml/2006/main">
+              <a:graphicData uri="http://schemas.openxmlformats.org/drawingml/2006/picture">
+                <pic:pic xmlns:pic="http://schemas.openxmlformats.org/drawingml/2006/picture">
+                  <pic:nvPicPr>
+                    <pic:cNvPr id="13" name="Shilo Joyce_affected.png"/>
+                    <pic:cNvPicPr/>
+                  </pic:nvPicPr>
+                  <pic:blipFill rotWithShape="1">
+                    <a:blip r:embed="rId25" cstate="print">
+                      <a:extLst>
+                        <a:ext uri="{28A0092B-C50C-407E-A947-70E740481C1C}">
+                          <a14:useLocalDpi xmlns:a14="http://schemas.microsoft.com/office/drawing/2010/main" val="0"/>
+                        </a:ext>
+                      </a:extLst>
+                    </a:blip>
+                    <a:srcRect l="12630" t="14293" r="9095" b="18236"/>
+                    <a:stretch/>
+                  </pic:blipFill>
+                  <pic:spPr bwMode="auto">
+                    <a:xfrm>
+                      <a:off x="0" y="0"/>
+                      <a:ext cx="5724000" cy="2467032"/>
+                    </a:xfrm>
+                    <a:prstGeom prst="rect">
+                      <a:avLst/>
+                    </a:prstGeom>
+                    <a:ln>
+                      <a:noFill/>
+                    </a:ln>
+                    <a:extLst>
+                      <a:ext uri="{53640926-AAD7-44D8-BBD7-CCE9431645EC}">
+                        <a14:shadowObscured xmlns:a14="http://schemas.microsoft.com/office/drawing/2010/main"/>
+                      </a:ext>
+                    </a:extLst>
+                  </pic:spPr>
+                </pic:pic>
+              </a:graphicData>
+            </a:graphic>
+          </wp:inline>
+        </w:drawing>
+      </w:r>
+    </w:p>
+    <w:p>
+      <w:pPr>
+        <w:pStyle w:val="Caption"/>
+        <w:keepNext/>
+        <w:jc w:val="center"/>
+      </w:pPr>
+      <w:r>
+        <w:t xml:space="preserve">Figure </w:t>
+      </w:r>
+      <w:fldSimple w:instr=" SEQ Figure \* ARABIC ">
+        <w:r>
+          <w:rPr>
+            <w:noProof/>
+          </w:rPr>
+          <w:t>12</w:t>
+        </w:r>
+      </w:fldSimple>
+      <w:r>
+        <w:t xml:space="preserve"> - A class activation map for a member of the affected group, which was correctly diagnosed, showing no correlation between CLM and the brain or cranium.</w:t>
+      </w:r>
+      <w:r>
+        <w:rPr>
+          <w:noProof/>
+        </w:rPr>
+        <w:t xml:space="preserve"> </w:t>
+      </w:r>
+      <w:r>
+        <w:rPr>
+          <w:noProof/>
+        </w:rPr>
+        <w:drawing>
+          <wp:inline distT="0" distB="0" distL="0" distR="0" wp14:anchorId="4C8F95F6" wp14:editId="08B0CAA8">
+            <wp:extent cx="5724000" cy="2489757"/>
+            <wp:effectExtent l="0" t="0" r="0" b="6350"/>
+            <wp:docPr id="14" name="Picture 14" descr="A picture containing food&#10;&#10;Description automatically generated"/>
+            <wp:cNvGraphicFramePr>
+              <a:graphicFrameLocks xmlns:a="http://schemas.openxmlformats.org/drawingml/2006/main" noChangeAspect="1"/>
+            </wp:cNvGraphicFramePr>
+            <a:graphic xmlns:a="http://schemas.openxmlformats.org/drawingml/2006/main">
+              <a:graphicData uri="http://schemas.openxmlformats.org/drawingml/2006/picture">
+                <pic:pic xmlns:pic="http://schemas.openxmlformats.org/drawingml/2006/picture">
+                  <pic:nvPicPr>
+                    <pic:cNvPr id="14" name="Dove Baumberger_affected.png"/>
+                    <pic:cNvPicPr/>
+                  </pic:nvPicPr>
+                  <pic:blipFill rotWithShape="1">
+                    <a:blip r:embed="rId26" cstate="print">
+                      <a:extLst>
+                        <a:ext uri="{28A0092B-C50C-407E-A947-70E740481C1C}">
+                          <a14:useLocalDpi xmlns:a14="http://schemas.microsoft.com/office/drawing/2010/main" val="0"/>
+                        </a:ext>
+                      </a:extLst>
+                    </a:blip>
+                    <a:srcRect l="12796" t="13960" r="9262" b="18237"/>
+                    <a:stretch/>
+                  </pic:blipFill>
+                  <pic:spPr bwMode="auto">
+                    <a:xfrm>
+                      <a:off x="0" y="0"/>
+                      <a:ext cx="5724000" cy="2489757"/>
+                    </a:xfrm>
+                    <a:prstGeom prst="rect">
+                      <a:avLst/>
+                    </a:prstGeom>
+                    <a:ln>
+                      <a:noFill/>
+                    </a:ln>
+                    <a:extLst>
+                      <a:ext uri="{53640926-AAD7-44D8-BBD7-CCE9431645EC}">
+                        <a14:shadowObscured xmlns:a14="http://schemas.microsoft.com/office/drawing/2010/main"/>
+                      </a:ext>
+                    </a:extLst>
+                  </pic:spPr>
+                </pic:pic>
+              </a:graphicData>
+            </a:graphic>
+          </wp:inline>
+        </w:drawing>
+      </w:r>
+    </w:p>
+    <w:p>
+      <w:pPr>
+        <w:pStyle w:val="Caption"/>
+        <w:jc w:val="center"/>
+      </w:pPr>
+      <w:r>
+        <w:t xml:space="preserve">Figure </w:t>
+      </w:r>
+      <w:fldSimple w:instr=" SEQ Figure \* ARABIC ">
+        <w:r>
+          <w:rPr>
+            <w:noProof/>
+          </w:rPr>
+          <w:t>13</w:t>
+        </w:r>
+      </w:fldSimple>
+      <w:r>
+        <w:t xml:space="preserve"> - A class activation map for a member of the affected group, which was correctly diagnosed with certainty of near 1.0.</w:t>
+      </w:r>
+    </w:p>
+    <w:p>
+      <w:pPr>
         <w:pStyle w:val="Heading1"/>
       </w:pPr>
-      <w:bookmarkStart w:id="48" w:name="_Ref27702190"/>
-      <w:bookmarkStart w:id="49" w:name="_Toc38712917"/>
+      <w:bookmarkStart w:id="50" w:name="_Toc38712916"/>
+      <w:r>
+        <w:lastRenderedPageBreak/>
+        <w:t>Chapter 5: Summary</w:t>
+      </w:r>
+      <w:bookmarkEnd w:id="50"/>
+    </w:p>
+    <w:p>
+      <w:r>
+        <w:t xml:space="preserve">This report explains intentions to use machine learning techniques to evaluate the role of joint incongruency in canine elbow dysplasia, and </w:t>
+      </w:r>
+      <w:r>
+        <w:t xml:space="preserve">to </w:t>
+      </w:r>
+      <w:r>
+        <w:t xml:space="preserve">identify specific connections between </w:t>
+      </w:r>
+      <w:r>
+        <w:t xml:space="preserve">the shape of the joint and the disease. </w:t>
+      </w:r>
+    </w:p>
+    <w:p>
+      <w:r>
+        <w:t xml:space="preserve">An overview of canine dysplasia is </w:t>
+      </w:r>
+      <w:r>
+        <w:t xml:space="preserve">then </w:t>
+      </w:r>
+      <w:r>
+        <w:t>given, including causes,</w:t>
+      </w:r>
+      <w:r>
+        <w:t xml:space="preserve"> diagnosis and</w:t>
+      </w:r>
+      <w:r>
+        <w:t xml:space="preserve"> treatment</w:t>
+      </w:r>
+      <w:r>
+        <w:t>, followed by a brief explanation of how the CT scans used within the dataset are obtained.</w:t>
+      </w:r>
+      <w:r>
+        <w:t xml:space="preserve"> A literature review then </w:t>
+      </w:r>
+      <w:r>
+        <w:t xml:space="preserve">explains </w:t>
+      </w:r>
+      <w:r>
+        <w:t xml:space="preserve">the successes of </w:t>
+      </w:r>
+      <w:r>
+        <w:t>previous attempts to use machine learning techniques within medicine</w:t>
+      </w:r>
+      <w:r>
+        <w:t xml:space="preserve">, focusing primarily on orthopaedic medicine. Support is also given for the </w:t>
+      </w:r>
+      <w:r>
+        <w:t>hypothesis that elbow dysplasia is related to joint incongruity, with the research gap which we will attempt to fill identified.</w:t>
+      </w:r>
+    </w:p>
+    <w:p>
+      <w:r>
+        <w:t xml:space="preserve">From a limited dataset of CT scans of Labrador joints, binary masks depicting the </w:t>
+      </w:r>
+      <w:r>
+        <w:t>hard-exterior cortical tissue of the joint have been produced which can now be used to create a three-dimensional model depicting the joint</w:t>
+      </w:r>
+      <w:r>
+        <w:t xml:space="preserve">. Aims of using these binary masks and three-dimensional models to produce deformation patterns describing the difference between healthy and </w:t>
+      </w:r>
+      <w:r>
+        <w:t xml:space="preserve">diseased joints are then given, with </w:t>
+      </w:r>
+      <w:r>
+        <w:t>plans to train a CNN to recognise key areas responsible for elbow dysplasia also given.</w:t>
+      </w:r>
+      <w:r>
+        <w:t xml:space="preserve"> A detailed project plan in the form of a Gantt chart is provided.</w:t>
+      </w:r>
+    </w:p>
+    <w:p>
+      <w:r>
+        <w:t>Preliminary research</w:t>
+      </w:r>
+      <w:r>
+        <w:t xml:space="preserve"> performed in preparation for the arrival of the larger dataset is nearing completion, with more </w:t>
+      </w:r>
+      <w:r>
+        <w:t>in depth work soon ready to begin.</w:t>
+      </w:r>
+      <w:bookmarkStart w:id="51" w:name="_GoBack"/>
+      <w:bookmarkEnd w:id="51"/>
+      <w:r>
+        <w:br w:type="page"/>
+      </w:r>
+    </w:p>
+    <w:p>
+      <w:pPr>
+        <w:pStyle w:val="Heading1"/>
+      </w:pPr>
+      <w:bookmarkStart w:id="52" w:name="_Ref27702190"/>
+      <w:bookmarkStart w:id="53" w:name="_Toc38712917"/>
       <w:r>
         <w:lastRenderedPageBreak/>
         <w:t>Appendix</w:t>
       </w:r>
-      <w:bookmarkEnd w:id="48"/>
-      <w:bookmarkEnd w:id="49"/>
+      <w:bookmarkEnd w:id="52"/>
+      <w:bookmarkEnd w:id="53"/>
       <w:r>
         <w:t xml:space="preserve"> A: Project Management</w:t>
       </w:r>
@@ -6956,7 +7673,7 @@
                     <pic:cNvPicPr/>
                   </pic:nvPicPr>
                   <pic:blipFill>
-                    <a:blip r:embed="rId23">
+                    <a:blip r:embed="rId27">
                       <a:extLst>
                         <a:ext uri="{28A0092B-C50C-407E-A947-70E740481C1C}">
                           <a14:useLocalDpi xmlns:a14="http://schemas.microsoft.com/office/drawing/2010/main" val="0"/>
@@ -8134,7 +8851,7 @@
           <w:rPr>
             <w:noProof/>
           </w:rPr>
-          <w:t>2</w:t>
+          <w:t>4</w:t>
         </w:r>
       </w:fldSimple>
       <w:r>
@@ -8279,7 +8996,7 @@
               <w:cnfStyle w:val="000000100000" w:firstRow="0" w:lastRow="0" w:firstColumn="0" w:lastColumn="0" w:oddVBand="0" w:evenVBand="0" w:oddHBand="1" w:evenHBand="0" w:firstRowFirstColumn="0" w:firstRowLastColumn="0" w:lastRowFirstColumn="0" w:lastRowLastColumn="0"/>
             </w:pPr>
             <w:r>
-              <w:t>0.99999</w:t>
+              <w:t>0.95951</w:t>
             </w:r>
           </w:p>
         </w:tc>
@@ -8292,7 +9009,7 @@
               <w:cnfStyle w:val="000000100000" w:firstRow="0" w:lastRow="0" w:firstColumn="0" w:lastColumn="0" w:oddVBand="0" w:evenVBand="0" w:oddHBand="1" w:evenHBand="0" w:firstRowFirstColumn="0" w:firstRowLastColumn="0" w:lastRowFirstColumn="0" w:lastRowLastColumn="0"/>
             </w:pPr>
             <w:r>
-              <w:t>6.5421e-06</w:t>
+              <w:t>0.040494</w:t>
             </w:r>
           </w:p>
         </w:tc>
@@ -8331,7 +9048,7 @@
               <w:cnfStyle w:val="000000000000" w:firstRow="0" w:lastRow="0" w:firstColumn="0" w:lastColumn="0" w:oddVBand="0" w:evenVBand="0" w:oddHBand="0" w:evenHBand="0" w:firstRowFirstColumn="0" w:firstRowLastColumn="0" w:lastRowFirstColumn="0" w:lastRowLastColumn="0"/>
             </w:pPr>
             <w:r>
-              <w:t>0.9786</w:t>
+              <w:t>0.97798</w:t>
             </w:r>
           </w:p>
         </w:tc>
@@ -8344,7 +9061,7 @@
               <w:cnfStyle w:val="000000000000" w:firstRow="0" w:lastRow="0" w:firstColumn="0" w:lastColumn="0" w:oddVBand="0" w:evenVBand="0" w:oddHBand="0" w:evenHBand="0" w:firstRowFirstColumn="0" w:firstRowLastColumn="0" w:lastRowFirstColumn="0" w:lastRowLastColumn="0"/>
             </w:pPr>
             <w:r>
-              <w:t>0.021401</w:t>
+              <w:t>0.022023</w:t>
             </w:r>
           </w:p>
         </w:tc>
@@ -8386,7 +9103,7 @@
               <w:cnfStyle w:val="000000100000" w:firstRow="0" w:lastRow="0" w:firstColumn="0" w:lastColumn="0" w:oddVBand="0" w:evenVBand="0" w:oddHBand="1" w:evenHBand="0" w:firstRowFirstColumn="0" w:firstRowLastColumn="0" w:lastRowFirstColumn="0" w:lastRowLastColumn="0"/>
             </w:pPr>
             <w:r>
-              <w:t>0.99987</w:t>
+              <w:t>0.97973</w:t>
             </w:r>
           </w:p>
         </w:tc>
@@ -8399,7 +9116,7 @@
               <w:cnfStyle w:val="000000100000" w:firstRow="0" w:lastRow="0" w:firstColumn="0" w:lastColumn="0" w:oddVBand="0" w:evenVBand="0" w:oddHBand="1" w:evenHBand="0" w:firstRowFirstColumn="0" w:firstRowLastColumn="0" w:lastRowFirstColumn="0" w:lastRowLastColumn="0"/>
             </w:pPr>
             <w:r>
-              <w:t>0.00013163</w:t>
+              <w:t>0.020274</w:t>
             </w:r>
           </w:p>
         </w:tc>
@@ -8438,7 +9155,7 @@
               <w:cnfStyle w:val="000000000000" w:firstRow="0" w:lastRow="0" w:firstColumn="0" w:lastColumn="0" w:oddVBand="0" w:evenVBand="0" w:oddHBand="0" w:evenHBand="0" w:firstRowFirstColumn="0" w:firstRowLastColumn="0" w:lastRowFirstColumn="0" w:lastRowLastColumn="0"/>
             </w:pPr>
             <w:r>
-              <w:t>0.63165</w:t>
+              <w:t>1</w:t>
             </w:r>
           </w:p>
         </w:tc>
@@ -8451,7 +9168,7 @@
               <w:cnfStyle w:val="000000000000" w:firstRow="0" w:lastRow="0" w:firstColumn="0" w:lastColumn="0" w:oddVBand="0" w:evenVBand="0" w:oddHBand="0" w:evenHBand="0" w:firstRowFirstColumn="0" w:firstRowLastColumn="0" w:lastRowFirstColumn="0" w:lastRowLastColumn="0"/>
             </w:pPr>
             <w:r>
-              <w:t>0.36835</w:t>
+              <w:t>4.8532e-07</w:t>
             </w:r>
           </w:p>
         </w:tc>
@@ -8480,7 +9197,7 @@
               <w:cnfStyle w:val="000000100000" w:firstRow="0" w:lastRow="0" w:firstColumn="0" w:lastColumn="0" w:oddVBand="0" w:evenVBand="0" w:oddHBand="1" w:evenHBand="0" w:firstRowFirstColumn="0" w:firstRowLastColumn="0" w:lastRowFirstColumn="0" w:lastRowLastColumn="0"/>
             </w:pPr>
             <w:r>
-              <w:t>Control</w:t>
+              <w:t>Affected</w:t>
             </w:r>
           </w:p>
         </w:tc>
@@ -8493,7 +9210,7 @@
               <w:cnfStyle w:val="000000100000" w:firstRow="0" w:lastRow="0" w:firstColumn="0" w:lastColumn="0" w:oddVBand="0" w:evenVBand="0" w:oddHBand="1" w:evenHBand="0" w:firstRowFirstColumn="0" w:firstRowLastColumn="0" w:lastRowFirstColumn="0" w:lastRowLastColumn="0"/>
             </w:pPr>
             <w:r>
-              <w:t>0.045118</w:t>
+              <w:t>0.80494</w:t>
             </w:r>
           </w:p>
         </w:tc>
@@ -8506,7 +9223,7 @@
               <w:cnfStyle w:val="000000100000" w:firstRow="0" w:lastRow="0" w:firstColumn="0" w:lastColumn="0" w:oddVBand="0" w:evenVBand="0" w:oddHBand="1" w:evenHBand="0" w:firstRowFirstColumn="0" w:firstRowLastColumn="0" w:lastRowFirstColumn="0" w:lastRowLastColumn="0"/>
             </w:pPr>
             <w:r>
-              <w:t>0.95488</w:t>
+              <w:t>0.19506</w:t>
             </w:r>
           </w:p>
         </w:tc>
@@ -8545,7 +9262,10 @@
               <w:cnfStyle w:val="000000000000" w:firstRow="0" w:lastRow="0" w:firstColumn="0" w:lastColumn="0" w:oddVBand="0" w:evenVBand="0" w:oddHBand="0" w:evenHBand="0" w:firstRowFirstColumn="0" w:firstRowLastColumn="0" w:lastRowFirstColumn="0" w:lastRowLastColumn="0"/>
             </w:pPr>
             <w:r>
-              <w:t>0.96646</w:t>
+              <w:t>0</w:t>
+            </w:r>
+            <w:r>
+              <w:t>.96783</w:t>
             </w:r>
           </w:p>
         </w:tc>
@@ -8558,7 +9278,7 @@
               <w:cnfStyle w:val="000000000000" w:firstRow="0" w:lastRow="0" w:firstColumn="0" w:lastColumn="0" w:oddVBand="0" w:evenVBand="0" w:oddHBand="0" w:evenHBand="0" w:firstRowFirstColumn="0" w:firstRowLastColumn="0" w:lastRowFirstColumn="0" w:lastRowLastColumn="0"/>
             </w:pPr>
             <w:r>
-              <w:t>0.033541</w:t>
+              <w:t>0.032171</w:t>
             </w:r>
           </w:p>
         </w:tc>
@@ -8587,7 +9307,7 @@
               <w:cnfStyle w:val="000000100000" w:firstRow="0" w:lastRow="0" w:firstColumn="0" w:lastColumn="0" w:oddVBand="0" w:evenVBand="0" w:oddHBand="1" w:evenHBand="0" w:firstRowFirstColumn="0" w:firstRowLastColumn="0" w:lastRowFirstColumn="0" w:lastRowLastColumn="0"/>
             </w:pPr>
             <w:r>
-              <w:t>Affected</w:t>
+              <w:t>Control</w:t>
             </w:r>
           </w:p>
         </w:tc>
@@ -8600,7 +9320,7 @@
               <w:cnfStyle w:val="000000100000" w:firstRow="0" w:lastRow="0" w:firstColumn="0" w:lastColumn="0" w:oddVBand="0" w:evenVBand="0" w:oddHBand="1" w:evenHBand="0" w:firstRowFirstColumn="0" w:firstRowLastColumn="0" w:lastRowFirstColumn="0" w:lastRowLastColumn="0"/>
             </w:pPr>
             <w:r>
-              <w:t>0.9992</w:t>
+              <w:t>0.27432</w:t>
             </w:r>
           </w:p>
         </w:tc>
@@ -8613,7 +9333,7 @@
               <w:cnfStyle w:val="000000100000" w:firstRow="0" w:lastRow="0" w:firstColumn="0" w:lastColumn="0" w:oddVBand="0" w:evenVBand="0" w:oddHBand="1" w:evenHBand="0" w:firstRowFirstColumn="0" w:firstRowLastColumn="0" w:lastRowFirstColumn="0" w:lastRowLastColumn="0"/>
             </w:pPr>
             <w:r>
-              <w:t>0.00079936</w:t>
+              <w:t>0.72568</w:t>
             </w:r>
           </w:p>
         </w:tc>
@@ -8652,7 +9372,7 @@
               <w:cnfStyle w:val="000000000000" w:firstRow="0" w:lastRow="0" w:firstColumn="0" w:lastColumn="0" w:oddVBand="0" w:evenVBand="0" w:oddHBand="0" w:evenHBand="0" w:firstRowFirstColumn="0" w:firstRowLastColumn="0" w:lastRowFirstColumn="0" w:lastRowLastColumn="0"/>
             </w:pPr>
             <w:r>
-              <w:t>0.93007</w:t>
+              <w:t>0.96542</w:t>
             </w:r>
           </w:p>
         </w:tc>
@@ -8665,7 +9385,7 @@
               <w:cnfStyle w:val="000000000000" w:firstRow="0" w:lastRow="0" w:firstColumn="0" w:lastColumn="0" w:oddVBand="0" w:evenVBand="0" w:oddHBand="0" w:evenHBand="0" w:firstRowFirstColumn="0" w:firstRowLastColumn="0" w:lastRowFirstColumn="0" w:lastRowLastColumn="0"/>
             </w:pPr>
             <w:r>
-              <w:t>0.06993</w:t>
+              <w:t>0.034583</w:t>
             </w:r>
           </w:p>
         </w:tc>
@@ -8707,7 +9427,7 @@
               <w:cnfStyle w:val="000000100000" w:firstRow="0" w:lastRow="0" w:firstColumn="0" w:lastColumn="0" w:oddVBand="0" w:evenVBand="0" w:oddHBand="1" w:evenHBand="0" w:firstRowFirstColumn="0" w:firstRowLastColumn="0" w:lastRowFirstColumn="0" w:lastRowLastColumn="0"/>
             </w:pPr>
             <w:r>
-              <w:t>0.94186</w:t>
+              <w:t>0.76618</w:t>
             </w:r>
           </w:p>
         </w:tc>
@@ -8720,7 +9440,7 @@
               <w:cnfStyle w:val="000000100000" w:firstRow="0" w:lastRow="0" w:firstColumn="0" w:lastColumn="0" w:oddVBand="0" w:evenVBand="0" w:oddHBand="1" w:evenHBand="0" w:firstRowFirstColumn="0" w:firstRowLastColumn="0" w:lastRowFirstColumn="0" w:lastRowLastColumn="0"/>
             </w:pPr>
             <w:r>
-              <w:t>0.058142</w:t>
+              <w:t>0.23382</w:t>
             </w:r>
           </w:p>
         </w:tc>
@@ -8759,7 +9479,7 @@
               <w:cnfStyle w:val="000000000000" w:firstRow="0" w:lastRow="0" w:firstColumn="0" w:lastColumn="0" w:oddVBand="0" w:evenVBand="0" w:oddHBand="0" w:evenHBand="0" w:firstRowFirstColumn="0" w:firstRowLastColumn="0" w:lastRowFirstColumn="0" w:lastRowLastColumn="0"/>
             </w:pPr>
             <w:r>
-              <w:t>0.96612</w:t>
+              <w:t>0.84741</w:t>
             </w:r>
           </w:p>
         </w:tc>
@@ -8772,7 +9492,7 @@
               <w:cnfStyle w:val="000000000000" w:firstRow="0" w:lastRow="0" w:firstColumn="0" w:lastColumn="0" w:oddVBand="0" w:evenVBand="0" w:oddHBand="0" w:evenHBand="0" w:firstRowFirstColumn="0" w:firstRowLastColumn="0" w:lastRowFirstColumn="0" w:lastRowLastColumn="0"/>
             </w:pPr>
             <w:r>
-              <w:t>0.033878</w:t>
+              <w:t>0.15259</w:t>
             </w:r>
           </w:p>
         </w:tc>
@@ -8814,7 +9534,7 @@
               <w:cnfStyle w:val="000000100000" w:firstRow="0" w:lastRow="0" w:firstColumn="0" w:lastColumn="0" w:oddVBand="0" w:evenVBand="0" w:oddHBand="1" w:evenHBand="0" w:firstRowFirstColumn="0" w:firstRowLastColumn="0" w:lastRowFirstColumn="0" w:lastRowLastColumn="0"/>
             </w:pPr>
             <w:r>
-              <w:t>0.98867</w:t>
+              <w:t>0.98453</w:t>
             </w:r>
           </w:p>
         </w:tc>
@@ -8827,7 +9547,7 @@
               <w:cnfStyle w:val="000000100000" w:firstRow="0" w:lastRow="0" w:firstColumn="0" w:lastColumn="0" w:oddVBand="0" w:evenVBand="0" w:oddHBand="1" w:evenHBand="0" w:firstRowFirstColumn="0" w:firstRowLastColumn="0" w:lastRowFirstColumn="0" w:lastRowLastColumn="0"/>
             </w:pPr>
             <w:r>
-              <w:t>0.011328</w:t>
+              <w:t>0.015259</w:t>
             </w:r>
           </w:p>
         </w:tc>
@@ -8866,7 +9586,7 @@
               <w:cnfStyle w:val="000000000000" w:firstRow="0" w:lastRow="0" w:firstColumn="0" w:lastColumn="0" w:oddVBand="0" w:evenVBand="0" w:oddHBand="0" w:evenHBand="0" w:firstRowFirstColumn="0" w:firstRowLastColumn="0" w:lastRowFirstColumn="0" w:lastRowLastColumn="0"/>
             </w:pPr>
             <w:r>
-              <w:t>0.99998</w:t>
+              <w:t>0.99717</w:t>
             </w:r>
           </w:p>
         </w:tc>
@@ -8879,7 +9599,7 @@
               <w:cnfStyle w:val="000000000000" w:firstRow="0" w:lastRow="0" w:firstColumn="0" w:lastColumn="0" w:oddVBand="0" w:evenVBand="0" w:oddHBand="0" w:evenHBand="0" w:firstRowFirstColumn="0" w:firstRowLastColumn="0" w:lastRowFirstColumn="0" w:lastRowLastColumn="0"/>
             </w:pPr>
             <w:r>
-              <w:t>2.2044e-05</w:t>
+              <w:t>0.0028332</w:t>
             </w:r>
           </w:p>
         </w:tc>
@@ -8908,7 +9628,7 @@
               <w:cnfStyle w:val="000000100000" w:firstRow="0" w:lastRow="0" w:firstColumn="0" w:lastColumn="0" w:oddVBand="0" w:evenVBand="0" w:oddHBand="1" w:evenHBand="0" w:firstRowFirstColumn="0" w:firstRowLastColumn="0" w:lastRowFirstColumn="0" w:lastRowLastColumn="0"/>
             </w:pPr>
             <w:r>
-              <w:t>Control</w:t>
+              <w:t>Affected</w:t>
             </w:r>
           </w:p>
         </w:tc>
@@ -8921,7 +9641,7 @@
               <w:cnfStyle w:val="000000100000" w:firstRow="0" w:lastRow="0" w:firstColumn="0" w:lastColumn="0" w:oddVBand="0" w:evenVBand="0" w:oddHBand="1" w:evenHBand="0" w:firstRowFirstColumn="0" w:firstRowLastColumn="0" w:lastRowFirstColumn="0" w:lastRowLastColumn="0"/>
             </w:pPr>
             <w:r>
-              <w:t>0.34751</w:t>
+              <w:t>0.98542</w:t>
             </w:r>
           </w:p>
         </w:tc>
@@ -8934,7 +9654,7 @@
               <w:cnfStyle w:val="000000100000" w:firstRow="0" w:lastRow="0" w:firstColumn="0" w:lastColumn="0" w:oddVBand="0" w:evenVBand="0" w:oddHBand="1" w:evenHBand="0" w:firstRowFirstColumn="0" w:firstRowLastColumn="0" w:lastRowFirstColumn="0" w:lastRowLastColumn="0"/>
             </w:pPr>
             <w:r>
-              <w:t>0.65249</w:t>
+              <w:t>0.014581</w:t>
             </w:r>
           </w:p>
         </w:tc>
@@ -8973,7 +9693,7 @@
               <w:cnfStyle w:val="000000000000" w:firstRow="0" w:lastRow="0" w:firstColumn="0" w:lastColumn="0" w:oddVBand="0" w:evenVBand="0" w:oddHBand="0" w:evenHBand="0" w:firstRowFirstColumn="0" w:firstRowLastColumn="0" w:lastRowFirstColumn="0" w:lastRowLastColumn="0"/>
             </w:pPr>
             <w:r>
-              <w:t>0.96656</w:t>
+              <w:t>0.82044</w:t>
             </w:r>
           </w:p>
         </w:tc>
@@ -8986,7 +9706,7 @@
               <w:cnfStyle w:val="000000000000" w:firstRow="0" w:lastRow="0" w:firstColumn="0" w:lastColumn="0" w:oddVBand="0" w:evenVBand="0" w:oddHBand="0" w:evenHBand="0" w:firstRowFirstColumn="0" w:firstRowLastColumn="0" w:lastRowFirstColumn="0" w:lastRowLastColumn="0"/>
             </w:pPr>
             <w:r>
-              <w:t>0.033444</w:t>
+              <w:t>0.17956</w:t>
             </w:r>
           </w:p>
         </w:tc>
@@ -9028,7 +9748,7 @@
               <w:cnfStyle w:val="000000100000" w:firstRow="0" w:lastRow="0" w:firstColumn="0" w:lastColumn="0" w:oddVBand="0" w:evenVBand="0" w:oddHBand="1" w:evenHBand="0" w:firstRowFirstColumn="0" w:firstRowLastColumn="0" w:lastRowFirstColumn="0" w:lastRowLastColumn="0"/>
             </w:pPr>
             <w:r>
-              <w:t>0.9998</w:t>
+              <w:t>0.88552</w:t>
             </w:r>
           </w:p>
         </w:tc>
@@ -9041,7 +9761,7 @@
               <w:cnfStyle w:val="000000100000" w:firstRow="0" w:lastRow="0" w:firstColumn="0" w:lastColumn="0" w:oddVBand="0" w:evenVBand="0" w:oddHBand="1" w:evenHBand="0" w:firstRowFirstColumn="0" w:firstRowLastColumn="0" w:lastRowFirstColumn="0" w:lastRowLastColumn="0"/>
             </w:pPr>
             <w:r>
-              <w:t>0.00019901</w:t>
+              <w:t>0.11448</w:t>
             </w:r>
           </w:p>
         </w:tc>
@@ -9080,7 +9800,7 @@
               <w:cnfStyle w:val="000000000000" w:firstRow="0" w:lastRow="0" w:firstColumn="0" w:lastColumn="0" w:oddVBand="0" w:evenVBand="0" w:oddHBand="0" w:evenHBand="0" w:firstRowFirstColumn="0" w:firstRowLastColumn="0" w:lastRowFirstColumn="0" w:lastRowLastColumn="0"/>
             </w:pPr>
             <w:r>
-              <w:t>0.48941</w:t>
+              <w:t>0.14675</w:t>
             </w:r>
           </w:p>
         </w:tc>
@@ -9093,7 +9813,7 @@
               <w:cnfStyle w:val="000000000000" w:firstRow="0" w:lastRow="0" w:firstColumn="0" w:lastColumn="0" w:oddVBand="0" w:evenVBand="0" w:oddHBand="0" w:evenHBand="0" w:firstRowFirstColumn="0" w:firstRowLastColumn="0" w:lastRowFirstColumn="0" w:lastRowLastColumn="0"/>
             </w:pPr>
             <w:r>
-              <w:t>0.51059</w:t>
+              <w:t>0.85325</w:t>
             </w:r>
           </w:p>
         </w:tc>
@@ -9135,7 +9855,7 @@
               <w:cnfStyle w:val="000000100000" w:firstRow="0" w:lastRow="0" w:firstColumn="0" w:lastColumn="0" w:oddVBand="0" w:evenVBand="0" w:oddHBand="1" w:evenHBand="0" w:firstRowFirstColumn="0" w:firstRowLastColumn="0" w:lastRowFirstColumn="0" w:lastRowLastColumn="0"/>
             </w:pPr>
             <w:r>
-              <w:t>0.53537</w:t>
+              <w:t>0.77376</w:t>
             </w:r>
           </w:p>
         </w:tc>
@@ -9148,7 +9868,7 @@
               <w:cnfStyle w:val="000000100000" w:firstRow="0" w:lastRow="0" w:firstColumn="0" w:lastColumn="0" w:oddVBand="0" w:evenVBand="0" w:oddHBand="1" w:evenHBand="0" w:firstRowFirstColumn="0" w:firstRowLastColumn="0" w:lastRowFirstColumn="0" w:lastRowLastColumn="0"/>
             </w:pPr>
             <w:r>
-              <w:t>0.46463</w:t>
+              <w:t>0.22624</w:t>
             </w:r>
           </w:p>
         </w:tc>
@@ -9187,7 +9907,7 @@
               <w:cnfStyle w:val="000000000000" w:firstRow="0" w:lastRow="0" w:firstColumn="0" w:lastColumn="0" w:oddVBand="0" w:evenVBand="0" w:oddHBand="0" w:evenHBand="0" w:firstRowFirstColumn="0" w:firstRowLastColumn="0" w:lastRowFirstColumn="0" w:lastRowLastColumn="0"/>
             </w:pPr>
             <w:r>
-              <w:t>0.99762</w:t>
+              <w:t>0.93469</w:t>
             </w:r>
           </w:p>
         </w:tc>
@@ -9200,7 +9920,7 @@
               <w:cnfStyle w:val="000000000000" w:firstRow="0" w:lastRow="0" w:firstColumn="0" w:lastColumn="0" w:oddVBand="0" w:evenVBand="0" w:oddHBand="0" w:evenHBand="0" w:firstRowFirstColumn="0" w:firstRowLastColumn="0" w:lastRowFirstColumn="0" w:lastRowLastColumn="0"/>
             </w:pPr>
             <w:r>
-              <w:t>0.0023847</w:t>
+              <w:t>0.065309</w:t>
             </w:r>
           </w:p>
         </w:tc>
@@ -9242,7 +9962,7 @@
               <w:cnfStyle w:val="000000100000" w:firstRow="0" w:lastRow="0" w:firstColumn="0" w:lastColumn="0" w:oddVBand="0" w:evenVBand="0" w:oddHBand="1" w:evenHBand="0" w:firstRowFirstColumn="0" w:firstRowLastColumn="0" w:lastRowFirstColumn="0" w:lastRowLastColumn="0"/>
             </w:pPr>
             <w:r>
-              <w:t>0.99879</w:t>
+              <w:t>0.99635</w:t>
             </w:r>
           </w:p>
         </w:tc>
@@ -9256,7 +9976,7 @@
               <w:cnfStyle w:val="000000100000" w:firstRow="0" w:lastRow="0" w:firstColumn="0" w:lastColumn="0" w:oddVBand="0" w:evenVBand="0" w:oddHBand="1" w:evenHBand="0" w:firstRowFirstColumn="0" w:firstRowLastColumn="0" w:lastRowFirstColumn="0" w:lastRowLastColumn="0"/>
             </w:pPr>
             <w:r>
-              <w:t>0.0012137</w:t>
+              <w:t>0.0036514</w:t>
             </w:r>
           </w:p>
         </w:tc>
@@ -9275,7 +9995,7 @@
           <w:rPr>
             <w:noProof/>
           </w:rPr>
-          <w:t>3</w:t>
+          <w:t>5</w:t>
         </w:r>
       </w:fldSimple>
       <w:r>
@@ -9287,8 +10007,7 @@
         <w:br w:type="page"/>
       </w:r>
     </w:p>
-    <w:p/>
-    <w:bookmarkStart w:id="50" w:name="_Toc38712918" w:displacedByCustomXml="next"/>
+    <w:bookmarkStart w:id="54" w:name="_Toc38712918" w:displacedByCustomXml="next"/>
     <w:sdt>
       <w:sdtPr>
         <w:rPr>
@@ -9311,7 +10030,7 @@
           <w:r>
             <w:t>References</w:t>
           </w:r>
-          <w:bookmarkEnd w:id="50"/>
+          <w:bookmarkEnd w:id="54"/>
         </w:p>
         <w:sdt>
           <w:sdtPr>
@@ -11947,12 +12666,12 @@
       <w:pPr>
         <w:pStyle w:val="Heading1"/>
       </w:pPr>
-      <w:bookmarkStart w:id="51" w:name="_Toc38712919"/>
+      <w:bookmarkStart w:id="55" w:name="_Toc38712919"/>
       <w:r>
         <w:lastRenderedPageBreak/>
         <w:t>Table of Figures</w:t>
       </w:r>
-      <w:bookmarkEnd w:id="51"/>
+      <w:bookmarkEnd w:id="55"/>
     </w:p>
     <w:p>
       <w:pPr>
@@ -11975,7 +12694,7 @@
       <w:r>
         <w:fldChar w:fldCharType="separate"/>
       </w:r>
-      <w:hyperlink r:id="rId24" w:anchor="_Toc38330689" w:history="1">
+      <w:hyperlink r:id="rId28" w:anchor="_Toc38330689" w:history="1">
         <w:r>
           <w:rPr>
             <w:rStyle w:val="Hyperlink"/>
@@ -12115,7 +12834,7 @@
           <w:lang w:eastAsia="en-GB"/>
         </w:rPr>
       </w:pPr>
-      <w:hyperlink r:id="rId25" w:anchor="_Toc38330691" w:history="1">
+      <w:hyperlink r:id="rId29" w:anchor="_Toc38330691" w:history="1">
         <w:r>
           <w:rPr>
             <w:rStyle w:val="Hyperlink"/>
@@ -12185,7 +12904,7 @@
           <w:lang w:eastAsia="en-GB"/>
         </w:rPr>
       </w:pPr>
-      <w:hyperlink r:id="rId26" w:anchor="_Toc38330692" w:history="1">
+      <w:hyperlink r:id="rId30" w:anchor="_Toc38330692" w:history="1">
         <w:r>
           <w:rPr>
             <w:rStyle w:val="Hyperlink"/>
@@ -12255,7 +12974,7 @@
           <w:lang w:eastAsia="en-GB"/>
         </w:rPr>
       </w:pPr>
-      <w:hyperlink r:id="rId27" w:anchor="_Toc38330693" w:history="1">
+      <w:hyperlink r:id="rId31" w:anchor="_Toc38330693" w:history="1">
         <w:r>
           <w:rPr>
             <w:rStyle w:val="Hyperlink"/>
@@ -12325,7 +13044,7 @@
           <w:lang w:eastAsia="en-GB"/>
         </w:rPr>
       </w:pPr>
-      <w:hyperlink r:id="rId28" w:anchor="_Toc38330694" w:history="1">
+      <w:hyperlink r:id="rId32" w:anchor="_Toc38330694" w:history="1">
         <w:r>
           <w:rPr>
             <w:rStyle w:val="Hyperlink"/>
@@ -12392,7 +13111,7 @@
       </w:r>
     </w:p>
     <w:sectPr>
-      <w:footerReference w:type="default" r:id="rId29"/>
+      <w:footerReference w:type="default" r:id="rId33"/>
       <w:pgSz w:w="11906" w:h="16838"/>
       <w:pgMar w:top="1440" w:right="1440" w:bottom="1440" w:left="1440" w:header="708" w:footer="708" w:gutter="0"/>
       <w:pgNumType w:start="0"/>
@@ -13169,6 +13888,119 @@
     </w:lvl>
   </w:abstractNum>
   <w:abstractNum w:abstractNumId="6" w15:restartNumberingAfterBreak="0">
+    <w:nsid w:val="18B93441"/>
+    <w:multiLevelType w:val="multilevel"/>
+    <w:tmpl w:val="B42EE860"/>
+    <w:lvl w:ilvl="0">
+      <w:start w:val="1"/>
+      <w:numFmt w:val="decimal"/>
+      <w:lvlText w:val="4.%1."/>
+      <w:lvlJc w:val="left"/>
+      <w:pPr>
+        <w:ind w:left="720" w:hanging="360"/>
+      </w:pPr>
+      <w:rPr>
+        <w:rFonts w:hint="default"/>
+      </w:rPr>
+    </w:lvl>
+    <w:lvl w:ilvl="1">
+      <w:start w:val="1"/>
+      <w:numFmt w:val="lowerLetter"/>
+      <w:lvlText w:val="%2."/>
+      <w:lvlJc w:val="left"/>
+      <w:pPr>
+        <w:ind w:left="1440" w:hanging="360"/>
+      </w:pPr>
+      <w:rPr>
+        <w:rFonts w:hint="default"/>
+      </w:rPr>
+    </w:lvl>
+    <w:lvl w:ilvl="2">
+      <w:start w:val="1"/>
+      <w:numFmt w:val="lowerRoman"/>
+      <w:lvlText w:val="%3."/>
+      <w:lvlJc w:val="right"/>
+      <w:pPr>
+        <w:ind w:left="2160" w:hanging="180"/>
+      </w:pPr>
+      <w:rPr>
+        <w:rFonts w:hint="default"/>
+      </w:rPr>
+    </w:lvl>
+    <w:lvl w:ilvl="3">
+      <w:start w:val="1"/>
+      <w:numFmt w:val="decimal"/>
+      <w:lvlText w:val="%4."/>
+      <w:lvlJc w:val="left"/>
+      <w:pPr>
+        <w:ind w:left="2880" w:hanging="360"/>
+      </w:pPr>
+      <w:rPr>
+        <w:rFonts w:hint="default"/>
+      </w:rPr>
+    </w:lvl>
+    <w:lvl w:ilvl="4">
+      <w:start w:val="1"/>
+      <w:numFmt w:val="lowerLetter"/>
+      <w:lvlText w:val="%5."/>
+      <w:lvlJc w:val="left"/>
+      <w:pPr>
+        <w:ind w:left="3600" w:hanging="360"/>
+      </w:pPr>
+      <w:rPr>
+        <w:rFonts w:hint="default"/>
+      </w:rPr>
+    </w:lvl>
+    <w:lvl w:ilvl="5">
+      <w:start w:val="1"/>
+      <w:numFmt w:val="lowerRoman"/>
+      <w:lvlText w:val="%6."/>
+      <w:lvlJc w:val="right"/>
+      <w:pPr>
+        <w:ind w:left="4320" w:hanging="180"/>
+      </w:pPr>
+      <w:rPr>
+        <w:rFonts w:hint="default"/>
+      </w:rPr>
+    </w:lvl>
+    <w:lvl w:ilvl="6">
+      <w:start w:val="1"/>
+      <w:numFmt w:val="decimal"/>
+      <w:lvlText w:val="%7."/>
+      <w:lvlJc w:val="left"/>
+      <w:pPr>
+        <w:ind w:left="5040" w:hanging="360"/>
+      </w:pPr>
+      <w:rPr>
+        <w:rFonts w:hint="default"/>
+      </w:rPr>
+    </w:lvl>
+    <w:lvl w:ilvl="7">
+      <w:start w:val="1"/>
+      <w:numFmt w:val="lowerLetter"/>
+      <w:lvlText w:val="%8."/>
+      <w:lvlJc w:val="left"/>
+      <w:pPr>
+        <w:ind w:left="5760" w:hanging="360"/>
+      </w:pPr>
+      <w:rPr>
+        <w:rFonts w:hint="default"/>
+      </w:rPr>
+    </w:lvl>
+    <w:lvl w:ilvl="8">
+      <w:start w:val="1"/>
+      <w:numFmt w:val="lowerRoman"/>
+      <w:lvlText w:val="%9."/>
+      <w:lvlJc w:val="right"/>
+      <w:pPr>
+        <w:ind w:left="6480" w:hanging="180"/>
+      </w:pPr>
+      <w:rPr>
+        <w:rFonts w:hint="default"/>
+      </w:rPr>
+    </w:lvl>
+  </w:abstractNum>
+  <w:abstractNum w:abstractNumId="7" w15:restartNumberingAfterBreak="0">
     <w:nsid w:val="18BD5058"/>
     <w:multiLevelType w:val="multilevel"/>
     <w:tmpl w:val="FC0A8D94"/>
@@ -13281,7 +14113,7 @@
       </w:rPr>
     </w:lvl>
   </w:abstractNum>
-  <w:abstractNum w:abstractNumId="7" w15:restartNumberingAfterBreak="0">
+  <w:abstractNum w:abstractNumId="8" w15:restartNumberingAfterBreak="0">
     <w:nsid w:val="1B54171E"/>
     <w:multiLevelType w:val="hybridMultilevel"/>
     <w:tmpl w:val="FCA290C4"/>
@@ -13394,7 +14226,7 @@
       </w:rPr>
     </w:lvl>
   </w:abstractNum>
-  <w:abstractNum w:abstractNumId="8" w15:restartNumberingAfterBreak="0">
+  <w:abstractNum w:abstractNumId="9" w15:restartNumberingAfterBreak="0">
     <w:nsid w:val="1E170071"/>
     <w:multiLevelType w:val="multilevel"/>
     <w:tmpl w:val="64E87454"/>
@@ -13507,7 +14339,7 @@
       </w:rPr>
     </w:lvl>
   </w:abstractNum>
-  <w:abstractNum w:abstractNumId="9" w15:restartNumberingAfterBreak="0">
+  <w:abstractNum w:abstractNumId="10" w15:restartNumberingAfterBreak="0">
     <w:nsid w:val="21655D8F"/>
     <w:multiLevelType w:val="multilevel"/>
     <w:tmpl w:val="0809001F"/>
@@ -13593,7 +14425,93 @@
       </w:pPr>
     </w:lvl>
   </w:abstractNum>
-  <w:abstractNum w:abstractNumId="10" w15:restartNumberingAfterBreak="0">
+  <w:abstractNum w:abstractNumId="11" w15:restartNumberingAfterBreak="0">
+    <w:nsid w:val="2426061A"/>
+    <w:multiLevelType w:val="multilevel"/>
+    <w:tmpl w:val="0809001D"/>
+    <w:lvl w:ilvl="0">
+      <w:start w:val="1"/>
+      <w:numFmt w:val="decimal"/>
+      <w:lvlText w:val="%1)"/>
+      <w:lvlJc w:val="left"/>
+      <w:pPr>
+        <w:ind w:left="360" w:hanging="360"/>
+      </w:pPr>
+    </w:lvl>
+    <w:lvl w:ilvl="1">
+      <w:start w:val="1"/>
+      <w:numFmt w:val="lowerLetter"/>
+      <w:lvlText w:val="%2)"/>
+      <w:lvlJc w:val="left"/>
+      <w:pPr>
+        <w:ind w:left="720" w:hanging="360"/>
+      </w:pPr>
+    </w:lvl>
+    <w:lvl w:ilvl="2">
+      <w:start w:val="1"/>
+      <w:numFmt w:val="lowerRoman"/>
+      <w:lvlText w:val="%3)"/>
+      <w:lvlJc w:val="left"/>
+      <w:pPr>
+        <w:ind w:left="1080" w:hanging="360"/>
+      </w:pPr>
+    </w:lvl>
+    <w:lvl w:ilvl="3">
+      <w:start w:val="1"/>
+      <w:numFmt w:val="decimal"/>
+      <w:lvlText w:val="(%4)"/>
+      <w:lvlJc w:val="left"/>
+      <w:pPr>
+        <w:ind w:left="1440" w:hanging="360"/>
+      </w:pPr>
+    </w:lvl>
+    <w:lvl w:ilvl="4">
+      <w:start w:val="1"/>
+      <w:numFmt w:val="lowerLetter"/>
+      <w:lvlText w:val="(%5)"/>
+      <w:lvlJc w:val="left"/>
+      <w:pPr>
+        <w:ind w:left="1800" w:hanging="360"/>
+      </w:pPr>
+    </w:lvl>
+    <w:lvl w:ilvl="5">
+      <w:start w:val="1"/>
+      <w:numFmt w:val="lowerRoman"/>
+      <w:lvlText w:val="(%6)"/>
+      <w:lvlJc w:val="left"/>
+      <w:pPr>
+        <w:ind w:left="2160" w:hanging="360"/>
+      </w:pPr>
+    </w:lvl>
+    <w:lvl w:ilvl="6">
+      <w:start w:val="1"/>
+      <w:numFmt w:val="decimal"/>
+      <w:lvlText w:val="%7."/>
+      <w:lvlJc w:val="left"/>
+      <w:pPr>
+        <w:ind w:left="2520" w:hanging="360"/>
+      </w:pPr>
+    </w:lvl>
+    <w:lvl w:ilvl="7">
+      <w:start w:val="1"/>
+      <w:numFmt w:val="lowerLetter"/>
+      <w:lvlText w:val="%8."/>
+      <w:lvlJc w:val="left"/>
+      <w:pPr>
+        <w:ind w:left="2880" w:hanging="360"/>
+      </w:pPr>
+    </w:lvl>
+    <w:lvl w:ilvl="8">
+      <w:start w:val="1"/>
+      <w:numFmt w:val="lowerRoman"/>
+      <w:lvlText w:val="%9."/>
+      <w:lvlJc w:val="left"/>
+      <w:pPr>
+        <w:ind w:left="3240" w:hanging="360"/>
+      </w:pPr>
+    </w:lvl>
+  </w:abstractNum>
+  <w:abstractNum w:abstractNumId="12" w15:restartNumberingAfterBreak="0">
     <w:nsid w:val="3214722F"/>
     <w:multiLevelType w:val="multilevel"/>
     <w:tmpl w:val="656A11F4"/>
@@ -13706,7 +14624,7 @@
       </w:rPr>
     </w:lvl>
   </w:abstractNum>
-  <w:abstractNum w:abstractNumId="11" w15:restartNumberingAfterBreak="0">
+  <w:abstractNum w:abstractNumId="13" w15:restartNumberingAfterBreak="0">
     <w:nsid w:val="32E07511"/>
     <w:multiLevelType w:val="hybridMultilevel"/>
     <w:tmpl w:val="9C285010"/>
@@ -13819,7 +14737,7 @@
       </w:rPr>
     </w:lvl>
   </w:abstractNum>
-  <w:abstractNum w:abstractNumId="12" w15:restartNumberingAfterBreak="0">
+  <w:abstractNum w:abstractNumId="14" w15:restartNumberingAfterBreak="0">
     <w:nsid w:val="34345B70"/>
     <w:multiLevelType w:val="multilevel"/>
     <w:tmpl w:val="E0000CE8"/>
@@ -13932,7 +14850,120 @@
       </w:rPr>
     </w:lvl>
   </w:abstractNum>
-  <w:abstractNum w:abstractNumId="13" w15:restartNumberingAfterBreak="0">
+  <w:abstractNum w:abstractNumId="15" w15:restartNumberingAfterBreak="0">
+    <w:nsid w:val="365E02B0"/>
+    <w:multiLevelType w:val="multilevel"/>
+    <w:tmpl w:val="25C8ECD0"/>
+    <w:lvl w:ilvl="0">
+      <w:start w:val="1"/>
+      <w:numFmt w:val="none"/>
+      <w:lvlText w:val="4.1."/>
+      <w:lvlJc w:val="left"/>
+      <w:pPr>
+        <w:ind w:left="720" w:hanging="360"/>
+      </w:pPr>
+      <w:rPr>
+        <w:rFonts w:hint="default"/>
+      </w:rPr>
+    </w:lvl>
+    <w:lvl w:ilvl="1">
+      <w:start w:val="1"/>
+      <w:numFmt w:val="decimal"/>
+      <w:lvlText w:val="4.%2."/>
+      <w:lvlJc w:val="left"/>
+      <w:pPr>
+        <w:ind w:left="0" w:firstLine="1080"/>
+      </w:pPr>
+      <w:rPr>
+        <w:rFonts w:hint="default"/>
+      </w:rPr>
+    </w:lvl>
+    <w:lvl w:ilvl="2">
+      <w:start w:val="1"/>
+      <w:numFmt w:val="lowerRoman"/>
+      <w:lvlText w:val="%3."/>
+      <w:lvlJc w:val="right"/>
+      <w:pPr>
+        <w:ind w:left="2160" w:hanging="180"/>
+      </w:pPr>
+      <w:rPr>
+        <w:rFonts w:hint="default"/>
+      </w:rPr>
+    </w:lvl>
+    <w:lvl w:ilvl="3">
+      <w:start w:val="1"/>
+      <w:numFmt w:val="decimal"/>
+      <w:lvlText w:val="%4."/>
+      <w:lvlJc w:val="left"/>
+      <w:pPr>
+        <w:ind w:left="2880" w:hanging="360"/>
+      </w:pPr>
+      <w:rPr>
+        <w:rFonts w:hint="default"/>
+      </w:rPr>
+    </w:lvl>
+    <w:lvl w:ilvl="4">
+      <w:start w:val="1"/>
+      <w:numFmt w:val="lowerLetter"/>
+      <w:lvlText w:val="%5."/>
+      <w:lvlJc w:val="left"/>
+      <w:pPr>
+        <w:ind w:left="3600" w:hanging="360"/>
+      </w:pPr>
+      <w:rPr>
+        <w:rFonts w:hint="default"/>
+      </w:rPr>
+    </w:lvl>
+    <w:lvl w:ilvl="5">
+      <w:start w:val="1"/>
+      <w:numFmt w:val="lowerRoman"/>
+      <w:lvlText w:val="%6."/>
+      <w:lvlJc w:val="right"/>
+      <w:pPr>
+        <w:ind w:left="4320" w:hanging="180"/>
+      </w:pPr>
+      <w:rPr>
+        <w:rFonts w:hint="default"/>
+      </w:rPr>
+    </w:lvl>
+    <w:lvl w:ilvl="6">
+      <w:start w:val="1"/>
+      <w:numFmt w:val="decimal"/>
+      <w:lvlText w:val="%7."/>
+      <w:lvlJc w:val="left"/>
+      <w:pPr>
+        <w:ind w:left="5040" w:hanging="360"/>
+      </w:pPr>
+      <w:rPr>
+        <w:rFonts w:hint="default"/>
+      </w:rPr>
+    </w:lvl>
+    <w:lvl w:ilvl="7">
+      <w:start w:val="1"/>
+      <w:numFmt w:val="lowerLetter"/>
+      <w:lvlText w:val="%8."/>
+      <w:lvlJc w:val="left"/>
+      <w:pPr>
+        <w:ind w:left="5760" w:hanging="360"/>
+      </w:pPr>
+      <w:rPr>
+        <w:rFonts w:hint="default"/>
+      </w:rPr>
+    </w:lvl>
+    <w:lvl w:ilvl="8">
+      <w:start w:val="1"/>
+      <w:numFmt w:val="lowerRoman"/>
+      <w:lvlText w:val="%9."/>
+      <w:lvlJc w:val="right"/>
+      <w:pPr>
+        <w:ind w:left="6480" w:hanging="180"/>
+      </w:pPr>
+      <w:rPr>
+        <w:rFonts w:hint="default"/>
+      </w:rPr>
+    </w:lvl>
+  </w:abstractNum>
+  <w:abstractNum w:abstractNumId="16" w15:restartNumberingAfterBreak="0">
     <w:nsid w:val="3AE92CCA"/>
     <w:multiLevelType w:val="multilevel"/>
     <w:tmpl w:val="9D6E1C20"/>
@@ -14045,7 +15076,7 @@
       </w:rPr>
     </w:lvl>
   </w:abstractNum>
-  <w:abstractNum w:abstractNumId="14" w15:restartNumberingAfterBreak="0">
+  <w:abstractNum w:abstractNumId="17" w15:restartNumberingAfterBreak="0">
     <w:nsid w:val="3E713A32"/>
     <w:multiLevelType w:val="hybridMultilevel"/>
     <w:tmpl w:val="1062F882"/>
@@ -14134,7 +15165,7 @@
       </w:pPr>
     </w:lvl>
   </w:abstractNum>
-  <w:abstractNum w:abstractNumId="15" w15:restartNumberingAfterBreak="0">
+  <w:abstractNum w:abstractNumId="18" w15:restartNumberingAfterBreak="0">
     <w:nsid w:val="44FC49F6"/>
     <w:multiLevelType w:val="hybridMultilevel"/>
     <w:tmpl w:val="93989F58"/>
@@ -14223,7 +15254,93 @@
       </w:pPr>
     </w:lvl>
   </w:abstractNum>
-  <w:abstractNum w:abstractNumId="16" w15:restartNumberingAfterBreak="0">
+  <w:abstractNum w:abstractNumId="19" w15:restartNumberingAfterBreak="0">
+    <w:nsid w:val="4EF01F17"/>
+    <w:multiLevelType w:val="hybridMultilevel"/>
+    <w:tmpl w:val="FB6E42BA"/>
+    <w:lvl w:ilvl="0" w:tplc="0809000F">
+      <w:start w:val="1"/>
+      <w:numFmt w:val="decimal"/>
+      <w:lvlText w:val="%1."/>
+      <w:lvlJc w:val="left"/>
+      <w:pPr>
+        <w:ind w:left="720" w:hanging="360"/>
+      </w:pPr>
+    </w:lvl>
+    <w:lvl w:ilvl="1" w:tplc="08090019" w:tentative="1">
+      <w:start w:val="1"/>
+      <w:numFmt w:val="lowerLetter"/>
+      <w:lvlText w:val="%2."/>
+      <w:lvlJc w:val="left"/>
+      <w:pPr>
+        <w:ind w:left="1440" w:hanging="360"/>
+      </w:pPr>
+    </w:lvl>
+    <w:lvl w:ilvl="2" w:tplc="0809001B" w:tentative="1">
+      <w:start w:val="1"/>
+      <w:numFmt w:val="lowerRoman"/>
+      <w:lvlText w:val="%3."/>
+      <w:lvlJc w:val="right"/>
+      <w:pPr>
+        <w:ind w:left="2160" w:hanging="180"/>
+      </w:pPr>
+    </w:lvl>
+    <w:lvl w:ilvl="3" w:tplc="0809000F" w:tentative="1">
+      <w:start w:val="1"/>
+      <w:numFmt w:val="decimal"/>
+      <w:lvlText w:val="%4."/>
+      <w:lvlJc w:val="left"/>
+      <w:pPr>
+        <w:ind w:left="2880" w:hanging="360"/>
+      </w:pPr>
+    </w:lvl>
+    <w:lvl w:ilvl="4" w:tplc="08090019" w:tentative="1">
+      <w:start w:val="1"/>
+      <w:numFmt w:val="lowerLetter"/>
+      <w:lvlText w:val="%5."/>
+      <w:lvlJc w:val="left"/>
+      <w:pPr>
+        <w:ind w:left="3600" w:hanging="360"/>
+      </w:pPr>
+    </w:lvl>
+    <w:lvl w:ilvl="5" w:tplc="0809001B" w:tentative="1">
+      <w:start w:val="1"/>
+      <w:numFmt w:val="lowerRoman"/>
+      <w:lvlText w:val="%6."/>
+      <w:lvlJc w:val="right"/>
+      <w:pPr>
+        <w:ind w:left="4320" w:hanging="180"/>
+      </w:pPr>
+    </w:lvl>
+    <w:lvl w:ilvl="6" w:tplc="0809000F" w:tentative="1">
+      <w:start w:val="1"/>
+      <w:numFmt w:val="decimal"/>
+      <w:lvlText w:val="%7."/>
+      <w:lvlJc w:val="left"/>
+      <w:pPr>
+        <w:ind w:left="5040" w:hanging="360"/>
+      </w:pPr>
+    </w:lvl>
+    <w:lvl w:ilvl="7" w:tplc="08090019" w:tentative="1">
+      <w:start w:val="1"/>
+      <w:numFmt w:val="lowerLetter"/>
+      <w:lvlText w:val="%8."/>
+      <w:lvlJc w:val="left"/>
+      <w:pPr>
+        <w:ind w:left="5760" w:hanging="360"/>
+      </w:pPr>
+    </w:lvl>
+    <w:lvl w:ilvl="8" w:tplc="0809001B" w:tentative="1">
+      <w:start w:val="1"/>
+      <w:numFmt w:val="lowerRoman"/>
+      <w:lvlText w:val="%9."/>
+      <w:lvlJc w:val="right"/>
+      <w:pPr>
+        <w:ind w:left="6480" w:hanging="180"/>
+      </w:pPr>
+    </w:lvl>
+  </w:abstractNum>
+  <w:abstractNum w:abstractNumId="20" w15:restartNumberingAfterBreak="0">
     <w:nsid w:val="54AD26CA"/>
     <w:multiLevelType w:val="multilevel"/>
     <w:tmpl w:val="1C206A12"/>
@@ -14336,7 +15453,7 @@
       </w:rPr>
     </w:lvl>
   </w:abstractNum>
-  <w:abstractNum w:abstractNumId="17" w15:restartNumberingAfterBreak="0">
+  <w:abstractNum w:abstractNumId="21" w15:restartNumberingAfterBreak="0">
     <w:nsid w:val="5C7B33EA"/>
     <w:multiLevelType w:val="multilevel"/>
     <w:tmpl w:val="8F8C6AB4"/>
@@ -14449,7 +15566,7 @@
       </w:rPr>
     </w:lvl>
   </w:abstractNum>
-  <w:abstractNum w:abstractNumId="18" w15:restartNumberingAfterBreak="0">
+  <w:abstractNum w:abstractNumId="22" w15:restartNumberingAfterBreak="0">
     <w:nsid w:val="5EB16D03"/>
     <w:multiLevelType w:val="hybridMultilevel"/>
     <w:tmpl w:val="919ECF8E"/>
@@ -14562,7 +15679,206 @@
       </w:rPr>
     </w:lvl>
   </w:abstractNum>
-  <w:abstractNum w:abstractNumId="19" w15:restartNumberingAfterBreak="0">
+  <w:abstractNum w:abstractNumId="23" w15:restartNumberingAfterBreak="0">
+    <w:nsid w:val="60E613CB"/>
+    <w:multiLevelType w:val="hybridMultilevel"/>
+    <w:tmpl w:val="DD14CE90"/>
+    <w:lvl w:ilvl="0" w:tplc="0809000F">
+      <w:start w:val="1"/>
+      <w:numFmt w:val="decimal"/>
+      <w:lvlText w:val="%1."/>
+      <w:lvlJc w:val="left"/>
+      <w:pPr>
+        <w:ind w:left="720" w:hanging="360"/>
+      </w:pPr>
+    </w:lvl>
+    <w:lvl w:ilvl="1" w:tplc="08090019" w:tentative="1">
+      <w:start w:val="1"/>
+      <w:numFmt w:val="lowerLetter"/>
+      <w:lvlText w:val="%2."/>
+      <w:lvlJc w:val="left"/>
+      <w:pPr>
+        <w:ind w:left="1440" w:hanging="360"/>
+      </w:pPr>
+    </w:lvl>
+    <w:lvl w:ilvl="2" w:tplc="0809001B" w:tentative="1">
+      <w:start w:val="1"/>
+      <w:numFmt w:val="lowerRoman"/>
+      <w:lvlText w:val="%3."/>
+      <w:lvlJc w:val="right"/>
+      <w:pPr>
+        <w:ind w:left="2160" w:hanging="180"/>
+      </w:pPr>
+    </w:lvl>
+    <w:lvl w:ilvl="3" w:tplc="0809000F" w:tentative="1">
+      <w:start w:val="1"/>
+      <w:numFmt w:val="decimal"/>
+      <w:lvlText w:val="%4."/>
+      <w:lvlJc w:val="left"/>
+      <w:pPr>
+        <w:ind w:left="2880" w:hanging="360"/>
+      </w:pPr>
+    </w:lvl>
+    <w:lvl w:ilvl="4" w:tplc="08090019" w:tentative="1">
+      <w:start w:val="1"/>
+      <w:numFmt w:val="lowerLetter"/>
+      <w:lvlText w:val="%5."/>
+      <w:lvlJc w:val="left"/>
+      <w:pPr>
+        <w:ind w:left="3600" w:hanging="360"/>
+      </w:pPr>
+    </w:lvl>
+    <w:lvl w:ilvl="5" w:tplc="0809001B" w:tentative="1">
+      <w:start w:val="1"/>
+      <w:numFmt w:val="lowerRoman"/>
+      <w:lvlText w:val="%6."/>
+      <w:lvlJc w:val="right"/>
+      <w:pPr>
+        <w:ind w:left="4320" w:hanging="180"/>
+      </w:pPr>
+    </w:lvl>
+    <w:lvl w:ilvl="6" w:tplc="0809000F" w:tentative="1">
+      <w:start w:val="1"/>
+      <w:numFmt w:val="decimal"/>
+      <w:lvlText w:val="%7."/>
+      <w:lvlJc w:val="left"/>
+      <w:pPr>
+        <w:ind w:left="5040" w:hanging="360"/>
+      </w:pPr>
+    </w:lvl>
+    <w:lvl w:ilvl="7" w:tplc="08090019" w:tentative="1">
+      <w:start w:val="1"/>
+      <w:numFmt w:val="lowerLetter"/>
+      <w:lvlText w:val="%8."/>
+      <w:lvlJc w:val="left"/>
+      <w:pPr>
+        <w:ind w:left="5760" w:hanging="360"/>
+      </w:pPr>
+    </w:lvl>
+    <w:lvl w:ilvl="8" w:tplc="0809001B" w:tentative="1">
+      <w:start w:val="1"/>
+      <w:numFmt w:val="lowerRoman"/>
+      <w:lvlText w:val="%9."/>
+      <w:lvlJc w:val="right"/>
+      <w:pPr>
+        <w:ind w:left="6480" w:hanging="180"/>
+      </w:pPr>
+    </w:lvl>
+  </w:abstractNum>
+  <w:abstractNum w:abstractNumId="24" w15:restartNumberingAfterBreak="0">
+    <w:nsid w:val="6A0D451B"/>
+    <w:multiLevelType w:val="multilevel"/>
+    <w:tmpl w:val="6642817C"/>
+    <w:lvl w:ilvl="0">
+      <w:start w:val="1"/>
+      <w:numFmt w:val="none"/>
+      <w:lvlText w:val="4.1."/>
+      <w:lvlJc w:val="left"/>
+      <w:pPr>
+        <w:ind w:left="720" w:hanging="360"/>
+      </w:pPr>
+      <w:rPr>
+        <w:rFonts w:hint="default"/>
+      </w:rPr>
+    </w:lvl>
+    <w:lvl w:ilvl="1">
+      <w:start w:val="1"/>
+      <w:numFmt w:val="decimal"/>
+      <w:lvlText w:val="4.%2."/>
+      <w:lvlJc w:val="left"/>
+      <w:pPr>
+        <w:ind w:left="0" w:firstLine="0"/>
+      </w:pPr>
+      <w:rPr>
+        <w:rFonts w:hint="default"/>
+      </w:rPr>
+    </w:lvl>
+    <w:lvl w:ilvl="2">
+      <w:start w:val="1"/>
+      <w:numFmt w:val="lowerRoman"/>
+      <w:lvlText w:val="%3."/>
+      <w:lvlJc w:val="right"/>
+      <w:pPr>
+        <w:ind w:left="2160" w:hanging="180"/>
+      </w:pPr>
+      <w:rPr>
+        <w:rFonts w:hint="default"/>
+      </w:rPr>
+    </w:lvl>
+    <w:lvl w:ilvl="3">
+      <w:start w:val="1"/>
+      <w:numFmt w:val="decimal"/>
+      <w:lvlText w:val="%4."/>
+      <w:lvlJc w:val="left"/>
+      <w:pPr>
+        <w:ind w:left="2880" w:hanging="360"/>
+      </w:pPr>
+      <w:rPr>
+        <w:rFonts w:hint="default"/>
+      </w:rPr>
+    </w:lvl>
+    <w:lvl w:ilvl="4">
+      <w:start w:val="1"/>
+      <w:numFmt w:val="lowerLetter"/>
+      <w:lvlText w:val="%5."/>
+      <w:lvlJc w:val="left"/>
+      <w:pPr>
+        <w:ind w:left="3600" w:hanging="360"/>
+      </w:pPr>
+      <w:rPr>
+        <w:rFonts w:hint="default"/>
+      </w:rPr>
+    </w:lvl>
+    <w:lvl w:ilvl="5">
+      <w:start w:val="1"/>
+      <w:numFmt w:val="lowerRoman"/>
+      <w:lvlText w:val="%6."/>
+      <w:lvlJc w:val="right"/>
+      <w:pPr>
+        <w:ind w:left="4320" w:hanging="180"/>
+      </w:pPr>
+      <w:rPr>
+        <w:rFonts w:hint="default"/>
+      </w:rPr>
+    </w:lvl>
+    <w:lvl w:ilvl="6">
+      <w:start w:val="1"/>
+      <w:numFmt w:val="decimal"/>
+      <w:lvlText w:val="%7."/>
+      <w:lvlJc w:val="left"/>
+      <w:pPr>
+        <w:ind w:left="5040" w:hanging="360"/>
+      </w:pPr>
+      <w:rPr>
+        <w:rFonts w:hint="default"/>
+      </w:rPr>
+    </w:lvl>
+    <w:lvl w:ilvl="7">
+      <w:start w:val="1"/>
+      <w:numFmt w:val="lowerLetter"/>
+      <w:lvlText w:val="%8."/>
+      <w:lvlJc w:val="left"/>
+      <w:pPr>
+        <w:ind w:left="5760" w:hanging="360"/>
+      </w:pPr>
+      <w:rPr>
+        <w:rFonts w:hint="default"/>
+      </w:rPr>
+    </w:lvl>
+    <w:lvl w:ilvl="8">
+      <w:start w:val="1"/>
+      <w:numFmt w:val="lowerRoman"/>
+      <w:lvlText w:val="%9."/>
+      <w:lvlJc w:val="right"/>
+      <w:pPr>
+        <w:ind w:left="6480" w:hanging="180"/>
+      </w:pPr>
+      <w:rPr>
+        <w:rFonts w:hint="default"/>
+      </w:rPr>
+    </w:lvl>
+  </w:abstractNum>
+  <w:abstractNum w:abstractNumId="25" w15:restartNumberingAfterBreak="0">
     <w:nsid w:val="6C9020D9"/>
     <w:multiLevelType w:val="multilevel"/>
     <w:tmpl w:val="60C6F9D6"/>
@@ -14675,7 +15991,7 @@
       </w:rPr>
     </w:lvl>
   </w:abstractNum>
-  <w:abstractNum w:abstractNumId="20" w15:restartNumberingAfterBreak="0">
+  <w:abstractNum w:abstractNumId="26" w15:restartNumberingAfterBreak="0">
     <w:nsid w:val="6DEF3182"/>
     <w:multiLevelType w:val="multilevel"/>
     <w:tmpl w:val="B3E4BAE4"/>
@@ -14791,7 +16107,233 @@
       </w:rPr>
     </w:lvl>
   </w:abstractNum>
-  <w:abstractNum w:abstractNumId="21" w15:restartNumberingAfterBreak="0">
+  <w:abstractNum w:abstractNumId="27" w15:restartNumberingAfterBreak="0">
+    <w:nsid w:val="702504FC"/>
+    <w:multiLevelType w:val="multilevel"/>
+    <w:tmpl w:val="B42EE860"/>
+    <w:lvl w:ilvl="0">
+      <w:start w:val="1"/>
+      <w:numFmt w:val="decimal"/>
+      <w:lvlText w:val="4.%1."/>
+      <w:lvlJc w:val="left"/>
+      <w:pPr>
+        <w:ind w:left="720" w:hanging="360"/>
+      </w:pPr>
+      <w:rPr>
+        <w:rFonts w:hint="default"/>
+      </w:rPr>
+    </w:lvl>
+    <w:lvl w:ilvl="1">
+      <w:start w:val="1"/>
+      <w:numFmt w:val="lowerLetter"/>
+      <w:lvlText w:val="%2."/>
+      <w:lvlJc w:val="left"/>
+      <w:pPr>
+        <w:ind w:left="1440" w:hanging="360"/>
+      </w:pPr>
+      <w:rPr>
+        <w:rFonts w:hint="default"/>
+      </w:rPr>
+    </w:lvl>
+    <w:lvl w:ilvl="2">
+      <w:start w:val="1"/>
+      <w:numFmt w:val="lowerRoman"/>
+      <w:lvlText w:val="%3."/>
+      <w:lvlJc w:val="right"/>
+      <w:pPr>
+        <w:ind w:left="2160" w:hanging="180"/>
+      </w:pPr>
+      <w:rPr>
+        <w:rFonts w:hint="default"/>
+      </w:rPr>
+    </w:lvl>
+    <w:lvl w:ilvl="3">
+      <w:start w:val="1"/>
+      <w:numFmt w:val="decimal"/>
+      <w:lvlText w:val="%4."/>
+      <w:lvlJc w:val="left"/>
+      <w:pPr>
+        <w:ind w:left="2880" w:hanging="360"/>
+      </w:pPr>
+      <w:rPr>
+        <w:rFonts w:hint="default"/>
+      </w:rPr>
+    </w:lvl>
+    <w:lvl w:ilvl="4">
+      <w:start w:val="1"/>
+      <w:numFmt w:val="lowerLetter"/>
+      <w:lvlText w:val="%5."/>
+      <w:lvlJc w:val="left"/>
+      <w:pPr>
+        <w:ind w:left="3600" w:hanging="360"/>
+      </w:pPr>
+      <w:rPr>
+        <w:rFonts w:hint="default"/>
+      </w:rPr>
+    </w:lvl>
+    <w:lvl w:ilvl="5">
+      <w:start w:val="1"/>
+      <w:numFmt w:val="lowerRoman"/>
+      <w:lvlText w:val="%6."/>
+      <w:lvlJc w:val="right"/>
+      <w:pPr>
+        <w:ind w:left="4320" w:hanging="180"/>
+      </w:pPr>
+      <w:rPr>
+        <w:rFonts w:hint="default"/>
+      </w:rPr>
+    </w:lvl>
+    <w:lvl w:ilvl="6">
+      <w:start w:val="1"/>
+      <w:numFmt w:val="decimal"/>
+      <w:lvlText w:val="%7."/>
+      <w:lvlJc w:val="left"/>
+      <w:pPr>
+        <w:ind w:left="5040" w:hanging="360"/>
+      </w:pPr>
+      <w:rPr>
+        <w:rFonts w:hint="default"/>
+      </w:rPr>
+    </w:lvl>
+    <w:lvl w:ilvl="7">
+      <w:start w:val="1"/>
+      <w:numFmt w:val="lowerLetter"/>
+      <w:lvlText w:val="%8."/>
+      <w:lvlJc w:val="left"/>
+      <w:pPr>
+        <w:ind w:left="5760" w:hanging="360"/>
+      </w:pPr>
+      <w:rPr>
+        <w:rFonts w:hint="default"/>
+      </w:rPr>
+    </w:lvl>
+    <w:lvl w:ilvl="8">
+      <w:start w:val="1"/>
+      <w:numFmt w:val="lowerRoman"/>
+      <w:lvlText w:val="%9."/>
+      <w:lvlJc w:val="right"/>
+      <w:pPr>
+        <w:ind w:left="6480" w:hanging="180"/>
+      </w:pPr>
+      <w:rPr>
+        <w:rFonts w:hint="default"/>
+      </w:rPr>
+    </w:lvl>
+  </w:abstractNum>
+  <w:abstractNum w:abstractNumId="28" w15:restartNumberingAfterBreak="0">
+    <w:nsid w:val="708147EF"/>
+    <w:multiLevelType w:val="multilevel"/>
+    <w:tmpl w:val="6642817C"/>
+    <w:lvl w:ilvl="0">
+      <w:start w:val="1"/>
+      <w:numFmt w:val="none"/>
+      <w:lvlText w:val="4.1."/>
+      <w:lvlJc w:val="left"/>
+      <w:pPr>
+        <w:ind w:left="720" w:hanging="360"/>
+      </w:pPr>
+      <w:rPr>
+        <w:rFonts w:hint="default"/>
+      </w:rPr>
+    </w:lvl>
+    <w:lvl w:ilvl="1">
+      <w:start w:val="1"/>
+      <w:numFmt w:val="decimal"/>
+      <w:lvlText w:val="4.%2."/>
+      <w:lvlJc w:val="left"/>
+      <w:pPr>
+        <w:ind w:left="0" w:firstLine="0"/>
+      </w:pPr>
+      <w:rPr>
+        <w:rFonts w:hint="default"/>
+      </w:rPr>
+    </w:lvl>
+    <w:lvl w:ilvl="2">
+      <w:start w:val="1"/>
+      <w:numFmt w:val="lowerRoman"/>
+      <w:lvlText w:val="%3."/>
+      <w:lvlJc w:val="right"/>
+      <w:pPr>
+        <w:ind w:left="2160" w:hanging="180"/>
+      </w:pPr>
+      <w:rPr>
+        <w:rFonts w:hint="default"/>
+      </w:rPr>
+    </w:lvl>
+    <w:lvl w:ilvl="3">
+      <w:start w:val="1"/>
+      <w:numFmt w:val="decimal"/>
+      <w:lvlText w:val="%4."/>
+      <w:lvlJc w:val="left"/>
+      <w:pPr>
+        <w:ind w:left="2880" w:hanging="360"/>
+      </w:pPr>
+      <w:rPr>
+        <w:rFonts w:hint="default"/>
+      </w:rPr>
+    </w:lvl>
+    <w:lvl w:ilvl="4">
+      <w:start w:val="1"/>
+      <w:numFmt w:val="lowerLetter"/>
+      <w:lvlText w:val="%5."/>
+      <w:lvlJc w:val="left"/>
+      <w:pPr>
+        <w:ind w:left="3600" w:hanging="360"/>
+      </w:pPr>
+      <w:rPr>
+        <w:rFonts w:hint="default"/>
+      </w:rPr>
+    </w:lvl>
+    <w:lvl w:ilvl="5">
+      <w:start w:val="1"/>
+      <w:numFmt w:val="lowerRoman"/>
+      <w:lvlText w:val="%6."/>
+      <w:lvlJc w:val="right"/>
+      <w:pPr>
+        <w:ind w:left="4320" w:hanging="180"/>
+      </w:pPr>
+      <w:rPr>
+        <w:rFonts w:hint="default"/>
+      </w:rPr>
+    </w:lvl>
+    <w:lvl w:ilvl="6">
+      <w:start w:val="1"/>
+      <w:numFmt w:val="decimal"/>
+      <w:lvlText w:val="%7."/>
+      <w:lvlJc w:val="left"/>
+      <w:pPr>
+        <w:ind w:left="5040" w:hanging="360"/>
+      </w:pPr>
+      <w:rPr>
+        <w:rFonts w:hint="default"/>
+      </w:rPr>
+    </w:lvl>
+    <w:lvl w:ilvl="7">
+      <w:start w:val="1"/>
+      <w:numFmt w:val="lowerLetter"/>
+      <w:lvlText w:val="%8."/>
+      <w:lvlJc w:val="left"/>
+      <w:pPr>
+        <w:ind w:left="5760" w:hanging="360"/>
+      </w:pPr>
+      <w:rPr>
+        <w:rFonts w:hint="default"/>
+      </w:rPr>
+    </w:lvl>
+    <w:lvl w:ilvl="8">
+      <w:start w:val="1"/>
+      <w:numFmt w:val="lowerRoman"/>
+      <w:lvlText w:val="%9."/>
+      <w:lvlJc w:val="right"/>
+      <w:pPr>
+        <w:ind w:left="6480" w:hanging="180"/>
+      </w:pPr>
+      <w:rPr>
+        <w:rFonts w:hint="default"/>
+      </w:rPr>
+    </w:lvl>
+  </w:abstractNum>
+  <w:abstractNum w:abstractNumId="29" w15:restartNumberingAfterBreak="0">
     <w:nsid w:val="781922F4"/>
     <w:multiLevelType w:val="hybridMultilevel"/>
     <w:tmpl w:val="FFC25AC0"/>
@@ -14880,7 +16422,120 @@
       </w:pPr>
     </w:lvl>
   </w:abstractNum>
-  <w:abstractNum w:abstractNumId="22" w15:restartNumberingAfterBreak="0">
+  <w:abstractNum w:abstractNumId="30" w15:restartNumberingAfterBreak="0">
+    <w:nsid w:val="7D044E49"/>
+    <w:multiLevelType w:val="multilevel"/>
+    <w:tmpl w:val="4FE8DBDA"/>
+    <w:lvl w:ilvl="0">
+      <w:start w:val="1"/>
+      <w:numFmt w:val="none"/>
+      <w:lvlText w:val="4.1."/>
+      <w:lvlJc w:val="left"/>
+      <w:pPr>
+        <w:ind w:left="720" w:hanging="360"/>
+      </w:pPr>
+      <w:rPr>
+        <w:rFonts w:hint="default"/>
+      </w:rPr>
+    </w:lvl>
+    <w:lvl w:ilvl="1">
+      <w:start w:val="1"/>
+      <w:numFmt w:val="lowerLetter"/>
+      <w:lvlText w:val="%2."/>
+      <w:lvlJc w:val="left"/>
+      <w:pPr>
+        <w:ind w:left="1440" w:hanging="360"/>
+      </w:pPr>
+      <w:rPr>
+        <w:rFonts w:hint="default"/>
+      </w:rPr>
+    </w:lvl>
+    <w:lvl w:ilvl="2">
+      <w:start w:val="1"/>
+      <w:numFmt w:val="lowerRoman"/>
+      <w:lvlText w:val="%3."/>
+      <w:lvlJc w:val="right"/>
+      <w:pPr>
+        <w:ind w:left="2160" w:hanging="180"/>
+      </w:pPr>
+      <w:rPr>
+        <w:rFonts w:hint="default"/>
+      </w:rPr>
+    </w:lvl>
+    <w:lvl w:ilvl="3">
+      <w:start w:val="1"/>
+      <w:numFmt w:val="decimal"/>
+      <w:lvlText w:val="%4."/>
+      <w:lvlJc w:val="left"/>
+      <w:pPr>
+        <w:ind w:left="2880" w:hanging="360"/>
+      </w:pPr>
+      <w:rPr>
+        <w:rFonts w:hint="default"/>
+      </w:rPr>
+    </w:lvl>
+    <w:lvl w:ilvl="4">
+      <w:start w:val="1"/>
+      <w:numFmt w:val="lowerLetter"/>
+      <w:lvlText w:val="%5."/>
+      <w:lvlJc w:val="left"/>
+      <w:pPr>
+        <w:ind w:left="3600" w:hanging="360"/>
+      </w:pPr>
+      <w:rPr>
+        <w:rFonts w:hint="default"/>
+      </w:rPr>
+    </w:lvl>
+    <w:lvl w:ilvl="5">
+      <w:start w:val="1"/>
+      <w:numFmt w:val="lowerRoman"/>
+      <w:lvlText w:val="%6."/>
+      <w:lvlJc w:val="right"/>
+      <w:pPr>
+        <w:ind w:left="4320" w:hanging="180"/>
+      </w:pPr>
+      <w:rPr>
+        <w:rFonts w:hint="default"/>
+      </w:rPr>
+    </w:lvl>
+    <w:lvl w:ilvl="6">
+      <w:start w:val="1"/>
+      <w:numFmt w:val="decimal"/>
+      <w:lvlText w:val="%7."/>
+      <w:lvlJc w:val="left"/>
+      <w:pPr>
+        <w:ind w:left="5040" w:hanging="360"/>
+      </w:pPr>
+      <w:rPr>
+        <w:rFonts w:hint="default"/>
+      </w:rPr>
+    </w:lvl>
+    <w:lvl w:ilvl="7">
+      <w:start w:val="1"/>
+      <w:numFmt w:val="lowerLetter"/>
+      <w:lvlText w:val="%8."/>
+      <w:lvlJc w:val="left"/>
+      <w:pPr>
+        <w:ind w:left="5760" w:hanging="360"/>
+      </w:pPr>
+      <w:rPr>
+        <w:rFonts w:hint="default"/>
+      </w:rPr>
+    </w:lvl>
+    <w:lvl w:ilvl="8">
+      <w:start w:val="1"/>
+      <w:numFmt w:val="lowerRoman"/>
+      <w:lvlText w:val="%9."/>
+      <w:lvlJc w:val="right"/>
+      <w:pPr>
+        <w:ind w:left="6480" w:hanging="180"/>
+      </w:pPr>
+      <w:rPr>
+        <w:rFonts w:hint="default"/>
+      </w:rPr>
+    </w:lvl>
+  </w:abstractNum>
+  <w:abstractNum w:abstractNumId="31" w15:restartNumberingAfterBreak="0">
     <w:nsid w:val="7F7A4C66"/>
     <w:multiLevelType w:val="hybridMultilevel"/>
     <w:tmpl w:val="3B966186"/>
@@ -14967,10 +16622,10 @@
     </w:lvl>
   </w:abstractNum>
   <w:num w:numId="1">
-    <w:abstractNumId w:val="21"/>
+    <w:abstractNumId w:val="29"/>
   </w:num>
   <w:num w:numId="2">
-    <w:abstractNumId w:val="14"/>
+    <w:abstractNumId w:val="17"/>
   </w:num>
   <w:num w:numId="3">
     <w:abstractNumId w:val="2"/>
@@ -14988,52 +16643,79 @@
     <w:abstractNumId w:val="5"/>
   </w:num>
   <w:num w:numId="8">
-    <w:abstractNumId w:val="11"/>
+    <w:abstractNumId w:val="13"/>
   </w:num>
   <w:num w:numId="9">
-    <w:abstractNumId w:val="7"/>
+    <w:abstractNumId w:val="8"/>
   </w:num>
   <w:num w:numId="10">
+    <w:abstractNumId w:val="22"/>
+  </w:num>
+  <w:num w:numId="11">
+    <w:abstractNumId w:val="31"/>
+  </w:num>
+  <w:num w:numId="12">
     <w:abstractNumId w:val="18"/>
   </w:num>
-  <w:num w:numId="11">
-    <w:abstractNumId w:val="22"/>
-  </w:num>
-  <w:num w:numId="12">
-    <w:abstractNumId w:val="15"/>
-  </w:num>
   <w:num w:numId="13">
-    <w:abstractNumId w:val="13"/>
+    <w:abstractNumId w:val="16"/>
   </w:num>
   <w:num w:numId="14">
-    <w:abstractNumId w:val="9"/>
+    <w:abstractNumId w:val="10"/>
   </w:num>
   <w:num w:numId="15">
-    <w:abstractNumId w:val="16"/>
+    <w:abstractNumId w:val="20"/>
   </w:num>
   <w:num w:numId="16">
-    <w:abstractNumId w:val="20"/>
+    <w:abstractNumId w:val="26"/>
   </w:num>
   <w:num w:numId="17">
-    <w:abstractNumId w:val="6"/>
+    <w:abstractNumId w:val="7"/>
   </w:num>
   <w:num w:numId="18">
     <w:abstractNumId w:val="3"/>
   </w:num>
   <w:num w:numId="19">
+    <w:abstractNumId w:val="14"/>
+  </w:num>
+  <w:num w:numId="20">
     <w:abstractNumId w:val="12"/>
   </w:num>
-  <w:num w:numId="20">
-    <w:abstractNumId w:val="10"/>
+  <w:num w:numId="21">
+    <w:abstractNumId w:val="25"/>
   </w:num>
-  <w:num w:numId="21">
+  <w:num w:numId="22">
+    <w:abstractNumId w:val="21"/>
+  </w:num>
+  <w:num w:numId="23">
+    <w:abstractNumId w:val="9"/>
+  </w:num>
+  <w:num w:numId="24">
     <w:abstractNumId w:val="19"/>
   </w:num>
-  <w:num w:numId="22">
-    <w:abstractNumId w:val="17"/>
+  <w:num w:numId="25">
+    <w:abstractNumId w:val="30"/>
   </w:num>
-  <w:num w:numId="23">
-    <w:abstractNumId w:val="8"/>
+  <w:num w:numId="26">
+    <w:abstractNumId w:val="23"/>
+  </w:num>
+  <w:num w:numId="27">
+    <w:abstractNumId w:val="27"/>
+  </w:num>
+  <w:num w:numId="28">
+    <w:abstractNumId w:val="15"/>
+  </w:num>
+  <w:num w:numId="29">
+    <w:abstractNumId w:val="28"/>
+  </w:num>
+  <w:num w:numId="30">
+    <w:abstractNumId w:val="6"/>
+  </w:num>
+  <w:num w:numId="31">
+    <w:abstractNumId w:val="11"/>
+  </w:num>
+  <w:num w:numId="32">
+    <w:abstractNumId w:val="24"/>
   </w:num>
 </w:numbering>
 </file>
@@ -18463,7 +20145,7 @@
 </file>
 
 <file path=customXml/itemProps5.xml><?xml version="1.0" encoding="utf-8"?>
-<ds:datastoreItem xmlns:ds="http://schemas.openxmlformats.org/officeDocument/2006/customXml" ds:itemID="{B7210537-7E76-44CA-B591-F20BC508382C}">
+<ds:datastoreItem xmlns:ds="http://schemas.openxmlformats.org/officeDocument/2006/customXml" ds:itemID="{81FB2D7D-F8ED-414C-9470-DB0CA5064940}">
   <ds:schemaRefs>
     <ds:schemaRef ds:uri="http://schemas.openxmlformats.org/officeDocument/2006/bibliography"/>
   </ds:schemaRefs>

</xml_diff>

<commit_message>
Added script to save all on-screen figs.
</commit_message>
<xml_diff>
--- a/Reports/Final Report.docx
+++ b/Reports/Final Report.docx
@@ -6497,7 +6497,193 @@
     </w:p>
     <w:p>
       <w:r>
-        <w:t>In addition to being used to produce a homogenous dataset for the CNN, the affine transformations obtained through the ICP algorithm were used as a feature in their own right. Here, the stationary image was generated by averaging only the control images and the ICP process then repeated for all 19 images. Prior to applying the ICP algorithm, each mask was transformed into a two-dimensional point cloud within three-dimensional space, producing a 4x4 transformation matrix which acted as a 16-dimensional feature.</w:t>
+        <w:rPr>
+          <w:noProof/>
+        </w:rPr>
+        <mc:AlternateContent>
+          <mc:Choice Requires="wps">
+            <w:drawing>
+              <wp:anchor distT="0" distB="0" distL="114300" distR="114300" simplePos="0" relativeHeight="251710976" behindDoc="0" locked="0" layoutInCell="1" allowOverlap="1" wp14:anchorId="0B7F49FF" wp14:editId="3706E850">
+                <wp:simplePos x="0" y="0"/>
+                <wp:positionH relativeFrom="column">
+                  <wp:posOffset>3952875</wp:posOffset>
+                </wp:positionH>
+                <wp:positionV relativeFrom="paragraph">
+                  <wp:posOffset>2396490</wp:posOffset>
+                </wp:positionV>
+                <wp:extent cx="1771650" cy="635"/>
+                <wp:effectExtent l="0" t="0" r="0" b="0"/>
+                <wp:wrapSquare wrapText="bothSides"/>
+                <wp:docPr id="17" name="Text Box 17"/>
+                <wp:cNvGraphicFramePr/>
+                <a:graphic xmlns:a="http://schemas.openxmlformats.org/drawingml/2006/main">
+                  <a:graphicData uri="http://schemas.microsoft.com/office/word/2010/wordprocessingShape">
+                    <wps:wsp>
+                      <wps:cNvSpPr txBox="1"/>
+                      <wps:spPr>
+                        <a:xfrm>
+                          <a:off x="0" y="0"/>
+                          <a:ext cx="1771650" cy="635"/>
+                        </a:xfrm>
+                        <a:prstGeom prst="rect">
+                          <a:avLst/>
+                        </a:prstGeom>
+                        <a:solidFill>
+                          <a:prstClr val="white"/>
+                        </a:solidFill>
+                        <a:ln>
+                          <a:noFill/>
+                        </a:ln>
+                      </wps:spPr>
+                      <wps:txbx>
+                        <w:txbxContent>
+                          <w:p>
+                            <w:pPr>
+                              <w:pStyle w:val="Caption"/>
+                              <w:jc w:val="center"/>
+                              <w:rPr>
+                                <w:noProof/>
+                              </w:rPr>
+                            </w:pPr>
+                            <w:r>
+                              <w:t xml:space="preserve">Figure </w:t>
+                            </w:r>
+                            <w:fldSimple w:instr=" SEQ Figure \* ARABIC ">
+                              <w:r>
+                                <w:rPr>
+                                  <w:noProof/>
+                                </w:rPr>
+                                <w:t>10</w:t>
+                              </w:r>
+                            </w:fldSimple>
+                            <w:r>
+                              <w:t xml:space="preserve"> - The average edge map of the 5 control images generated using a Sobel filter, to be used as a stationary image during the ICP phase.</w:t>
+                            </w:r>
+                          </w:p>
+                        </w:txbxContent>
+                      </wps:txbx>
+                      <wps:bodyPr rot="0" spcFirstLastPara="0" vertOverflow="overflow" horzOverflow="overflow" vert="horz" wrap="square" lIns="0" tIns="0" rIns="0" bIns="0" numCol="1" spcCol="0" rtlCol="0" fromWordArt="0" anchor="t" anchorCtr="0" forceAA="0" compatLnSpc="1">
+                        <a:prstTxWarp prst="textNoShape">
+                          <a:avLst/>
+                        </a:prstTxWarp>
+                        <a:spAutoFit/>
+                      </wps:bodyPr>
+                    </wps:wsp>
+                  </a:graphicData>
+                </a:graphic>
+              </wp:anchor>
+            </w:drawing>
+          </mc:Choice>
+          <mc:Fallback>
+            <w:pict>
+              <v:shape w14:anchorId="0B7F49FF" id="Text Box 17" o:spid="_x0000_s1034" type="#_x0000_t202" style="position:absolute;margin-left:311.25pt;margin-top:188.7pt;width:139.5pt;height:.05pt;z-index:251710976;visibility:visible;mso-wrap-style:square;mso-wrap-distance-left:9pt;mso-wrap-distance-top:0;mso-wrap-distance-right:9pt;mso-wrap-distance-bottom:0;mso-position-horizontal:absolute;mso-position-horizontal-relative:text;mso-position-vertical:absolute;mso-position-vertical-relative:text;v-text-anchor:top" o:gfxdata="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" stroked="f">
+                <v:textbox style="mso-fit-shape-to-text:t" inset="0,0,0,0">
+                  <w:txbxContent>
+                    <w:p>
+                      <w:pPr>
+                        <w:pStyle w:val="Caption"/>
+                        <w:jc w:val="center"/>
+                        <w:rPr>
+                          <w:noProof/>
+                        </w:rPr>
+                      </w:pPr>
+                      <w:r>
+                        <w:t xml:space="preserve">Figure </w:t>
+                      </w:r>
+                      <w:fldSimple w:instr=" SEQ Figure \* ARABIC ">
+                        <w:r>
+                          <w:rPr>
+                            <w:noProof/>
+                          </w:rPr>
+                          <w:t>10</w:t>
+                        </w:r>
+                      </w:fldSimple>
+                      <w:r>
+                        <w:t xml:space="preserve"> - The average edge map of the 5 control images generated using a Sobel filter, to be used as a stationary image during the ICP phase.</w:t>
+                      </w:r>
+                    </w:p>
+                  </w:txbxContent>
+                </v:textbox>
+                <w10:wrap type="square"/>
+              </v:shape>
+            </w:pict>
+          </mc:Fallback>
+        </mc:AlternateContent>
+      </w:r>
+      <w:r>
+        <w:rPr>
+          <w:noProof/>
+        </w:rPr>
+        <w:drawing>
+          <wp:anchor distT="0" distB="0" distL="114300" distR="114300" simplePos="0" relativeHeight="251708928" behindDoc="0" locked="0" layoutInCell="1" allowOverlap="1" wp14:anchorId="525ACE14" wp14:editId="4553AA37">
+            <wp:simplePos x="0" y="0"/>
+            <wp:positionH relativeFrom="column">
+              <wp:posOffset>3952875</wp:posOffset>
+            </wp:positionH>
+            <wp:positionV relativeFrom="paragraph">
+              <wp:posOffset>567690</wp:posOffset>
+            </wp:positionV>
+            <wp:extent cx="1771650" cy="1771650"/>
+            <wp:effectExtent l="0" t="0" r="0" b="0"/>
+            <wp:wrapSquare wrapText="bothSides"/>
+            <wp:docPr id="16" name="Picture 16" descr="A picture containing nature, water, sitting&#10;&#10;Description automatically generated"/>
+            <wp:cNvGraphicFramePr>
+              <a:graphicFrameLocks xmlns:a="http://schemas.openxmlformats.org/drawingml/2006/main" noChangeAspect="1"/>
+            </wp:cNvGraphicFramePr>
+            <a:graphic xmlns:a="http://schemas.openxmlformats.org/drawingml/2006/main">
+              <a:graphicData uri="http://schemas.openxmlformats.org/drawingml/2006/picture">
+                <pic:pic xmlns:pic="http://schemas.openxmlformats.org/drawingml/2006/picture">
+                  <pic:nvPicPr>
+                    <pic:cNvPr id="16" name="base.png"/>
+                    <pic:cNvPicPr/>
+                  </pic:nvPicPr>
+                  <pic:blipFill>
+                    <a:blip r:embed="rId23">
+                      <a:extLst>
+                        <a:ext uri="{28A0092B-C50C-407E-A947-70E740481C1C}">
+                          <a14:useLocalDpi xmlns:a14="http://schemas.microsoft.com/office/drawing/2010/main" val="0"/>
+                        </a:ext>
+                      </a:extLst>
+                    </a:blip>
+                    <a:stretch>
+                      <a:fillRect/>
+                    </a:stretch>
+                  </pic:blipFill>
+                  <pic:spPr>
+                    <a:xfrm>
+                      <a:off x="0" y="0"/>
+                      <a:ext cx="1771650" cy="1771650"/>
+                    </a:xfrm>
+                    <a:prstGeom prst="rect">
+                      <a:avLst/>
+                    </a:prstGeom>
+                  </pic:spPr>
+                </pic:pic>
+              </a:graphicData>
+            </a:graphic>
+            <wp14:sizeRelH relativeFrom="margin">
+              <wp14:pctWidth>0</wp14:pctWidth>
+            </wp14:sizeRelH>
+            <wp14:sizeRelV relativeFrom="margin">
+              <wp14:pctHeight>0</wp14:pctHeight>
+            </wp14:sizeRelV>
+          </wp:anchor>
+        </w:drawing>
+      </w:r>
+      <w:r>
+        <w:t>In addition to being used to produce a homogenous dataset for the CNN, the affine transformations obtained through the ICP algorithm were used as a feature in their own right. Here, the stationary image was generated by averaging the</w:t>
+      </w:r>
+      <w:r>
+        <w:t xml:space="preserve"> edge maps</w:t>
+      </w:r>
+      <w:r>
+        <w:t xml:space="preserve"> control images and the ICP process then repeated for </w:t>
+      </w:r>
+      <w:r>
+        <w:t xml:space="preserve">edge maps </w:t>
+      </w:r>
+      <w:r>
+        <w:t>all 19 images. Prior to applying the ICP algorithm, each mask was transformed into a two-dimensional point cloud within three-dimensional space, producing a 4x4 transformation matrix which acted as a 16-dimensional feature.</w:t>
       </w:r>
     </w:p>
     <w:p>
@@ -6526,20 +6712,50 @@
         <w:t xml:space="preserve">, </w:t>
       </w:r>
       <w:r>
-        <w:t>a leave-one-out cross validation system was used so that eighteen points were used to establish the geometry of the separating hyperplane dividing the two categories and then one additional point placed within the feature space and classified based on it’s position relative to the hyperplane. This was then repeated eighteen times to again obtain average accuracy, specificity and sensitivity.</w:t>
+        <w:t xml:space="preserve">a leave-one-out cross validation system was used so that eighteen points were used to establish the geometry of the separating hyperplane dividing the two categories and then one additional point placed within the feature space and classified based on </w:t>
+      </w:r>
+      <w:r>
+        <w:t>its</w:t>
+      </w:r>
+      <w:r>
+        <w:t xml:space="preserve"> position relative to the hyperplane. This was then repeated eighteen times to again obtain average accuracy, specificity and sensitivity.</w:t>
       </w:r>
     </w:p>
     <w:p>
       <w:r>
-        <w:t>To improve these values, the dimensionality of the features was then reduced via PCA. As could be expected, the dimensions relating to rotation and translation showed little variation leaving the focus primarily on skew.</w:t>
+        <w:t>To improve these values, the dimensionality of the features was then reduced via</w:t>
+      </w:r>
+      <w:r>
+        <w:t xml:space="preserve"> Principle Component Analysis</w:t>
+      </w:r>
+      <w:r>
+        <w:t xml:space="preserve"> </w:t>
+      </w:r>
+      <w:r>
+        <w:t>(</w:t>
+      </w:r>
+      <w:r>
+        <w:t>PCA</w:t>
+      </w:r>
+      <w:r>
+        <w:t>)</w:t>
+      </w:r>
+      <w:r>
+        <w:t>. As could be expected, the dimensions relating to rotation and translation showed little variation leaving the focus</w:t>
+      </w:r>
+      <w:bookmarkStart w:id="47" w:name="_GoBack"/>
+      <w:bookmarkEnd w:id="47"/>
+      <w:r>
+        <w:t xml:space="preserve"> on skew.</w:t>
+      </w:r>
+      <w:r>
+        <w:t xml:space="preserve"> The cross-validation loss was then minimised through Bayesian optimisation.</w:t>
       </w:r>
     </w:p>
     <w:p>
       <w:r>
         <w:t>Attempting to construct a three-dimensional point cloud using the entire MRI scan for this area would yield unproductive results, due to the dataset available containing scans of varying volume and hence incomparable models.</w:t>
       </w:r>
-      <w:bookmarkStart w:id="47" w:name="_GoBack"/>
-      <w:bookmarkEnd w:id="47"/>
     </w:p>
     <w:p>
       <w:pPr>
@@ -6983,6 +7199,78 @@
       </w:r>
       <w:r>
         <w:t xml:space="preserve"> would be rewarded during the validation phase.</w:t>
+      </w:r>
+    </w:p>
+    <w:p>
+      <w:pPr>
+        <w:keepNext/>
+        <w:jc w:val="center"/>
+      </w:pPr>
+      <w:r>
+        <w:rPr>
+          <w:noProof/>
+        </w:rPr>
+        <w:drawing>
+          <wp:inline distT="0" distB="0" distL="0" distR="0" wp14:anchorId="679E3992" wp14:editId="12E442A1">
+            <wp:extent cx="5410200" cy="2768637"/>
+            <wp:effectExtent l="0" t="0" r="0" b="0"/>
+            <wp:docPr id="15" name="Picture 15" descr="A close up of a map&#10;&#10;Description automatically generated"/>
+            <wp:cNvGraphicFramePr>
+              <a:graphicFrameLocks xmlns:a="http://schemas.openxmlformats.org/drawingml/2006/main" noChangeAspect="1"/>
+            </wp:cNvGraphicFramePr>
+            <a:graphic xmlns:a="http://schemas.openxmlformats.org/drawingml/2006/main">
+              <a:graphicData uri="http://schemas.openxmlformats.org/drawingml/2006/picture">
+                <pic:pic xmlns:pic="http://schemas.openxmlformats.org/drawingml/2006/picture">
+                  <pic:nvPicPr>
+                    <pic:cNvPr id="15" name="graph_14.png"/>
+                    <pic:cNvPicPr/>
+                  </pic:nvPicPr>
+                  <pic:blipFill>
+                    <a:blip r:embed="rId24" cstate="print">
+                      <a:extLst>
+                        <a:ext uri="{28A0092B-C50C-407E-A947-70E740481C1C}">
+                          <a14:useLocalDpi xmlns:a14="http://schemas.microsoft.com/office/drawing/2010/main" val="0"/>
+                        </a:ext>
+                      </a:extLst>
+                    </a:blip>
+                    <a:stretch>
+                      <a:fillRect/>
+                    </a:stretch>
+                  </pic:blipFill>
+                  <pic:spPr>
+                    <a:xfrm>
+                      <a:off x="0" y="0"/>
+                      <a:ext cx="5448583" cy="2788279"/>
+                    </a:xfrm>
+                    <a:prstGeom prst="rect">
+                      <a:avLst/>
+                    </a:prstGeom>
+                  </pic:spPr>
+                </pic:pic>
+              </a:graphicData>
+            </a:graphic>
+          </wp:inline>
+        </w:drawing>
+      </w:r>
+    </w:p>
+    <w:p>
+      <w:pPr>
+        <w:pStyle w:val="Caption"/>
+        <w:jc w:val="center"/>
+      </w:pPr>
+      <w:r>
+        <w:t xml:space="preserve">Figure </w:t>
+      </w:r>
+      <w:fldSimple w:instr=" SEQ Figure \* ARABIC ">
+        <w:r>
+          <w:rPr>
+            <w:noProof/>
+          </w:rPr>
+          <w:t>11</w:t>
+        </w:r>
+      </w:fldSimple>
+      <w:r>
+        <w:t xml:space="preserve"> - The Training Progress visual produced during the 14th cross validation, showing an accuracy curve with a small area underneath.</w:t>
       </w:r>
     </w:p>
     <w:p>
@@ -7095,7 +7383,11 @@
         <w:t>. Their tendency to focus on irrelevant areas such as the jaw and surrounding black regions suggests that the CNN was unable to form accurate generalisations,</w:t>
       </w:r>
       <w:r>
-        <w:t xml:space="preserve"> while the leave-one-out validation method would have meant that even if a single functioning model was produced it would only provide a single result. As such, a</w:t>
+        <w:t xml:space="preserve"> while the leave-one-out validation method would have meant that even if a single functioning model was produced </w:t>
+      </w:r>
+      <w:r>
+        <w:lastRenderedPageBreak/>
+        <w:t>it would only provide a single result. As such, a</w:t>
       </w:r>
       <w:r>
         <w:t xml:space="preserve"> larger and more even dataset which can be validated without a leave-one-out method may produce more accurate and useful results.</w:t>
@@ -7104,14 +7396,20 @@
     <w:p>
       <w:pPr>
         <w:keepNext/>
+      </w:pPr>
+    </w:p>
+    <w:p>
+      <w:pPr>
+        <w:keepNext/>
+        <w:jc w:val="center"/>
       </w:pPr>
       <w:r>
         <w:rPr>
           <w:noProof/>
         </w:rPr>
         <w:drawing>
-          <wp:inline distT="0" distB="0" distL="0" distR="0" wp14:anchorId="23E13584" wp14:editId="06785030">
-            <wp:extent cx="5724525" cy="2498416"/>
+          <wp:inline distT="0" distB="0" distL="0" distR="0" wp14:anchorId="23E13584" wp14:editId="7F46DBC2">
+            <wp:extent cx="4895850" cy="2136748"/>
             <wp:effectExtent l="0" t="0" r="0" b="0"/>
             <wp:docPr id="11" name="Picture 11"/>
             <wp:cNvGraphicFramePr>
@@ -7125,7 +7423,7 @@
                     <pic:cNvPicPr/>
                   </pic:nvPicPr>
                   <pic:blipFill rotWithShape="1">
-                    <a:blip r:embed="rId23" cstate="print">
+                    <a:blip r:embed="rId25" cstate="print">
                       <a:extLst>
                         <a:ext uri="{28A0092B-C50C-407E-A947-70E740481C1C}">
                           <a14:useLocalDpi xmlns:a14="http://schemas.microsoft.com/office/drawing/2010/main" val="0"/>
@@ -7138,7 +7436,7 @@
                   <pic:spPr bwMode="auto">
                     <a:xfrm>
                       <a:off x="0" y="0"/>
-                      <a:ext cx="5748323" cy="2508802"/>
+                      <a:ext cx="4941131" cy="2156511"/>
                     </a:xfrm>
                     <a:prstGeom prst="rect">
                       <a:avLst/>
@@ -7172,7 +7470,7 @@
           <w:rPr>
             <w:noProof/>
           </w:rPr>
-          <w:t>10</w:t>
+          <w:t>12</w:t>
         </w:r>
       </w:fldSimple>
       <w:r>
@@ -7194,11 +7492,10 @@
         <w:rPr>
           <w:noProof/>
         </w:rPr>
-        <w:lastRenderedPageBreak/>
         <w:drawing>
-          <wp:inline distT="0" distB="0" distL="0" distR="0" wp14:anchorId="60C1C7C1" wp14:editId="3CE29B32">
-            <wp:extent cx="5724000" cy="2489757"/>
-            <wp:effectExtent l="0" t="0" r="0" b="6350"/>
+          <wp:inline distT="0" distB="0" distL="0" distR="0" wp14:anchorId="60C1C7C1" wp14:editId="29CF3DED">
+            <wp:extent cx="4907947" cy="2134800"/>
+            <wp:effectExtent l="0" t="0" r="6985" b="0"/>
             <wp:docPr id="12" name="Picture 12" descr="A picture containing sitting, colorful, food&#10;&#10;Description automatically generated"/>
             <wp:cNvGraphicFramePr>
               <a:graphicFrameLocks xmlns:a="http://schemas.openxmlformats.org/drawingml/2006/main" noChangeAspect="1"/>
@@ -7211,7 +7508,7 @@
                     <pic:cNvPicPr/>
                   </pic:nvPicPr>
                   <pic:blipFill rotWithShape="1">
-                    <a:blip r:embed="rId24" cstate="print">
+                    <a:blip r:embed="rId26" cstate="print">
                       <a:extLst>
                         <a:ext uri="{28A0092B-C50C-407E-A947-70E740481C1C}">
                           <a14:useLocalDpi xmlns:a14="http://schemas.microsoft.com/office/drawing/2010/main" val="0"/>
@@ -7224,7 +7521,7 @@
                   <pic:spPr bwMode="auto">
                     <a:xfrm>
                       <a:off x="0" y="0"/>
-                      <a:ext cx="5724000" cy="2489757"/>
+                      <a:ext cx="4907947" cy="2134800"/>
                     </a:xfrm>
                     <a:prstGeom prst="rect">
                       <a:avLst/>
@@ -7258,26 +7555,20 @@
           <w:rPr>
             <w:noProof/>
           </w:rPr>
-          <w:t>11</w:t>
+          <w:t>13</w:t>
         </w:r>
       </w:fldSimple>
       <w:r>
         <w:t xml:space="preserve"> - A class activation map for a member of the control group, which was falsely diagnosed, indicating an area of interest near the fourth ventricle.</w:t>
       </w:r>
-    </w:p>
-    <w:p>
-      <w:pPr>
-        <w:keepNext/>
-        <w:jc w:val="center"/>
-      </w:pPr>
       <w:r>
         <w:rPr>
           <w:noProof/>
         </w:rPr>
         <w:drawing>
-          <wp:inline distT="0" distB="0" distL="0" distR="0" wp14:anchorId="5311E7EB" wp14:editId="05BC334B">
-            <wp:extent cx="5724000" cy="2467032"/>
-            <wp:effectExtent l="0" t="0" r="0" b="9525"/>
+          <wp:inline distT="0" distB="0" distL="0" distR="0" wp14:anchorId="5311E7EB" wp14:editId="087F8444">
+            <wp:extent cx="4953156" cy="2134800"/>
+            <wp:effectExtent l="0" t="0" r="0" b="0"/>
             <wp:docPr id="13" name="Picture 13"/>
             <wp:cNvGraphicFramePr>
               <a:graphicFrameLocks xmlns:a="http://schemas.openxmlformats.org/drawingml/2006/main" noChangeAspect="1"/>
@@ -7290,7 +7581,7 @@
                     <pic:cNvPicPr/>
                   </pic:nvPicPr>
                   <pic:blipFill rotWithShape="1">
-                    <a:blip r:embed="rId25" cstate="print">
+                    <a:blip r:embed="rId27" cstate="print">
                       <a:extLst>
                         <a:ext uri="{28A0092B-C50C-407E-A947-70E740481C1C}">
                           <a14:useLocalDpi xmlns:a14="http://schemas.microsoft.com/office/drawing/2010/main" val="0"/>
@@ -7303,7 +7594,7 @@
                   <pic:spPr bwMode="auto">
                     <a:xfrm>
                       <a:off x="0" y="0"/>
-                      <a:ext cx="5724000" cy="2467032"/>
+                      <a:ext cx="4953156" cy="2134800"/>
                     </a:xfrm>
                     <a:prstGeom prst="rect">
                       <a:avLst/>
@@ -7327,8 +7618,10 @@
     <w:p>
       <w:pPr>
         <w:pStyle w:val="Caption"/>
-        <w:keepNext/>
         <w:jc w:val="center"/>
+        <w:rPr>
+          <w:noProof/>
+        </w:rPr>
       </w:pPr>
       <w:r>
         <w:t xml:space="preserve">Figure </w:t>
@@ -7338,7 +7631,7 @@
           <w:rPr>
             <w:noProof/>
           </w:rPr>
-          <w:t>12</w:t>
+          <w:t>14</w:t>
         </w:r>
       </w:fldSimple>
       <w:r>
@@ -7350,78 +7643,887 @@
         </w:rPr>
         <w:t xml:space="preserve"> </w:t>
       </w:r>
+    </w:p>
+    <w:p>
+      <w:pPr>
+        <w:rPr>
+          <w:i/>
+          <w:iCs/>
+          <w:noProof/>
+          <w:color w:val="44546A" w:themeColor="text2"/>
+          <w:sz w:val="18"/>
+          <w:szCs w:val="18"/>
+        </w:rPr>
+      </w:pPr>
       <w:r>
         <w:rPr>
           <w:noProof/>
         </w:rPr>
-        <w:drawing>
-          <wp:inline distT="0" distB="0" distL="0" distR="0" wp14:anchorId="4C8F95F6" wp14:editId="08B0CAA8">
-            <wp:extent cx="5724000" cy="2489757"/>
-            <wp:effectExtent l="0" t="0" r="0" b="6350"/>
-            <wp:docPr id="14" name="Picture 14" descr="A picture containing food&#10;&#10;Description automatically generated"/>
-            <wp:cNvGraphicFramePr>
-              <a:graphicFrameLocks xmlns:a="http://schemas.openxmlformats.org/drawingml/2006/main" noChangeAspect="1"/>
-            </wp:cNvGraphicFramePr>
-            <a:graphic xmlns:a="http://schemas.openxmlformats.org/drawingml/2006/main">
-              <a:graphicData uri="http://schemas.openxmlformats.org/drawingml/2006/picture">
-                <pic:pic xmlns:pic="http://schemas.openxmlformats.org/drawingml/2006/picture">
-                  <pic:nvPicPr>
-                    <pic:cNvPr id="14" name="Dove Baumberger_affected.png"/>
-                    <pic:cNvPicPr/>
-                  </pic:nvPicPr>
-                  <pic:blipFill rotWithShape="1">
-                    <a:blip r:embed="rId26" cstate="print">
-                      <a:extLst>
-                        <a:ext uri="{28A0092B-C50C-407E-A947-70E740481C1C}">
-                          <a14:useLocalDpi xmlns:a14="http://schemas.microsoft.com/office/drawing/2010/main" val="0"/>
-                        </a:ext>
-                      </a:extLst>
-                    </a:blip>
-                    <a:srcRect l="12796" t="13960" r="9262" b="18237"/>
-                    <a:stretch/>
-                  </pic:blipFill>
-                  <pic:spPr bwMode="auto">
-                    <a:xfrm>
-                      <a:off x="0" y="0"/>
-                      <a:ext cx="5724000" cy="2489757"/>
-                    </a:xfrm>
-                    <a:prstGeom prst="rect">
-                      <a:avLst/>
-                    </a:prstGeom>
-                    <a:ln>
-                      <a:noFill/>
-                    </a:ln>
-                    <a:extLst>
-                      <a:ext uri="{53640926-AAD7-44D8-BBD7-CCE9431645EC}">
-                        <a14:shadowObscured xmlns:a14="http://schemas.microsoft.com/office/drawing/2010/main"/>
-                      </a:ext>
-                    </a:extLst>
-                  </pic:spPr>
-                </pic:pic>
-              </a:graphicData>
-            </a:graphic>
-          </wp:inline>
-        </w:drawing>
+        <w:br w:type="page"/>
       </w:r>
     </w:p>
     <w:p>
       <w:pPr>
+        <w:pStyle w:val="Heading2"/>
+        <w:numPr>
+          <w:ilvl w:val="0"/>
+          <w:numId w:val="33"/>
+        </w:numPr>
+      </w:pPr>
+      <w:r>
+        <w:lastRenderedPageBreak/>
+        <w:t>Affine Transformation as a Feature</w:t>
+      </w:r>
+    </w:p>
+    <w:p>
+      <w:r>
+        <w:t>After attempting to plot the affine transformations generated by the ICP process as points within the feature space, it would appear that the level of skew needed to map the images onto the base has no correlation with CLM. All nineteen images were diagnosed with the condition during the cross-validation phase. Attempting to refine the results through PCA resulted in no significant change, with their being no practical way for a three-dimensional hyperplane to separate the two groups due to their similarity.</w:t>
+      </w:r>
+    </w:p>
+    <w:tbl>
+      <w:tblPr>
+        <w:tblStyle w:val="GridTable5Dark-Accent1"/>
+        <w:tblW w:w="0" w:type="auto"/>
+        <w:tblLook w:val="04A0" w:firstRow="1" w:lastRow="0" w:firstColumn="1" w:lastColumn="0" w:noHBand="0" w:noVBand="1"/>
+      </w:tblPr>
+      <w:tblGrid>
+        <w:gridCol w:w="3005"/>
+        <w:gridCol w:w="3005"/>
+        <w:gridCol w:w="3006"/>
+      </w:tblGrid>
+      <w:tr>
+        <w:trPr>
+          <w:cnfStyle w:val="100000000000" w:firstRow="1" w:lastRow="0" w:firstColumn="0" w:lastColumn="0" w:oddVBand="0" w:evenVBand="0" w:oddHBand="0" w:evenHBand="0" w:firstRowFirstColumn="0" w:firstRowLastColumn="0" w:lastRowFirstColumn="0" w:lastRowLastColumn="0"/>
+        </w:trPr>
+        <w:tc>
+          <w:tcPr>
+            <w:cnfStyle w:val="001000000000" w:firstRow="0" w:lastRow="0" w:firstColumn="1" w:lastColumn="0" w:oddVBand="0" w:evenVBand="0" w:oddHBand="0" w:evenHBand="0" w:firstRowFirstColumn="0" w:firstRowLastColumn="0" w:lastRowFirstColumn="0" w:lastRowLastColumn="0"/>
+            <w:tcW w:w="3005" w:type="dxa"/>
+          </w:tcPr>
+          <w:p>
+            <w:r>
+              <w:t>True Label</w:t>
+            </w:r>
+          </w:p>
+        </w:tc>
+        <w:tc>
+          <w:tcPr>
+            <w:tcW w:w="3005" w:type="dxa"/>
+          </w:tcPr>
+          <w:p>
+            <w:pPr>
+              <w:cnfStyle w:val="100000000000" w:firstRow="1" w:lastRow="0" w:firstColumn="0" w:lastColumn="0" w:oddVBand="0" w:evenVBand="0" w:oddHBand="0" w:evenHBand="0" w:firstRowFirstColumn="0" w:firstRowLastColumn="0" w:lastRowFirstColumn="0" w:lastRowLastColumn="0"/>
+            </w:pPr>
+            <w:r>
+              <w:t>Predicted Label</w:t>
+            </w:r>
+          </w:p>
+        </w:tc>
+        <w:tc>
+          <w:tcPr>
+            <w:tcW w:w="3006" w:type="dxa"/>
+          </w:tcPr>
+          <w:p>
+            <w:pPr>
+              <w:cnfStyle w:val="100000000000" w:firstRow="1" w:lastRow="0" w:firstColumn="0" w:lastColumn="0" w:oddVBand="0" w:evenVBand="0" w:oddHBand="0" w:evenHBand="0" w:firstRowFirstColumn="0" w:firstRowLastColumn="0" w:lastRowFirstColumn="0" w:lastRowLastColumn="0"/>
+            </w:pPr>
+            <w:r>
+              <w:t>Confidence Interval (CI)</w:t>
+            </w:r>
+          </w:p>
+        </w:tc>
+      </w:tr>
+      <w:tr>
+        <w:trPr>
+          <w:cnfStyle w:val="000000100000" w:firstRow="0" w:lastRow="0" w:firstColumn="0" w:lastColumn="0" w:oddVBand="0" w:evenVBand="0" w:oddHBand="1" w:evenHBand="0" w:firstRowFirstColumn="0" w:firstRowLastColumn="0" w:lastRowFirstColumn="0" w:lastRowLastColumn="0"/>
+        </w:trPr>
+        <w:tc>
+          <w:tcPr>
+            <w:cnfStyle w:val="001000000000" w:firstRow="0" w:lastRow="0" w:firstColumn="1" w:lastColumn="0" w:oddVBand="0" w:evenVBand="0" w:oddHBand="0" w:evenHBand="0" w:firstRowFirstColumn="0" w:firstRowLastColumn="0" w:lastRowFirstColumn="0" w:lastRowLastColumn="0"/>
+            <w:tcW w:w="3005" w:type="dxa"/>
+          </w:tcPr>
+          <w:p>
+            <w:r>
+              <w:t>Affected</w:t>
+            </w:r>
+          </w:p>
+        </w:tc>
+        <w:tc>
+          <w:tcPr>
+            <w:tcW w:w="3005" w:type="dxa"/>
+          </w:tcPr>
+          <w:p>
+            <w:pPr>
+              <w:cnfStyle w:val="000000100000" w:firstRow="0" w:lastRow="0" w:firstColumn="0" w:lastColumn="0" w:oddVBand="0" w:evenVBand="0" w:oddHBand="1" w:evenHBand="0" w:firstRowFirstColumn="0" w:firstRowLastColumn="0" w:lastRowFirstColumn="0" w:lastRowLastColumn="0"/>
+            </w:pPr>
+            <w:r>
+              <w:t>Affected</w:t>
+            </w:r>
+          </w:p>
+        </w:tc>
+        <w:tc>
+          <w:tcPr>
+            <w:tcW w:w="3006" w:type="dxa"/>
+          </w:tcPr>
+          <w:p>
+            <w:pPr>
+              <w:cnfStyle w:val="000000100000" w:firstRow="0" w:lastRow="0" w:firstColumn="0" w:lastColumn="0" w:oddVBand="0" w:evenVBand="0" w:oddHBand="1" w:evenHBand="0" w:firstRowFirstColumn="0" w:firstRowLastColumn="0" w:lastRowFirstColumn="0" w:lastRowLastColumn="0"/>
+            </w:pPr>
+            <w:r>
+              <w:t>0.99994</w:t>
+            </w:r>
+          </w:p>
+        </w:tc>
+      </w:tr>
+      <w:tr>
+        <w:tc>
+          <w:tcPr>
+            <w:cnfStyle w:val="001000000000" w:firstRow="0" w:lastRow="0" w:firstColumn="1" w:lastColumn="0" w:oddVBand="0" w:evenVBand="0" w:oddHBand="0" w:evenHBand="0" w:firstRowFirstColumn="0" w:firstRowLastColumn="0" w:lastRowFirstColumn="0" w:lastRowLastColumn="0"/>
+            <w:tcW w:w="3005" w:type="dxa"/>
+          </w:tcPr>
+          <w:p>
+            <w:r>
+              <w:t>Affected</w:t>
+            </w:r>
+          </w:p>
+        </w:tc>
+        <w:tc>
+          <w:tcPr>
+            <w:tcW w:w="3005" w:type="dxa"/>
+          </w:tcPr>
+          <w:p>
+            <w:pPr>
+              <w:cnfStyle w:val="000000000000" w:firstRow="0" w:lastRow="0" w:firstColumn="0" w:lastColumn="0" w:oddVBand="0" w:evenVBand="0" w:oddHBand="0" w:evenHBand="0" w:firstRowFirstColumn="0" w:firstRowLastColumn="0" w:lastRowFirstColumn="0" w:lastRowLastColumn="0"/>
+            </w:pPr>
+            <w:r>
+              <w:t>Affected</w:t>
+            </w:r>
+          </w:p>
+        </w:tc>
+        <w:tc>
+          <w:tcPr>
+            <w:tcW w:w="3006" w:type="dxa"/>
+          </w:tcPr>
+          <w:p>
+            <w:pPr>
+              <w:cnfStyle w:val="000000000000" w:firstRow="0" w:lastRow="0" w:firstColumn="0" w:lastColumn="0" w:oddVBand="0" w:evenVBand="0" w:oddHBand="0" w:evenHBand="0" w:firstRowFirstColumn="0" w:firstRowLastColumn="0" w:lastRowFirstColumn="0" w:lastRowLastColumn="0"/>
+            </w:pPr>
+            <w:r>
+              <w:t>0.99978</w:t>
+            </w:r>
+          </w:p>
+        </w:tc>
+      </w:tr>
+      <w:tr>
+        <w:trPr>
+          <w:cnfStyle w:val="000000100000" w:firstRow="0" w:lastRow="0" w:firstColumn="0" w:lastColumn="0" w:oddVBand="0" w:evenVBand="0" w:oddHBand="1" w:evenHBand="0" w:firstRowFirstColumn="0" w:firstRowLastColumn="0" w:lastRowFirstColumn="0" w:lastRowLastColumn="0"/>
+        </w:trPr>
+        <w:tc>
+          <w:tcPr>
+            <w:cnfStyle w:val="001000000000" w:firstRow="0" w:lastRow="0" w:firstColumn="1" w:lastColumn="0" w:oddVBand="0" w:evenVBand="0" w:oddHBand="0" w:evenHBand="0" w:firstRowFirstColumn="0" w:firstRowLastColumn="0" w:lastRowFirstColumn="0" w:lastRowLastColumn="0"/>
+            <w:tcW w:w="3005" w:type="dxa"/>
+          </w:tcPr>
+          <w:p>
+            <w:r>
+              <w:t>Affected</w:t>
+            </w:r>
+          </w:p>
+        </w:tc>
+        <w:tc>
+          <w:tcPr>
+            <w:tcW w:w="3005" w:type="dxa"/>
+          </w:tcPr>
+          <w:p>
+            <w:pPr>
+              <w:cnfStyle w:val="000000100000" w:firstRow="0" w:lastRow="0" w:firstColumn="0" w:lastColumn="0" w:oddVBand="0" w:evenVBand="0" w:oddHBand="1" w:evenHBand="0" w:firstRowFirstColumn="0" w:firstRowLastColumn="0" w:lastRowFirstColumn="0" w:lastRowLastColumn="0"/>
+            </w:pPr>
+            <w:r>
+              <w:t>Affected</w:t>
+            </w:r>
+          </w:p>
+        </w:tc>
+        <w:tc>
+          <w:tcPr>
+            <w:tcW w:w="3006" w:type="dxa"/>
+          </w:tcPr>
+          <w:p>
+            <w:pPr>
+              <w:cnfStyle w:val="000000100000" w:firstRow="0" w:lastRow="0" w:firstColumn="0" w:lastColumn="0" w:oddVBand="0" w:evenVBand="0" w:oddHBand="1" w:evenHBand="0" w:firstRowFirstColumn="0" w:firstRowLastColumn="0" w:lastRowFirstColumn="0" w:lastRowLastColumn="0"/>
+            </w:pPr>
+            <w:r>
+              <w:t>1.3826</w:t>
+            </w:r>
+          </w:p>
+        </w:tc>
+      </w:tr>
+      <w:tr>
+        <w:tc>
+          <w:tcPr>
+            <w:cnfStyle w:val="001000000000" w:firstRow="0" w:lastRow="0" w:firstColumn="1" w:lastColumn="0" w:oddVBand="0" w:evenVBand="0" w:oddHBand="0" w:evenHBand="0" w:firstRowFirstColumn="0" w:firstRowLastColumn="0" w:lastRowFirstColumn="0" w:lastRowLastColumn="0"/>
+            <w:tcW w:w="3005" w:type="dxa"/>
+          </w:tcPr>
+          <w:p>
+            <w:r>
+              <w:t>Affected</w:t>
+            </w:r>
+          </w:p>
+        </w:tc>
+        <w:tc>
+          <w:tcPr>
+            <w:tcW w:w="3005" w:type="dxa"/>
+          </w:tcPr>
+          <w:p>
+            <w:pPr>
+              <w:cnfStyle w:val="000000000000" w:firstRow="0" w:lastRow="0" w:firstColumn="0" w:lastColumn="0" w:oddVBand="0" w:evenVBand="0" w:oddHBand="0" w:evenHBand="0" w:firstRowFirstColumn="0" w:firstRowLastColumn="0" w:lastRowFirstColumn="0" w:lastRowLastColumn="0"/>
+            </w:pPr>
+            <w:r>
+              <w:t>Affected</w:t>
+            </w:r>
+          </w:p>
+        </w:tc>
+        <w:tc>
+          <w:tcPr>
+            <w:tcW w:w="3006" w:type="dxa"/>
+          </w:tcPr>
+          <w:p>
+            <w:pPr>
+              <w:cnfStyle w:val="000000000000" w:firstRow="0" w:lastRow="0" w:firstColumn="0" w:lastColumn="0" w:oddVBand="0" w:evenVBand="0" w:oddHBand="0" w:evenHBand="0" w:firstRowFirstColumn="0" w:firstRowLastColumn="0" w:lastRowFirstColumn="0" w:lastRowLastColumn="0"/>
+            </w:pPr>
+            <w:r>
+              <w:t>0.99894</w:t>
+            </w:r>
+          </w:p>
+        </w:tc>
+      </w:tr>
+      <w:tr>
+        <w:trPr>
+          <w:cnfStyle w:val="000000100000" w:firstRow="0" w:lastRow="0" w:firstColumn="0" w:lastColumn="0" w:oddVBand="0" w:evenVBand="0" w:oddHBand="1" w:evenHBand="0" w:firstRowFirstColumn="0" w:firstRowLastColumn="0" w:lastRowFirstColumn="0" w:lastRowLastColumn="0"/>
+        </w:trPr>
+        <w:tc>
+          <w:tcPr>
+            <w:cnfStyle w:val="001000000000" w:firstRow="0" w:lastRow="0" w:firstColumn="1" w:lastColumn="0" w:oddVBand="0" w:evenVBand="0" w:oddHBand="0" w:evenHBand="0" w:firstRowFirstColumn="0" w:firstRowLastColumn="0" w:lastRowFirstColumn="0" w:lastRowLastColumn="0"/>
+            <w:tcW w:w="3005" w:type="dxa"/>
+          </w:tcPr>
+          <w:p>
+            <w:r>
+              <w:t>Affected</w:t>
+            </w:r>
+          </w:p>
+        </w:tc>
+        <w:tc>
+          <w:tcPr>
+            <w:tcW w:w="3005" w:type="dxa"/>
+          </w:tcPr>
+          <w:p>
+            <w:pPr>
+              <w:cnfStyle w:val="000000100000" w:firstRow="0" w:lastRow="0" w:firstColumn="0" w:lastColumn="0" w:oddVBand="0" w:evenVBand="0" w:oddHBand="1" w:evenHBand="0" w:firstRowFirstColumn="0" w:firstRowLastColumn="0" w:lastRowFirstColumn="0" w:lastRowLastColumn="0"/>
+            </w:pPr>
+            <w:r>
+              <w:t>Affected</w:t>
+            </w:r>
+          </w:p>
+        </w:tc>
+        <w:tc>
+          <w:tcPr>
+            <w:tcW w:w="3006" w:type="dxa"/>
+          </w:tcPr>
+          <w:p>
+            <w:pPr>
+              <w:cnfStyle w:val="000000100000" w:firstRow="0" w:lastRow="0" w:firstColumn="0" w:lastColumn="0" w:oddVBand="0" w:evenVBand="0" w:oddHBand="1" w:evenHBand="0" w:firstRowFirstColumn="0" w:firstRowLastColumn="0" w:lastRowFirstColumn="0" w:lastRowLastColumn="0"/>
+            </w:pPr>
+            <w:r>
+              <w:t>1.0176</w:t>
+            </w:r>
+          </w:p>
+        </w:tc>
+      </w:tr>
+      <w:tr>
+        <w:tc>
+          <w:tcPr>
+            <w:cnfStyle w:val="001000000000" w:firstRow="0" w:lastRow="0" w:firstColumn="1" w:lastColumn="0" w:oddVBand="0" w:evenVBand="0" w:oddHBand="0" w:evenHBand="0" w:firstRowFirstColumn="0" w:firstRowLastColumn="0" w:lastRowFirstColumn="0" w:lastRowLastColumn="0"/>
+            <w:tcW w:w="3005" w:type="dxa"/>
+          </w:tcPr>
+          <w:p>
+            <w:r>
+              <w:t>Affected</w:t>
+            </w:r>
+          </w:p>
+        </w:tc>
+        <w:tc>
+          <w:tcPr>
+            <w:tcW w:w="3005" w:type="dxa"/>
+          </w:tcPr>
+          <w:p>
+            <w:pPr>
+              <w:cnfStyle w:val="000000000000" w:firstRow="0" w:lastRow="0" w:firstColumn="0" w:lastColumn="0" w:oddVBand="0" w:evenVBand="0" w:oddHBand="0" w:evenHBand="0" w:firstRowFirstColumn="0" w:firstRowLastColumn="0" w:lastRowFirstColumn="0" w:lastRowLastColumn="0"/>
+            </w:pPr>
+            <w:r>
+              <w:t>Affected</w:t>
+            </w:r>
+          </w:p>
+        </w:tc>
+        <w:tc>
+          <w:tcPr>
+            <w:tcW w:w="3006" w:type="dxa"/>
+          </w:tcPr>
+          <w:p>
+            <w:pPr>
+              <w:cnfStyle w:val="000000000000" w:firstRow="0" w:lastRow="0" w:firstColumn="0" w:lastColumn="0" w:oddVBand="0" w:evenVBand="0" w:oddHBand="0" w:evenHBand="0" w:firstRowFirstColumn="0" w:firstRowLastColumn="0" w:lastRowFirstColumn="0" w:lastRowLastColumn="0"/>
+            </w:pPr>
+            <w:r>
+              <w:t>0.86</w:t>
+            </w:r>
+          </w:p>
+        </w:tc>
+      </w:tr>
+      <w:tr>
+        <w:trPr>
+          <w:cnfStyle w:val="000000100000" w:firstRow="0" w:lastRow="0" w:firstColumn="0" w:lastColumn="0" w:oddVBand="0" w:evenVBand="0" w:oddHBand="1" w:evenHBand="0" w:firstRowFirstColumn="0" w:firstRowLastColumn="0" w:lastRowFirstColumn="0" w:lastRowLastColumn="0"/>
+        </w:trPr>
+        <w:tc>
+          <w:tcPr>
+            <w:cnfStyle w:val="001000000000" w:firstRow="0" w:lastRow="0" w:firstColumn="1" w:lastColumn="0" w:oddVBand="0" w:evenVBand="0" w:oddHBand="0" w:evenHBand="0" w:firstRowFirstColumn="0" w:firstRowLastColumn="0" w:lastRowFirstColumn="0" w:lastRowLastColumn="0"/>
+            <w:tcW w:w="3005" w:type="dxa"/>
+          </w:tcPr>
+          <w:p>
+            <w:r>
+              <w:t>Affected</w:t>
+            </w:r>
+          </w:p>
+        </w:tc>
+        <w:tc>
+          <w:tcPr>
+            <w:tcW w:w="3005" w:type="dxa"/>
+          </w:tcPr>
+          <w:p>
+            <w:pPr>
+              <w:cnfStyle w:val="000000100000" w:firstRow="0" w:lastRow="0" w:firstColumn="0" w:lastColumn="0" w:oddVBand="0" w:evenVBand="0" w:oddHBand="1" w:evenHBand="0" w:firstRowFirstColumn="0" w:firstRowLastColumn="0" w:lastRowFirstColumn="0" w:lastRowLastColumn="0"/>
+            </w:pPr>
+            <w:r>
+              <w:t>Affected</w:t>
+            </w:r>
+          </w:p>
+        </w:tc>
+        <w:tc>
+          <w:tcPr>
+            <w:tcW w:w="3006" w:type="dxa"/>
+          </w:tcPr>
+          <w:p>
+            <w:pPr>
+              <w:cnfStyle w:val="000000100000" w:firstRow="0" w:lastRow="0" w:firstColumn="0" w:lastColumn="0" w:oddVBand="0" w:evenVBand="0" w:oddHBand="1" w:evenHBand="0" w:firstRowFirstColumn="0" w:firstRowLastColumn="0" w:lastRowFirstColumn="0" w:lastRowLastColumn="0"/>
+            </w:pPr>
+            <w:r>
+              <w:t>0.99972</w:t>
+            </w:r>
+          </w:p>
+        </w:tc>
+      </w:tr>
+      <w:tr>
+        <w:tc>
+          <w:tcPr>
+            <w:cnfStyle w:val="001000000000" w:firstRow="0" w:lastRow="0" w:firstColumn="1" w:lastColumn="0" w:oddVBand="0" w:evenVBand="0" w:oddHBand="0" w:evenHBand="0" w:firstRowFirstColumn="0" w:firstRowLastColumn="0" w:lastRowFirstColumn="0" w:lastRowLastColumn="0"/>
+            <w:tcW w:w="3005" w:type="dxa"/>
+          </w:tcPr>
+          <w:p>
+            <w:r>
+              <w:t>Affected</w:t>
+            </w:r>
+          </w:p>
+        </w:tc>
+        <w:tc>
+          <w:tcPr>
+            <w:tcW w:w="3005" w:type="dxa"/>
+          </w:tcPr>
+          <w:p>
+            <w:pPr>
+              <w:cnfStyle w:val="000000000000" w:firstRow="0" w:lastRow="0" w:firstColumn="0" w:lastColumn="0" w:oddVBand="0" w:evenVBand="0" w:oddHBand="0" w:evenHBand="0" w:firstRowFirstColumn="0" w:firstRowLastColumn="0" w:lastRowFirstColumn="0" w:lastRowLastColumn="0"/>
+            </w:pPr>
+            <w:r>
+              <w:t>Affected</w:t>
+            </w:r>
+          </w:p>
+        </w:tc>
+        <w:tc>
+          <w:tcPr>
+            <w:tcW w:w="3006" w:type="dxa"/>
+          </w:tcPr>
+          <w:p>
+            <w:pPr>
+              <w:cnfStyle w:val="000000000000" w:firstRow="0" w:lastRow="0" w:firstColumn="0" w:lastColumn="0" w:oddVBand="0" w:evenVBand="0" w:oddHBand="0" w:evenHBand="0" w:firstRowFirstColumn="0" w:firstRowLastColumn="0" w:lastRowFirstColumn="0" w:lastRowLastColumn="0"/>
+            </w:pPr>
+            <w:r>
+              <w:t>1.0051</w:t>
+            </w:r>
+          </w:p>
+        </w:tc>
+      </w:tr>
+      <w:tr>
+        <w:trPr>
+          <w:cnfStyle w:val="000000100000" w:firstRow="0" w:lastRow="0" w:firstColumn="0" w:lastColumn="0" w:oddVBand="0" w:evenVBand="0" w:oddHBand="1" w:evenHBand="0" w:firstRowFirstColumn="0" w:firstRowLastColumn="0" w:lastRowFirstColumn="0" w:lastRowLastColumn="0"/>
+        </w:trPr>
+        <w:tc>
+          <w:tcPr>
+            <w:cnfStyle w:val="001000000000" w:firstRow="0" w:lastRow="0" w:firstColumn="1" w:lastColumn="0" w:oddVBand="0" w:evenVBand="0" w:oddHBand="0" w:evenHBand="0" w:firstRowFirstColumn="0" w:firstRowLastColumn="0" w:lastRowFirstColumn="0" w:lastRowLastColumn="0"/>
+            <w:tcW w:w="3005" w:type="dxa"/>
+          </w:tcPr>
+          <w:p>
+            <w:r>
+              <w:t>Affected</w:t>
+            </w:r>
+          </w:p>
+        </w:tc>
+        <w:tc>
+          <w:tcPr>
+            <w:tcW w:w="3005" w:type="dxa"/>
+          </w:tcPr>
+          <w:p>
+            <w:pPr>
+              <w:cnfStyle w:val="000000100000" w:firstRow="0" w:lastRow="0" w:firstColumn="0" w:lastColumn="0" w:oddVBand="0" w:evenVBand="0" w:oddHBand="1" w:evenHBand="0" w:firstRowFirstColumn="0" w:firstRowLastColumn="0" w:lastRowFirstColumn="0" w:lastRowLastColumn="0"/>
+            </w:pPr>
+            <w:r>
+              <w:t>Affected</w:t>
+            </w:r>
+          </w:p>
+        </w:tc>
+        <w:tc>
+          <w:tcPr>
+            <w:tcW w:w="3006" w:type="dxa"/>
+          </w:tcPr>
+          <w:p>
+            <w:pPr>
+              <w:cnfStyle w:val="000000100000" w:firstRow="0" w:lastRow="0" w:firstColumn="0" w:lastColumn="0" w:oddVBand="0" w:evenVBand="0" w:oddHBand="1" w:evenHBand="0" w:firstRowFirstColumn="0" w:firstRowLastColumn="0" w:lastRowFirstColumn="0" w:lastRowLastColumn="0"/>
+            </w:pPr>
+            <w:r>
+              <w:t>1.002</w:t>
+            </w:r>
+          </w:p>
+        </w:tc>
+      </w:tr>
+      <w:tr>
+        <w:tc>
+          <w:tcPr>
+            <w:cnfStyle w:val="001000000000" w:firstRow="0" w:lastRow="0" w:firstColumn="1" w:lastColumn="0" w:oddVBand="0" w:evenVBand="0" w:oddHBand="0" w:evenHBand="0" w:firstRowFirstColumn="0" w:firstRowLastColumn="0" w:lastRowFirstColumn="0" w:lastRowLastColumn="0"/>
+            <w:tcW w:w="3005" w:type="dxa"/>
+          </w:tcPr>
+          <w:p>
+            <w:r>
+              <w:t>Affected</w:t>
+            </w:r>
+          </w:p>
+        </w:tc>
+        <w:tc>
+          <w:tcPr>
+            <w:tcW w:w="3005" w:type="dxa"/>
+          </w:tcPr>
+          <w:p>
+            <w:pPr>
+              <w:cnfStyle w:val="000000000000" w:firstRow="0" w:lastRow="0" w:firstColumn="0" w:lastColumn="0" w:oddVBand="0" w:evenVBand="0" w:oddHBand="0" w:evenHBand="0" w:firstRowFirstColumn="0" w:firstRowLastColumn="0" w:lastRowFirstColumn="0" w:lastRowLastColumn="0"/>
+            </w:pPr>
+            <w:r>
+              <w:t>Affected</w:t>
+            </w:r>
+          </w:p>
+        </w:tc>
+        <w:tc>
+          <w:tcPr>
+            <w:tcW w:w="3006" w:type="dxa"/>
+          </w:tcPr>
+          <w:p>
+            <w:pPr>
+              <w:cnfStyle w:val="000000000000" w:firstRow="0" w:lastRow="0" w:firstColumn="0" w:lastColumn="0" w:oddVBand="0" w:evenVBand="0" w:oddHBand="0" w:evenHBand="0" w:firstRowFirstColumn="0" w:firstRowLastColumn="0" w:lastRowFirstColumn="0" w:lastRowLastColumn="0"/>
+            </w:pPr>
+            <w:r>
+              <w:t>1.0002</w:t>
+            </w:r>
+          </w:p>
+        </w:tc>
+      </w:tr>
+      <w:tr>
+        <w:trPr>
+          <w:cnfStyle w:val="000000100000" w:firstRow="0" w:lastRow="0" w:firstColumn="0" w:lastColumn="0" w:oddVBand="0" w:evenVBand="0" w:oddHBand="1" w:evenHBand="0" w:firstRowFirstColumn="0" w:firstRowLastColumn="0" w:lastRowFirstColumn="0" w:lastRowLastColumn="0"/>
+        </w:trPr>
+        <w:tc>
+          <w:tcPr>
+            <w:cnfStyle w:val="001000000000" w:firstRow="0" w:lastRow="0" w:firstColumn="1" w:lastColumn="0" w:oddVBand="0" w:evenVBand="0" w:oddHBand="0" w:evenHBand="0" w:firstRowFirstColumn="0" w:firstRowLastColumn="0" w:lastRowFirstColumn="0" w:lastRowLastColumn="0"/>
+            <w:tcW w:w="3005" w:type="dxa"/>
+          </w:tcPr>
+          <w:p>
+            <w:r>
+              <w:t>Affected</w:t>
+            </w:r>
+          </w:p>
+        </w:tc>
+        <w:tc>
+          <w:tcPr>
+            <w:tcW w:w="3005" w:type="dxa"/>
+          </w:tcPr>
+          <w:p>
+            <w:pPr>
+              <w:cnfStyle w:val="000000100000" w:firstRow="0" w:lastRow="0" w:firstColumn="0" w:lastColumn="0" w:oddVBand="0" w:evenVBand="0" w:oddHBand="1" w:evenHBand="0" w:firstRowFirstColumn="0" w:firstRowLastColumn="0" w:lastRowFirstColumn="0" w:lastRowLastColumn="0"/>
+            </w:pPr>
+            <w:r>
+              <w:t>Affected</w:t>
+            </w:r>
+          </w:p>
+        </w:tc>
+        <w:tc>
+          <w:tcPr>
+            <w:tcW w:w="3006" w:type="dxa"/>
+          </w:tcPr>
+          <w:p>
+            <w:pPr>
+              <w:cnfStyle w:val="000000100000" w:firstRow="0" w:lastRow="0" w:firstColumn="0" w:lastColumn="0" w:oddVBand="0" w:evenVBand="0" w:oddHBand="1" w:evenHBand="0" w:firstRowFirstColumn="0" w:firstRowLastColumn="0" w:lastRowFirstColumn="0" w:lastRowLastColumn="0"/>
+            </w:pPr>
+            <w:r>
+              <w:t>1.0029</w:t>
+            </w:r>
+          </w:p>
+        </w:tc>
+      </w:tr>
+      <w:tr>
+        <w:tc>
+          <w:tcPr>
+            <w:cnfStyle w:val="001000000000" w:firstRow="0" w:lastRow="0" w:firstColumn="1" w:lastColumn="0" w:oddVBand="0" w:evenVBand="0" w:oddHBand="0" w:evenHBand="0" w:firstRowFirstColumn="0" w:firstRowLastColumn="0" w:lastRowFirstColumn="0" w:lastRowLastColumn="0"/>
+            <w:tcW w:w="3005" w:type="dxa"/>
+          </w:tcPr>
+          <w:p>
+            <w:r>
+              <w:t>Affected</w:t>
+            </w:r>
+          </w:p>
+        </w:tc>
+        <w:tc>
+          <w:tcPr>
+            <w:tcW w:w="3005" w:type="dxa"/>
+          </w:tcPr>
+          <w:p>
+            <w:pPr>
+              <w:cnfStyle w:val="000000000000" w:firstRow="0" w:lastRow="0" w:firstColumn="0" w:lastColumn="0" w:oddVBand="0" w:evenVBand="0" w:oddHBand="0" w:evenHBand="0" w:firstRowFirstColumn="0" w:firstRowLastColumn="0" w:lastRowFirstColumn="0" w:lastRowLastColumn="0"/>
+            </w:pPr>
+            <w:r>
+              <w:t>Affected</w:t>
+            </w:r>
+          </w:p>
+        </w:tc>
+        <w:tc>
+          <w:tcPr>
+            <w:tcW w:w="3006" w:type="dxa"/>
+          </w:tcPr>
+          <w:p>
+            <w:pPr>
+              <w:cnfStyle w:val="000000000000" w:firstRow="0" w:lastRow="0" w:firstColumn="0" w:lastColumn="0" w:oddVBand="0" w:evenVBand="0" w:oddHBand="0" w:evenHBand="0" w:firstRowFirstColumn="0" w:firstRowLastColumn="0" w:lastRowFirstColumn="0" w:lastRowLastColumn="0"/>
+            </w:pPr>
+            <w:r>
+              <w:t>0.94462</w:t>
+            </w:r>
+          </w:p>
+        </w:tc>
+      </w:tr>
+      <w:tr>
+        <w:trPr>
+          <w:cnfStyle w:val="000000100000" w:firstRow="0" w:lastRow="0" w:firstColumn="0" w:lastColumn="0" w:oddVBand="0" w:evenVBand="0" w:oddHBand="1" w:evenHBand="0" w:firstRowFirstColumn="0" w:firstRowLastColumn="0" w:lastRowFirstColumn="0" w:lastRowLastColumn="0"/>
+        </w:trPr>
+        <w:tc>
+          <w:tcPr>
+            <w:cnfStyle w:val="001000000000" w:firstRow="0" w:lastRow="0" w:firstColumn="1" w:lastColumn="0" w:oddVBand="0" w:evenVBand="0" w:oddHBand="0" w:evenHBand="0" w:firstRowFirstColumn="0" w:firstRowLastColumn="0" w:lastRowFirstColumn="0" w:lastRowLastColumn="0"/>
+            <w:tcW w:w="3005" w:type="dxa"/>
+          </w:tcPr>
+          <w:p>
+            <w:r>
+              <w:t>Affected</w:t>
+            </w:r>
+          </w:p>
+        </w:tc>
+        <w:tc>
+          <w:tcPr>
+            <w:tcW w:w="3005" w:type="dxa"/>
+          </w:tcPr>
+          <w:p>
+            <w:pPr>
+              <w:cnfStyle w:val="000000100000" w:firstRow="0" w:lastRow="0" w:firstColumn="0" w:lastColumn="0" w:oddVBand="0" w:evenVBand="0" w:oddHBand="1" w:evenHBand="0" w:firstRowFirstColumn="0" w:firstRowLastColumn="0" w:lastRowFirstColumn="0" w:lastRowLastColumn="0"/>
+            </w:pPr>
+            <w:r>
+              <w:t>Affected</w:t>
+            </w:r>
+          </w:p>
+        </w:tc>
+        <w:tc>
+          <w:tcPr>
+            <w:tcW w:w="3006" w:type="dxa"/>
+          </w:tcPr>
+          <w:p>
+            <w:pPr>
+              <w:cnfStyle w:val="000000100000" w:firstRow="0" w:lastRow="0" w:firstColumn="0" w:lastColumn="0" w:oddVBand="0" w:evenVBand="0" w:oddHBand="1" w:evenHBand="0" w:firstRowFirstColumn="0" w:firstRowLastColumn="0" w:lastRowFirstColumn="0" w:lastRowLastColumn="0"/>
+            </w:pPr>
+            <w:r>
+              <w:t>1.0013</w:t>
+            </w:r>
+          </w:p>
+        </w:tc>
+      </w:tr>
+      <w:tr>
+        <w:tc>
+          <w:tcPr>
+            <w:cnfStyle w:val="001000000000" w:firstRow="0" w:lastRow="0" w:firstColumn="1" w:lastColumn="0" w:oddVBand="0" w:evenVBand="0" w:oddHBand="0" w:evenHBand="0" w:firstRowFirstColumn="0" w:firstRowLastColumn="0" w:lastRowFirstColumn="0" w:lastRowLastColumn="0"/>
+            <w:tcW w:w="3005" w:type="dxa"/>
+          </w:tcPr>
+          <w:p>
+            <w:r>
+              <w:t>Affected</w:t>
+            </w:r>
+          </w:p>
+        </w:tc>
+        <w:tc>
+          <w:tcPr>
+            <w:tcW w:w="3005" w:type="dxa"/>
+          </w:tcPr>
+          <w:p>
+            <w:pPr>
+              <w:cnfStyle w:val="000000000000" w:firstRow="0" w:lastRow="0" w:firstColumn="0" w:lastColumn="0" w:oddVBand="0" w:evenVBand="0" w:oddHBand="0" w:evenHBand="0" w:firstRowFirstColumn="0" w:firstRowLastColumn="0" w:lastRowFirstColumn="0" w:lastRowLastColumn="0"/>
+            </w:pPr>
+            <w:r>
+              <w:t>Affected</w:t>
+            </w:r>
+          </w:p>
+        </w:tc>
+        <w:tc>
+          <w:tcPr>
+            <w:tcW w:w="3006" w:type="dxa"/>
+          </w:tcPr>
+          <w:p>
+            <w:pPr>
+              <w:cnfStyle w:val="000000000000" w:firstRow="0" w:lastRow="0" w:firstColumn="0" w:lastColumn="0" w:oddVBand="0" w:evenVBand="0" w:oddHBand="0" w:evenHBand="0" w:firstRowFirstColumn="0" w:firstRowLastColumn="0" w:lastRowFirstColumn="0" w:lastRowLastColumn="0"/>
+            </w:pPr>
+            <w:r>
+              <w:t>1.3967</w:t>
+            </w:r>
+          </w:p>
+        </w:tc>
+      </w:tr>
+      <w:tr>
+        <w:trPr>
+          <w:cnfStyle w:val="000000100000" w:firstRow="0" w:lastRow="0" w:firstColumn="0" w:lastColumn="0" w:oddVBand="0" w:evenVBand="0" w:oddHBand="1" w:evenHBand="0" w:firstRowFirstColumn="0" w:firstRowLastColumn="0" w:lastRowFirstColumn="0" w:lastRowLastColumn="0"/>
+        </w:trPr>
+        <w:tc>
+          <w:tcPr>
+            <w:cnfStyle w:val="001000000000" w:firstRow="0" w:lastRow="0" w:firstColumn="1" w:lastColumn="0" w:oddVBand="0" w:evenVBand="0" w:oddHBand="0" w:evenHBand="0" w:firstRowFirstColumn="0" w:firstRowLastColumn="0" w:lastRowFirstColumn="0" w:lastRowLastColumn="0"/>
+            <w:tcW w:w="3005" w:type="dxa"/>
+          </w:tcPr>
+          <w:p>
+            <w:r>
+              <w:t>Control</w:t>
+            </w:r>
+          </w:p>
+        </w:tc>
+        <w:tc>
+          <w:tcPr>
+            <w:tcW w:w="3005" w:type="dxa"/>
+          </w:tcPr>
+          <w:p>
+            <w:pPr>
+              <w:cnfStyle w:val="000000100000" w:firstRow="0" w:lastRow="0" w:firstColumn="0" w:lastColumn="0" w:oddVBand="0" w:evenVBand="0" w:oddHBand="1" w:evenHBand="0" w:firstRowFirstColumn="0" w:firstRowLastColumn="0" w:lastRowFirstColumn="0" w:lastRowLastColumn="0"/>
+            </w:pPr>
+            <w:r>
+              <w:t>Affected</w:t>
+            </w:r>
+          </w:p>
+        </w:tc>
+        <w:tc>
+          <w:tcPr>
+            <w:tcW w:w="3006" w:type="dxa"/>
+          </w:tcPr>
+          <w:p>
+            <w:pPr>
+              <w:cnfStyle w:val="000000100000" w:firstRow="0" w:lastRow="0" w:firstColumn="0" w:lastColumn="0" w:oddVBand="0" w:evenVBand="0" w:oddHBand="1" w:evenHBand="0" w:firstRowFirstColumn="0" w:firstRowLastColumn="0" w:lastRowFirstColumn="0" w:lastRowLastColumn="0"/>
+            </w:pPr>
+            <w:r>
+              <w:t>1.0003</w:t>
+            </w:r>
+          </w:p>
+        </w:tc>
+      </w:tr>
+      <w:tr>
+        <w:tc>
+          <w:tcPr>
+            <w:cnfStyle w:val="001000000000" w:firstRow="0" w:lastRow="0" w:firstColumn="1" w:lastColumn="0" w:oddVBand="0" w:evenVBand="0" w:oddHBand="0" w:evenHBand="0" w:firstRowFirstColumn="0" w:firstRowLastColumn="0" w:lastRowFirstColumn="0" w:lastRowLastColumn="0"/>
+            <w:tcW w:w="3005" w:type="dxa"/>
+          </w:tcPr>
+          <w:p>
+            <w:r>
+              <w:t>Control</w:t>
+            </w:r>
+          </w:p>
+        </w:tc>
+        <w:tc>
+          <w:tcPr>
+            <w:tcW w:w="3005" w:type="dxa"/>
+          </w:tcPr>
+          <w:p>
+            <w:pPr>
+              <w:cnfStyle w:val="000000000000" w:firstRow="0" w:lastRow="0" w:firstColumn="0" w:lastColumn="0" w:oddVBand="0" w:evenVBand="0" w:oddHBand="0" w:evenHBand="0" w:firstRowFirstColumn="0" w:firstRowLastColumn="0" w:lastRowFirstColumn="0" w:lastRowLastColumn="0"/>
+            </w:pPr>
+            <w:r>
+              <w:t>Affected</w:t>
+            </w:r>
+          </w:p>
+        </w:tc>
+        <w:tc>
+          <w:tcPr>
+            <w:tcW w:w="3006" w:type="dxa"/>
+          </w:tcPr>
+          <w:p>
+            <w:pPr>
+              <w:cnfStyle w:val="000000000000" w:firstRow="0" w:lastRow="0" w:firstColumn="0" w:lastColumn="0" w:oddVBand="0" w:evenVBand="0" w:oddHBand="0" w:evenHBand="0" w:firstRowFirstColumn="0" w:firstRowLastColumn="0" w:lastRowFirstColumn="0" w:lastRowLastColumn="0"/>
+            </w:pPr>
+            <w:r>
+              <w:t>1.0056</w:t>
+            </w:r>
+          </w:p>
+        </w:tc>
+      </w:tr>
+      <w:tr>
+        <w:trPr>
+          <w:cnfStyle w:val="000000100000" w:firstRow="0" w:lastRow="0" w:firstColumn="0" w:lastColumn="0" w:oddVBand="0" w:evenVBand="0" w:oddHBand="1" w:evenHBand="0" w:firstRowFirstColumn="0" w:firstRowLastColumn="0" w:lastRowFirstColumn="0" w:lastRowLastColumn="0"/>
+        </w:trPr>
+        <w:tc>
+          <w:tcPr>
+            <w:cnfStyle w:val="001000000000" w:firstRow="0" w:lastRow="0" w:firstColumn="1" w:lastColumn="0" w:oddVBand="0" w:evenVBand="0" w:oddHBand="0" w:evenHBand="0" w:firstRowFirstColumn="0" w:firstRowLastColumn="0" w:lastRowFirstColumn="0" w:lastRowLastColumn="0"/>
+            <w:tcW w:w="3005" w:type="dxa"/>
+          </w:tcPr>
+          <w:p>
+            <w:r>
+              <w:t>Control</w:t>
+            </w:r>
+          </w:p>
+        </w:tc>
+        <w:tc>
+          <w:tcPr>
+            <w:tcW w:w="3005" w:type="dxa"/>
+          </w:tcPr>
+          <w:p>
+            <w:pPr>
+              <w:cnfStyle w:val="000000100000" w:firstRow="0" w:lastRow="0" w:firstColumn="0" w:lastColumn="0" w:oddVBand="0" w:evenVBand="0" w:oddHBand="1" w:evenHBand="0" w:firstRowFirstColumn="0" w:firstRowLastColumn="0" w:lastRowFirstColumn="0" w:lastRowLastColumn="0"/>
+            </w:pPr>
+            <w:r>
+              <w:t>Affected</w:t>
+            </w:r>
+          </w:p>
+        </w:tc>
+        <w:tc>
+          <w:tcPr>
+            <w:tcW w:w="3006" w:type="dxa"/>
+          </w:tcPr>
+          <w:p>
+            <w:pPr>
+              <w:cnfStyle w:val="000000100000" w:firstRow="0" w:lastRow="0" w:firstColumn="0" w:lastColumn="0" w:oddVBand="0" w:evenVBand="0" w:oddHBand="1" w:evenHBand="0" w:firstRowFirstColumn="0" w:firstRowLastColumn="0" w:lastRowFirstColumn="0" w:lastRowLastColumn="0"/>
+            </w:pPr>
+            <w:r>
+              <w:t>0.99905</w:t>
+            </w:r>
+          </w:p>
+        </w:tc>
+      </w:tr>
+      <w:tr>
+        <w:tc>
+          <w:tcPr>
+            <w:cnfStyle w:val="001000000000" w:firstRow="0" w:lastRow="0" w:firstColumn="1" w:lastColumn="0" w:oddVBand="0" w:evenVBand="0" w:oddHBand="0" w:evenHBand="0" w:firstRowFirstColumn="0" w:firstRowLastColumn="0" w:lastRowFirstColumn="0" w:lastRowLastColumn="0"/>
+            <w:tcW w:w="3005" w:type="dxa"/>
+          </w:tcPr>
+          <w:p>
+            <w:r>
+              <w:t>Control</w:t>
+            </w:r>
+          </w:p>
+        </w:tc>
+        <w:tc>
+          <w:tcPr>
+            <w:tcW w:w="3005" w:type="dxa"/>
+          </w:tcPr>
+          <w:p>
+            <w:pPr>
+              <w:cnfStyle w:val="000000000000" w:firstRow="0" w:lastRow="0" w:firstColumn="0" w:lastColumn="0" w:oddVBand="0" w:evenVBand="0" w:oddHBand="0" w:evenHBand="0" w:firstRowFirstColumn="0" w:firstRowLastColumn="0" w:lastRowFirstColumn="0" w:lastRowLastColumn="0"/>
+            </w:pPr>
+            <w:r>
+              <w:t>Affected</w:t>
+            </w:r>
+          </w:p>
+        </w:tc>
+        <w:tc>
+          <w:tcPr>
+            <w:tcW w:w="3006" w:type="dxa"/>
+          </w:tcPr>
+          <w:p>
+            <w:pPr>
+              <w:cnfStyle w:val="000000000000" w:firstRow="0" w:lastRow="0" w:firstColumn="0" w:lastColumn="0" w:oddVBand="0" w:evenVBand="0" w:oddHBand="0" w:evenHBand="0" w:firstRowFirstColumn="0" w:firstRowLastColumn="0" w:lastRowFirstColumn="0" w:lastRowLastColumn="0"/>
+            </w:pPr>
+            <w:r>
+              <w:t>1.0009</w:t>
+            </w:r>
+          </w:p>
+        </w:tc>
+      </w:tr>
+      <w:tr>
+        <w:trPr>
+          <w:cnfStyle w:val="000000100000" w:firstRow="0" w:lastRow="0" w:firstColumn="0" w:lastColumn="0" w:oddVBand="0" w:evenVBand="0" w:oddHBand="1" w:evenHBand="0" w:firstRowFirstColumn="0" w:firstRowLastColumn="0" w:lastRowFirstColumn="0" w:lastRowLastColumn="0"/>
+        </w:trPr>
+        <w:tc>
+          <w:tcPr>
+            <w:cnfStyle w:val="001000000000" w:firstRow="0" w:lastRow="0" w:firstColumn="1" w:lastColumn="0" w:oddVBand="0" w:evenVBand="0" w:oddHBand="0" w:evenHBand="0" w:firstRowFirstColumn="0" w:firstRowLastColumn="0" w:lastRowFirstColumn="0" w:lastRowLastColumn="0"/>
+            <w:tcW w:w="3005" w:type="dxa"/>
+          </w:tcPr>
+          <w:p>
+            <w:r>
+              <w:t>Control</w:t>
+            </w:r>
+          </w:p>
+        </w:tc>
+        <w:tc>
+          <w:tcPr>
+            <w:tcW w:w="3005" w:type="dxa"/>
+          </w:tcPr>
+          <w:p>
+            <w:pPr>
+              <w:cnfStyle w:val="000000100000" w:firstRow="0" w:lastRow="0" w:firstColumn="0" w:lastColumn="0" w:oddVBand="0" w:evenVBand="0" w:oddHBand="1" w:evenHBand="0" w:firstRowFirstColumn="0" w:firstRowLastColumn="0" w:lastRowFirstColumn="0" w:lastRowLastColumn="0"/>
+            </w:pPr>
+            <w:r>
+              <w:t>Affected</w:t>
+            </w:r>
+          </w:p>
+        </w:tc>
+        <w:tc>
+          <w:tcPr>
+            <w:tcW w:w="3006" w:type="dxa"/>
+          </w:tcPr>
+          <w:p>
+            <w:pPr>
+              <w:keepNext/>
+              <w:cnfStyle w:val="000000100000" w:firstRow="0" w:lastRow="0" w:firstColumn="0" w:lastColumn="0" w:oddVBand="0" w:evenVBand="0" w:oddHBand="1" w:evenHBand="0" w:firstRowFirstColumn="0" w:firstRowLastColumn="0" w:lastRowFirstColumn="0" w:lastRowLastColumn="0"/>
+            </w:pPr>
+            <w:r>
+              <w:t>0.9999</w:t>
+            </w:r>
+          </w:p>
+        </w:tc>
+      </w:tr>
+    </w:tbl>
+    <w:p>
+      <w:pPr>
         <w:pStyle w:val="Caption"/>
         <w:jc w:val="center"/>
       </w:pPr>
       <w:r>
-        <w:t xml:space="preserve">Figure </w:t>
-      </w:r>
-      <w:fldSimple w:instr=" SEQ Figure \* ARABIC ">
+        <w:t xml:space="preserve">Table </w:t>
+      </w:r>
+      <w:fldSimple w:instr=" SEQ Table \* ARABIC ">
         <w:r>
           <w:rPr>
             <w:noProof/>
           </w:rPr>
-          <w:t>13</w:t>
+          <w:t>4</w:t>
         </w:r>
       </w:fldSimple>
       <w:r>
-        <w:t xml:space="preserve"> - A class activation map for a member of the affected group, which was correctly diagnosed with certainty of near 1.0.</w:t>
+        <w:t xml:space="preserve"> -Results of classifying dataset using SVM based off transforms required to map images onto average of controls, after Principal Component Analysis and Bayesian Optimisation.</w:t>
       </w:r>
     </w:p>
     <w:p>
@@ -7430,7 +8532,6 @@
       </w:pPr>
       <w:bookmarkStart w:id="51" w:name="_Toc38712916"/>
       <w:r>
-        <w:lastRenderedPageBreak/>
         <w:t>Chapter 5: Summary</w:t>
       </w:r>
       <w:bookmarkEnd w:id="51"/>
@@ -7509,6 +8610,7 @@
     </w:p>
     <w:p>
       <w:r>
+        <w:lastRenderedPageBreak/>
         <w:t>Preliminary research</w:t>
       </w:r>
       <w:r>
@@ -7561,7 +8663,7 @@
                     <pic:cNvPicPr/>
                   </pic:nvPicPr>
                   <pic:blipFill>
-                    <a:blip r:embed="rId27">
+                    <a:blip r:embed="rId28">
                       <a:extLst>
                         <a:ext uri="{28A0092B-C50C-407E-A947-70E740481C1C}">
                           <a14:useLocalDpi xmlns:a14="http://schemas.microsoft.com/office/drawing/2010/main" val="0"/>
@@ -8739,7 +9841,7 @@
           <w:rPr>
             <w:noProof/>
           </w:rPr>
-          <w:t>4</w:t>
+          <w:t>5</w:t>
         </w:r>
       </w:fldSimple>
       <w:r>
@@ -9883,7 +10985,7 @@
           <w:rPr>
             <w:noProof/>
           </w:rPr>
-          <w:t>5</w:t>
+          <w:t>6</w:t>
         </w:r>
       </w:fldSimple>
       <w:r>
@@ -12582,7 +13684,7 @@
       <w:r>
         <w:fldChar w:fldCharType="separate"/>
       </w:r>
-      <w:hyperlink r:id="rId28" w:anchor="_Toc38330689" w:history="1">
+      <w:hyperlink r:id="rId29" w:anchor="_Toc38330689" w:history="1">
         <w:r>
           <w:rPr>
             <w:rStyle w:val="Hyperlink"/>
@@ -12722,7 +13824,7 @@
           <w:lang w:eastAsia="en-GB"/>
         </w:rPr>
       </w:pPr>
-      <w:hyperlink r:id="rId29" w:anchor="_Toc38330691" w:history="1">
+      <w:hyperlink r:id="rId30" w:anchor="_Toc38330691" w:history="1">
         <w:r>
           <w:rPr>
             <w:rStyle w:val="Hyperlink"/>
@@ -12792,7 +13894,7 @@
           <w:lang w:eastAsia="en-GB"/>
         </w:rPr>
       </w:pPr>
-      <w:hyperlink r:id="rId30" w:anchor="_Toc38330692" w:history="1">
+      <w:hyperlink r:id="rId31" w:anchor="_Toc38330692" w:history="1">
         <w:r>
           <w:rPr>
             <w:rStyle w:val="Hyperlink"/>
@@ -12862,7 +13964,7 @@
           <w:lang w:eastAsia="en-GB"/>
         </w:rPr>
       </w:pPr>
-      <w:hyperlink r:id="rId31" w:anchor="_Toc38330693" w:history="1">
+      <w:hyperlink r:id="rId32" w:anchor="_Toc38330693" w:history="1">
         <w:r>
           <w:rPr>
             <w:rStyle w:val="Hyperlink"/>
@@ -12932,7 +14034,7 @@
           <w:lang w:eastAsia="en-GB"/>
         </w:rPr>
       </w:pPr>
-      <w:hyperlink r:id="rId32" w:anchor="_Toc38330694" w:history="1">
+      <w:hyperlink r:id="rId33" w:anchor="_Toc38330694" w:history="1">
         <w:r>
           <w:rPr>
             <w:rStyle w:val="Hyperlink"/>
@@ -12999,7 +14101,7 @@
       </w:r>
     </w:p>
     <w:sectPr>
-      <w:footerReference w:type="default" r:id="rId33"/>
+      <w:footerReference w:type="default" r:id="rId34"/>
       <w:pgSz w:w="11906" w:h="16838"/>
       <w:pgMar w:top="1440" w:right="1440" w:bottom="1440" w:left="1440" w:header="708" w:footer="708" w:gutter="0"/>
       <w:pgNumType w:start="0"/>
@@ -15654,6 +16756,119 @@
     </w:lvl>
   </w:abstractNum>
   <w:abstractNum w:abstractNumId="24" w15:restartNumberingAfterBreak="0">
+    <w:nsid w:val="6216367A"/>
+    <w:multiLevelType w:val="multilevel"/>
+    <w:tmpl w:val="75606B6E"/>
+    <w:lvl w:ilvl="0">
+      <w:start w:val="2"/>
+      <w:numFmt w:val="decimal"/>
+      <w:lvlText w:val="4.%1."/>
+      <w:lvlJc w:val="left"/>
+      <w:pPr>
+        <w:ind w:left="0" w:firstLine="0"/>
+      </w:pPr>
+      <w:rPr>
+        <w:rFonts w:hint="default"/>
+      </w:rPr>
+    </w:lvl>
+    <w:lvl w:ilvl="1">
+      <w:start w:val="1"/>
+      <w:numFmt w:val="lowerLetter"/>
+      <w:lvlText w:val="%2."/>
+      <w:lvlJc w:val="left"/>
+      <w:pPr>
+        <w:ind w:left="1440" w:hanging="360"/>
+      </w:pPr>
+      <w:rPr>
+        <w:rFonts w:hint="default"/>
+      </w:rPr>
+    </w:lvl>
+    <w:lvl w:ilvl="2">
+      <w:start w:val="1"/>
+      <w:numFmt w:val="lowerRoman"/>
+      <w:lvlText w:val="%3."/>
+      <w:lvlJc w:val="right"/>
+      <w:pPr>
+        <w:ind w:left="2160" w:hanging="180"/>
+      </w:pPr>
+      <w:rPr>
+        <w:rFonts w:hint="default"/>
+      </w:rPr>
+    </w:lvl>
+    <w:lvl w:ilvl="3">
+      <w:start w:val="1"/>
+      <w:numFmt w:val="decimal"/>
+      <w:lvlText w:val="%4."/>
+      <w:lvlJc w:val="left"/>
+      <w:pPr>
+        <w:ind w:left="2880" w:hanging="360"/>
+      </w:pPr>
+      <w:rPr>
+        <w:rFonts w:hint="default"/>
+      </w:rPr>
+    </w:lvl>
+    <w:lvl w:ilvl="4">
+      <w:start w:val="1"/>
+      <w:numFmt w:val="lowerLetter"/>
+      <w:lvlText w:val="%5."/>
+      <w:lvlJc w:val="left"/>
+      <w:pPr>
+        <w:ind w:left="3600" w:hanging="360"/>
+      </w:pPr>
+      <w:rPr>
+        <w:rFonts w:hint="default"/>
+      </w:rPr>
+    </w:lvl>
+    <w:lvl w:ilvl="5">
+      <w:start w:val="1"/>
+      <w:numFmt w:val="lowerRoman"/>
+      <w:lvlText w:val="%6."/>
+      <w:lvlJc w:val="right"/>
+      <w:pPr>
+        <w:ind w:left="4320" w:hanging="180"/>
+      </w:pPr>
+      <w:rPr>
+        <w:rFonts w:hint="default"/>
+      </w:rPr>
+    </w:lvl>
+    <w:lvl w:ilvl="6">
+      <w:start w:val="1"/>
+      <w:numFmt w:val="decimal"/>
+      <w:lvlText w:val="%7."/>
+      <w:lvlJc w:val="left"/>
+      <w:pPr>
+        <w:ind w:left="5040" w:hanging="360"/>
+      </w:pPr>
+      <w:rPr>
+        <w:rFonts w:hint="default"/>
+      </w:rPr>
+    </w:lvl>
+    <w:lvl w:ilvl="7">
+      <w:start w:val="1"/>
+      <w:numFmt w:val="lowerLetter"/>
+      <w:lvlText w:val="%8."/>
+      <w:lvlJc w:val="left"/>
+      <w:pPr>
+        <w:ind w:left="5760" w:hanging="360"/>
+      </w:pPr>
+      <w:rPr>
+        <w:rFonts w:hint="default"/>
+      </w:rPr>
+    </w:lvl>
+    <w:lvl w:ilvl="8">
+      <w:start w:val="1"/>
+      <w:numFmt w:val="lowerRoman"/>
+      <w:lvlText w:val="%9."/>
+      <w:lvlJc w:val="right"/>
+      <w:pPr>
+        <w:ind w:left="6480" w:hanging="180"/>
+      </w:pPr>
+      <w:rPr>
+        <w:rFonts w:hint="default"/>
+      </w:rPr>
+    </w:lvl>
+  </w:abstractNum>
+  <w:abstractNum w:abstractNumId="25" w15:restartNumberingAfterBreak="0">
     <w:nsid w:val="6A0D451B"/>
     <w:multiLevelType w:val="multilevel"/>
     <w:tmpl w:val="6642817C"/>
@@ -15766,7 +16981,7 @@
       </w:rPr>
     </w:lvl>
   </w:abstractNum>
-  <w:abstractNum w:abstractNumId="25" w15:restartNumberingAfterBreak="0">
+  <w:abstractNum w:abstractNumId="26" w15:restartNumberingAfterBreak="0">
     <w:nsid w:val="6C9020D9"/>
     <w:multiLevelType w:val="multilevel"/>
     <w:tmpl w:val="60C6F9D6"/>
@@ -15879,7 +17094,7 @@
       </w:rPr>
     </w:lvl>
   </w:abstractNum>
-  <w:abstractNum w:abstractNumId="26" w15:restartNumberingAfterBreak="0">
+  <w:abstractNum w:abstractNumId="27" w15:restartNumberingAfterBreak="0">
     <w:nsid w:val="6DEF3182"/>
     <w:multiLevelType w:val="multilevel"/>
     <w:tmpl w:val="B3E4BAE4"/>
@@ -15995,7 +17210,7 @@
       </w:rPr>
     </w:lvl>
   </w:abstractNum>
-  <w:abstractNum w:abstractNumId="27" w15:restartNumberingAfterBreak="0">
+  <w:abstractNum w:abstractNumId="28" w15:restartNumberingAfterBreak="0">
     <w:nsid w:val="702504FC"/>
     <w:multiLevelType w:val="multilevel"/>
     <w:tmpl w:val="B42EE860"/>
@@ -16108,7 +17323,7 @@
       </w:rPr>
     </w:lvl>
   </w:abstractNum>
-  <w:abstractNum w:abstractNumId="28" w15:restartNumberingAfterBreak="0">
+  <w:abstractNum w:abstractNumId="29" w15:restartNumberingAfterBreak="0">
     <w:nsid w:val="708147EF"/>
     <w:multiLevelType w:val="multilevel"/>
     <w:tmpl w:val="6642817C"/>
@@ -16221,7 +17436,7 @@
       </w:rPr>
     </w:lvl>
   </w:abstractNum>
-  <w:abstractNum w:abstractNumId="29" w15:restartNumberingAfterBreak="0">
+  <w:abstractNum w:abstractNumId="30" w15:restartNumberingAfterBreak="0">
     <w:nsid w:val="781922F4"/>
     <w:multiLevelType w:val="hybridMultilevel"/>
     <w:tmpl w:val="FFC25AC0"/>
@@ -16310,7 +17525,7 @@
       </w:pPr>
     </w:lvl>
   </w:abstractNum>
-  <w:abstractNum w:abstractNumId="30" w15:restartNumberingAfterBreak="0">
+  <w:abstractNum w:abstractNumId="31" w15:restartNumberingAfterBreak="0">
     <w:nsid w:val="7D044E49"/>
     <w:multiLevelType w:val="multilevel"/>
     <w:tmpl w:val="4FE8DBDA"/>
@@ -16423,7 +17638,7 @@
       </w:rPr>
     </w:lvl>
   </w:abstractNum>
-  <w:abstractNum w:abstractNumId="31" w15:restartNumberingAfterBreak="0">
+  <w:abstractNum w:abstractNumId="32" w15:restartNumberingAfterBreak="0">
     <w:nsid w:val="7F7A4C66"/>
     <w:multiLevelType w:val="hybridMultilevel"/>
     <w:tmpl w:val="3B966186"/>
@@ -16510,7 +17725,7 @@
     </w:lvl>
   </w:abstractNum>
   <w:num w:numId="1">
-    <w:abstractNumId w:val="29"/>
+    <w:abstractNumId w:val="30"/>
   </w:num>
   <w:num w:numId="2">
     <w:abstractNumId w:val="17"/>
@@ -16540,7 +17755,7 @@
     <w:abstractNumId w:val="22"/>
   </w:num>
   <w:num w:numId="11">
-    <w:abstractNumId w:val="31"/>
+    <w:abstractNumId w:val="32"/>
   </w:num>
   <w:num w:numId="12">
     <w:abstractNumId w:val="18"/>
@@ -16555,7 +17770,7 @@
     <w:abstractNumId w:val="20"/>
   </w:num>
   <w:num w:numId="16">
-    <w:abstractNumId w:val="26"/>
+    <w:abstractNumId w:val="27"/>
   </w:num>
   <w:num w:numId="17">
     <w:abstractNumId w:val="7"/>
@@ -16570,7 +17785,7 @@
     <w:abstractNumId w:val="12"/>
   </w:num>
   <w:num w:numId="21">
-    <w:abstractNumId w:val="25"/>
+    <w:abstractNumId w:val="26"/>
   </w:num>
   <w:num w:numId="22">
     <w:abstractNumId w:val="21"/>
@@ -16582,19 +17797,19 @@
     <w:abstractNumId w:val="19"/>
   </w:num>
   <w:num w:numId="25">
-    <w:abstractNumId w:val="30"/>
+    <w:abstractNumId w:val="31"/>
   </w:num>
   <w:num w:numId="26">
     <w:abstractNumId w:val="23"/>
   </w:num>
   <w:num w:numId="27">
-    <w:abstractNumId w:val="27"/>
+    <w:abstractNumId w:val="28"/>
   </w:num>
   <w:num w:numId="28">
     <w:abstractNumId w:val="15"/>
   </w:num>
   <w:num w:numId="29">
-    <w:abstractNumId w:val="28"/>
+    <w:abstractNumId w:val="29"/>
   </w:num>
   <w:num w:numId="30">
     <w:abstractNumId w:val="6"/>
@@ -16603,6 +17818,9 @@
     <w:abstractNumId w:val="11"/>
   </w:num>
   <w:num w:numId="32">
+    <w:abstractNumId w:val="25"/>
+  </w:num>
+  <w:num w:numId="33">
     <w:abstractNumId w:val="24"/>
   </w:num>
 </w:numbering>
@@ -18112,6 +19330,112 @@
       </w:tcPr>
     </w:tblStylePr>
   </w:style>
+  <w:style w:type="table" w:styleId="GridTable5Dark-Accent1">
+    <w:name w:val="Grid Table 5 Dark Accent 1"/>
+    <w:basedOn w:val="TableNormal"/>
+    <w:uiPriority w:val="50"/>
+    <w:rsid w:val="00EE6B6E"/>
+    <w:pPr>
+      <w:spacing w:after="0" w:line="240" w:lineRule="auto"/>
+    </w:pPr>
+    <w:tblPr>
+      <w:tblStyleRowBandSize w:val="1"/>
+      <w:tblStyleColBandSize w:val="1"/>
+      <w:tblBorders>
+        <w:top w:val="single" w:sz="4" w:space="0" w:color="FFFFFF" w:themeColor="background1"/>
+        <w:left w:val="single" w:sz="4" w:space="0" w:color="FFFFFF" w:themeColor="background1"/>
+        <w:bottom w:val="single" w:sz="4" w:space="0" w:color="FFFFFF" w:themeColor="background1"/>
+        <w:right w:val="single" w:sz="4" w:space="0" w:color="FFFFFF" w:themeColor="background1"/>
+        <w:insideH w:val="single" w:sz="4" w:space="0" w:color="FFFFFF" w:themeColor="background1"/>
+        <w:insideV w:val="single" w:sz="4" w:space="0" w:color="FFFFFF" w:themeColor="background1"/>
+      </w:tblBorders>
+    </w:tblPr>
+    <w:tcPr>
+      <w:shd w:val="clear" w:color="auto" w:fill="D9E2F3" w:themeFill="accent1" w:themeFillTint="33"/>
+    </w:tcPr>
+    <w:tblStylePr w:type="firstRow">
+      <w:rPr>
+        <w:b/>
+        <w:bCs/>
+        <w:color w:val="FFFFFF" w:themeColor="background1"/>
+      </w:rPr>
+      <w:tblPr/>
+      <w:tcPr>
+        <w:tcBorders>
+          <w:top w:val="single" w:sz="4" w:space="0" w:color="FFFFFF" w:themeColor="background1"/>
+          <w:left w:val="single" w:sz="4" w:space="0" w:color="FFFFFF" w:themeColor="background1"/>
+          <w:right w:val="single" w:sz="4" w:space="0" w:color="FFFFFF" w:themeColor="background1"/>
+          <w:insideH w:val="nil"/>
+          <w:insideV w:val="nil"/>
+        </w:tcBorders>
+        <w:shd w:val="clear" w:color="auto" w:fill="4472C4" w:themeFill="accent1"/>
+      </w:tcPr>
+    </w:tblStylePr>
+    <w:tblStylePr w:type="lastRow">
+      <w:rPr>
+        <w:b/>
+        <w:bCs/>
+        <w:color w:val="FFFFFF" w:themeColor="background1"/>
+      </w:rPr>
+      <w:tblPr/>
+      <w:tcPr>
+        <w:tcBorders>
+          <w:left w:val="single" w:sz="4" w:space="0" w:color="FFFFFF" w:themeColor="background1"/>
+          <w:bottom w:val="single" w:sz="4" w:space="0" w:color="FFFFFF" w:themeColor="background1"/>
+          <w:right w:val="single" w:sz="4" w:space="0" w:color="FFFFFF" w:themeColor="background1"/>
+          <w:insideH w:val="nil"/>
+          <w:insideV w:val="nil"/>
+        </w:tcBorders>
+        <w:shd w:val="clear" w:color="auto" w:fill="4472C4" w:themeFill="accent1"/>
+      </w:tcPr>
+    </w:tblStylePr>
+    <w:tblStylePr w:type="firstCol">
+      <w:rPr>
+        <w:b/>
+        <w:bCs/>
+        <w:color w:val="FFFFFF" w:themeColor="background1"/>
+      </w:rPr>
+      <w:tblPr/>
+      <w:tcPr>
+        <w:tcBorders>
+          <w:top w:val="single" w:sz="4" w:space="0" w:color="FFFFFF" w:themeColor="background1"/>
+          <w:left w:val="single" w:sz="4" w:space="0" w:color="FFFFFF" w:themeColor="background1"/>
+          <w:bottom w:val="single" w:sz="4" w:space="0" w:color="FFFFFF" w:themeColor="background1"/>
+          <w:insideV w:val="nil"/>
+        </w:tcBorders>
+        <w:shd w:val="clear" w:color="auto" w:fill="4472C4" w:themeFill="accent1"/>
+      </w:tcPr>
+    </w:tblStylePr>
+    <w:tblStylePr w:type="lastCol">
+      <w:rPr>
+        <w:b/>
+        <w:bCs/>
+        <w:color w:val="FFFFFF" w:themeColor="background1"/>
+      </w:rPr>
+      <w:tblPr/>
+      <w:tcPr>
+        <w:tcBorders>
+          <w:top w:val="single" w:sz="4" w:space="0" w:color="FFFFFF" w:themeColor="background1"/>
+          <w:bottom w:val="single" w:sz="4" w:space="0" w:color="FFFFFF" w:themeColor="background1"/>
+          <w:right w:val="single" w:sz="4" w:space="0" w:color="FFFFFF" w:themeColor="background1"/>
+          <w:insideV w:val="nil"/>
+        </w:tcBorders>
+        <w:shd w:val="clear" w:color="auto" w:fill="4472C4" w:themeFill="accent1"/>
+      </w:tcPr>
+    </w:tblStylePr>
+    <w:tblStylePr w:type="band1Vert">
+      <w:tblPr/>
+      <w:tcPr>
+        <w:shd w:val="clear" w:color="auto" w:fill="B4C6E7" w:themeFill="accent1" w:themeFillTint="66"/>
+      </w:tcPr>
+    </w:tblStylePr>
+    <w:tblStylePr w:type="band1Horz">
+      <w:tblPr/>
+      <w:tcPr>
+        <w:shd w:val="clear" w:color="auto" w:fill="B4C6E7" w:themeFill="accent1" w:themeFillTint="66"/>
+      </w:tcPr>
+    </w:tblStylePr>
+  </w:style>
 </w:styles>
 </file>
 
@@ -18428,15 +19752,6 @@
 </file>
 
 <file path=customXml/item3.xml><?xml version="1.0" encoding="utf-8"?>
-<?mso-contentType ?>
-<FormTemplates xmlns="http://schemas.microsoft.com/sharepoint/v3/contenttype/forms">
-  <Display>DocumentLibraryForm</Display>
-  <Edit>DocumentLibraryForm</Edit>
-  <New>DocumentLibraryForm</New>
-</FormTemplates>
-</file>
-
-<file path=customXml/item4.xml><?xml version="1.0" encoding="utf-8"?>
 <ct:contentTypeSchema xmlns:ct="http://schemas.microsoft.com/office/2006/metadata/contentType" xmlns:ma="http://schemas.microsoft.com/office/2006/metadata/properties/metaAttributes" ct:_="" ma:_="" ma:contentTypeName="Document" ma:contentTypeID="0x010100E41BEE62DE72EC42B63DE6584BE0869C" ma:contentTypeVersion="6" ma:contentTypeDescription="Create a new document." ma:contentTypeScope="" ma:versionID="d0a849892fcf6937fc91a7c3e759b473">
   <xsd:schema xmlns:xsd="http://www.w3.org/2001/XMLSchema" xmlns:xs="http://www.w3.org/2001/XMLSchema" xmlns:p="http://schemas.microsoft.com/office/2006/metadata/properties" xmlns:ns3="20a1ec47-68b3-42f8-b21d-122656d599e3" xmlns:ns4="b81bd8ed-66dc-48f8-a24a-fef88fb04c0e" targetNamespace="http://schemas.microsoft.com/office/2006/metadata/properties" ma:root="true" ma:fieldsID="ca3c3ca0e3ceab9f059c174eaee68580" ns3:_="" ns4:_="">
     <xsd:import namespace="20a1ec47-68b3-42f8-b21d-122656d599e3"/>
@@ -18611,6 +19926,15 @@
     <xs:element name="TermId" type="xs:string"/>
   </xs:schema>
 </ct:contentTypeSchema>
+</file>
+
+<file path=customXml/item4.xml><?xml version="1.0" encoding="utf-8"?>
+<?mso-contentType ?>
+<FormTemplates xmlns="http://schemas.microsoft.com/sharepoint/v3/contenttype/forms">
+  <Display>DocumentLibraryForm</Display>
+  <Edit>DocumentLibraryForm</Edit>
+  <New>DocumentLibraryForm</New>
+</FormTemplates>
 </file>
 
 <file path=customXml/item5.xml><?xml version="1.0" encoding="utf-8"?>
@@ -20006,14 +21330,6 @@
 </file>
 
 <file path=customXml/itemProps3.xml><?xml version="1.0" encoding="utf-8"?>
-<ds:datastoreItem xmlns:ds="http://schemas.openxmlformats.org/officeDocument/2006/customXml" ds:itemID="{1444CC1F-270A-41BF-B53B-871D26A02511}">
-  <ds:schemaRefs>
-    <ds:schemaRef ds:uri="http://schemas.microsoft.com/sharepoint/v3/contenttype/forms"/>
-  </ds:schemaRefs>
-</ds:datastoreItem>
-</file>
-
-<file path=customXml/itemProps4.xml><?xml version="1.0" encoding="utf-8"?>
 <ds:datastoreItem xmlns:ds="http://schemas.openxmlformats.org/officeDocument/2006/customXml" ds:itemID="{46C5387D-E071-4491-AECC-4AF8F04BEC82}">
   <ds:schemaRefs>
     <ds:schemaRef ds:uri="http://schemas.microsoft.com/office/2006/metadata/contentType"/>
@@ -20032,8 +21348,16 @@
 </ds:datastoreItem>
 </file>
 
+<file path=customXml/itemProps4.xml><?xml version="1.0" encoding="utf-8"?>
+<ds:datastoreItem xmlns:ds="http://schemas.openxmlformats.org/officeDocument/2006/customXml" ds:itemID="{1444CC1F-270A-41BF-B53B-871D26A02511}">
+  <ds:schemaRefs>
+    <ds:schemaRef ds:uri="http://schemas.microsoft.com/sharepoint/v3/contenttype/forms"/>
+  </ds:schemaRefs>
+</ds:datastoreItem>
+</file>
+
 <file path=customXml/itemProps5.xml><?xml version="1.0" encoding="utf-8"?>
-<ds:datastoreItem xmlns:ds="http://schemas.openxmlformats.org/officeDocument/2006/customXml" ds:itemID="{1455CEB6-644B-4E1B-81D0-F0AADCE59A0A}">
+<ds:datastoreItem xmlns:ds="http://schemas.openxmlformats.org/officeDocument/2006/customXml" ds:itemID="{E8014641-FFD2-447A-9920-5F61467709B4}">
   <ds:schemaRefs>
     <ds:schemaRef ds:uri="http://schemas.openxmlformats.org/officeDocument/2006/bibliography"/>
   </ds:schemaRefs>

</xml_diff>